<commit_message>
aumentando al manual de programador la parte del emulador
</commit_message>
<xml_diff>
--- a/MANUAL DE PROGRAMADOR.docx
+++ b/MANUAL DE PROGRAMADOR.docx
@@ -1446,35 +1446,7 @@
           <w:rFonts w:ascii="Arial" w:hAnsi="Arial" w:cs="Arial"/>
           <w:shd w:val="clear" w:color="auto" w:fill="FFFFFF"/>
         </w:rPr>
-        <w:t xml:space="preserve">. Fue anunciado por Ellie Powers el 16 de mayo de 2013. Android Studio </w:t>
-      </w:r>
-      <w:r>
-        <w:rPr>
-          <w:rFonts w:ascii="Arial" w:hAnsi="Arial" w:cs="Arial"/>
-          <w:shd w:val="clear" w:color="auto" w:fill="FFFFFF"/>
-        </w:rPr>
-        <w:t>está</w:t>
-      </w:r>
-      <w:r>
-        <w:rPr>
-          <w:rFonts w:ascii="Arial" w:hAnsi="Arial" w:cs="Arial"/>
-          <w:shd w:val="clear" w:color="auto" w:fill="FFFFFF"/>
-        </w:rPr>
-        <w:t xml:space="preserve"> disponible para desarrolladores para probarlo gratuitamente. Basado en IntelliJ IDEA de JetBrains, está diseñado específicamente para desarrollar para Android. </w:t>
-      </w:r>
-      <w:r>
-        <w:rPr>
-          <w:rFonts w:ascii="Arial" w:hAnsi="Arial" w:cs="Arial"/>
-          <w:shd w:val="clear" w:color="auto" w:fill="FFFFFF"/>
-        </w:rPr>
-        <w:t>Está</w:t>
-      </w:r>
-      <w:r>
-        <w:rPr>
-          <w:rFonts w:ascii="Arial" w:hAnsi="Arial" w:cs="Arial"/>
-          <w:shd w:val="clear" w:color="auto" w:fill="FFFFFF"/>
-        </w:rPr>
-        <w:t xml:space="preserve"> disponible para descargar para Windows, Mac OS X y Linux.</w:t>
+        <w:t>. Fue anunciado por Ellie Powers el 16 de mayo de 2013. Android Studio está disponible para desarrolladores para probarlo gratuitamente. Basado en IntelliJ IDEA de JetBrains, está diseñado específicamente para desarrollar para Android. Está disponible para descargar para Windows, Mac OS X y Linux.</w:t>
       </w:r>
     </w:p>
     <w:p>
@@ -1730,7 +1702,7 @@
           <w:lang w:val="es-ES" w:eastAsia="es-ES"/>
         </w:rPr>
         <w:drawing>
-          <wp:anchor distT="0" distB="0" distL="114300" distR="114300" simplePos="0" relativeHeight="251726336" behindDoc="0" locked="0" layoutInCell="1" allowOverlap="1" wp14:anchorId="599A39D5" wp14:editId="0CA998DE">
+          <wp:anchor distT="0" distB="0" distL="114300" distR="114300" simplePos="0" relativeHeight="251696128" behindDoc="0" locked="0" layoutInCell="1" allowOverlap="1" wp14:anchorId="599A39D5" wp14:editId="0CA998DE">
             <wp:simplePos x="0" y="0"/>
             <wp:positionH relativeFrom="column">
               <wp:posOffset>1234440</wp:posOffset>
@@ -1834,7 +1806,7 @@
         </w:rPr>
         <w:lastRenderedPageBreak/>
         <w:drawing>
-          <wp:anchor distT="0" distB="0" distL="114300" distR="114300" simplePos="0" relativeHeight="251731456" behindDoc="0" locked="0" layoutInCell="1" allowOverlap="1" wp14:anchorId="0AE64297" wp14:editId="3E954A5C">
+          <wp:anchor distT="0" distB="0" distL="114300" distR="114300" simplePos="0" relativeHeight="251697152" behindDoc="0" locked="0" layoutInCell="1" allowOverlap="1" wp14:anchorId="0AE64297" wp14:editId="3E954A5C">
             <wp:simplePos x="0" y="0"/>
             <wp:positionH relativeFrom="column">
               <wp:posOffset>205740</wp:posOffset>
@@ -2132,7 +2104,7 @@
           <w:lang w:val="es-ES" w:eastAsia="es-ES"/>
         </w:rPr>
         <w:drawing>
-          <wp:anchor distT="0" distB="0" distL="114300" distR="114300" simplePos="0" relativeHeight="251628032" behindDoc="1" locked="0" layoutInCell="1" allowOverlap="1" wp14:anchorId="179D76E2" wp14:editId="0EE6848F">
+          <wp:anchor distT="0" distB="0" distL="114300" distR="114300" simplePos="0" relativeHeight="251629568" behindDoc="1" locked="0" layoutInCell="1" allowOverlap="1" wp14:anchorId="179D76E2" wp14:editId="0EE6848F">
             <wp:simplePos x="0" y="0"/>
             <wp:positionH relativeFrom="column">
               <wp:posOffset>72390</wp:posOffset>
@@ -2246,7 +2218,7 @@
         <mc:AlternateContent>
           <mc:Choice Requires="wps">
             <w:drawing>
-              <wp:anchor distT="0" distB="0" distL="114300" distR="114300" simplePos="0" relativeHeight="251647488" behindDoc="0" locked="0" layoutInCell="1" allowOverlap="1" wp14:anchorId="2A4CC244" wp14:editId="5DC581D8">
+              <wp:anchor distT="0" distB="0" distL="114300" distR="114300" simplePos="0" relativeHeight="251643904" behindDoc="0" locked="0" layoutInCell="1" allowOverlap="1" wp14:anchorId="2A4CC244" wp14:editId="5DC581D8">
                 <wp:simplePos x="0" y="0"/>
                 <wp:positionH relativeFrom="column">
                   <wp:posOffset>-3971290</wp:posOffset>
@@ -2303,7 +2275,7 @@
           </mc:Choice>
           <mc:Fallback>
             <w:pict>
-              <v:shapetype w14:anchorId="74953BE9" id="_x0000_t68" coordsize="21600,21600" o:spt="68" adj="5400,5400" path="m0@0l@1@0@1,21600@2,21600@2@0,21600@0,10800,xe">
+              <v:shapetype w14:anchorId="7BB36906" id="_x0000_t68" coordsize="21600,21600" o:spt="68" adj="5400,5400" path="m0@0l@1@0@1,21600@2,21600@2@0,21600@0,10800,xe">
                 <v:stroke joinstyle="miter"/>
                 <v:formulas>
                   <v:f eqn="val #0"/>
@@ -2317,7 +2289,7 @@
                   <v:h position="#1,#0" xrange="0,10800" yrange="0,21600"/>
                 </v:handles>
               </v:shapetype>
-              <v:shape id="Flecha arriba 3" o:spid="_x0000_s1026" type="#_x0000_t68" style="position:absolute;margin-left:-312.7pt;margin-top:2.45pt;width:31.5pt;height:60.75pt;z-index:251647488;visibility:visible;mso-wrap-style:square;mso-width-percent:0;mso-wrap-distance-left:9pt;mso-wrap-distance-top:0;mso-wrap-distance-right:9pt;mso-wrap-distance-bottom:0;mso-position-horizontal:absolute;mso-position-horizontal-relative:text;mso-position-vertical:absolute;mso-position-vertical-relative:text;mso-width-percent:0;mso-width-relative:margin;v-text-anchor:middle" o:gfxdata="UEsDBBQABgAIAAAAIQC2gziS/gAAAOEBAAATAAAAW0NvbnRlbnRfVHlwZXNdLnhtbJSRQU7DMBBF&#10;90jcwfIWJU67QAgl6YK0S0CoHGBkTxKLZGx5TGhvj5O2G0SRWNoz/78nu9wcxkFMGNg6quQqL6RA&#10;0s5Y6ir5vt9lD1JwBDIwOMJKHpHlpr69KfdHjyxSmriSfYz+USnWPY7AufNIadK6MEJMx9ApD/oD&#10;OlTrorhX2lFEilmcO2RdNtjC5xDF9pCuTyYBB5bi6bQ4syoJ3g9WQ0ymaiLzg5KdCXlKLjvcW893&#10;SUOqXwnz5DrgnHtJTxOsQfEKIT7DmDSUCaxw7Rqn8787ZsmRM9e2VmPeBN4uqYvTtW7jvijg9N/y&#10;JsXecLq0q+WD6m8AAAD//wMAUEsDBBQABgAIAAAAIQA4/SH/1gAAAJQBAAALAAAAX3JlbHMvLnJl&#10;bHOkkMFqwzAMhu+DvYPRfXGawxijTi+j0GvpHsDYimMaW0Yy2fr2M4PBMnrbUb/Q94l/f/hMi1qR&#10;JVI2sOt6UJgd+ZiDgffL8ekFlFSbvV0oo4EbChzGx4f9GRdb25HMsYhqlCwG5lrLq9biZkxWOiqY&#10;22YiTra2kYMu1l1tQD30/bPm3wwYN0x18gb45AdQl1tp5j/sFB2T0FQ7R0nTNEV3j6o9feQzro1i&#10;OWA14Fm+Q8a1a8+Bvu/d/dMb2JY5uiPbhG/ktn4cqGU/er3pcvwCAAD//wMAUEsDBBQABgAIAAAA&#10;IQAfFrgRYQIAABwFAAAOAAAAZHJzL2Uyb0RvYy54bWysVG1r2zAQ/j7YfxD6vtp5W7dQp4SWjkFp&#10;w9rRz4osxQJZp52UONmv30l20tKVwca+yHe698fP6eJy31q2UxgMuIqPzkrOlJNQG7ep+PfHmw+f&#10;OAtRuFpYcKriBxX45eL9u4vOz9UYGrC1QkZJXJh3vuJNjH5eFEE2qhXhDLxyZNSArYik4qaoUXSU&#10;vbXFuCw/Fh1g7RGkCoFur3sjX+T8WisZ77UOKjJbceot5hPzuU5nsbgQ8w0K3xg5tCH+oYtWGEdF&#10;T6muRRRsi+a3VK2RCAF0PJPQFqC1kSrPQNOMylfTPDTCqzwLgRP8Cabw/9LKu90KmakrPuHMiZZ+&#10;0Y1VshFMIJq1YJMEUefDnDwf/AoHLZCY5t1rbNOXJmH7DOvhBKvaRybpclqW5YzAl2Q6Px/NxrOU&#10;s3gO9hjiFwUtS0LFt36JCF3GU+xuQ+y9j14UmvrpO8hSPFiVmrDum9I0TG4kXWQaqSuLbCeIAEJK&#10;5WKeiKpn7+SljbWnwEku+8fAwT+Fqkyxvwk+ReTK4OIpuDUO8K3qNo4GwHTvf0SgnztBsIb6QP8R&#10;oSd48PLGEJa3IsSVQGI0wU9bGu/p0Ba6isMgcdYA/nzrPvkT0cjKWUcbUvHwYytQcWa/OqLg59F0&#10;mlYqK9PZ+ZgUfGlZv7S4bXsF9A9G9B54mcXkH+1R1AjtEy3zMlUlk3CSaldcRjwqV7HfXHoOpFou&#10;sxutkRfx1j14mZInVBNRHvdPAv1AqEhMvIPjNon5K1L1vinSwXIbQZvMuGdcB7xpBTNth+ci7fhL&#10;PXs9P2qLXwAAAP//AwBQSwMEFAAGAAgAAAAhAMC9aVTeAAAACwEAAA8AAABkcnMvZG93bnJldi54&#10;bWxMj8FOwzAMhu9IvENkJG5dStV2UJpOaBIXTrDtMG5ZY9qKxqmSdOveHnOCo+1Pv7+/3ix2FGf0&#10;YXCk4GGVgkBqnRmoU3DYvyaPIELUZPToCBVcMcCmub2pdWXchT7wvIud4BAKlVbQxzhVUoa2R6vD&#10;yk1IfPty3urIo++k8frC4XaUWZqW0uqB+EOvJ9z22H7vZqtgvu79Zzy8t29xu57peDSmLaJS93fL&#10;yzOIiEv8g+FXn9WhYaeTm8kEMSpIyqzImVWQP4FgICnKjBcnRrMyB9nU8n+H5gcAAP//AwBQSwEC&#10;LQAUAAYACAAAACEAtoM4kv4AAADhAQAAEwAAAAAAAAAAAAAAAAAAAAAAW0NvbnRlbnRfVHlwZXNd&#10;LnhtbFBLAQItABQABgAIAAAAIQA4/SH/1gAAAJQBAAALAAAAAAAAAAAAAAAAAC8BAABfcmVscy8u&#10;cmVsc1BLAQItABQABgAIAAAAIQAfFrgRYQIAABwFAAAOAAAAAAAAAAAAAAAAAC4CAABkcnMvZTJv&#10;RG9jLnhtbFBLAQItABQABgAIAAAAIQDAvWlU3gAAAAsBAAAPAAAAAAAAAAAAAAAAALsEAABkcnMv&#10;ZG93bnJldi54bWxQSwUGAAAAAAQABADzAAAAxgUAAAAA&#10;" adj="5600" fillcolor="#506329 [1638]" stroked="f">
+              <v:shape id="Flecha arriba 3" o:spid="_x0000_s1026" type="#_x0000_t68" style="position:absolute;margin-left:-312.7pt;margin-top:2.45pt;width:31.5pt;height:60.75pt;z-index:251643904;visibility:visible;mso-wrap-style:square;mso-width-percent:0;mso-wrap-distance-left:9pt;mso-wrap-distance-top:0;mso-wrap-distance-right:9pt;mso-wrap-distance-bottom:0;mso-position-horizontal:absolute;mso-position-horizontal-relative:text;mso-position-vertical:absolute;mso-position-vertical-relative:text;mso-width-percent:0;mso-width-relative:margin;v-text-anchor:middle" o:gfxdata="UEsDBBQABgAIAAAAIQC2gziS/gAAAOEBAAATAAAAW0NvbnRlbnRfVHlwZXNdLnhtbJSRQU7DMBBF&#10;90jcwfIWJU67QAgl6YK0S0CoHGBkTxKLZGx5TGhvj5O2G0SRWNoz/78nu9wcxkFMGNg6quQqL6RA&#10;0s5Y6ir5vt9lD1JwBDIwOMJKHpHlpr69KfdHjyxSmriSfYz+USnWPY7AufNIadK6MEJMx9ApD/oD&#10;OlTrorhX2lFEilmcO2RdNtjC5xDF9pCuTyYBB5bi6bQ4syoJ3g9WQ0ymaiLzg5KdCXlKLjvcW893&#10;SUOqXwnz5DrgnHtJTxOsQfEKIT7DmDSUCaxw7Rqn8787ZsmRM9e2VmPeBN4uqYvTtW7jvijg9N/y&#10;JsXecLq0q+WD6m8AAAD//wMAUEsDBBQABgAIAAAAIQA4/SH/1gAAAJQBAAALAAAAX3JlbHMvLnJl&#10;bHOkkMFqwzAMhu+DvYPRfXGawxijTi+j0GvpHsDYimMaW0Yy2fr2M4PBMnrbUb/Q94l/f/hMi1qR&#10;JVI2sOt6UJgd+ZiDgffL8ekFlFSbvV0oo4EbChzGx4f9GRdb25HMsYhqlCwG5lrLq9biZkxWOiqY&#10;22YiTra2kYMu1l1tQD30/bPm3wwYN0x18gb45AdQl1tp5j/sFB2T0FQ7R0nTNEV3j6o9feQzro1i&#10;OWA14Fm+Q8a1a8+Bvu/d/dMb2JY5uiPbhG/ktn4cqGU/er3pcvwCAAD//wMAUEsDBBQABgAIAAAA&#10;IQAfFrgRYQIAABwFAAAOAAAAZHJzL2Uyb0RvYy54bWysVG1r2zAQ/j7YfxD6vtp5W7dQp4SWjkFp&#10;w9rRz4osxQJZp52UONmv30l20tKVwca+yHe698fP6eJy31q2UxgMuIqPzkrOlJNQG7ep+PfHmw+f&#10;OAtRuFpYcKriBxX45eL9u4vOz9UYGrC1QkZJXJh3vuJNjH5eFEE2qhXhDLxyZNSArYik4qaoUXSU&#10;vbXFuCw/Fh1g7RGkCoFur3sjX+T8WisZ77UOKjJbceot5hPzuU5nsbgQ8w0K3xg5tCH+oYtWGEdF&#10;T6muRRRsi+a3VK2RCAF0PJPQFqC1kSrPQNOMylfTPDTCqzwLgRP8Cabw/9LKu90KmakrPuHMiZZ+&#10;0Y1VshFMIJq1YJMEUefDnDwf/AoHLZCY5t1rbNOXJmH7DOvhBKvaRybpclqW5YzAl2Q6Px/NxrOU&#10;s3gO9hjiFwUtS0LFt36JCF3GU+xuQ+y9j14UmvrpO8hSPFiVmrDum9I0TG4kXWQaqSuLbCeIAEJK&#10;5WKeiKpn7+SljbWnwEku+8fAwT+Fqkyxvwk+ReTK4OIpuDUO8K3qNo4GwHTvf0SgnztBsIb6QP8R&#10;oSd48PLGEJa3IsSVQGI0wU9bGu/p0Ba6isMgcdYA/nzrPvkT0cjKWUcbUvHwYytQcWa/OqLg59F0&#10;mlYqK9PZ+ZgUfGlZv7S4bXsF9A9G9B54mcXkH+1R1AjtEy3zMlUlk3CSaldcRjwqV7HfXHoOpFou&#10;sxutkRfx1j14mZInVBNRHvdPAv1AqEhMvIPjNon5K1L1vinSwXIbQZvMuGdcB7xpBTNth+ci7fhL&#10;PXs9P2qLXwAAAP//AwBQSwMEFAAGAAgAAAAhAMC9aVTeAAAACwEAAA8AAABkcnMvZG93bnJldi54&#10;bWxMj8FOwzAMhu9IvENkJG5dStV2UJpOaBIXTrDtMG5ZY9qKxqmSdOveHnOCo+1Pv7+/3ix2FGf0&#10;YXCk4GGVgkBqnRmoU3DYvyaPIELUZPToCBVcMcCmub2pdWXchT7wvIud4BAKlVbQxzhVUoa2R6vD&#10;yk1IfPty3urIo++k8frC4XaUWZqW0uqB+EOvJ9z22H7vZqtgvu79Zzy8t29xu57peDSmLaJS93fL&#10;yzOIiEv8g+FXn9WhYaeTm8kEMSpIyqzImVWQP4FgICnKjBcnRrMyB9nU8n+H5gcAAP//AwBQSwEC&#10;LQAUAAYACAAAACEAtoM4kv4AAADhAQAAEwAAAAAAAAAAAAAAAAAAAAAAW0NvbnRlbnRfVHlwZXNd&#10;LnhtbFBLAQItABQABgAIAAAAIQA4/SH/1gAAAJQBAAALAAAAAAAAAAAAAAAAAC8BAABfcmVscy8u&#10;cmVsc1BLAQItABQABgAIAAAAIQAfFrgRYQIAABwFAAAOAAAAAAAAAAAAAAAAAC4CAABkcnMvZTJv&#10;RG9jLnhtbFBLAQItABQABgAIAAAAIQDAvWlU3gAAAAsBAAAPAAAAAAAAAAAAAAAAALsEAABkcnMv&#10;ZG93bnJldi54bWxQSwUGAAAAAAQABADzAAAAxgUAAAAA&#10;" adj="5600" fillcolor="#506329 [1638]" stroked="f">
                 <v:fill color2="#93b64c [3014]" rotate="t" angle="180" colors="0 #769535;52429f #9bc348;1 #9cc746" focus="100%" type="gradient">
                   <o:fill v:ext="view" type="gradientUnscaled"/>
                 </v:fill>
@@ -2404,7 +2376,7 @@
           <w:lang w:val="es-ES" w:eastAsia="es-ES"/>
         </w:rPr>
         <w:drawing>
-          <wp:anchor distT="0" distB="0" distL="114300" distR="114300" simplePos="0" relativeHeight="251630080" behindDoc="0" locked="0" layoutInCell="1" allowOverlap="1" wp14:anchorId="22717B8D" wp14:editId="769D8E8F">
+          <wp:anchor distT="0" distB="0" distL="114300" distR="114300" simplePos="0" relativeHeight="251630592" behindDoc="0" locked="0" layoutInCell="1" allowOverlap="1" wp14:anchorId="22717B8D" wp14:editId="769D8E8F">
             <wp:simplePos x="0" y="0"/>
             <wp:positionH relativeFrom="column">
               <wp:posOffset>72390</wp:posOffset>
@@ -2481,7 +2453,7 @@
         <mc:AlternateContent>
           <mc:Choice Requires="wps">
             <w:drawing>
-              <wp:anchor distT="0" distB="0" distL="114300" distR="114300" simplePos="0" relativeHeight="251636224" behindDoc="0" locked="0" layoutInCell="1" allowOverlap="1" wp14:anchorId="7E0BB252" wp14:editId="21C501C8">
+              <wp:anchor distT="0" distB="0" distL="114300" distR="114300" simplePos="0" relativeHeight="251636736" behindDoc="0" locked="0" layoutInCell="1" allowOverlap="1" wp14:anchorId="7E0BB252" wp14:editId="21C501C8">
                 <wp:simplePos x="0" y="0"/>
                 <wp:positionH relativeFrom="column">
                   <wp:posOffset>3263265</wp:posOffset>
@@ -2626,7 +2598,7 @@
                   <v:h position="#0,#1"/>
                 </v:handles>
               </v:shapetype>
-              <v:shape id="Llamada rectangular redondeada 27" o:spid="_x0000_s1026" type="#_x0000_t62" style="position:absolute;margin-left:256.95pt;margin-top:125.2pt;width:69.75pt;height:48pt;z-index:251636224;visibility:visible;mso-wrap-style:square;mso-width-percent:0;mso-height-percent:0;mso-wrap-distance-left:9pt;mso-wrap-distance-top:0;mso-wrap-distance-right:9pt;mso-wrap-distance-bottom:0;mso-position-horizontal:absolute;mso-position-horizontal-relative:text;mso-position-vertical:absolute;mso-position-vertical-relative:text;mso-width-percent:0;mso-height-percent:0;mso-width-relative:margin;mso-height-relative:margin;v-text-anchor:middle" o:gfxdata="UEsDBBQABgAIAAAAIQC2gziS/gAAAOEBAAATAAAAW0NvbnRlbnRfVHlwZXNdLnhtbJSRQU7DMBBF&#10;90jcwfIWJU67QAgl6YK0S0CoHGBkTxKLZGx5TGhvj5O2G0SRWNoz/78nu9wcxkFMGNg6quQqL6RA&#10;0s5Y6ir5vt9lD1JwBDIwOMJKHpHlpr69KfdHjyxSmriSfYz+USnWPY7AufNIadK6MEJMx9ApD/oD&#10;OlTrorhX2lFEilmcO2RdNtjC5xDF9pCuTyYBB5bi6bQ4syoJ3g9WQ0ymaiLzg5KdCXlKLjvcW893&#10;SUOqXwnz5DrgnHtJTxOsQfEKIT7DmDSUCaxw7Rqn8787ZsmRM9e2VmPeBN4uqYvTtW7jvijg9N/y&#10;JsXecLq0q+WD6m8AAAD//wMAUEsDBBQABgAIAAAAIQA4/SH/1gAAAJQBAAALAAAAX3JlbHMvLnJl&#10;bHOkkMFqwzAMhu+DvYPRfXGawxijTi+j0GvpHsDYimMaW0Yy2fr2M4PBMnrbUb/Q94l/f/hMi1qR&#10;JVI2sOt6UJgd+ZiDgffL8ekFlFSbvV0oo4EbChzGx4f9GRdb25HMsYhqlCwG5lrLq9biZkxWOiqY&#10;22YiTra2kYMu1l1tQD30/bPm3wwYN0x18gb45AdQl1tp5j/sFB2T0FQ7R0nTNEV3j6o9feQzro1i&#10;OWA14Fm+Q8a1a8+Bvu/d/dMb2JY5uiPbhG/ktn4cqGU/er3pcvwCAAD//wMAUEsDBBQABgAIAAAA&#10;IQD9D2MBhgIAAEQFAAAOAAAAZHJzL2Uyb0RvYy54bWysVEtv2zAMvg/YfxB0X51kfaRBnSJI0WFA&#10;0BZth54ZWUqMyaImybGzXz9KdtzHchp2sUmRHx+fSF1dt5VmO+l8iSbn45MRZ9IILEqzyfmP59sv&#10;U858AFOARiNzvpeeX88/f7pq7ExOcIu6kI5REONnjc35NgQ7yzIvtrICf4JWGjIqdBUEUt0mKxw0&#10;FL3S2WQ0Os8adIV1KKT3dHrTGfk8xVdKinCvlJeB6ZxTbSF9Xfqu4zebX8Fs48BuS9GXAf9QRQWl&#10;oaRDqBsIwGpX/hWqKoVDjyqcCKwyVKoUMvVA3YxHH7p52oKVqRcix9uBJv//woq73YNjZZHzyQVn&#10;Biq6o5WGCgpgjtgDs6k1OJILNIWMx+RIrDXWzwj8ZB9cr3kSIwWtclX8U3OsTUzvB6ZlG5igw+n0&#10;bDo540yQ6Xx0eT5KN5G9gq3z4ZvEikUh540sNvIRa1M8UlFL0BrrkAiH3coHqoCwBwwpsbquniSF&#10;vZaxJG0epaJuqYJJQqc5k0vt2A5oQkAIacLX2B/FS94RpkqtB+D4GFCHcQ/qfSNMpvkbgKNjwPcZ&#10;B0TKiiYM4Ko06I4FKH4OmTv/Q/ddz7H90K7b/o7WWOzpvh12i+CtuC2J4BX48ACOJp92hLY53NNH&#10;aWxyjr3E2Rbd72Pn0Z8GkqycNbRJOfe/anCSM/3d0Khejk9P4+ol5fTsYkKKe2tZv7WYuloiXcWY&#10;3g0rkhj9gz6IymH1Qku/iFnJBEZQ7pyL4A7KMnQbTs+GkItFcqN1sxBW5smKGDwSHOfluX0BZ/sp&#10;CzSed3jYOph9mK3ONyINLuqAqkyDFynueO2pp1VN89M/K/EteKsnr9fHb/4HAAD//wMAUEsDBBQA&#10;BgAIAAAAIQD3Tpcg4QAAAAsBAAAPAAAAZHJzL2Rvd25yZXYueG1sTI9NT8MwDIbvSPyHyEjcWNq1&#10;jaDUnQAJDjugMT7OWWPaQuNUTbYVfj3hBDdbfvT6eavVbAdxoMn3jhHSRQKCuHGm5xbh5fn+4hKE&#10;D5qNHhwTwhd5WNWnJ5UujTvyEx22oRUxhH2pEboQxlJK33RktV+4kTje3t1kdYjr1Eoz6WMMt4Nc&#10;JomSVvccP3R6pLuOms/t3iI0ap2/KdWaj/Xr7bdR6SM/bAjx/Gy+uQYRaA5/MPzqR3Woo9PO7dl4&#10;MSAUaXYVUYRlkeQgIqGKLA47hCxXOci6kv871D8AAAD//wMAUEsBAi0AFAAGAAgAAAAhALaDOJL+&#10;AAAA4QEAABMAAAAAAAAAAAAAAAAAAAAAAFtDb250ZW50X1R5cGVzXS54bWxQSwECLQAUAAYACAAA&#10;ACEAOP0h/9YAAACUAQAACwAAAAAAAAAAAAAAAAAvAQAAX3JlbHMvLnJlbHNQSwECLQAUAAYACAAA&#10;ACEA/Q9jAYYCAABEBQAADgAAAAAAAAAAAAAAAAAuAgAAZHJzL2Uyb0RvYy54bWxQSwECLQAUAAYA&#10;CAAAACEA906XIOEAAAALAQAADwAAAAAAAAAAAAAAAADgBAAAZHJzL2Rvd25yZXYueG1sUEsFBgAA&#10;AAAEAAQA8wAAAO4FAAAAAA==&#10;" adj="6300,24300" fillcolor="white [3201]" strokecolor="#9bbb59 [3206]" strokeweight="2pt">
+              <v:shape id="Llamada rectangular redondeada 27" o:spid="_x0000_s1026" type="#_x0000_t62" style="position:absolute;margin-left:256.95pt;margin-top:125.2pt;width:69.75pt;height:48pt;z-index:251636736;visibility:visible;mso-wrap-style:square;mso-width-percent:0;mso-height-percent:0;mso-wrap-distance-left:9pt;mso-wrap-distance-top:0;mso-wrap-distance-right:9pt;mso-wrap-distance-bottom:0;mso-position-horizontal:absolute;mso-position-horizontal-relative:text;mso-position-vertical:absolute;mso-position-vertical-relative:text;mso-width-percent:0;mso-height-percent:0;mso-width-relative:margin;mso-height-relative:margin;v-text-anchor:middle" o:gfxdata="UEsDBBQABgAIAAAAIQC2gziS/gAAAOEBAAATAAAAW0NvbnRlbnRfVHlwZXNdLnhtbJSRQU7DMBBF&#10;90jcwfIWJU67QAgl6YK0S0CoHGBkTxKLZGx5TGhvj5O2G0SRWNoz/78nu9wcxkFMGNg6quQqL6RA&#10;0s5Y6ir5vt9lD1JwBDIwOMJKHpHlpr69KfdHjyxSmriSfYz+USnWPY7AufNIadK6MEJMx9ApD/oD&#10;OlTrorhX2lFEilmcO2RdNtjC5xDF9pCuTyYBB5bi6bQ4syoJ3g9WQ0ymaiLzg5KdCXlKLjvcW893&#10;SUOqXwnz5DrgnHtJTxOsQfEKIT7DmDSUCaxw7Rqn8787ZsmRM9e2VmPeBN4uqYvTtW7jvijg9N/y&#10;JsXecLq0q+WD6m8AAAD//wMAUEsDBBQABgAIAAAAIQA4/SH/1gAAAJQBAAALAAAAX3JlbHMvLnJl&#10;bHOkkMFqwzAMhu+DvYPRfXGawxijTi+j0GvpHsDYimMaW0Yy2fr2M4PBMnrbUb/Q94l/f/hMi1qR&#10;JVI2sOt6UJgd+ZiDgffL8ekFlFSbvV0oo4EbChzGx4f9GRdb25HMsYhqlCwG5lrLq9biZkxWOiqY&#10;22YiTra2kYMu1l1tQD30/bPm3wwYN0x18gb45AdQl1tp5j/sFB2T0FQ7R0nTNEV3j6o9feQzro1i&#10;OWA14Fm+Q8a1a8+Bvu/d/dMb2JY5uiPbhG/ktn4cqGU/er3pcvwCAAD//wMAUEsDBBQABgAIAAAA&#10;IQD9D2MBhgIAAEQFAAAOAAAAZHJzL2Uyb0RvYy54bWysVEtv2zAMvg/YfxB0X51kfaRBnSJI0WFA&#10;0BZth54ZWUqMyaImybGzXz9KdtzHchp2sUmRHx+fSF1dt5VmO+l8iSbn45MRZ9IILEqzyfmP59sv&#10;U858AFOARiNzvpeeX88/f7pq7ExOcIu6kI5REONnjc35NgQ7yzIvtrICf4JWGjIqdBUEUt0mKxw0&#10;FL3S2WQ0Os8adIV1KKT3dHrTGfk8xVdKinCvlJeB6ZxTbSF9Xfqu4zebX8Fs48BuS9GXAf9QRQWl&#10;oaRDqBsIwGpX/hWqKoVDjyqcCKwyVKoUMvVA3YxHH7p52oKVqRcix9uBJv//woq73YNjZZHzyQVn&#10;Biq6o5WGCgpgjtgDs6k1OJILNIWMx+RIrDXWzwj8ZB9cr3kSIwWtclX8U3OsTUzvB6ZlG5igw+n0&#10;bDo540yQ6Xx0eT5KN5G9gq3z4ZvEikUh540sNvIRa1M8UlFL0BrrkAiH3coHqoCwBwwpsbquniSF&#10;vZaxJG0epaJuqYJJQqc5k0vt2A5oQkAIacLX2B/FS94RpkqtB+D4GFCHcQ/qfSNMpvkbgKNjwPcZ&#10;B0TKiiYM4Ko06I4FKH4OmTv/Q/ddz7H90K7b/o7WWOzpvh12i+CtuC2J4BX48ACOJp92hLY53NNH&#10;aWxyjr3E2Rbd72Pn0Z8GkqycNbRJOfe/anCSM/3d0Khejk9P4+ol5fTsYkKKe2tZv7WYuloiXcWY&#10;3g0rkhj9gz6IymH1Qku/iFnJBEZQ7pyL4A7KMnQbTs+GkItFcqN1sxBW5smKGDwSHOfluX0BZ/sp&#10;CzSed3jYOph9mK3ONyINLuqAqkyDFynueO2pp1VN89M/K/EteKsnr9fHb/4HAAD//wMAUEsDBBQA&#10;BgAIAAAAIQD3Tpcg4QAAAAsBAAAPAAAAZHJzL2Rvd25yZXYueG1sTI9NT8MwDIbvSPyHyEjcWNq1&#10;jaDUnQAJDjugMT7OWWPaQuNUTbYVfj3hBDdbfvT6eavVbAdxoMn3jhHSRQKCuHGm5xbh5fn+4hKE&#10;D5qNHhwTwhd5WNWnJ5UujTvyEx22oRUxhH2pEboQxlJK33RktV+4kTje3t1kdYjr1Eoz6WMMt4Nc&#10;JomSVvccP3R6pLuOms/t3iI0ap2/KdWaj/Xr7bdR6SM/bAjx/Gy+uQYRaA5/MPzqR3Woo9PO7dl4&#10;MSAUaXYVUYRlkeQgIqGKLA47hCxXOci6kv871D8AAAD//wMAUEsBAi0AFAAGAAgAAAAhALaDOJL+&#10;AAAA4QEAABMAAAAAAAAAAAAAAAAAAAAAAFtDb250ZW50X1R5cGVzXS54bWxQSwECLQAUAAYACAAA&#10;ACEAOP0h/9YAAACUAQAACwAAAAAAAAAAAAAAAAAvAQAAX3JlbHMvLnJlbHNQSwECLQAUAAYACAAA&#10;ACEA/Q9jAYYCAABEBQAADgAAAAAAAAAAAAAAAAAuAgAAZHJzL2Uyb0RvYy54bWxQSwECLQAUAAYA&#10;CAAAACEA906XIOEAAAALAQAADwAAAAAAAAAAAAAAAADgBAAAZHJzL2Rvd25yZXYueG1sUEsFBgAA&#10;AAAEAAQA8wAAAO4FAAAAAA==&#10;" adj="6300,24300" fillcolor="white [3201]" strokecolor="#9bbb59 [3206]" strokeweight="2pt">
                 <v:textbox>
                   <w:txbxContent>
                     <w:p>
@@ -2680,7 +2652,7 @@
         <mc:AlternateContent>
           <mc:Choice Requires="wps">
             <w:drawing>
-              <wp:anchor distT="0" distB="0" distL="114300" distR="114300" simplePos="0" relativeHeight="251633152" behindDoc="0" locked="0" layoutInCell="1" allowOverlap="1" wp14:anchorId="1DE2113A" wp14:editId="04BBA10F">
+              <wp:anchor distT="0" distB="0" distL="114300" distR="114300" simplePos="0" relativeHeight="251633664" behindDoc="0" locked="0" layoutInCell="1" allowOverlap="1" wp14:anchorId="1DE2113A" wp14:editId="04BBA10F">
                 <wp:simplePos x="0" y="0"/>
                 <wp:positionH relativeFrom="column">
                   <wp:posOffset>3032760</wp:posOffset>
@@ -2737,7 +2709,7 @@
           </mc:Choice>
           <mc:Fallback>
             <w:pict>
-              <v:shapetype w14:anchorId="2CA664F6" id="_x0000_t67" coordsize="21600,21600" o:spt="67" adj="16200,5400" path="m0@0l@1@0@1,0@2,0@2@0,21600@0,10800,21600xe">
+              <v:shapetype w14:anchorId="7130AF59" id="_x0000_t67" coordsize="21600,21600" o:spt="67" adj="16200,5400" path="m0@0l@1@0@1,0@2,0@2@0,21600@0,10800,21600xe">
                 <v:stroke joinstyle="miter"/>
                 <v:formulas>
                   <v:f eqn="val #0"/>
@@ -2753,7 +2725,7 @@
                   <v:h position="#1,#0" xrange="0,10800" yrange="0,21600"/>
                 </v:handles>
               </v:shapetype>
-              <v:shape id="Flecha abajo 24" o:spid="_x0000_s1026" type="#_x0000_t67" style="position:absolute;margin-left:238.8pt;margin-top:171.1pt;width:26.2pt;height:67.5pt;rotation:2499121fd;z-index:251633152;visibility:visible;mso-wrap-style:square;mso-width-percent:0;mso-wrap-distance-left:9pt;mso-wrap-distance-top:0;mso-wrap-distance-right:9pt;mso-wrap-distance-bottom:0;mso-position-horizontal:absolute;mso-position-horizontal-relative:text;mso-position-vertical:absolute;mso-position-vertical-relative:text;mso-width-percent:0;mso-width-relative:margin;v-text-anchor:middle" o:gfxdata="UEsDBBQABgAIAAAAIQC2gziS/gAAAOEBAAATAAAAW0NvbnRlbnRfVHlwZXNdLnhtbJSRQU7DMBBF&#10;90jcwfIWJU67QAgl6YK0S0CoHGBkTxKLZGx5TGhvj5O2G0SRWNoz/78nu9wcxkFMGNg6quQqL6RA&#10;0s5Y6ir5vt9lD1JwBDIwOMJKHpHlpr69KfdHjyxSmriSfYz+USnWPY7AufNIadK6MEJMx9ApD/oD&#10;OlTrorhX2lFEilmcO2RdNtjC5xDF9pCuTyYBB5bi6bQ4syoJ3g9WQ0ymaiLzg5KdCXlKLjvcW893&#10;SUOqXwnz5DrgnHtJTxOsQfEKIT7DmDSUCaxw7Rqn8787ZsmRM9e2VmPeBN4uqYvTtW7jvijg9N/y&#10;JsXecLq0q+WD6m8AAAD//wMAUEsDBBQABgAIAAAAIQA4/SH/1gAAAJQBAAALAAAAX3JlbHMvLnJl&#10;bHOkkMFqwzAMhu+DvYPRfXGawxijTi+j0GvpHsDYimMaW0Yy2fr2M4PBMnrbUb/Q94l/f/hMi1qR&#10;JVI2sOt6UJgd+ZiDgffL8ekFlFSbvV0oo4EbChzGx4f9GRdb25HMsYhqlCwG5lrLq9biZkxWOiqY&#10;22YiTra2kYMu1l1tQD30/bPm3wwYN0x18gb45AdQl1tp5j/sFB2T0FQ7R0nTNEV3j6o9feQzro1i&#10;OWA14Fm+Q8a1a8+Bvu/d/dMb2JY5uiPbhG/ktn4cqGU/er3pcvwCAAD//wMAUEsDBBQABgAIAAAA&#10;IQDO62thbwIAAC0FAAAOAAAAZHJzL2Uyb0RvYy54bWysVN9r2zAQfh/sfxB6Xx076ZaFOiW0dAxK&#10;G9qOPiuyVHvIOu2kxMn++p1kxy1doTD2Iu50d5/ux3c6O9+3hu0U+gZsyfOTCWfKSqga+1TyHw9X&#10;n+ac+SBsJQxYVfKD8vx8+fHDWecWqoAaTKWQEYj1i86VvA7BLbLMy1q1wp+AU5aMGrAVgVR8yioU&#10;HaG3Jismk89ZB1g5BKm8p9vL3siXCV9rJcOt1l4FZkpOuYV0Yjo38cyWZ2LxhMLVjRzSEP+QRSsa&#10;S4+OUJciCLbF5i+otpEIHnQ4kdBmoHUjVaqBqsknr6q5r4VTqRZqjndjm/z/g5U3uzWypip5MePM&#10;ipZmdGWUrAUTG/ETGF1TjzrnF+R679Y4aJ7EWPBeY8sQqLFFMZ9P8llqAxXG9qnLh7HLah+YpMvp&#10;lBynnEkyzU+/FKdpClkPFSEd+vBNQcuiUPIKOrtChC4hi921D5QD+R/9SIn59RklKRyMikjG3ilN&#10;1dGreYpOvFIXBtlOECOElMqGaayQ8JJ3DNONMWPg9P3AwT+GqsS5Mbh4P3iMSC+DDWNw21jAtwBM&#10;yIeUde9/7EBfd2zBBqoDDTYNhnjvnbxqqJvXwoe1QKI4XdLahls6tIGu5DBInNWAv9+6j/7EPLJy&#10;1tHKlNz/2gpUnJnvljj5NZ/N4o4lZUaTJQVfWjYvLXbbXgDNIE/ZJTH6B3MUNUL7SNu9iq+SSVhJ&#10;b5dcBjwqF6FfZfofpFqtkhvtlRPh2t47eZx6JMrD/lGgGygViIs3cFwvsXhFqt43zsPCahtAN4lx&#10;z30d+k07mYgz/B9x6V/qyev5l1v+AQAA//8DAFBLAwQUAAYACAAAACEA0xKWgN8AAAALAQAADwAA&#10;AGRycy9kb3ducmV2LnhtbEyPy07DMBBF90j8gzVIbBC1SUKCQpyKh6AbuqDtBzjxEEfEdhS7Tfh7&#10;BjawHN2jO+dW68UO7IRT6L2TcLMSwNC1Xveuk3DYv1zfAQtROa0G71DCFwZY1+dnlSq1n907nnax&#10;Y1TiQqkkmBjHkvPQGrQqrPyIjrIPP1kV6Zw6ric1U7kdeCJEzq3qHX0wasQng+3n7mglvPLiqmmt&#10;yHG7mR+fM7N9K1It5eXF8nAPLOIS/2D40Sd1qMmp8UenAxskZEWREyohzZIEGBG3qaB1zW+UAK8r&#10;/n9D/Q0AAP//AwBQSwECLQAUAAYACAAAACEAtoM4kv4AAADhAQAAEwAAAAAAAAAAAAAAAAAAAAAA&#10;W0NvbnRlbnRfVHlwZXNdLnhtbFBLAQItABQABgAIAAAAIQA4/SH/1gAAAJQBAAALAAAAAAAAAAAA&#10;AAAAAC8BAABfcmVscy8ucmVsc1BLAQItABQABgAIAAAAIQDO62thbwIAAC0FAAAOAAAAAAAAAAAA&#10;AAAAAC4CAABkcnMvZTJvRG9jLnhtbFBLAQItABQABgAIAAAAIQDTEpaA3wAAAAsBAAAPAAAAAAAA&#10;AAAAAAAAAMkEAABkcnMvZG93bnJldi54bWxQSwUGAAAAAAQABADzAAAA1QUAAAAA&#10;" adj="17406" fillcolor="#506329 [1638]" strokecolor="#94b64e [3046]">
+              <v:shape id="Flecha abajo 24" o:spid="_x0000_s1026" type="#_x0000_t67" style="position:absolute;margin-left:238.8pt;margin-top:171.1pt;width:26.2pt;height:67.5pt;rotation:2499121fd;z-index:251633664;visibility:visible;mso-wrap-style:square;mso-width-percent:0;mso-wrap-distance-left:9pt;mso-wrap-distance-top:0;mso-wrap-distance-right:9pt;mso-wrap-distance-bottom:0;mso-position-horizontal:absolute;mso-position-horizontal-relative:text;mso-position-vertical:absolute;mso-position-vertical-relative:text;mso-width-percent:0;mso-width-relative:margin;v-text-anchor:middle" o:gfxdata="UEsDBBQABgAIAAAAIQC2gziS/gAAAOEBAAATAAAAW0NvbnRlbnRfVHlwZXNdLnhtbJSRQU7DMBBF&#10;90jcwfIWJU67QAgl6YK0S0CoHGBkTxKLZGx5TGhvj5O2G0SRWNoz/78nu9wcxkFMGNg6quQqL6RA&#10;0s5Y6ir5vt9lD1JwBDIwOMJKHpHlpr69KfdHjyxSmriSfYz+USnWPY7AufNIadK6MEJMx9ApD/oD&#10;OlTrorhX2lFEilmcO2RdNtjC5xDF9pCuTyYBB5bi6bQ4syoJ3g9WQ0ymaiLzg5KdCXlKLjvcW893&#10;SUOqXwnz5DrgnHtJTxOsQfEKIT7DmDSUCaxw7Rqn8787ZsmRM9e2VmPeBN4uqYvTtW7jvijg9N/y&#10;JsXecLq0q+WD6m8AAAD//wMAUEsDBBQABgAIAAAAIQA4/SH/1gAAAJQBAAALAAAAX3JlbHMvLnJl&#10;bHOkkMFqwzAMhu+DvYPRfXGawxijTi+j0GvpHsDYimMaW0Yy2fr2M4PBMnrbUb/Q94l/f/hMi1qR&#10;JVI2sOt6UJgd+ZiDgffL8ekFlFSbvV0oo4EbChzGx4f9GRdb25HMsYhqlCwG5lrLq9biZkxWOiqY&#10;22YiTra2kYMu1l1tQD30/bPm3wwYN0x18gb45AdQl1tp5j/sFB2T0FQ7R0nTNEV3j6o9feQzro1i&#10;OWA14Fm+Q8a1a8+Bvu/d/dMb2JY5uiPbhG/ktn4cqGU/er3pcvwCAAD//wMAUEsDBBQABgAIAAAA&#10;IQDO62thbwIAAC0FAAAOAAAAZHJzL2Uyb0RvYy54bWysVN9r2zAQfh/sfxB6Xx076ZaFOiW0dAxK&#10;G9qOPiuyVHvIOu2kxMn++p1kxy1doTD2Iu50d5/ux3c6O9+3hu0U+gZsyfOTCWfKSqga+1TyHw9X&#10;n+ac+SBsJQxYVfKD8vx8+fHDWecWqoAaTKWQEYj1i86VvA7BLbLMy1q1wp+AU5aMGrAVgVR8yioU&#10;HaG3Jismk89ZB1g5BKm8p9vL3siXCV9rJcOt1l4FZkpOuYV0Yjo38cyWZ2LxhMLVjRzSEP+QRSsa&#10;S4+OUJciCLbF5i+otpEIHnQ4kdBmoHUjVaqBqsknr6q5r4VTqRZqjndjm/z/g5U3uzWypip5MePM&#10;ipZmdGWUrAUTG/ETGF1TjzrnF+R679Y4aJ7EWPBeY8sQqLFFMZ9P8llqAxXG9qnLh7HLah+YpMvp&#10;lBynnEkyzU+/FKdpClkPFSEd+vBNQcuiUPIKOrtChC4hi921D5QD+R/9SIn59RklKRyMikjG3ilN&#10;1dGreYpOvFIXBtlOECOElMqGaayQ8JJ3DNONMWPg9P3AwT+GqsS5Mbh4P3iMSC+DDWNw21jAtwBM&#10;yIeUde9/7EBfd2zBBqoDDTYNhnjvnbxqqJvXwoe1QKI4XdLahls6tIGu5DBInNWAv9+6j/7EPLJy&#10;1tHKlNz/2gpUnJnvljj5NZ/N4o4lZUaTJQVfWjYvLXbbXgDNIE/ZJTH6B3MUNUL7SNu9iq+SSVhJ&#10;b5dcBjwqF6FfZfofpFqtkhvtlRPh2t47eZx6JMrD/lGgGygViIs3cFwvsXhFqt43zsPCahtAN4lx&#10;z30d+k07mYgz/B9x6V/qyev5l1v+AQAA//8DAFBLAwQUAAYACAAAACEA0xKWgN8AAAALAQAADwAA&#10;AGRycy9kb3ducmV2LnhtbEyPy07DMBBF90j8gzVIbBC1SUKCQpyKh6AbuqDtBzjxEEfEdhS7Tfh7&#10;BjawHN2jO+dW68UO7IRT6L2TcLMSwNC1Xveuk3DYv1zfAQtROa0G71DCFwZY1+dnlSq1n907nnax&#10;Y1TiQqkkmBjHkvPQGrQqrPyIjrIPP1kV6Zw6ric1U7kdeCJEzq3qHX0wasQng+3n7mglvPLiqmmt&#10;yHG7mR+fM7N9K1It5eXF8nAPLOIS/2D40Sd1qMmp8UenAxskZEWREyohzZIEGBG3qaB1zW+UAK8r&#10;/n9D/Q0AAP//AwBQSwECLQAUAAYACAAAACEAtoM4kv4AAADhAQAAEwAAAAAAAAAAAAAAAAAAAAAA&#10;W0NvbnRlbnRfVHlwZXNdLnhtbFBLAQItABQABgAIAAAAIQA4/SH/1gAAAJQBAAALAAAAAAAAAAAA&#10;AAAAAC8BAABfcmVscy8ucmVsc1BLAQItABQABgAIAAAAIQDO62thbwIAAC0FAAAOAAAAAAAAAAAA&#10;AAAAAC4CAABkcnMvZTJvRG9jLnhtbFBLAQItABQABgAIAAAAIQDTEpaA3wAAAAsBAAAPAAAAAAAA&#10;AAAAAAAAAMkEAABkcnMvZG93bnJldi54bWxQSwUGAAAAAAQABADzAAAA1QUAAAAA&#10;" adj="17406" fillcolor="#506329 [1638]" strokecolor="#94b64e [3046]">
                 <v:fill color2="#93b64c [3014]" rotate="t" angle="180" colors="0 #769535;52429f #9bc348;1 #9cc746" focus="100%" type="gradient">
                   <o:fill v:ext="view" type="gradientUnscaled"/>
                 </v:fill>
@@ -2799,8 +2771,6 @@
         </w:rPr>
         <w:t xml:space="preserve"> Android Studio.</w:t>
       </w:r>
-      <w:bookmarkStart w:id="0" w:name="_GoBack"/>
-      <w:bookmarkEnd w:id="0"/>
     </w:p>
     <w:p>
       <w:pPr>
@@ -2853,7 +2823,7 @@
           <w:lang w:val="es-ES" w:eastAsia="es-ES"/>
         </w:rPr>
         <w:drawing>
-          <wp:anchor distT="0" distB="0" distL="114300" distR="114300" simplePos="0" relativeHeight="251650560" behindDoc="1" locked="0" layoutInCell="1" allowOverlap="1" wp14:anchorId="23596539" wp14:editId="378D1027">
+          <wp:anchor distT="0" distB="0" distL="114300" distR="114300" simplePos="0" relativeHeight="251644928" behindDoc="1" locked="0" layoutInCell="1" allowOverlap="1" wp14:anchorId="23596539" wp14:editId="378D1027">
             <wp:simplePos x="0" y="0"/>
             <wp:positionH relativeFrom="column">
               <wp:posOffset>72390</wp:posOffset>
@@ -2995,7 +2965,7 @@
         <mc:AlternateContent>
           <mc:Choice Requires="wps">
             <w:drawing>
-              <wp:anchor distT="0" distB="0" distL="114300" distR="114300" simplePos="0" relativeHeight="251646464" behindDoc="0" locked="0" layoutInCell="1" allowOverlap="1" wp14:anchorId="39B176D8" wp14:editId="68290BAA">
+              <wp:anchor distT="0" distB="0" distL="114300" distR="114300" simplePos="0" relativeHeight="251642880" behindDoc="0" locked="0" layoutInCell="1" allowOverlap="1" wp14:anchorId="39B176D8" wp14:editId="68290BAA">
                 <wp:simplePos x="0" y="0"/>
                 <wp:positionH relativeFrom="column">
                   <wp:posOffset>4330065</wp:posOffset>
@@ -3073,7 +3043,7 @@
           </mc:Choice>
           <mc:Fallback>
             <w:pict>
-              <v:shape w14:anchorId="39B176D8" id="Llamada rectangular redondeada 34" o:spid="_x0000_s1027" type="#_x0000_t62" style="position:absolute;margin-left:340.95pt;margin-top:14.65pt;width:96pt;height:41.25pt;z-index:251646464;visibility:visible;mso-wrap-style:square;mso-width-percent:0;mso-height-percent:0;mso-wrap-distance-left:9pt;mso-wrap-distance-top:0;mso-wrap-distance-right:9pt;mso-wrap-distance-bottom:0;mso-position-horizontal:absolute;mso-position-horizontal-relative:text;mso-position-vertical:absolute;mso-position-vertical-relative:text;mso-width-percent:0;mso-height-percent:0;mso-width-relative:margin;mso-height-relative:margin;v-text-anchor:middle" o:gfxdata="UEsDBBQABgAIAAAAIQC2gziS/gAAAOEBAAATAAAAW0NvbnRlbnRfVHlwZXNdLnhtbJSRQU7DMBBF&#10;90jcwfIWJU67QAgl6YK0S0CoHGBkTxKLZGx5TGhvj5O2G0SRWNoz/78nu9wcxkFMGNg6quQqL6RA&#10;0s5Y6ir5vt9lD1JwBDIwOMJKHpHlpr69KfdHjyxSmriSfYz+USnWPY7AufNIadK6MEJMx9ApD/oD&#10;OlTrorhX2lFEilmcO2RdNtjC5xDF9pCuTyYBB5bi6bQ4syoJ3g9WQ0ymaiLzg5KdCXlKLjvcW893&#10;SUOqXwnz5DrgnHtJTxOsQfEKIT7DmDSUCaxw7Rqn8787ZsmRM9e2VmPeBN4uqYvTtW7jvijg9N/y&#10;JsXecLq0q+WD6m8AAAD//wMAUEsDBBQABgAIAAAAIQA4/SH/1gAAAJQBAAALAAAAX3JlbHMvLnJl&#10;bHOkkMFqwzAMhu+DvYPRfXGawxijTi+j0GvpHsDYimMaW0Yy2fr2M4PBMnrbUb/Q94l/f/hMi1qR&#10;JVI2sOt6UJgd+ZiDgffL8ekFlFSbvV0oo4EbChzGx4f9GRdb25HMsYhqlCwG5lrLq9biZkxWOiqY&#10;22YiTra2kYMu1l1tQD30/bPm3wwYN0x18gb45AdQl1tp5j/sFB2T0FQ7R0nTNEV3j6o9feQzro1i&#10;OWA14Fm+Q8a1a8+Bvu/d/dMb2JY5uiPbhG/ktn4cqGU/er3pcvwCAAD//wMAUEsDBBQABgAIAAAA&#10;IQBh41cvhQIAAEwFAAAOAAAAZHJzL2Uyb0RvYy54bWysVEtv2zAMvg/YfxB0Xx2n6doGdYogRYcB&#10;QVu0HXpmZCkxJouapMTOfv0o2XEfy2nYRSJFfnxTV9dtrdlOOl+hKXh+MuJMGoFlZdYF//F8++WC&#10;Mx/AlKDRyILvpefXs8+frho7lWPcoC6lY2TE+GljC74JwU6zzIuNrMGfoJWGhApdDYFYt85KBw1Z&#10;r3U2Ho2+Zg260joU0nt6vemEfJbsKyVFuFfKy8B0wSm2kE6XzlU8s9kVTNcO7KYSfRjwD1HUUBly&#10;Opi6gQBs66q/TNWVcOhRhROBdYZKVUKmHCibfPQhm6cNWJlyoeJ4O5TJ/z+z4m734FhVFvx0wpmB&#10;mnq01FBDCcxR9cCstxoc0SWaUsZnUqSqNdZPCfxkH1zPeSJjCVrl6nhTcqxNld4PlZZtYIIe83F+&#10;Se3jTJDsbHx6cX4WjWavaOt8+CaxZpEoeCPLtXzErSkfKaoFaI3bkCoOu6UPHfaAIUMxvC6gRIW9&#10;ljEmbR6lonQphHFCp0GTC+3YDmhEQAhpwmkfS9KOMFVpPQDzY0Ad8h7U60aYTAM4AEfHgO89Dojk&#10;FU0YwHVl0B0zUP4cPHf6h+y7nGP6oV21qcdJM76ssNxT3x12C+GtuK2ozkvw4QEcbQC1hrY63NOh&#10;NDYFx57ibIPu97H3qE+DSVLOGtqogvtfW3CSM/3d0Mhe5pNJXMHETM7Ox8S4t5LVW4nZ1gukjuT0&#10;f1iRyKgf9IFUDusXWv559EoiMIJ8F1wEd2AWodt0+j6EnM+TGq2dhbA0T1ZE47HOcWye2xdwth+2&#10;QGN6h4ftg+mHEet0I9LgfBtQVWn+Xuvad4BWNo10/73EP+Etn7ReP8HZHwAAAP//AwBQSwMEFAAG&#10;AAgAAAAhAJSQ95DfAAAACgEAAA8AAABkcnMvZG93bnJldi54bWxMj01PwzAMhu9I/IfISNxYmg2F&#10;rjSdAAkOO6AxPs5ZY9pC41RNthV+PeYER9uPXj9vuZp8Lw44xi6QATXLQCDVwXXUGHh5vr/IQcRk&#10;ydk+EBr4wgir6vSktIULR3rCwzY1gkMoFtZAm9JQSBnrFr2NszAg8e09jN4mHsdGutEeOdz3cp5l&#10;WnrbEX9o7YB3Ldaf2703UOv15ZvWjftYv95+O60e6WGDxpyfTTfXIBJO6Q+GX31Wh4qddmFPLore&#10;gM7VklED8+UCBAP51YIXOyaVykFWpfxfofoBAAD//wMAUEsBAi0AFAAGAAgAAAAhALaDOJL+AAAA&#10;4QEAABMAAAAAAAAAAAAAAAAAAAAAAFtDb250ZW50X1R5cGVzXS54bWxQSwECLQAUAAYACAAAACEA&#10;OP0h/9YAAACUAQAACwAAAAAAAAAAAAAAAAAvAQAAX3JlbHMvLnJlbHNQSwECLQAUAAYACAAAACEA&#10;YeNXL4UCAABMBQAADgAAAAAAAAAAAAAAAAAuAgAAZHJzL2Uyb0RvYy54bWxQSwECLQAUAAYACAAA&#10;ACEAlJD3kN8AAAAKAQAADwAAAAAAAAAAAAAAAADfBAAAZHJzL2Rvd25yZXYueG1sUEsFBgAAAAAE&#10;AAQA8wAAAOsFAAAAAA==&#10;" adj="6300,24300" fillcolor="white [3201]" strokecolor="#9bbb59 [3206]" strokeweight="2pt">
+              <v:shape w14:anchorId="39B176D8" id="Llamada rectangular redondeada 34" o:spid="_x0000_s1027" type="#_x0000_t62" style="position:absolute;margin-left:340.95pt;margin-top:14.65pt;width:96pt;height:41.25pt;z-index:251642880;visibility:visible;mso-wrap-style:square;mso-width-percent:0;mso-height-percent:0;mso-wrap-distance-left:9pt;mso-wrap-distance-top:0;mso-wrap-distance-right:9pt;mso-wrap-distance-bottom:0;mso-position-horizontal:absolute;mso-position-horizontal-relative:text;mso-position-vertical:absolute;mso-position-vertical-relative:text;mso-width-percent:0;mso-height-percent:0;mso-width-relative:margin;mso-height-relative:margin;v-text-anchor:middle" o:gfxdata="UEsDBBQABgAIAAAAIQC2gziS/gAAAOEBAAATAAAAW0NvbnRlbnRfVHlwZXNdLnhtbJSRQU7DMBBF&#10;90jcwfIWJU67QAgl6YK0S0CoHGBkTxKLZGx5TGhvj5O2G0SRWNoz/78nu9wcxkFMGNg6quQqL6RA&#10;0s5Y6ir5vt9lD1JwBDIwOMJKHpHlpr69KfdHjyxSmriSfYz+USnWPY7AufNIadK6MEJMx9ApD/oD&#10;OlTrorhX2lFEilmcO2RdNtjC5xDF9pCuTyYBB5bi6bQ4syoJ3g9WQ0ymaiLzg5KdCXlKLjvcW893&#10;SUOqXwnz5DrgnHtJTxOsQfEKIT7DmDSUCaxw7Rqn8787ZsmRM9e2VmPeBN4uqYvTtW7jvijg9N/y&#10;JsXecLq0q+WD6m8AAAD//wMAUEsDBBQABgAIAAAAIQA4/SH/1gAAAJQBAAALAAAAX3JlbHMvLnJl&#10;bHOkkMFqwzAMhu+DvYPRfXGawxijTi+j0GvpHsDYimMaW0Yy2fr2M4PBMnrbUb/Q94l/f/hMi1qR&#10;JVI2sOt6UJgd+ZiDgffL8ekFlFSbvV0oo4EbChzGx4f9GRdb25HMsYhqlCwG5lrLq9biZkxWOiqY&#10;22YiTra2kYMu1l1tQD30/bPm3wwYN0x18gb45AdQl1tp5j/sFB2T0FQ7R0nTNEV3j6o9feQzro1i&#10;OWA14Fm+Q8a1a8+Bvu/d/dMb2JY5uiPbhG/ktn4cqGU/er3pcvwCAAD//wMAUEsDBBQABgAIAAAA&#10;IQBh41cvhQIAAEwFAAAOAAAAZHJzL2Uyb0RvYy54bWysVEtv2zAMvg/YfxB0Xx2n6doGdYogRYcB&#10;QVu0HXpmZCkxJouapMTOfv0o2XEfy2nYRSJFfnxTV9dtrdlOOl+hKXh+MuJMGoFlZdYF//F8++WC&#10;Mx/AlKDRyILvpefXs8+frho7lWPcoC6lY2TE+GljC74JwU6zzIuNrMGfoJWGhApdDYFYt85KBw1Z&#10;r3U2Ho2+Zg260joU0nt6vemEfJbsKyVFuFfKy8B0wSm2kE6XzlU8s9kVTNcO7KYSfRjwD1HUUBly&#10;Opi6gQBs66q/TNWVcOhRhROBdYZKVUKmHCibfPQhm6cNWJlyoeJ4O5TJ/z+z4m734FhVFvx0wpmB&#10;mnq01FBDCcxR9cCstxoc0SWaUsZnUqSqNdZPCfxkH1zPeSJjCVrl6nhTcqxNld4PlZZtYIIe83F+&#10;Se3jTJDsbHx6cX4WjWavaOt8+CaxZpEoeCPLtXzErSkfKaoFaI3bkCoOu6UPHfaAIUMxvC6gRIW9&#10;ljEmbR6lonQphHFCp0GTC+3YDmhEQAhpwmkfS9KOMFVpPQDzY0Ad8h7U60aYTAM4AEfHgO89Dojk&#10;FU0YwHVl0B0zUP4cPHf6h+y7nGP6oV21qcdJM76ssNxT3x12C+GtuK2ozkvw4QEcbQC1hrY63NOh&#10;NDYFx57ibIPu97H3qE+DSVLOGtqogvtfW3CSM/3d0Mhe5pNJXMHETM7Ox8S4t5LVW4nZ1gukjuT0&#10;f1iRyKgf9IFUDusXWv559EoiMIJ8F1wEd2AWodt0+j6EnM+TGq2dhbA0T1ZE47HOcWye2xdwth+2&#10;QGN6h4ftg+mHEet0I9LgfBtQVWn+Xuvad4BWNo10/73EP+Etn7ReP8HZHwAAAP//AwBQSwMEFAAG&#10;AAgAAAAhAJSQ95DfAAAACgEAAA8AAABkcnMvZG93bnJldi54bWxMj01PwzAMhu9I/IfISNxYmg2F&#10;rjSdAAkOO6AxPs5ZY9pC41RNthV+PeYER9uPXj9vuZp8Lw44xi6QATXLQCDVwXXUGHh5vr/IQcRk&#10;ydk+EBr4wgir6vSktIULR3rCwzY1gkMoFtZAm9JQSBnrFr2NszAg8e09jN4mHsdGutEeOdz3cp5l&#10;WnrbEX9o7YB3Ldaf2703UOv15ZvWjftYv95+O60e6WGDxpyfTTfXIBJO6Q+GX31Wh4qddmFPLore&#10;gM7VklED8+UCBAP51YIXOyaVykFWpfxfofoBAAD//wMAUEsBAi0AFAAGAAgAAAAhALaDOJL+AAAA&#10;4QEAABMAAAAAAAAAAAAAAAAAAAAAAFtDb250ZW50X1R5cGVzXS54bWxQSwECLQAUAAYACAAAACEA&#10;OP0h/9YAAACUAQAACwAAAAAAAAAAAAAAAAAvAQAAX3JlbHMvLnJlbHNQSwECLQAUAAYACAAAACEA&#10;YeNXL4UCAABMBQAADgAAAAAAAAAAAAAAAAAuAgAAZHJzL2Uyb0RvYy54bWxQSwECLQAUAAYACAAA&#10;ACEAlJD3kN8AAAAKAQAADwAAAAAAAAAAAAAAAADfBAAAZHJzL2Rvd25yZXYueG1sUEsFBgAAAAAE&#10;AAQA8wAAAOsFAAAAAA==&#10;" adj="6300,24300" fillcolor="white [3201]" strokecolor="#9bbb59 [3206]" strokeweight="2pt">
                 <v:textbox>
                   <w:txbxContent>
                     <w:p>
@@ -3105,7 +3075,7 @@
         <mc:AlternateContent>
           <mc:Choice Requires="wps">
             <w:drawing>
-              <wp:anchor distT="0" distB="0" distL="114300" distR="114300" simplePos="0" relativeHeight="251645440" behindDoc="0" locked="0" layoutInCell="1" allowOverlap="1" wp14:anchorId="09B178BD" wp14:editId="7871A76D">
+              <wp:anchor distT="0" distB="0" distL="114300" distR="114300" simplePos="0" relativeHeight="251641856" behindDoc="0" locked="0" layoutInCell="1" allowOverlap="1" wp14:anchorId="09B178BD" wp14:editId="7871A76D">
                 <wp:simplePos x="0" y="0"/>
                 <wp:positionH relativeFrom="column">
                   <wp:posOffset>2751703</wp:posOffset>
@@ -3159,7 +3129,7 @@
           </mc:Choice>
           <mc:Fallback>
             <w:pict>
-              <v:shapetype w14:anchorId="7879B222" id="_x0000_t66" coordsize="21600,21600" o:spt="66" adj="5400,5400" path="m@0,l@0@1,21600@1,21600@2@0@2@0,21600,,10800xe">
+              <v:shapetype w14:anchorId="70CC62CF" id="_x0000_t66" coordsize="21600,21600" o:spt="66" adj="5400,5400" path="m@0,l@0@1,21600@1,21600@2@0@2@0,21600,,10800xe">
                 <v:stroke joinstyle="miter"/>
                 <v:formulas>
                   <v:f eqn="val #0"/>
@@ -3173,7 +3143,7 @@
                   <v:h position="#0,#1" xrange="0,21600" yrange="0,10800"/>
                 </v:handles>
               </v:shapetype>
-              <v:shape id="Flecha izquierda 30" o:spid="_x0000_s1026" type="#_x0000_t66" style="position:absolute;margin-left:216.65pt;margin-top:4.15pt;width:123pt;height:26.25pt;rotation:1006082fd;z-index:251645440;visibility:visible;mso-wrap-style:square;mso-wrap-distance-left:9pt;mso-wrap-distance-top:0;mso-wrap-distance-right:9pt;mso-wrap-distance-bottom:0;mso-position-horizontal:absolute;mso-position-horizontal-relative:text;mso-position-vertical:absolute;mso-position-vertical-relative:text;v-text-anchor:middle" o:gfxdata="UEsDBBQABgAIAAAAIQC2gziS/gAAAOEBAAATAAAAW0NvbnRlbnRfVHlwZXNdLnhtbJSRQU7DMBBF&#10;90jcwfIWJU67QAgl6YK0S0CoHGBkTxKLZGx5TGhvj5O2G0SRWNoz/78nu9wcxkFMGNg6quQqL6RA&#10;0s5Y6ir5vt9lD1JwBDIwOMJKHpHlpr69KfdHjyxSmriSfYz+USnWPY7AufNIadK6MEJMx9ApD/oD&#10;OlTrorhX2lFEilmcO2RdNtjC5xDF9pCuTyYBB5bi6bQ4syoJ3g9WQ0ymaiLzg5KdCXlKLjvcW893&#10;SUOqXwnz5DrgnHtJTxOsQfEKIT7DmDSUCaxw7Rqn8787ZsmRM9e2VmPeBN4uqYvTtW7jvijg9N/y&#10;JsXecLq0q+WD6m8AAAD//wMAUEsDBBQABgAIAAAAIQA4/SH/1gAAAJQBAAALAAAAX3JlbHMvLnJl&#10;bHOkkMFqwzAMhu+DvYPRfXGawxijTi+j0GvpHsDYimMaW0Yy2fr2M4PBMnrbUb/Q94l/f/hMi1qR&#10;JVI2sOt6UJgd+ZiDgffL8ekFlFSbvV0oo4EbChzGx4f9GRdb25HMsYhqlCwG5lrLq9biZkxWOiqY&#10;22YiTra2kYMu1l1tQD30/bPm3wwYN0x18gb45AdQl1tp5j/sFB2T0FQ7R0nTNEV3j6o9feQzro1i&#10;OWA14Fm+Q8a1a8+Bvu/d/dMb2JY5uiPbhG/ktn4cqGU/er3pcvwCAAD//wMAUEsDBBQABgAIAAAA&#10;IQABHuUlbwIAADEFAAAOAAAAZHJzL2Uyb0RvYy54bWysVG1r2zAQ/j7YfxD6vjpO+rKGOiWkdAxK&#10;G9aOflZlKRbIOvWkxEl//U6yk5auDDbmD+JO99zboztfXG5byzYKgwFX8fJoxJlyEmrjVhX/+XD9&#10;5StnIQpXCwtOVXynAr+cff500fmpGkMDtlbIKIgL085XvInRT4siyEa1IhyBV46MGrAVkVRcFTWK&#10;jqK3thiPRqdFB1h7BKlCoNur3shnOb7WSsY7rYOKzFacaov5xHw+pbOYXYjpCoVvjBzKEP9QRSuM&#10;o6SHUFciCrZG81uo1kiEADoeSWgL0NpIlXugbsrRu27uG+FV7oXICf5AU/h/YeXtZonM1BWfED1O&#10;tPRG11bJRjDz8rw2CmvByEQ8dT5MCX7vlzhogcTU9FZjyxCI3PNxOTo/zUxQb2ybid4diFbbyCRd&#10;lienBKSEkmwT+s5OUoaiD5VCegzxm4KWJaHiVuk4R4QuhxabmxB7/B5Hzqm+vqIsxZ1VKZJ1P5Sm&#10;DnMt6SLPllpYZBtBUyGkVC5OhvwZnVDaWHtwnOS0f3Qc8MlV5bn7G+eDR84MLh6cW+MAP8puYzmU&#10;rHv8noG+70TBE9Q7etz8MMR18PLaEJs3IsSlQBpzuqTVjXd0aAtdxWGQOGsAXz66T3iaPrJy1tHa&#10;VDw8rwUqzux3R3N5Xh4fU9iYleOTszEp+Nby9Nbi1u0C6A3KXF0WEz7avagR2kfa8HnKSibhJOWu&#10;uIy4VxaxX2f6R0g1n2cY7ZYX8cbde5mCJ1bToDxsHwX6YaQiDeMt7FdMTN8NVY9Nng7m6wja5Il7&#10;5XXgm/YyD+7wD0mL/1bPqNc/3ewXAAAA//8DAFBLAwQUAAYACAAAACEAVZk6aN0AAAAIAQAADwAA&#10;AGRycy9kb3ducmV2LnhtbEyPQU/DMAyF70j8h8hI3FgKRaOUphMgEAcGEoMDR6/x2orGKU3alX8/&#10;c4KTn/Wenj8Xq9l1aqIhtJ4NnC8SUMSVty3XBj7eH88yUCEiW+w8k4EfCrAqj48KzK3f8xtNm1gr&#10;KeGQo4Emxj7XOlQNOQwL3xOLt/ODwyjrUGs74F7KXacvkmSpHbYsFxrs6b6h6mszOgPt7vl1XD+N&#10;D256Ybz7/pzrNTfGnJ7MtzegIs3xLwy/+IIOpTBt/cg2qM7AZZqmEjWQyRB/eXUtYisiyUCXhf7/&#10;QHkAAAD//wMAUEsBAi0AFAAGAAgAAAAhALaDOJL+AAAA4QEAABMAAAAAAAAAAAAAAAAAAAAAAFtD&#10;b250ZW50X1R5cGVzXS54bWxQSwECLQAUAAYACAAAACEAOP0h/9YAAACUAQAACwAAAAAAAAAAAAAA&#10;AAAvAQAAX3JlbHMvLnJlbHNQSwECLQAUAAYACAAAACEAAR7lJW8CAAAxBQAADgAAAAAAAAAAAAAA&#10;AAAuAgAAZHJzL2Uyb0RvYy54bWxQSwECLQAUAAYACAAAACEAVZk6aN0AAAAIAQAADwAAAAAAAAAA&#10;AAAAAADJBAAAZHJzL2Rvd25yZXYueG1sUEsFBgAAAAAEAAQA8wAAANMFAAAAAA==&#10;" adj="2305" fillcolor="#506329 [1638]" stroked="f">
+              <v:shape id="Flecha izquierda 30" o:spid="_x0000_s1026" type="#_x0000_t66" style="position:absolute;margin-left:216.65pt;margin-top:4.15pt;width:123pt;height:26.25pt;rotation:1006082fd;z-index:251641856;visibility:visible;mso-wrap-style:square;mso-wrap-distance-left:9pt;mso-wrap-distance-top:0;mso-wrap-distance-right:9pt;mso-wrap-distance-bottom:0;mso-position-horizontal:absolute;mso-position-horizontal-relative:text;mso-position-vertical:absolute;mso-position-vertical-relative:text;v-text-anchor:middle" o:gfxdata="UEsDBBQABgAIAAAAIQC2gziS/gAAAOEBAAATAAAAW0NvbnRlbnRfVHlwZXNdLnhtbJSRQU7DMBBF&#10;90jcwfIWJU67QAgl6YK0S0CoHGBkTxKLZGx5TGhvj5O2G0SRWNoz/78nu9wcxkFMGNg6quQqL6RA&#10;0s5Y6ir5vt9lD1JwBDIwOMJKHpHlpr69KfdHjyxSmriSfYz+USnWPY7AufNIadK6MEJMx9ApD/oD&#10;OlTrorhX2lFEilmcO2RdNtjC5xDF9pCuTyYBB5bi6bQ4syoJ3g9WQ0ymaiLzg5KdCXlKLjvcW893&#10;SUOqXwnz5DrgnHtJTxOsQfEKIT7DmDSUCaxw7Rqn8787ZsmRM9e2VmPeBN4uqYvTtW7jvijg9N/y&#10;JsXecLq0q+WD6m8AAAD//wMAUEsDBBQABgAIAAAAIQA4/SH/1gAAAJQBAAALAAAAX3JlbHMvLnJl&#10;bHOkkMFqwzAMhu+DvYPRfXGawxijTi+j0GvpHsDYimMaW0Yy2fr2M4PBMnrbUb/Q94l/f/hMi1qR&#10;JVI2sOt6UJgd+ZiDgffL8ekFlFSbvV0oo4EbChzGx4f9GRdb25HMsYhqlCwG5lrLq9biZkxWOiqY&#10;22YiTra2kYMu1l1tQD30/bPm3wwYN0x18gb45AdQl1tp5j/sFB2T0FQ7R0nTNEV3j6o9feQzro1i&#10;OWA14Fm+Q8a1a8+Bvu/d/dMb2JY5uiPbhG/ktn4cqGU/er3pcvwCAAD//wMAUEsDBBQABgAIAAAA&#10;IQABHuUlbwIAADEFAAAOAAAAZHJzL2Uyb0RvYy54bWysVG1r2zAQ/j7YfxD6vjpO+rKGOiWkdAxK&#10;G9aOflZlKRbIOvWkxEl//U6yk5auDDbmD+JO99zboztfXG5byzYKgwFX8fJoxJlyEmrjVhX/+XD9&#10;5StnIQpXCwtOVXynAr+cff500fmpGkMDtlbIKIgL085XvInRT4siyEa1IhyBV46MGrAVkVRcFTWK&#10;jqK3thiPRqdFB1h7BKlCoNur3shnOb7WSsY7rYOKzFacaov5xHw+pbOYXYjpCoVvjBzKEP9QRSuM&#10;o6SHUFciCrZG81uo1kiEADoeSWgL0NpIlXugbsrRu27uG+FV7oXICf5AU/h/YeXtZonM1BWfED1O&#10;tPRG11bJRjDz8rw2CmvByEQ8dT5MCX7vlzhogcTU9FZjyxCI3PNxOTo/zUxQb2ybid4diFbbyCRd&#10;lienBKSEkmwT+s5OUoaiD5VCegzxm4KWJaHiVuk4R4QuhxabmxB7/B5Hzqm+vqIsxZ1VKZJ1P5Sm&#10;DnMt6SLPllpYZBtBUyGkVC5OhvwZnVDaWHtwnOS0f3Qc8MlV5bn7G+eDR84MLh6cW+MAP8puYzmU&#10;rHv8noG+70TBE9Q7etz8MMR18PLaEJs3IsSlQBpzuqTVjXd0aAtdxWGQOGsAXz66T3iaPrJy1tHa&#10;VDw8rwUqzux3R3N5Xh4fU9iYleOTszEp+Nby9Nbi1u0C6A3KXF0WEz7avagR2kfa8HnKSibhJOWu&#10;uIy4VxaxX2f6R0g1n2cY7ZYX8cbde5mCJ1bToDxsHwX6YaQiDeMt7FdMTN8NVY9Nng7m6wja5Il7&#10;5XXgm/YyD+7wD0mL/1bPqNc/3ewXAAAA//8DAFBLAwQUAAYACAAAACEAVZk6aN0AAAAIAQAADwAA&#10;AGRycy9kb3ducmV2LnhtbEyPQU/DMAyF70j8h8hI3FgKRaOUphMgEAcGEoMDR6/x2orGKU3alX8/&#10;c4KTn/Wenj8Xq9l1aqIhtJ4NnC8SUMSVty3XBj7eH88yUCEiW+w8k4EfCrAqj48KzK3f8xtNm1gr&#10;KeGQo4Emxj7XOlQNOQwL3xOLt/ODwyjrUGs74F7KXacvkmSpHbYsFxrs6b6h6mszOgPt7vl1XD+N&#10;D256Ybz7/pzrNTfGnJ7MtzegIs3xLwy/+IIOpTBt/cg2qM7AZZqmEjWQyRB/eXUtYisiyUCXhf7/&#10;QHkAAAD//wMAUEsBAi0AFAAGAAgAAAAhALaDOJL+AAAA4QEAABMAAAAAAAAAAAAAAAAAAAAAAFtD&#10;b250ZW50X1R5cGVzXS54bWxQSwECLQAUAAYACAAAACEAOP0h/9YAAACUAQAACwAAAAAAAAAAAAAA&#10;AAAvAQAAX3JlbHMvLnJlbHNQSwECLQAUAAYACAAAACEAAR7lJW8CAAAxBQAADgAAAAAAAAAAAAAA&#10;AAAuAgAAZHJzL2Uyb0RvYy54bWxQSwECLQAUAAYACAAAACEAVZk6aN0AAAAIAQAADwAAAAAAAAAA&#10;AAAAAADJBAAAZHJzL2Rvd25yZXYueG1sUEsFBgAAAAAEAAQA8wAAANMFAAAAAA==&#10;" adj="2305" fillcolor="#506329 [1638]" stroked="f">
                 <v:fill color2="#93b64c [3014]" rotate="t" angle="180" colors="0 #769535;52429f #9bc348;1 #9cc746" focus="100%" type="gradient">
                   <o:fill v:ext="view" type="gradientUnscaled"/>
                 </v:fill>
@@ -3231,7 +3201,7 @@
         <mc:AlternateContent>
           <mc:Choice Requires="wps">
             <w:drawing>
-              <wp:anchor distT="0" distB="0" distL="114300" distR="114300" simplePos="0" relativeHeight="251624960" behindDoc="0" locked="0" layoutInCell="1" allowOverlap="1" wp14:anchorId="64BF5CAA" wp14:editId="1C52C67E">
+              <wp:anchor distT="0" distB="0" distL="114300" distR="114300" simplePos="0" relativeHeight="251628544" behindDoc="0" locked="0" layoutInCell="1" allowOverlap="1" wp14:anchorId="64BF5CAA" wp14:editId="1C52C67E">
                 <wp:simplePos x="0" y="0"/>
                 <wp:positionH relativeFrom="column">
                   <wp:posOffset>3074987</wp:posOffset>
@@ -3291,7 +3261,7 @@
           </mc:Choice>
           <mc:Fallback>
             <w:pict>
-              <v:shape w14:anchorId="054570E7" id="Flecha abajo 48" o:spid="_x0000_s1026" type="#_x0000_t67" style="position:absolute;margin-left:242.1pt;margin-top:239.8pt;width:15.9pt;height:44.1pt;rotation:3587674fd;z-index:251624960;visibility:visible;mso-wrap-style:square;mso-width-percent:0;mso-height-percent:0;mso-wrap-distance-left:9pt;mso-wrap-distance-top:0;mso-wrap-distance-right:9pt;mso-wrap-distance-bottom:0;mso-position-horizontal:absolute;mso-position-horizontal-relative:text;mso-position-vertical:absolute;mso-position-vertical-relative:text;mso-width-percent:0;mso-height-percent:0;mso-width-relative:margin;mso-height-relative:margin;v-text-anchor:middle" o:gfxdata="UEsDBBQABgAIAAAAIQC2gziS/gAAAOEBAAATAAAAW0NvbnRlbnRfVHlwZXNdLnhtbJSRQU7DMBBF&#10;90jcwfIWJU67QAgl6YK0S0CoHGBkTxKLZGx5TGhvj5O2G0SRWNoz/78nu9wcxkFMGNg6quQqL6RA&#10;0s5Y6ir5vt9lD1JwBDIwOMJKHpHlpr69KfdHjyxSmriSfYz+USnWPY7AufNIadK6MEJMx9ApD/oD&#10;OlTrorhX2lFEilmcO2RdNtjC5xDF9pCuTyYBB5bi6bQ4syoJ3g9WQ0ymaiLzg5KdCXlKLjvcW893&#10;SUOqXwnz5DrgnHtJTxOsQfEKIT7DmDSUCaxw7Rqn8787ZsmRM9e2VmPeBN4uqYvTtW7jvijg9N/y&#10;JsXecLq0q+WD6m8AAAD//wMAUEsDBBQABgAIAAAAIQA4/SH/1gAAAJQBAAALAAAAX3JlbHMvLnJl&#10;bHOkkMFqwzAMhu+DvYPRfXGawxijTi+j0GvpHsDYimMaW0Yy2fr2M4PBMnrbUb/Q94l/f/hMi1qR&#10;JVI2sOt6UJgd+ZiDgffL8ekFlFSbvV0oo4EbChzGx4f9GRdb25HMsYhqlCwG5lrLq9biZkxWOiqY&#10;22YiTra2kYMu1l1tQD30/bPm3wwYN0x18gb45AdQl1tp5j/sFB2T0FQ7R0nTNEV3j6o9feQzro1i&#10;OWA14Fm+Q8a1a8+Bvu/d/dMb2JY5uiPbhG/ktn4cqGU/er3pcvwCAAD//wMAUEsDBBQABgAIAAAA&#10;IQA2f1JCbQIAAC0FAAAOAAAAZHJzL2Uyb0RvYy54bWysVE1PGzEQvVfqf7B8L5uEDYWIDYpAVJUQ&#10;REDF2fHa7Fa2xx072aS/vmPvJiCKKrXqxRrP9zy/8fnF1hq2URhacBUfH404U05C3brnin97vP50&#10;ylmIwtXCgFMV36nAL+YfP5x3fqYm0ICpFTJK4sKs8xVvYvSzogiyUVaEI/DKkVEDWhHpis9FjaKj&#10;7NYUk9HopOgAa48gVQikveqNfJ7za61kvNM6qMhMxam3mE/M5yqdxfxczJ5R+KaVQxviH7qwonVU&#10;9JDqSkTB1tj+lsq2EiGAjkcSbAFat1LlGWia8ejNNA+N8CrPQuAEf4Ap/L+08nazRNbWFS/ppZyw&#10;9EbXRslGMLES34GRmjDqfJiR64Nf4nALJKaBtxotQyBgjyen5cm4zDDQYGybUd4dUFbbyCQpJ6PJ&#10;qJxyJsk0nZ6dTU9ShaJPlVJ6DPGLAsuSUPEaOrdAhC5nFpubEHv/vR8Fp/76jrIUd0alTMbdK03T&#10;5VaSIvNKXRpkG0GMEFIqF4+H+tk7eenWmEPgcS77x8DBP4WqzLm/CT5E5Mrg4iHYtg7wveomjoeW&#10;de+/R6CfO0GwgnpHD5sfhngfvLxuCc0bEeJSIFGclLS28Y4ObaCrOAwSZw3gz/f0yZ+YR1bOOlqZ&#10;iocfa4GKM/PVESfPxmWZdixfyunnCV3wtWX12uLW9hLoDca5uywm/2j2okawT7Tdi1SVTMJJql1x&#10;GXF/uYz9KtP/INVikd1or7yIN+7By5Q8oZqI8rh9EugHSkXi4i3s10vM3pCq902RDhbrCLrNjHvB&#10;dcCbdjITd/g/0tK/vmevl19u/gsAAP//AwBQSwMEFAAGAAgAAAAhAICvLEXgAAAACwEAAA8AAABk&#10;cnMvZG93bnJldi54bWxMj8FOwzAMhu9IvENkJG4spWu7UZpOCIkLmkAbHHZMG6+taJwqybby9pgT&#10;3Gz51+/vqzazHcUZfRgcKbhfJCCQWmcG6hR8frzcrUGEqMno0REq+MYAm/r6qtKlcRfa4XkfO8El&#10;FEqtoI9xKqUMbY9Wh4WbkPh2dN7qyKvvpPH6wuV2lGmSFNLqgfhDryd87rH92p+sAvc6HGgbj++5&#10;b7dvu3TVLHPTKHV7Mz89gog4x78w/OIzOtTM1LgTmSBGBVlesEtUkCcrduBEnmUpiIaH5UMBsq7k&#10;f4f6BwAA//8DAFBLAQItABQABgAIAAAAIQC2gziS/gAAAOEBAAATAAAAAAAAAAAAAAAAAAAAAABb&#10;Q29udGVudF9UeXBlc10ueG1sUEsBAi0AFAAGAAgAAAAhADj9If/WAAAAlAEAAAsAAAAAAAAAAAAA&#10;AAAALwEAAF9yZWxzLy5yZWxzUEsBAi0AFAAGAAgAAAAhADZ/UkJtAgAALQUAAA4AAAAAAAAAAAAA&#10;AAAALgIAAGRycy9lMm9Eb2MueG1sUEsBAi0AFAAGAAgAAAAhAICvLEXgAAAACwEAAA8AAAAAAAAA&#10;AAAAAAAAxwQAAGRycy9kb3ducmV2LnhtbFBLBQYAAAAABAAEAPMAAADUBQAAAAA=&#10;" adj="17703" fillcolor="#506329 [1638]" stroked="f">
+              <v:shape w14:anchorId="4A5D1477" id="Flecha abajo 48" o:spid="_x0000_s1026" type="#_x0000_t67" style="position:absolute;margin-left:242.1pt;margin-top:239.8pt;width:15.9pt;height:44.1pt;rotation:3587674fd;z-index:251628544;visibility:visible;mso-wrap-style:square;mso-width-percent:0;mso-height-percent:0;mso-wrap-distance-left:9pt;mso-wrap-distance-top:0;mso-wrap-distance-right:9pt;mso-wrap-distance-bottom:0;mso-position-horizontal:absolute;mso-position-horizontal-relative:text;mso-position-vertical:absolute;mso-position-vertical-relative:text;mso-width-percent:0;mso-height-percent:0;mso-width-relative:margin;mso-height-relative:margin;v-text-anchor:middle" o:gfxdata="UEsDBBQABgAIAAAAIQC2gziS/gAAAOEBAAATAAAAW0NvbnRlbnRfVHlwZXNdLnhtbJSRQU7DMBBF&#10;90jcwfIWJU67QAgl6YK0S0CoHGBkTxKLZGx5TGhvj5O2G0SRWNoz/78nu9wcxkFMGNg6quQqL6RA&#10;0s5Y6ir5vt9lD1JwBDIwOMJKHpHlpr69KfdHjyxSmriSfYz+USnWPY7AufNIadK6MEJMx9ApD/oD&#10;OlTrorhX2lFEilmcO2RdNtjC5xDF9pCuTyYBB5bi6bQ4syoJ3g9WQ0ymaiLzg5KdCXlKLjvcW893&#10;SUOqXwnz5DrgnHtJTxOsQfEKIT7DmDSUCaxw7Rqn8787ZsmRM9e2VmPeBN4uqYvTtW7jvijg9N/y&#10;JsXecLq0q+WD6m8AAAD//wMAUEsDBBQABgAIAAAAIQA4/SH/1gAAAJQBAAALAAAAX3JlbHMvLnJl&#10;bHOkkMFqwzAMhu+DvYPRfXGawxijTi+j0GvpHsDYimMaW0Yy2fr2M4PBMnrbUb/Q94l/f/hMi1qR&#10;JVI2sOt6UJgd+ZiDgffL8ekFlFSbvV0oo4EbChzGx4f9GRdb25HMsYhqlCwG5lrLq9biZkxWOiqY&#10;22YiTra2kYMu1l1tQD30/bPm3wwYN0x18gb45AdQl1tp5j/sFB2T0FQ7R0nTNEV3j6o9feQzro1i&#10;OWA14Fm+Q8a1a8+Bvu/d/dMb2JY5uiPbhG/ktn4cqGU/er3pcvwCAAD//wMAUEsDBBQABgAIAAAA&#10;IQA2f1JCbQIAAC0FAAAOAAAAZHJzL2Uyb0RvYy54bWysVE1PGzEQvVfqf7B8L5uEDYWIDYpAVJUQ&#10;REDF2fHa7Fa2xx072aS/vmPvJiCKKrXqxRrP9zy/8fnF1hq2URhacBUfH404U05C3brnin97vP50&#10;ylmIwtXCgFMV36nAL+YfP5x3fqYm0ICpFTJK4sKs8xVvYvSzogiyUVaEI/DKkVEDWhHpis9FjaKj&#10;7NYUk9HopOgAa48gVQikveqNfJ7za61kvNM6qMhMxam3mE/M5yqdxfxczJ5R+KaVQxviH7qwonVU&#10;9JDqSkTB1tj+lsq2EiGAjkcSbAFat1LlGWia8ejNNA+N8CrPQuAEf4Ap/L+08nazRNbWFS/ppZyw&#10;9EbXRslGMLES34GRmjDqfJiR64Nf4nALJKaBtxotQyBgjyen5cm4zDDQYGybUd4dUFbbyCQpJ6PJ&#10;qJxyJsk0nZ6dTU9ShaJPlVJ6DPGLAsuSUPEaOrdAhC5nFpubEHv/vR8Fp/76jrIUd0alTMbdK03T&#10;5VaSIvNKXRpkG0GMEFIqF4+H+tk7eenWmEPgcS77x8DBP4WqzLm/CT5E5Mrg4iHYtg7wveomjoeW&#10;de+/R6CfO0GwgnpHD5sfhngfvLxuCc0bEeJSIFGclLS28Y4ObaCrOAwSZw3gz/f0yZ+YR1bOOlqZ&#10;iocfa4GKM/PVESfPxmWZdixfyunnCV3wtWX12uLW9hLoDca5uywm/2j2okawT7Tdi1SVTMJJql1x&#10;GXF/uYz9KtP/INVikd1or7yIN+7By5Q8oZqI8rh9EugHSkXi4i3s10vM3pCq902RDhbrCLrNjHvB&#10;dcCbdjITd/g/0tK/vmevl19u/gsAAP//AwBQSwMEFAAGAAgAAAAhAICvLEXgAAAACwEAAA8AAABk&#10;cnMvZG93bnJldi54bWxMj8FOwzAMhu9IvENkJG4spWu7UZpOCIkLmkAbHHZMG6+taJwqybby9pgT&#10;3Gz51+/vqzazHcUZfRgcKbhfJCCQWmcG6hR8frzcrUGEqMno0REq+MYAm/r6qtKlcRfa4XkfO8El&#10;FEqtoI9xKqUMbY9Wh4WbkPh2dN7qyKvvpPH6wuV2lGmSFNLqgfhDryd87rH92p+sAvc6HGgbj++5&#10;b7dvu3TVLHPTKHV7Mz89gog4x78w/OIzOtTM1LgTmSBGBVlesEtUkCcrduBEnmUpiIaH5UMBsq7k&#10;f4f6BwAA//8DAFBLAQItABQABgAIAAAAIQC2gziS/gAAAOEBAAATAAAAAAAAAAAAAAAAAAAAAABb&#10;Q29udGVudF9UeXBlc10ueG1sUEsBAi0AFAAGAAgAAAAhADj9If/WAAAAlAEAAAsAAAAAAAAAAAAA&#10;AAAALwEAAF9yZWxzLy5yZWxzUEsBAi0AFAAGAAgAAAAhADZ/UkJtAgAALQUAAA4AAAAAAAAAAAAA&#10;AAAALgIAAGRycy9lMm9Eb2MueG1sUEsBAi0AFAAGAAgAAAAhAICvLEXgAAAACwEAAA8AAAAAAAAA&#10;AAAAAAAAxwQAAGRycy9kb3ducmV2LnhtbFBLBQYAAAAABAAEAPMAAADUBQAAAAA=&#10;" adj="17703" fillcolor="#506329 [1638]" stroked="f">
                 <v:fill color2="#93b64c [3014]" rotate="t" angle="180" colors="0 #769535;52429f #9bc348;1 #9cc746" focus="100%" type="gradient">
                   <o:fill v:ext="view" type="gradientUnscaled"/>
                 </v:fill>
@@ -3307,7 +3277,7 @@
           <w:lang w:val="es-ES" w:eastAsia="es-ES"/>
         </w:rPr>
         <w:drawing>
-          <wp:anchor distT="0" distB="0" distL="114300" distR="114300" simplePos="0" relativeHeight="251596288" behindDoc="0" locked="0" layoutInCell="1" allowOverlap="1" wp14:anchorId="75A286C8" wp14:editId="77199A31">
+          <wp:anchor distT="0" distB="0" distL="114300" distR="114300" simplePos="0" relativeHeight="251622400" behindDoc="0" locked="0" layoutInCell="1" allowOverlap="1" wp14:anchorId="75A286C8" wp14:editId="77199A31">
             <wp:simplePos x="0" y="0"/>
             <wp:positionH relativeFrom="column">
               <wp:posOffset>-118110</wp:posOffset>
@@ -3387,7 +3357,7 @@
         <mc:AlternateContent>
           <mc:Choice Requires="wps">
             <w:drawing>
-              <wp:anchor distT="0" distB="0" distL="114300" distR="114300" simplePos="0" relativeHeight="251623936" behindDoc="0" locked="0" layoutInCell="1" allowOverlap="1" wp14:anchorId="2C3D4D9A" wp14:editId="46D6D3E7">
+              <wp:anchor distT="0" distB="0" distL="114300" distR="114300" simplePos="0" relativeHeight="251627520" behindDoc="0" locked="0" layoutInCell="1" allowOverlap="1" wp14:anchorId="2C3D4D9A" wp14:editId="46D6D3E7">
                 <wp:simplePos x="0" y="0"/>
                 <wp:positionH relativeFrom="column">
                   <wp:posOffset>3044190</wp:posOffset>
@@ -3491,7 +3461,7 @@
                   <v:h position="#0,#1"/>
                 </v:handles>
               </v:shapetype>
-              <v:shape id="Llamada ovalada 44" o:spid="_x0000_s1028" type="#_x0000_t63" style="position:absolute;margin-left:239.7pt;margin-top:200.9pt;width:102pt;height:48.75pt;z-index:251623936;visibility:visible;mso-wrap-style:square;mso-wrap-distance-left:9pt;mso-wrap-distance-top:0;mso-wrap-distance-right:9pt;mso-wrap-distance-bottom:0;mso-position-horizontal:absolute;mso-position-horizontal-relative:text;mso-position-vertical:absolute;mso-position-vertical-relative:text;v-text-anchor:middle" o:gfxdata="UEsDBBQABgAIAAAAIQC2gziS/gAAAOEBAAATAAAAW0NvbnRlbnRfVHlwZXNdLnhtbJSRQU7DMBBF&#10;90jcwfIWJU67QAgl6YK0S0CoHGBkTxKLZGx5TGhvj5O2G0SRWNoz/78nu9wcxkFMGNg6quQqL6RA&#10;0s5Y6ir5vt9lD1JwBDIwOMJKHpHlpr69KfdHjyxSmriSfYz+USnWPY7AufNIadK6MEJMx9ApD/oD&#10;OlTrorhX2lFEilmcO2RdNtjC5xDF9pCuTyYBB5bi6bQ4syoJ3g9WQ0ymaiLzg5KdCXlKLjvcW893&#10;SUOqXwnz5DrgnHtJTxOsQfEKIT7DmDSUCaxw7Rqn8787ZsmRM9e2VmPeBN4uqYvTtW7jvijg9N/y&#10;JsXecLq0q+WD6m8AAAD//wMAUEsDBBQABgAIAAAAIQA4/SH/1gAAAJQBAAALAAAAX3JlbHMvLnJl&#10;bHOkkMFqwzAMhu+DvYPRfXGawxijTi+j0GvpHsDYimMaW0Yy2fr2M4PBMnrbUb/Q94l/f/hMi1qR&#10;JVI2sOt6UJgd+ZiDgffL8ekFlFSbvV0oo4EbChzGx4f9GRdb25HMsYhqlCwG5lrLq9biZkxWOiqY&#10;22YiTra2kYMu1l1tQD30/bPm3wwYN0x18gb45AdQl1tp5j/sFB2T0FQ7R0nTNEV3j6o9feQzro1i&#10;OWA14Fm+Q8a1a8+Bvu/d/dMb2JY5uiPbhG/ktn4cqGU/er3pcvwCAAD//wMAUEsDBBQABgAIAAAA&#10;IQC+O+j9egIAADsFAAAOAAAAZHJzL2Uyb0RvYy54bWysVF9v2yAQf5+074B4Xx17abdGdaooXadJ&#10;0VqtnfpMMCRowDEgsbNPvwM7btfladoL3HH3u//H1XVnNNkLHxTYmpZnE0qE5dAou6np98fbdx8p&#10;CZHZhmmwoqYHEej1/O2bq9bNRAVb0I3wBI3YMGtdTbcxullRBL4VhoUzcMKiUII3LCLrN0XjWYvW&#10;jS6qyeSiaME3zgMXIeDrTS+k82xfSsHjnZRBRKJrirHFfPp8rtNZzK/YbOOZ2yo+hMH+IQrDlEWn&#10;o6kbFhnZefWXKaO4hwAynnEwBUipuMg5YDbl5FU2D1vmRM4FixPcWKbw/8zyr/t7T1RT0+mUEssM&#10;9milmWENI7BnOt0owTK1LsxQ+8Hd+4ELSKacO+lNujEb0uXSHsbSii4Sjo9ldXk+nWAHOMouysuy&#10;Ok9Gi2e08yF+FmBIImraimYjPmmtXBBLpjXsYi4w269C7JFHBJpJwfXhZCoetEgRaftNSMwOA6gy&#10;Os+VWGpPMLeaMs6Fje+HSLJ2gkml9QgsTwF1LAfQoJtgIs/bCJycAv7pcURkr2DjCDbKgj9loPkx&#10;eu71j9n3Oaf0Y7fuckurFGN6WUNzwDZ76Oc/OH6rsMorFuI98zjw2Bhc4niHh9TQ1hQGipIt+F+n&#10;3pM+ziFKKWlxgWoafu6YF5ToLxYn9LKcTtPGZWZ6/qFCxr+UrF9K7M4sATtS4nfheCaTftRHUnow&#10;T7jri+QVRcxy9F1THv2RWcZ+sfG34GKxyGq4ZY7FlX1wPBlPdU5j89g9Me+GUYs4pF/huGxs9mrE&#10;et2EtLDYRZAqz99zXYcO4IbmgR5+k/QFvOSz1vOfN/8NAAD//wMAUEsDBBQABgAIAAAAIQB4bvND&#10;3wAAAAsBAAAPAAAAZHJzL2Rvd25yZXYueG1sTI9BT4NAEIXvJv6HzZh4s0ttQwuyNGr04qUp5eJt&#10;YadAZWcJuy347x1Pept58/Lme9lutr244ug7RwqWiwgEUu1MR42C8vj+sAXhgyaje0eo4Bs97PLb&#10;m0ynxk10wGsRGsEh5FOtoA1hSKX0dYtW+4UbkPh2cqPVgdexkWbUE4fbXj5GUSyt7og/tHrA1xbr&#10;r+JiOeV4eNuX5z0VSfzhSztVn+XLRqn7u/n5CUTAOfyZ4Ref0SFnpspdyHjRK1hvkjVbeYiW3IEd&#10;8XbFSsVKkqxA5pn83yH/AQAA//8DAFBLAQItABQABgAIAAAAIQC2gziS/gAAAOEBAAATAAAAAAAA&#10;AAAAAAAAAAAAAABbQ29udGVudF9UeXBlc10ueG1sUEsBAi0AFAAGAAgAAAAhADj9If/WAAAAlAEA&#10;AAsAAAAAAAAAAAAAAAAALwEAAF9yZWxzLy5yZWxzUEsBAi0AFAAGAAgAAAAhAL476P16AgAAOwUA&#10;AA4AAAAAAAAAAAAAAAAALgIAAGRycy9lMm9Eb2MueG1sUEsBAi0AFAAGAAgAAAAhAHhu80PfAAAA&#10;CwEAAA8AAAAAAAAAAAAAAAAA1AQAAGRycy9kb3ducmV2LnhtbFBLBQYAAAAABAAEAPMAAADgBQAA&#10;AAA=&#10;" adj="6300,24300" fillcolor="white [3201]" strokecolor="#9bbb59 [3206]" strokeweight="2pt">
+              <v:shape id="Llamada ovalada 44" o:spid="_x0000_s1028" type="#_x0000_t63" style="position:absolute;margin-left:239.7pt;margin-top:200.9pt;width:102pt;height:48.75pt;z-index:251627520;visibility:visible;mso-wrap-style:square;mso-wrap-distance-left:9pt;mso-wrap-distance-top:0;mso-wrap-distance-right:9pt;mso-wrap-distance-bottom:0;mso-position-horizontal:absolute;mso-position-horizontal-relative:text;mso-position-vertical:absolute;mso-position-vertical-relative:text;v-text-anchor:middle" o:gfxdata="UEsDBBQABgAIAAAAIQC2gziS/gAAAOEBAAATAAAAW0NvbnRlbnRfVHlwZXNdLnhtbJSRQU7DMBBF&#10;90jcwfIWJU67QAgl6YK0S0CoHGBkTxKLZGx5TGhvj5O2G0SRWNoz/78nu9wcxkFMGNg6quQqL6RA&#10;0s5Y6ir5vt9lD1JwBDIwOMJKHpHlpr69KfdHjyxSmriSfYz+USnWPY7AufNIadK6MEJMx9ApD/oD&#10;OlTrorhX2lFEilmcO2RdNtjC5xDF9pCuTyYBB5bi6bQ4syoJ3g9WQ0ymaiLzg5KdCXlKLjvcW893&#10;SUOqXwnz5DrgnHtJTxOsQfEKIT7DmDSUCaxw7Rqn8787ZsmRM9e2VmPeBN4uqYvTtW7jvijg9N/y&#10;JsXecLq0q+WD6m8AAAD//wMAUEsDBBQABgAIAAAAIQA4/SH/1gAAAJQBAAALAAAAX3JlbHMvLnJl&#10;bHOkkMFqwzAMhu+DvYPRfXGawxijTi+j0GvpHsDYimMaW0Yy2fr2M4PBMnrbUb/Q94l/f/hMi1qR&#10;JVI2sOt6UJgd+ZiDgffL8ekFlFSbvV0oo4EbChzGx4f9GRdb25HMsYhqlCwG5lrLq9biZkxWOiqY&#10;22YiTra2kYMu1l1tQD30/bPm3wwYN0x18gb45AdQl1tp5j/sFB2T0FQ7R0nTNEV3j6o9feQzro1i&#10;OWA14Fm+Q8a1a8+Bvu/d/dMb2JY5uiPbhG/ktn4cqGU/er3pcvwCAAD//wMAUEsDBBQABgAIAAAA&#10;IQC+O+j9egIAADsFAAAOAAAAZHJzL2Uyb0RvYy54bWysVF9v2yAQf5+074B4Xx17abdGdaooXadJ&#10;0VqtnfpMMCRowDEgsbNPvwM7btfladoL3HH3u//H1XVnNNkLHxTYmpZnE0qE5dAou6np98fbdx8p&#10;CZHZhmmwoqYHEej1/O2bq9bNRAVb0I3wBI3YMGtdTbcxullRBL4VhoUzcMKiUII3LCLrN0XjWYvW&#10;jS6qyeSiaME3zgMXIeDrTS+k82xfSsHjnZRBRKJrirHFfPp8rtNZzK/YbOOZ2yo+hMH+IQrDlEWn&#10;o6kbFhnZefWXKaO4hwAynnEwBUipuMg5YDbl5FU2D1vmRM4FixPcWKbw/8zyr/t7T1RT0+mUEssM&#10;9milmWENI7BnOt0owTK1LsxQ+8Hd+4ELSKacO+lNujEb0uXSHsbSii4Sjo9ldXk+nWAHOMouysuy&#10;Ok9Gi2e08yF+FmBIImraimYjPmmtXBBLpjXsYi4w269C7JFHBJpJwfXhZCoetEgRaftNSMwOA6gy&#10;Os+VWGpPMLeaMs6Fje+HSLJ2gkml9QgsTwF1LAfQoJtgIs/bCJycAv7pcURkr2DjCDbKgj9loPkx&#10;eu71j9n3Oaf0Y7fuckurFGN6WUNzwDZ76Oc/OH6rsMorFuI98zjw2Bhc4niHh9TQ1hQGipIt+F+n&#10;3pM+ziFKKWlxgWoafu6YF5ToLxYn9LKcTtPGZWZ6/qFCxr+UrF9K7M4sATtS4nfheCaTftRHUnow&#10;T7jri+QVRcxy9F1THv2RWcZ+sfG34GKxyGq4ZY7FlX1wPBlPdU5j89g9Me+GUYs4pF/huGxs9mrE&#10;et2EtLDYRZAqz99zXYcO4IbmgR5+k/QFvOSz1vOfN/8NAAD//wMAUEsDBBQABgAIAAAAIQB4bvND&#10;3wAAAAsBAAAPAAAAZHJzL2Rvd25yZXYueG1sTI9BT4NAEIXvJv6HzZh4s0ttQwuyNGr04qUp5eJt&#10;YadAZWcJuy347x1Pept58/Lme9lutr244ug7RwqWiwgEUu1MR42C8vj+sAXhgyaje0eo4Bs97PLb&#10;m0ynxk10wGsRGsEh5FOtoA1hSKX0dYtW+4UbkPh2cqPVgdexkWbUE4fbXj5GUSyt7og/tHrA1xbr&#10;r+JiOeV4eNuX5z0VSfzhSztVn+XLRqn7u/n5CUTAOfyZ4Ref0SFnpspdyHjRK1hvkjVbeYiW3IEd&#10;8XbFSsVKkqxA5pn83yH/AQAA//8DAFBLAQItABQABgAIAAAAIQC2gziS/gAAAOEBAAATAAAAAAAA&#10;AAAAAAAAAAAAAABbQ29udGVudF9UeXBlc10ueG1sUEsBAi0AFAAGAAgAAAAhADj9If/WAAAAlAEA&#10;AAsAAAAAAAAAAAAAAAAALwEAAF9yZWxzLy5yZWxzUEsBAi0AFAAGAAgAAAAhAL476P16AgAAOwUA&#10;AA4AAAAAAAAAAAAAAAAALgIAAGRycy9lMm9Eb2MueG1sUEsBAi0AFAAGAAgAAAAhAHhu80PfAAAA&#10;CwEAAA8AAAAAAAAAAAAAAAAA1AQAAGRycy9kb3ducmV2LnhtbFBLBQYAAAAABAAEAPMAAADgBQAA&#10;AAA=&#10;" adj="6300,24300" fillcolor="white [3201]" strokecolor="#9bbb59 [3206]" strokeweight="2pt">
                 <v:textbox>
                   <w:txbxContent>
                     <w:p>
@@ -3523,7 +3493,7 @@
         <mc:AlternateContent>
           <mc:Choice Requires="wps">
             <w:drawing>
-              <wp:anchor distT="0" distB="0" distL="114300" distR="114300" simplePos="0" relativeHeight="251651584" behindDoc="0" locked="0" layoutInCell="1" allowOverlap="1" wp14:anchorId="20518720" wp14:editId="72B99BB5">
+              <wp:anchor distT="0" distB="0" distL="114300" distR="114300" simplePos="0" relativeHeight="251645952" behindDoc="0" locked="0" layoutInCell="1" allowOverlap="1" wp14:anchorId="20518720" wp14:editId="72B99BB5">
                 <wp:simplePos x="0" y="0"/>
                 <wp:positionH relativeFrom="column">
                   <wp:posOffset>834390</wp:posOffset>
@@ -3604,7 +3574,7 @@
           </mc:Choice>
           <mc:Fallback>
             <w:pict>
-              <v:shape w14:anchorId="20518720" id="Llamada rectangular redondeada 35" o:spid="_x0000_s1029" type="#_x0000_t62" style="position:absolute;margin-left:65.7pt;margin-top:189.65pt;width:81pt;height:40.5pt;z-index:251651584;visibility:visible;mso-wrap-style:square;mso-height-percent:0;mso-wrap-distance-left:9pt;mso-wrap-distance-top:0;mso-wrap-distance-right:9pt;mso-wrap-distance-bottom:0;mso-position-horizontal:absolute;mso-position-horizontal-relative:text;mso-position-vertical:absolute;mso-position-vertical-relative:text;mso-height-percent:0;mso-height-relative:margin;v-text-anchor:middle" o:gfxdata="UEsDBBQABgAIAAAAIQC2gziS/gAAAOEBAAATAAAAW0NvbnRlbnRfVHlwZXNdLnhtbJSRQU7DMBBF&#10;90jcwfIWJU67QAgl6YK0S0CoHGBkTxKLZGx5TGhvj5O2G0SRWNoz/78nu9wcxkFMGNg6quQqL6RA&#10;0s5Y6ir5vt9lD1JwBDIwOMJKHpHlpr69KfdHjyxSmriSfYz+USnWPY7AufNIadK6MEJMx9ApD/oD&#10;OlTrorhX2lFEilmcO2RdNtjC5xDF9pCuTyYBB5bi6bQ4syoJ3g9WQ0ymaiLzg5KdCXlKLjvcW893&#10;SUOqXwnz5DrgnHtJTxOsQfEKIT7DmDSUCaxw7Rqn8787ZsmRM9e2VmPeBN4uqYvTtW7jvijg9N/y&#10;JsXecLq0q+WD6m8AAAD//wMAUEsDBBQABgAIAAAAIQA4/SH/1gAAAJQBAAALAAAAX3JlbHMvLnJl&#10;bHOkkMFqwzAMhu+DvYPRfXGawxijTi+j0GvpHsDYimMaW0Yy2fr2M4PBMnrbUb/Q94l/f/hMi1qR&#10;JVI2sOt6UJgd+ZiDgffL8ekFlFSbvV0oo4EbChzGx4f9GRdb25HMsYhqlCwG5lrLq9biZkxWOiqY&#10;22YiTra2kYMu1l1tQD30/bPm3wwYN0x18gb45AdQl1tp5j/sFB2T0FQ7R0nTNEV3j6o9feQzro1i&#10;OWA14Fm+Q8a1a8+Bvu/d/dMb2JY5uiPbhG/ktn4cqGU/er3pcvwCAAD//wMAUEsDBBQABgAIAAAA&#10;IQDT26ojiQIAAEwFAAAOAAAAZHJzL2Uyb0RvYy54bWysVMFu2zAMvQ/YPwi6r7bTZO2COkWQosOA&#10;oC3aDj0zspwYk0VNkmNnXz9Kdtyuy2nYxSZFPop8JHV13dWK7aV1FeqcZ2cpZ1ILLCq9zfn359tP&#10;l5w5D7oAhVrm/CAdv158/HDVmrmc4A5VIS2jINrNW5PznfdmniRO7GQN7gyN1GQs0dbgSbXbpLDQ&#10;UvRaJZM0/Zy0aAtjUUjn6PSmN/JFjF+WUvj7snTSM5Vzys3Hr43fTfgmiyuYby2YXSWGNOAfsqih&#10;0nTpGOoGPLDGVn+Fqith0WHpzwTWCZZlJWSsgarJ0nfVPO3AyFgLkePMSJP7f2HF3f7BsqrI+fmM&#10;Mw019WitoIYCmCX2QG8bBZbkAnUhwzE5EmutcXMCP5kHO2iOxEBBV9o6/Kk41kWmDyPTsvNM0GGW&#10;Ti4vUmqIINssm57PYiuSV7Sxzn+VWLMg5LyVxVY+YqOLR8pqBUph4yPjsF87TykQ9oghJaTXJxQl&#10;f1Ay5KT0oyypXEphEtFx0ORKWbYHGhEQQmp/HgqkeNE7wMpKqRGYnQIqnw2gwTfAZBzAEZieAv55&#10;44iIt6L2I7iuNNpTAYof4829/7H6vuZQvu82Xd/jY+c2WByo7xb7hXBG3FbE8xqcfwBLG0Ctoa32&#10;9/QpFbY5x0HibIf216nz4E+DSVbOWtqonLufDVjJmfqmaWS/ZNNpWMGoTGcXE1LsW8vmrUU39Qqp&#10;Ixm9H0ZEMfh7dRRLi/ULLf8y3Eom0ILuzrnw9qisfL/p9HwIuVxGN1o7A36tn4wIwQPPYWyeuxew&#10;Zhg2T2N6h8ftg/m7Eet9A1LjsvFYVnH+AtM9r0MHaGXjGA3PS3gT3urR6/URXPwGAAD//wMAUEsD&#10;BBQABgAIAAAAIQD25yJL4AAAAAsBAAAPAAAAZHJzL2Rvd25yZXYueG1sTI/BTsMwDIbvSLxDZCRu&#10;LO1aha00nQAJDjugMQbnrDFtoXGqJtsKT485wfG3P/3+XK4m14sjjqHzpCGdJSCQam87ajTsXh6u&#10;FiBCNGRN7wk1fGGAVXV+VprC+hM943EbG8ElFAqjoY1xKKQMdYvOhJkfkHj37kdnIsexkXY0Jy53&#10;vZwniZLOdMQXWjPgfYv15/bgNNRqnb8p1diP9evdt1XpEz1uUOvLi+n2BkTEKf7B8KvP6lCx094f&#10;yAbRc87SnFEN2fUyA8HEfJnxZK8hV0kGsirl/x+qHwAAAP//AwBQSwECLQAUAAYACAAAACEAtoM4&#10;kv4AAADhAQAAEwAAAAAAAAAAAAAAAAAAAAAAW0NvbnRlbnRfVHlwZXNdLnhtbFBLAQItABQABgAI&#10;AAAAIQA4/SH/1gAAAJQBAAALAAAAAAAAAAAAAAAAAC8BAABfcmVscy8ucmVsc1BLAQItABQABgAI&#10;AAAAIQDT26ojiQIAAEwFAAAOAAAAAAAAAAAAAAAAAC4CAABkcnMvZTJvRG9jLnhtbFBLAQItABQA&#10;BgAIAAAAIQD25yJL4AAAAAsBAAAPAAAAAAAAAAAAAAAAAOMEAABkcnMvZG93bnJldi54bWxQSwUG&#10;AAAAAAQABADzAAAA8AUAAAAA&#10;" adj="6300,24300" fillcolor="white [3201]" strokecolor="#9bbb59 [3206]" strokeweight="2pt">
+              <v:shape w14:anchorId="20518720" id="Llamada rectangular redondeada 35" o:spid="_x0000_s1029" type="#_x0000_t62" style="position:absolute;margin-left:65.7pt;margin-top:189.65pt;width:81pt;height:40.5pt;z-index:251645952;visibility:visible;mso-wrap-style:square;mso-height-percent:0;mso-wrap-distance-left:9pt;mso-wrap-distance-top:0;mso-wrap-distance-right:9pt;mso-wrap-distance-bottom:0;mso-position-horizontal:absolute;mso-position-horizontal-relative:text;mso-position-vertical:absolute;mso-position-vertical-relative:text;mso-height-percent:0;mso-height-relative:margin;v-text-anchor:middle" o:gfxdata="UEsDBBQABgAIAAAAIQC2gziS/gAAAOEBAAATAAAAW0NvbnRlbnRfVHlwZXNdLnhtbJSRQU7DMBBF&#10;90jcwfIWJU67QAgl6YK0S0CoHGBkTxKLZGx5TGhvj5O2G0SRWNoz/78nu9wcxkFMGNg6quQqL6RA&#10;0s5Y6ir5vt9lD1JwBDIwOMJKHpHlpr69KfdHjyxSmriSfYz+USnWPY7AufNIadK6MEJMx9ApD/oD&#10;OlTrorhX2lFEilmcO2RdNtjC5xDF9pCuTyYBB5bi6bQ4syoJ3g9WQ0ymaiLzg5KdCXlKLjvcW893&#10;SUOqXwnz5DrgnHtJTxOsQfEKIT7DmDSUCaxw7Rqn8787ZsmRM9e2VmPeBN4uqYvTtW7jvijg9N/y&#10;JsXecLq0q+WD6m8AAAD//wMAUEsDBBQABgAIAAAAIQA4/SH/1gAAAJQBAAALAAAAX3JlbHMvLnJl&#10;bHOkkMFqwzAMhu+DvYPRfXGawxijTi+j0GvpHsDYimMaW0Yy2fr2M4PBMnrbUb/Q94l/f/hMi1qR&#10;JVI2sOt6UJgd+ZiDgffL8ekFlFSbvV0oo4EbChzGx4f9GRdb25HMsYhqlCwG5lrLq9biZkxWOiqY&#10;22YiTra2kYMu1l1tQD30/bPm3wwYN0x18gb45AdQl1tp5j/sFB2T0FQ7R0nTNEV3j6o9feQzro1i&#10;OWA14Fm+Q8a1a8+Bvu/d/dMb2JY5uiPbhG/ktn4cqGU/er3pcvwCAAD//wMAUEsDBBQABgAIAAAA&#10;IQDT26ojiQIAAEwFAAAOAAAAZHJzL2Uyb0RvYy54bWysVMFu2zAMvQ/YPwi6r7bTZO2COkWQosOA&#10;oC3aDj0zspwYk0VNkmNnXz9Kdtyuy2nYxSZFPop8JHV13dWK7aV1FeqcZ2cpZ1ILLCq9zfn359tP&#10;l5w5D7oAhVrm/CAdv158/HDVmrmc4A5VIS2jINrNW5PznfdmniRO7GQN7gyN1GQs0dbgSbXbpLDQ&#10;UvRaJZM0/Zy0aAtjUUjn6PSmN/JFjF+WUvj7snTSM5Vzys3Hr43fTfgmiyuYby2YXSWGNOAfsqih&#10;0nTpGOoGPLDGVn+Fqith0WHpzwTWCZZlJWSsgarJ0nfVPO3AyFgLkePMSJP7f2HF3f7BsqrI+fmM&#10;Mw019WitoIYCmCX2QG8bBZbkAnUhwzE5EmutcXMCP5kHO2iOxEBBV9o6/Kk41kWmDyPTsvNM0GGW&#10;Ti4vUmqIINssm57PYiuSV7Sxzn+VWLMg5LyVxVY+YqOLR8pqBUph4yPjsF87TykQ9oghJaTXJxQl&#10;f1Ay5KT0oyypXEphEtFx0ORKWbYHGhEQQmp/HgqkeNE7wMpKqRGYnQIqnw2gwTfAZBzAEZieAv55&#10;44iIt6L2I7iuNNpTAYof4829/7H6vuZQvu82Xd/jY+c2WByo7xb7hXBG3FbE8xqcfwBLG0Ctoa32&#10;9/QpFbY5x0HibIf216nz4E+DSVbOWtqonLufDVjJmfqmaWS/ZNNpWMGoTGcXE1LsW8vmrUU39Qqp&#10;Ixm9H0ZEMfh7dRRLi/ULLf8y3Eom0ILuzrnw9qisfL/p9HwIuVxGN1o7A36tn4wIwQPPYWyeuxew&#10;Zhg2T2N6h8ftg/m7Eet9A1LjsvFYVnH+AtM9r0MHaGXjGA3PS3gT3urR6/URXPwGAAD//wMAUEsD&#10;BBQABgAIAAAAIQD25yJL4AAAAAsBAAAPAAAAZHJzL2Rvd25yZXYueG1sTI/BTsMwDIbvSLxDZCRu&#10;LO1aha00nQAJDjugMQbnrDFtoXGqJtsKT485wfG3P/3+XK4m14sjjqHzpCGdJSCQam87ajTsXh6u&#10;FiBCNGRN7wk1fGGAVXV+VprC+hM943EbG8ElFAqjoY1xKKQMdYvOhJkfkHj37kdnIsexkXY0Jy53&#10;vZwniZLOdMQXWjPgfYv15/bgNNRqnb8p1diP9evdt1XpEz1uUOvLi+n2BkTEKf7B8KvP6lCx094f&#10;yAbRc87SnFEN2fUyA8HEfJnxZK8hV0kGsirl/x+qHwAAAP//AwBQSwECLQAUAAYACAAAACEAtoM4&#10;kv4AAADhAQAAEwAAAAAAAAAAAAAAAAAAAAAAW0NvbnRlbnRfVHlwZXNdLnhtbFBLAQItABQABgAI&#10;AAAAIQA4/SH/1gAAAJQBAAALAAAAAAAAAAAAAAAAAC8BAABfcmVscy8ucmVsc1BLAQItABQABgAI&#10;AAAAIQDT26ojiQIAAEwFAAAOAAAAAAAAAAAAAAAAAC4CAABkcnMvZTJvRG9jLnhtbFBLAQItABQA&#10;BgAIAAAAIQD25yJL4AAAAAsBAAAPAAAAAAAAAAAAAAAAAOMEAABkcnMvZG93bnJldi54bWxQSwUG&#10;AAAAAAQABADzAAAA8AUAAAAA&#10;" adj="6300,24300" fillcolor="white [3201]" strokecolor="#9bbb59 [3206]" strokeweight="2pt">
                 <v:textbox>
                   <w:txbxContent>
                     <w:p>
@@ -3642,7 +3612,7 @@
         <mc:AlternateContent>
           <mc:Choice Requires="wps">
             <w:drawing>
-              <wp:anchor distT="0" distB="0" distL="114300" distR="114300" simplePos="0" relativeHeight="251652608" behindDoc="0" locked="0" layoutInCell="1" allowOverlap="1" wp14:anchorId="55975AB9" wp14:editId="2A8061AC">
+              <wp:anchor distT="0" distB="0" distL="114300" distR="114300" simplePos="0" relativeHeight="251648000" behindDoc="0" locked="0" layoutInCell="1" allowOverlap="1" wp14:anchorId="55975AB9" wp14:editId="2A8061AC">
                 <wp:simplePos x="0" y="0"/>
                 <wp:positionH relativeFrom="column">
                   <wp:posOffset>1005840</wp:posOffset>
@@ -3696,7 +3666,7 @@
           </mc:Choice>
           <mc:Fallback>
             <w:pict>
-              <v:shape w14:anchorId="1E3AA779" id="Flecha abajo 37" o:spid="_x0000_s1026" type="#_x0000_t67" style="position:absolute;margin-left:79.2pt;margin-top:236.9pt;width:18.75pt;height:26.25pt;z-index:251652608;visibility:visible;mso-wrap-style:square;mso-wrap-distance-left:9pt;mso-wrap-distance-top:0;mso-wrap-distance-right:9pt;mso-wrap-distance-bottom:0;mso-position-horizontal:absolute;mso-position-horizontal-relative:text;mso-position-vertical:absolute;mso-position-vertical-relative:text;v-text-anchor:middle" o:gfxdata="UEsDBBQABgAIAAAAIQC2gziS/gAAAOEBAAATAAAAW0NvbnRlbnRfVHlwZXNdLnhtbJSRQU7DMBBF&#10;90jcwfIWJU67QAgl6YK0S0CoHGBkTxKLZGx5TGhvj5O2G0SRWNoz/78nu9wcxkFMGNg6quQqL6RA&#10;0s5Y6ir5vt9lD1JwBDIwOMJKHpHlpr69KfdHjyxSmriSfYz+USnWPY7AufNIadK6MEJMx9ApD/oD&#10;OlTrorhX2lFEilmcO2RdNtjC5xDF9pCuTyYBB5bi6bQ4syoJ3g9WQ0ymaiLzg5KdCXlKLjvcW893&#10;SUOqXwnz5DrgnHtJTxOsQfEKIT7DmDSUCaxw7Rqn8787ZsmRM9e2VmPeBN4uqYvTtW7jvijg9N/y&#10;JsXecLq0q+WD6m8AAAD//wMAUEsDBBQABgAIAAAAIQA4/SH/1gAAAJQBAAALAAAAX3JlbHMvLnJl&#10;bHOkkMFqwzAMhu+DvYPRfXGawxijTi+j0GvpHsDYimMaW0Yy2fr2M4PBMnrbUb/Q94l/f/hMi1qR&#10;JVI2sOt6UJgd+ZiDgffL8ekFlFSbvV0oo4EbChzGx4f9GRdb25HMsYhqlCwG5lrLq9biZkxWOiqY&#10;22YiTra2kYMu1l1tQD30/bPm3wwYN0x18gb45AdQl1tp5j/sFB2T0FQ7R0nTNEV3j6o9feQzro1i&#10;OWA14Fm+Q8a1a8+Bvu/d/dMb2JY5uiPbhG/ktn4cqGU/er3pcvwCAAD//wMAUEsDBBQABgAIAAAA&#10;IQBIfWd+YwIAAB8FAAAOAAAAZHJzL2Uyb0RvYy54bWysVNtOGzEQfa/Uf7D8XjYXKDRigyIQVSUE&#10;UaHieeK12a28HnfsZJN+fcfeTUAUVWrVPDgznvvZMz6/2LZWbDSFBl0px0cjKbRTWDXuqZTfHq4/&#10;nEkRIrgKLDpdyp0O8mL+/t1552d6gjXaSpPgJC7MOl/KOkY/K4qgat1COEKvHRsNUguRVXoqKoKO&#10;s7e2mIxGH4sOqfKESofAt1e9Uc5zfmO0infGBB2FLSX3FvNJ+Vyls5ifw+yJwNeNGtqAf+iihcZx&#10;0UOqK4gg1tT8lqptFGFAE48UtgUa0yidZ+BpxqNX09zX4HWehcEJ/gBT+H9p1e1mSaKpSjk9lcJB&#10;y9/o2mpVg4AVfEfB14xR58OMXe/9kgYtsJgG3hpq0z+PIrYZ190BV72NQvHlZHo2npxIodg05d/p&#10;ScpZPAd7CvGzxlYkoZQVdm5BhF2GFDY3Ifb+ez8OTh31PWQp7qxObVj3VRueJ7eSLjKT9KUlsQHm&#10;ACilXZwO9bN38jKNtYfAaS77x8DBP4XqzLK/CT5E5Mro4iG4bRzSW9VtHA8tm95/j0A/d4JghdWO&#10;PyVhz/Hg1XXDaN5AiEsgJjXTnxc13vFhLHalxEGSokb6+dZ98meusVWKjpeklOHHGkhLYb84ZuGn&#10;8fFx2qqsHJ+cTlihl5bVS4tbt5fI32DMT4JXWUz+0e5FQ9g+8j4vUlU2gVNcu5Qq0l65jP3y8oug&#10;9GKR3XiTPMQbd+9VSp5QTUR52D4C+YFSkbl4i/uFgtkrUvW+KdLhYh3RNJlxz7gOePMWZuIOL0Za&#10;85d69np+1+a/AAAA//8DAFBLAwQUAAYACAAAACEA/OQce+AAAAALAQAADwAAAGRycy9kb3ducmV2&#10;LnhtbEyPMU/DMBSEdyT+g/WQ2KhD0oQ2xKkQUgUMFaIwMDqxSaLaz1bstsm/53WC8XSnu++qzWQN&#10;O+kxDA4F3C8SYBpbpwbsBHx9bu9WwEKUqKRxqAXMOsCmvr6qZKncGT/0aR87RiUYSimgj9GXnIe2&#10;11aGhfMayftxo5WR5NhxNcozlVvD0yQpuJUD0kIvvX7udXvYH62AzDT27f3g0+9t4eeX191syBHi&#10;9mZ6egQW9RT/wnDBJ3SoialxR1SBGdL5aklRAcuHjD5cEut8DawRkKdFBryu+P8P9S8AAAD//wMA&#10;UEsBAi0AFAAGAAgAAAAhALaDOJL+AAAA4QEAABMAAAAAAAAAAAAAAAAAAAAAAFtDb250ZW50X1R5&#10;cGVzXS54bWxQSwECLQAUAAYACAAAACEAOP0h/9YAAACUAQAACwAAAAAAAAAAAAAAAAAvAQAAX3Jl&#10;bHMvLnJlbHNQSwECLQAUAAYACAAAACEASH1nfmMCAAAfBQAADgAAAAAAAAAAAAAAAAAuAgAAZHJz&#10;L2Uyb0RvYy54bWxQSwECLQAUAAYACAAAACEA/OQce+AAAAALAQAADwAAAAAAAAAAAAAAAAC9BAAA&#10;ZHJzL2Rvd25yZXYueG1sUEsFBgAAAAAEAAQA8wAAAMoFAAAAAA==&#10;" adj="13886" fillcolor="#506329 [1638]" stroked="f">
+              <v:shape w14:anchorId="65FA15EB" id="Flecha abajo 37" o:spid="_x0000_s1026" type="#_x0000_t67" style="position:absolute;margin-left:79.2pt;margin-top:236.9pt;width:18.75pt;height:26.25pt;z-index:251648000;visibility:visible;mso-wrap-style:square;mso-wrap-distance-left:9pt;mso-wrap-distance-top:0;mso-wrap-distance-right:9pt;mso-wrap-distance-bottom:0;mso-position-horizontal:absolute;mso-position-horizontal-relative:text;mso-position-vertical:absolute;mso-position-vertical-relative:text;v-text-anchor:middle" o:gfxdata="UEsDBBQABgAIAAAAIQC2gziS/gAAAOEBAAATAAAAW0NvbnRlbnRfVHlwZXNdLnhtbJSRQU7DMBBF&#10;90jcwfIWJU67QAgl6YK0S0CoHGBkTxKLZGx5TGhvj5O2G0SRWNoz/78nu9wcxkFMGNg6quQqL6RA&#10;0s5Y6ir5vt9lD1JwBDIwOMJKHpHlpr69KfdHjyxSmriSfYz+USnWPY7AufNIadK6MEJMx9ApD/oD&#10;OlTrorhX2lFEilmcO2RdNtjC5xDF9pCuTyYBB5bi6bQ4syoJ3g9WQ0ymaiLzg5KdCXlKLjvcW893&#10;SUOqXwnz5DrgnHtJTxOsQfEKIT7DmDSUCaxw7Rqn8787ZsmRM9e2VmPeBN4uqYvTtW7jvijg9N/y&#10;JsXecLq0q+WD6m8AAAD//wMAUEsDBBQABgAIAAAAIQA4/SH/1gAAAJQBAAALAAAAX3JlbHMvLnJl&#10;bHOkkMFqwzAMhu+DvYPRfXGawxijTi+j0GvpHsDYimMaW0Yy2fr2M4PBMnrbUb/Q94l/f/hMi1qR&#10;JVI2sOt6UJgd+ZiDgffL8ekFlFSbvV0oo4EbChzGx4f9GRdb25HMsYhqlCwG5lrLq9biZkxWOiqY&#10;22YiTra2kYMu1l1tQD30/bPm3wwYN0x18gb45AdQl1tp5j/sFB2T0FQ7R0nTNEV3j6o9feQzro1i&#10;OWA14Fm+Q8a1a8+Bvu/d/dMb2JY5uiPbhG/ktn4cqGU/er3pcvwCAAD//wMAUEsDBBQABgAIAAAA&#10;IQBIfWd+YwIAAB8FAAAOAAAAZHJzL2Uyb0RvYy54bWysVNtOGzEQfa/Uf7D8XjYXKDRigyIQVSUE&#10;UaHieeK12a28HnfsZJN+fcfeTUAUVWrVPDgznvvZMz6/2LZWbDSFBl0px0cjKbRTWDXuqZTfHq4/&#10;nEkRIrgKLDpdyp0O8mL+/t1552d6gjXaSpPgJC7MOl/KOkY/K4qgat1COEKvHRsNUguRVXoqKoKO&#10;s7e2mIxGH4sOqfKESofAt1e9Uc5zfmO0infGBB2FLSX3FvNJ+Vyls5ifw+yJwNeNGtqAf+iihcZx&#10;0UOqK4gg1tT8lqptFGFAE48UtgUa0yidZ+BpxqNX09zX4HWehcEJ/gBT+H9p1e1mSaKpSjk9lcJB&#10;y9/o2mpVg4AVfEfB14xR58OMXe/9kgYtsJgG3hpq0z+PIrYZ190BV72NQvHlZHo2npxIodg05d/p&#10;ScpZPAd7CvGzxlYkoZQVdm5BhF2GFDY3Ifb+ez8OTh31PWQp7qxObVj3VRueJ7eSLjKT9KUlsQHm&#10;ACilXZwO9bN38jKNtYfAaS77x8DBP4XqzLK/CT5E5Mro4iG4bRzSW9VtHA8tm95/j0A/d4JghdWO&#10;PyVhz/Hg1XXDaN5AiEsgJjXTnxc13vFhLHalxEGSokb6+dZ98meusVWKjpeklOHHGkhLYb84ZuGn&#10;8fFx2qqsHJ+cTlihl5bVS4tbt5fI32DMT4JXWUz+0e5FQ9g+8j4vUlU2gVNcu5Qq0l65jP3y8oug&#10;9GKR3XiTPMQbd+9VSp5QTUR52D4C+YFSkbl4i/uFgtkrUvW+KdLhYh3RNJlxz7gOePMWZuIOL0Za&#10;85d69np+1+a/AAAA//8DAFBLAwQUAAYACAAAACEA/OQce+AAAAALAQAADwAAAGRycy9kb3ducmV2&#10;LnhtbEyPMU/DMBSEdyT+g/WQ2KhD0oQ2xKkQUgUMFaIwMDqxSaLaz1bstsm/53WC8XSnu++qzWQN&#10;O+kxDA4F3C8SYBpbpwbsBHx9bu9WwEKUqKRxqAXMOsCmvr6qZKncGT/0aR87RiUYSimgj9GXnIe2&#10;11aGhfMayftxo5WR5NhxNcozlVvD0yQpuJUD0kIvvX7udXvYH62AzDT27f3g0+9t4eeX191syBHi&#10;9mZ6egQW9RT/wnDBJ3SoialxR1SBGdL5aklRAcuHjD5cEut8DawRkKdFBryu+P8P9S8AAAD//wMA&#10;UEsBAi0AFAAGAAgAAAAhALaDOJL+AAAA4QEAABMAAAAAAAAAAAAAAAAAAAAAAFtDb250ZW50X1R5&#10;cGVzXS54bWxQSwECLQAUAAYACAAAACEAOP0h/9YAAACUAQAACwAAAAAAAAAAAAAAAAAvAQAAX3Jl&#10;bHMvLnJlbHNQSwECLQAUAAYACAAAACEASH1nfmMCAAAfBQAADgAAAAAAAAAAAAAAAAAuAgAAZHJz&#10;L2Uyb0RvYy54bWxQSwECLQAUAAYACAAAACEA/OQce+AAAAALAQAADwAAAAAAAAAAAAAAAAC9BAAA&#10;ZHJzL2Rvd25yZXYueG1sUEsFBgAAAAAEAAQA8wAAAMoFAAAAAA==&#10;" adj="13886" fillcolor="#506329 [1638]" stroked="f">
                 <v:fill color2="#93b64c [3014]" rotate="t" angle="180" colors="0 #769535;52429f #9bc348;1 #9cc746" focus="100%" type="gradient">
                   <o:fill v:ext="view" type="gradientUnscaled"/>
                 </v:fill>
@@ -3744,7 +3714,7 @@
         </w:rPr>
         <w:lastRenderedPageBreak/>
         <w:drawing>
-          <wp:anchor distT="0" distB="0" distL="114300" distR="114300" simplePos="0" relativeHeight="251631104" behindDoc="0" locked="0" layoutInCell="1" allowOverlap="1" wp14:anchorId="4E2AAB87" wp14:editId="56032C63">
+          <wp:anchor distT="0" distB="0" distL="114300" distR="114300" simplePos="0" relativeHeight="251631616" behindDoc="0" locked="0" layoutInCell="1" allowOverlap="1" wp14:anchorId="4E2AAB87" wp14:editId="56032C63">
             <wp:simplePos x="0" y="0"/>
             <wp:positionH relativeFrom="column">
               <wp:posOffset>-137160</wp:posOffset>
@@ -3917,7 +3887,7 @@
         <mc:AlternateContent>
           <mc:Choice Requires="wps">
             <w:drawing>
-              <wp:anchor distT="0" distB="0" distL="114300" distR="114300" simplePos="0" relativeHeight="251656704" behindDoc="0" locked="0" layoutInCell="1" allowOverlap="1" wp14:anchorId="4E7C21E7" wp14:editId="0B2D8073">
+              <wp:anchor distT="0" distB="0" distL="114300" distR="114300" simplePos="0" relativeHeight="251649024" behindDoc="0" locked="0" layoutInCell="1" allowOverlap="1" wp14:anchorId="4E7C21E7" wp14:editId="0B2D8073">
                 <wp:simplePos x="0" y="0"/>
                 <wp:positionH relativeFrom="column">
                   <wp:posOffset>3682365</wp:posOffset>
@@ -3995,7 +3965,7 @@
           </mc:Choice>
           <mc:Fallback>
             <w:pict>
-              <v:shape w14:anchorId="4E7C21E7" id="Llamada rectangular redondeada 52" o:spid="_x0000_s1030" type="#_x0000_t62" style="position:absolute;margin-left:289.95pt;margin-top:.8pt;width:85.5pt;height:57.75pt;z-index:251656704;visibility:visible;mso-wrap-style:square;mso-width-percent:0;mso-height-percent:0;mso-wrap-distance-left:9pt;mso-wrap-distance-top:0;mso-wrap-distance-right:9pt;mso-wrap-distance-bottom:0;mso-position-horizontal:absolute;mso-position-horizontal-relative:text;mso-position-vertical:absolute;mso-position-vertical-relative:text;mso-width-percent:0;mso-height-percent:0;mso-width-relative:margin;mso-height-relative:margin;v-text-anchor:middle" o:gfxdata="UEsDBBQABgAIAAAAIQC2gziS/gAAAOEBAAATAAAAW0NvbnRlbnRfVHlwZXNdLnhtbJSRQU7DMBBF&#10;90jcwfIWJU67QAgl6YK0S0CoHGBkTxKLZGx5TGhvj5O2G0SRWNoz/78nu9wcxkFMGNg6quQqL6RA&#10;0s5Y6ir5vt9lD1JwBDIwOMJKHpHlpr69KfdHjyxSmriSfYz+USnWPY7AufNIadK6MEJMx9ApD/oD&#10;OlTrorhX2lFEilmcO2RdNtjC5xDF9pCuTyYBB5bi6bQ4syoJ3g9WQ0ymaiLzg5KdCXlKLjvcW893&#10;SUOqXwnz5DrgnHtJTxOsQfEKIT7DmDSUCaxw7Rqn8787ZsmRM9e2VmPeBN4uqYvTtW7jvijg9N/y&#10;JsXecLq0q+WD6m8AAAD//wMAUEsDBBQABgAIAAAAIQA4/SH/1gAAAJQBAAALAAAAX3JlbHMvLnJl&#10;bHOkkMFqwzAMhu+DvYPRfXGawxijTi+j0GvpHsDYimMaW0Yy2fr2M4PBMnrbUb/Q94l/f/hMi1qR&#10;JVI2sOt6UJgd+ZiDgffL8ekFlFSbvV0oo4EbChzGx4f9GRdb25HMsYhqlCwG5lrLq9biZkxWOiqY&#10;22YiTra2kYMu1l1tQD30/bPm3wwYN0x18gb45AdQl1tp5j/sFB2T0FQ7R0nTNEV3j6o9feQzro1i&#10;OWA14Fm+Q8a1a8+Bvu/d/dMb2JY5uiPbhG/ktn4cqGU/er3pcvwCAAD//wMAUEsDBBQABgAIAAAA&#10;IQCE8iY2hgIAAEwFAAAOAAAAZHJzL2Uyb0RvYy54bWysVM1u2zAMvg/YOwi6r07SZO2COkWQosOA&#10;oC3aDj0zspQYk0VNkmNnTz9Kdtyuy2nYRSJFfvynrq7bSrO9dL5Ek/Px2YgzaQQWpdnm/Pvz7adL&#10;znwAU4BGI3N+kJ5fLz5+uGrsXE5wh7qQjpER4+eNzfkuBDvPMi92sgJ/hlYaEip0FQRi3TYrHDRk&#10;vdLZZDT6nDXoCutQSO/p9aYT8kWyr5QU4V4pLwPTOafYQjpdOjfxzBZXMN86sLtS9GHAP0RRQWnI&#10;6WDqBgKw2pV/mapK4dCjCmcCqwyVKoVMOVA249G7bJ52YGXKhYrj7VAm///Mirv9g2NlkfPZhDMD&#10;FfVoraGCApij6oHZ1hoc0QWaQsZnUqSqNdbPCfxkH1zPeSJjCVrlqnhTcqxNlT4MlZZtYIIex6PL&#10;2eWMGiJIdnF+Pp3MotHsFW2dD18lViwSOW9ksZWPWJvikaJagdZYh1Rx2K996LBHDBmK4XUBJSoc&#10;tIwxafMoFaVLIUwSOg2aXGnH9kAjAkJIE877WJJ2hKlS6wE4PgXUYdyDet0Ik2kAB+DoFPBPjwMi&#10;eUUTBnBVGnSnDBQ/Bs+d/jH7LueYfmg3berxNMYYXzZYHKjvDruF8FbcllTnNfjwAI42gFpDWx3u&#10;6VAam5xjT3G2Q/fr1HvUp8EkKWcNbVTO/c8anORMfzM0sl/G02lcwcRMZxcTYtxbyeatxNTVCqkj&#10;Y/o/rEhk1A/6SCqH1Qst/zJ6JREYQb5zLoI7MqvQbTp9H0Iul0mN1s5CWJsnK6LxWOc4Ns/tCzjb&#10;D1ugMb3D4/bB/N2IdboRaXBZB1Rlmr/XuvYdoJVNI91/L/FPeMsnrddPcPEbAAD//wMAUEsDBBQA&#10;BgAIAAAAIQDEGs3y3QAAAAkBAAAPAAAAZHJzL2Rvd25yZXYueG1sTI/BTsMwEETvSP0Ha5G4USeI&#10;OjTEqQAJDj1UUFrObrwkKfE6it029OtZTnB8mtHs22Ixuk4ccQitJw3pNAGBVHnbUq1h8/58fQci&#10;REPWdJ5QwzcGWJSTi8Lk1p/oDY/rWAseoZAbDU2MfS5lqBp0Jkx9j8TZpx+ciYxDLe1gTjzuOnmT&#10;JEo60xJfaEyPTw1WX+uD01Cp5e2HUrXdL7ePZ6vSFb28otZXl+PDPYiIY/wrw68+q0PJTjt/IBtE&#10;p2GWzedc5UCB4DybJcw75jRLQZaF/P9B+QMAAP//AwBQSwECLQAUAAYACAAAACEAtoM4kv4AAADh&#10;AQAAEwAAAAAAAAAAAAAAAAAAAAAAW0NvbnRlbnRfVHlwZXNdLnhtbFBLAQItABQABgAIAAAAIQA4&#10;/SH/1gAAAJQBAAALAAAAAAAAAAAAAAAAAC8BAABfcmVscy8ucmVsc1BLAQItABQABgAIAAAAIQCE&#10;8iY2hgIAAEwFAAAOAAAAAAAAAAAAAAAAAC4CAABkcnMvZTJvRG9jLnhtbFBLAQItABQABgAIAAAA&#10;IQDEGs3y3QAAAAkBAAAPAAAAAAAAAAAAAAAAAOAEAABkcnMvZG93bnJldi54bWxQSwUGAAAAAAQA&#10;BADzAAAA6gUAAAAA&#10;" adj="6300,24300" fillcolor="white [3201]" strokecolor="#9bbb59 [3206]" strokeweight="2pt">
+              <v:shape w14:anchorId="4E7C21E7" id="Llamada rectangular redondeada 52" o:spid="_x0000_s1030" type="#_x0000_t62" style="position:absolute;margin-left:289.95pt;margin-top:.8pt;width:85.5pt;height:57.75pt;z-index:251649024;visibility:visible;mso-wrap-style:square;mso-width-percent:0;mso-height-percent:0;mso-wrap-distance-left:9pt;mso-wrap-distance-top:0;mso-wrap-distance-right:9pt;mso-wrap-distance-bottom:0;mso-position-horizontal:absolute;mso-position-horizontal-relative:text;mso-position-vertical:absolute;mso-position-vertical-relative:text;mso-width-percent:0;mso-height-percent:0;mso-width-relative:margin;mso-height-relative:margin;v-text-anchor:middle" o:gfxdata="UEsDBBQABgAIAAAAIQC2gziS/gAAAOEBAAATAAAAW0NvbnRlbnRfVHlwZXNdLnhtbJSRQU7DMBBF&#10;90jcwfIWJU67QAgl6YK0S0CoHGBkTxKLZGx5TGhvj5O2G0SRWNoz/78nu9wcxkFMGNg6quQqL6RA&#10;0s5Y6ir5vt9lD1JwBDIwOMJKHpHlpr69KfdHjyxSmriSfYz+USnWPY7AufNIadK6MEJMx9ApD/oD&#10;OlTrorhX2lFEilmcO2RdNtjC5xDF9pCuTyYBB5bi6bQ4syoJ3g9WQ0ymaiLzg5KdCXlKLjvcW893&#10;SUOqXwnz5DrgnHtJTxOsQfEKIT7DmDSUCaxw7Rqn8787ZsmRM9e2VmPeBN4uqYvTtW7jvijg9N/y&#10;JsXecLq0q+WD6m8AAAD//wMAUEsDBBQABgAIAAAAIQA4/SH/1gAAAJQBAAALAAAAX3JlbHMvLnJl&#10;bHOkkMFqwzAMhu+DvYPRfXGawxijTi+j0GvpHsDYimMaW0Yy2fr2M4PBMnrbUb/Q94l/f/hMi1qR&#10;JVI2sOt6UJgd+ZiDgffL8ekFlFSbvV0oo4EbChzGx4f9GRdb25HMsYhqlCwG5lrLq9biZkxWOiqY&#10;22YiTra2kYMu1l1tQD30/bPm3wwYN0x18gb45AdQl1tp5j/sFB2T0FQ7R0nTNEV3j6o9feQzro1i&#10;OWA14Fm+Q8a1a8+Bvu/d/dMb2JY5uiPbhG/ktn4cqGU/er3pcvwCAAD//wMAUEsDBBQABgAIAAAA&#10;IQCE8iY2hgIAAEwFAAAOAAAAZHJzL2Uyb0RvYy54bWysVM1u2zAMvg/YOwi6r07SZO2COkWQosOA&#10;oC3aDj0zspQYk0VNkmNnTz9Kdtyuy2nYRSJFfvynrq7bSrO9dL5Ek/Px2YgzaQQWpdnm/Pvz7adL&#10;znwAU4BGI3N+kJ5fLz5+uGrsXE5wh7qQjpER4+eNzfkuBDvPMi92sgJ/hlYaEip0FQRi3TYrHDRk&#10;vdLZZDT6nDXoCutQSO/p9aYT8kWyr5QU4V4pLwPTOafYQjpdOjfxzBZXMN86sLtS9GHAP0RRQWnI&#10;6WDqBgKw2pV/mapK4dCjCmcCqwyVKoVMOVA249G7bJ52YGXKhYrj7VAm///Mirv9g2NlkfPZhDMD&#10;FfVoraGCApij6oHZ1hoc0QWaQsZnUqSqNdbPCfxkH1zPeSJjCVrlqnhTcqxNlT4MlZZtYIIex6PL&#10;2eWMGiJIdnF+Pp3MotHsFW2dD18lViwSOW9ksZWPWJvikaJagdZYh1Rx2K996LBHDBmK4XUBJSoc&#10;tIwxafMoFaVLIUwSOg2aXGnH9kAjAkJIE877WJJ2hKlS6wE4PgXUYdyDet0Ik2kAB+DoFPBPjwMi&#10;eUUTBnBVGnSnDBQ/Bs+d/jH7LueYfmg3berxNMYYXzZYHKjvDruF8FbcllTnNfjwAI42gFpDWx3u&#10;6VAam5xjT3G2Q/fr1HvUp8EkKWcNbVTO/c8anORMfzM0sl/G02lcwcRMZxcTYtxbyeatxNTVCqkj&#10;Y/o/rEhk1A/6SCqH1Qst/zJ6JREYQb5zLoI7MqvQbTp9H0Iul0mN1s5CWJsnK6LxWOc4Ns/tCzjb&#10;D1ugMb3D4/bB/N2IdboRaXBZB1Rlmr/XuvYdoJVNI91/L/FPeMsnrddPcPEbAAD//wMAUEsDBBQA&#10;BgAIAAAAIQDEGs3y3QAAAAkBAAAPAAAAZHJzL2Rvd25yZXYueG1sTI/BTsMwEETvSP0Ha5G4USeI&#10;OjTEqQAJDj1UUFrObrwkKfE6it029OtZTnB8mtHs22Ixuk4ccQitJw3pNAGBVHnbUq1h8/58fQci&#10;REPWdJ5QwzcGWJSTi8Lk1p/oDY/rWAseoZAbDU2MfS5lqBp0Jkx9j8TZpx+ciYxDLe1gTjzuOnmT&#10;JEo60xJfaEyPTw1WX+uD01Cp5e2HUrXdL7ePZ6vSFb28otZXl+PDPYiIY/wrw68+q0PJTjt/IBtE&#10;p2GWzedc5UCB4DybJcw75jRLQZaF/P9B+QMAAP//AwBQSwECLQAUAAYACAAAACEAtoM4kv4AAADh&#10;AQAAEwAAAAAAAAAAAAAAAAAAAAAAW0NvbnRlbnRfVHlwZXNdLnhtbFBLAQItABQABgAIAAAAIQA4&#10;/SH/1gAAAJQBAAALAAAAAAAAAAAAAAAAAC8BAABfcmVscy8ucmVsc1BLAQItABQABgAIAAAAIQCE&#10;8iY2hgIAAEwFAAAOAAAAAAAAAAAAAAAAAC4CAABkcnMvZTJvRG9jLnhtbFBLAQItABQABgAIAAAA&#10;IQDEGs3y3QAAAAkBAAAPAAAAAAAAAAAAAAAAAOAEAABkcnMvZG93bnJldi54bWxQSwUGAAAAAAQA&#10;BADzAAAA6gUAAAAA&#10;" adj="6300,24300" fillcolor="white [3201]" strokecolor="#9bbb59 [3206]" strokeweight="2pt">
                 <v:textbox>
                   <w:txbxContent>
                     <w:p>
@@ -4027,7 +3997,7 @@
         <mc:AlternateContent>
           <mc:Choice Requires="wps">
             <w:drawing>
-              <wp:anchor distT="0" distB="0" distL="114300" distR="114300" simplePos="0" relativeHeight="251657728" behindDoc="0" locked="0" layoutInCell="1" allowOverlap="1">
+              <wp:anchor distT="0" distB="0" distL="114300" distR="114300" simplePos="0" relativeHeight="251651072" behindDoc="0" locked="0" layoutInCell="1" allowOverlap="1">
                 <wp:simplePos x="0" y="0"/>
                 <wp:positionH relativeFrom="column">
                   <wp:posOffset>2643334</wp:posOffset>
@@ -4090,7 +4060,7 @@
           </mc:Choice>
           <mc:Fallback>
             <w:pict>
-              <v:shapetype w14:anchorId="2734CB26" id="_x0000_t93" coordsize="21600,21600" o:spt="93" adj="16200,5400" path="m@0,l@0@1,3375@1,3375@2@0@2@0,21600,21600,10800xem1350@1l1350@2,2700@2,2700@1xem0@1l0@2,675@2,675@1xe">
+              <v:shapetype w14:anchorId="6E11B722" id="_x0000_t93" coordsize="21600,21600" o:spt="93" adj="16200,5400" path="m@0,l@0@1,3375@1,3375@2@0@2@0,21600,21600,10800xem1350@1l1350@2,2700@2,2700@1xem0@1l0@2,675@2,675@1xe">
                 <v:stroke joinstyle="miter"/>
                 <v:formulas>
                   <v:f eqn="val #0"/>
@@ -4106,7 +4076,7 @@
                   <v:h position="#0,#1" xrange="3375,21600" yrange="0,10800"/>
                 </v:handles>
               </v:shapetype>
-              <v:shape id="Flecha a la derecha con bandas 51" o:spid="_x0000_s1026" type="#_x0000_t93" style="position:absolute;margin-left:208.15pt;margin-top:99.2pt;width:134.3pt;height:29.45pt;rotation:8198259fd;z-index:251657728;visibility:visible;mso-wrap-style:square;mso-width-percent:0;mso-height-percent:0;mso-wrap-distance-left:9pt;mso-wrap-distance-top:0;mso-wrap-distance-right:9pt;mso-wrap-distance-bottom:0;mso-position-horizontal:absolute;mso-position-horizontal-relative:text;mso-position-vertical:absolute;mso-position-vertical-relative:text;mso-width-percent:0;mso-height-percent:0;mso-width-relative:margin;mso-height-relative:margin;v-text-anchor:middle" o:gfxdata="UEsDBBQABgAIAAAAIQC2gziS/gAAAOEBAAATAAAAW0NvbnRlbnRfVHlwZXNdLnhtbJSRQU7DMBBF&#10;90jcwfIWJU67QAgl6YK0S0CoHGBkTxKLZGx5TGhvj5O2G0SRWNoz/78nu9wcxkFMGNg6quQqL6RA&#10;0s5Y6ir5vt9lD1JwBDIwOMJKHpHlpr69KfdHjyxSmriSfYz+USnWPY7AufNIadK6MEJMx9ApD/oD&#10;OlTrorhX2lFEilmcO2RdNtjC5xDF9pCuTyYBB5bi6bQ4syoJ3g9WQ0ymaiLzg5KdCXlKLjvcW893&#10;SUOqXwnz5DrgnHtJTxOsQfEKIT7DmDSUCaxw7Rqn8787ZsmRM9e2VmPeBN4uqYvTtW7jvijg9N/y&#10;JsXecLq0q+WD6m8AAAD//wMAUEsDBBQABgAIAAAAIQA4/SH/1gAAAJQBAAALAAAAX3JlbHMvLnJl&#10;bHOkkMFqwzAMhu+DvYPRfXGawxijTi+j0GvpHsDYimMaW0Yy2fr2M4PBMnrbUb/Q94l/f/hMi1qR&#10;JVI2sOt6UJgd+ZiDgffL8ekFlFSbvV0oo4EbChzGx4f9GRdb25HMsYhqlCwG5lrLq9biZkxWOiqY&#10;22YiTra2kYMu1l1tQD30/bPm3wwYN0x18gb45AdQl1tp5j/sFB2T0FQ7R0nTNEV3j6o9feQzro1i&#10;OWA14Fm+Q8a1a8+Bvu/d/dMb2JY5uiPbhG/ktn4cqGU/er3pcvwCAAD//wMAUEsDBBQABgAIAAAA&#10;IQBLkbc/oQIAAJkFAAAOAAAAZHJzL2Uyb0RvYy54bWysVFtP2zAUfp+0/2D5fSS9hEBFiioQ0yQE&#10;CJh4dh278eTY3rHbtPv1O3bSUjY0adPyEJ3jc//O5eJy22qyEeCVNRUdneSUCMNtrcyqol+fbz6d&#10;UeIDMzXT1oiK7oSnl/OPHy46NxNj21hdCyDoxPhZ5yrahOBmWeZ5I1rmT6wTBoXSQssCsrDKamAd&#10;em91Ns7z06yzUDuwXHiPr9e9kM6TfykFD/dSehGIrijmFtIf0n8Z/9n8gs1WwFyj+JAG+4csWqYM&#10;Bj24umaBkTWo31y1ioP1VoYTbtvMSqm4SDVgNaP8l2qeGuZEqgXB8e4Ak/9/bvnd5gGIqitajCgx&#10;rMUe3WjBG0YY0YxgdxLDrSHL2EZPUBFR65yfofGTe4CB80hGCLYSWgIWoS6LvCgneQIGSyXbhPvu&#10;gLvYBsLxcVTmxVkxpYSjbFJO83IcQ2S9r+jTgQ+fhW1JJCrqAygn6ke1asICwHYpBNvc+pCaUA+V&#10;sPobViVbjT3dME2KHL+h50c642Od6fl5eTqEHzxiIvsEMKtYeV9rosJOixhUm0chEclUZHxIMyyu&#10;NBAMXVHGuTBhMnhO2lFLKq0PhpNUxx8NB/1oKtJ8/43xwSJFtiYcjFtlLLwXXYfUboRA9vp7BPq6&#10;IwRLW+9wiFLLcce84zcK23TLfHhggNDjI56IcI8/qW1XUTtQlDQWfrz3HvVxylFKSYfriT3/vmYg&#10;KNFfDM7/+Wg6jfucmGlRjpGBY8nyWGLW7ZXFHuAwYHaJjPpB70kJtn3BS7KIUVHEDMfYFeUB9sxV&#10;6M8G3iIuFoukhjvsWLg1T45H5xHVOCjP2xcGbpjVgFN+Z/erzGZppvrpftWNlsYu1sFKFaLwFdeB&#10;wf1H6s2BOeaT1utFnf8EAAD//wMAUEsDBBQABgAIAAAAIQBktqs73gAAAAoBAAAPAAAAZHJzL2Rv&#10;d25yZXYueG1sTI/BTsMwEETvSPyDtUjcqBOXRm2aTVVQgTOF9uzGSxIRr6PYadO/x5zguNqnmTfF&#10;ZrKdONPgW8cI6SwBQVw503KN8Pnx8rAE4YNmozvHhHAlD5vy9qbQuXEXfqfzPtQihrDPNUITQp9L&#10;6auGrPYz1xPH35cbrA7xHGppBn2J4baTKkkyaXXLsaHRPT03VH3vR4tw3D7RarcbnXu8GlkfDumb&#10;ek0R7++m7RpEoCn8wfCrH9WhjE4nN7LxokNYqDSNKMJqnoGIwGKZxHEnhHmmFMiykP8nlD8AAAD/&#10;/wMAUEsBAi0AFAAGAAgAAAAhALaDOJL+AAAA4QEAABMAAAAAAAAAAAAAAAAAAAAAAFtDb250ZW50&#10;X1R5cGVzXS54bWxQSwECLQAUAAYACAAAACEAOP0h/9YAAACUAQAACwAAAAAAAAAAAAAAAAAvAQAA&#10;X3JlbHMvLnJlbHNQSwECLQAUAAYACAAAACEAS5G3P6ECAACZBQAADgAAAAAAAAAAAAAAAAAuAgAA&#10;ZHJzL2Uyb0RvYy54bWxQSwECLQAUAAYACAAAACEAZLarO94AAAAKAQAADwAAAAAAAAAAAAAAAAD7&#10;BAAAZHJzL2Rvd25yZXYueG1sUEsFBgAAAAAEAAQA8wAAAAYGAAAAAA==&#10;" adj="19233" fillcolor="#506329 [1638]" stroked="f">
+              <v:shape id="Flecha a la derecha con bandas 51" o:spid="_x0000_s1026" type="#_x0000_t93" style="position:absolute;margin-left:208.15pt;margin-top:99.2pt;width:134.3pt;height:29.45pt;rotation:8198259fd;z-index:251651072;visibility:visible;mso-wrap-style:square;mso-width-percent:0;mso-height-percent:0;mso-wrap-distance-left:9pt;mso-wrap-distance-top:0;mso-wrap-distance-right:9pt;mso-wrap-distance-bottom:0;mso-position-horizontal:absolute;mso-position-horizontal-relative:text;mso-position-vertical:absolute;mso-position-vertical-relative:text;mso-width-percent:0;mso-height-percent:0;mso-width-relative:margin;mso-height-relative:margin;v-text-anchor:middle" o:gfxdata="UEsDBBQABgAIAAAAIQC2gziS/gAAAOEBAAATAAAAW0NvbnRlbnRfVHlwZXNdLnhtbJSRQU7DMBBF&#10;90jcwfIWJU67QAgl6YK0S0CoHGBkTxKLZGx5TGhvj5O2G0SRWNoz/78nu9wcxkFMGNg6quQqL6RA&#10;0s5Y6ir5vt9lD1JwBDIwOMJKHpHlpr69KfdHjyxSmriSfYz+USnWPY7AufNIadK6MEJMx9ApD/oD&#10;OlTrorhX2lFEilmcO2RdNtjC5xDF9pCuTyYBB5bi6bQ4syoJ3g9WQ0ymaiLzg5KdCXlKLjvcW893&#10;SUOqXwnz5DrgnHtJTxOsQfEKIT7DmDSUCaxw7Rqn8787ZsmRM9e2VmPeBN4uqYvTtW7jvijg9N/y&#10;JsXecLq0q+WD6m8AAAD//wMAUEsDBBQABgAIAAAAIQA4/SH/1gAAAJQBAAALAAAAX3JlbHMvLnJl&#10;bHOkkMFqwzAMhu+DvYPRfXGawxijTi+j0GvpHsDYimMaW0Yy2fr2M4PBMnrbUb/Q94l/f/hMi1qR&#10;JVI2sOt6UJgd+ZiDgffL8ekFlFSbvV0oo4EbChzGx4f9GRdb25HMsYhqlCwG5lrLq9biZkxWOiqY&#10;22YiTra2kYMu1l1tQD30/bPm3wwYN0x18gb45AdQl1tp5j/sFB2T0FQ7R0nTNEV3j6o9feQzro1i&#10;OWA14Fm+Q8a1a8+Bvu/d/dMb2JY5uiPbhG/ktn4cqGU/er3pcvwCAAD//wMAUEsDBBQABgAIAAAA&#10;IQBLkbc/oQIAAJkFAAAOAAAAZHJzL2Uyb0RvYy54bWysVFtP2zAUfp+0/2D5fSS9hEBFiioQ0yQE&#10;CJh4dh278eTY3rHbtPv1O3bSUjY0adPyEJ3jc//O5eJy22qyEeCVNRUdneSUCMNtrcyqol+fbz6d&#10;UeIDMzXT1oiK7oSnl/OPHy46NxNj21hdCyDoxPhZ5yrahOBmWeZ5I1rmT6wTBoXSQssCsrDKamAd&#10;em91Ns7z06yzUDuwXHiPr9e9kM6TfykFD/dSehGIrijmFtIf0n8Z/9n8gs1WwFyj+JAG+4csWqYM&#10;Bj24umaBkTWo31y1ioP1VoYTbtvMSqm4SDVgNaP8l2qeGuZEqgXB8e4Ak/9/bvnd5gGIqitajCgx&#10;rMUe3WjBG0YY0YxgdxLDrSHL2EZPUBFR65yfofGTe4CB80hGCLYSWgIWoS6LvCgneQIGSyXbhPvu&#10;gLvYBsLxcVTmxVkxpYSjbFJO83IcQ2S9r+jTgQ+fhW1JJCrqAygn6ke1asICwHYpBNvc+pCaUA+V&#10;sPobViVbjT3dME2KHL+h50c642Od6fl5eTqEHzxiIvsEMKtYeV9rosJOixhUm0chEclUZHxIMyyu&#10;NBAMXVHGuTBhMnhO2lFLKq0PhpNUxx8NB/1oKtJ8/43xwSJFtiYcjFtlLLwXXYfUboRA9vp7BPq6&#10;IwRLW+9wiFLLcce84zcK23TLfHhggNDjI56IcI8/qW1XUTtQlDQWfrz3HvVxylFKSYfriT3/vmYg&#10;KNFfDM7/+Wg6jfucmGlRjpGBY8nyWGLW7ZXFHuAwYHaJjPpB70kJtn3BS7KIUVHEDMfYFeUB9sxV&#10;6M8G3iIuFoukhjvsWLg1T45H5xHVOCjP2xcGbpjVgFN+Z/erzGZppvrpftWNlsYu1sFKFaLwFdeB&#10;wf1H6s2BOeaT1utFnf8EAAD//wMAUEsDBBQABgAIAAAAIQBktqs73gAAAAoBAAAPAAAAZHJzL2Rv&#10;d25yZXYueG1sTI/BTsMwEETvSPyDtUjcqBOXRm2aTVVQgTOF9uzGSxIRr6PYadO/x5zguNqnmTfF&#10;ZrKdONPgW8cI6SwBQVw503KN8Pnx8rAE4YNmozvHhHAlD5vy9qbQuXEXfqfzPtQihrDPNUITQp9L&#10;6auGrPYz1xPH35cbrA7xHGppBn2J4baTKkkyaXXLsaHRPT03VH3vR4tw3D7RarcbnXu8GlkfDumb&#10;ek0R7++m7RpEoCn8wfCrH9WhjE4nN7LxokNYqDSNKMJqnoGIwGKZxHEnhHmmFMiykP8nlD8AAAD/&#10;/wMAUEsBAi0AFAAGAAgAAAAhALaDOJL+AAAA4QEAABMAAAAAAAAAAAAAAAAAAAAAAFtDb250ZW50&#10;X1R5cGVzXS54bWxQSwECLQAUAAYACAAAACEAOP0h/9YAAACUAQAACwAAAAAAAAAAAAAAAAAvAQAA&#10;X3JlbHMvLnJlbHNQSwECLQAUAAYACAAAACEAS5G3P6ECAACZBQAADgAAAAAAAAAAAAAAAAAuAgAA&#10;ZHJzL2Uyb0RvYy54bWxQSwECLQAUAAYACAAAACEAZLarO94AAAAKAQAADwAAAAAAAAAAAAAAAAD7&#10;BAAAZHJzL2Rvd25yZXYueG1sUEsFBgAAAAAEAAQA8wAAAAYGAAAAAA==&#10;" adj="19233" fillcolor="#506329 [1638]" stroked="f">
                 <v:fill color2="#93b64c [3014]" rotate="t" angle="180" colors="0 #769535;52429f #9bc348;1 #9cc746" focus="100%" type="gradient">
                   <o:fill v:ext="view" type="gradientUnscaled"/>
                 </v:fill>
@@ -4122,7 +4092,7 @@
           <w:lang w:val="es-ES" w:eastAsia="es-ES"/>
         </w:rPr>
         <w:drawing>
-          <wp:anchor distT="0" distB="0" distL="114300" distR="114300" simplePos="0" relativeHeight="251633152" behindDoc="0" locked="0" layoutInCell="1" allowOverlap="1" wp14:anchorId="76965D60" wp14:editId="01892B8F">
+          <wp:anchor distT="0" distB="0" distL="114300" distR="114300" simplePos="0" relativeHeight="251634688" behindDoc="0" locked="0" layoutInCell="1" allowOverlap="1" wp14:anchorId="76965D60" wp14:editId="01892B8F">
             <wp:simplePos x="0" y="0"/>
             <wp:positionH relativeFrom="column">
               <wp:posOffset>-80010</wp:posOffset>
@@ -4229,7 +4199,7 @@
         </w:rPr>
         <w:lastRenderedPageBreak/>
         <w:drawing>
-          <wp:anchor distT="0" distB="0" distL="114300" distR="114300" simplePos="0" relativeHeight="251634176" behindDoc="0" locked="0" layoutInCell="1" allowOverlap="1" wp14:anchorId="0DF5BD0E" wp14:editId="276271F8">
+          <wp:anchor distT="0" distB="0" distL="114300" distR="114300" simplePos="0" relativeHeight="251635712" behindDoc="0" locked="0" layoutInCell="1" allowOverlap="1" wp14:anchorId="0DF5BD0E" wp14:editId="276271F8">
             <wp:simplePos x="0" y="0"/>
             <wp:positionH relativeFrom="column">
               <wp:posOffset>72390</wp:posOffset>
@@ -4353,7 +4323,7 @@
         <mc:AlternateContent>
           <mc:Choice Requires="wps">
             <w:drawing>
-              <wp:anchor distT="0" distB="0" distL="114300" distR="114300" simplePos="0" relativeHeight="251641344" behindDoc="0" locked="0" layoutInCell="1" allowOverlap="1">
+              <wp:anchor distT="0" distB="0" distL="114300" distR="114300" simplePos="0" relativeHeight="251638784" behindDoc="0" locked="0" layoutInCell="1" allowOverlap="1">
                 <wp:simplePos x="0" y="0"/>
                 <wp:positionH relativeFrom="column">
                   <wp:posOffset>1565897</wp:posOffset>
@@ -4410,7 +4380,7 @@
           </mc:Choice>
           <mc:Fallback>
             <w:pict>
-              <v:shape w14:anchorId="657F424E" id="Flecha abajo 49" o:spid="_x0000_s1026" type="#_x0000_t67" style="position:absolute;margin-left:123.3pt;margin-top:21.2pt;width:30.75pt;height:181pt;rotation:-2055644fd;z-index:251641344;visibility:visible;mso-wrap-style:square;mso-height-percent:0;mso-wrap-distance-left:9pt;mso-wrap-distance-top:0;mso-wrap-distance-right:9pt;mso-wrap-distance-bottom:0;mso-position-horizontal:absolute;mso-position-horizontal-relative:text;mso-position-vertical:absolute;mso-position-vertical-relative:text;mso-height-percent:0;mso-height-relative:margin;v-text-anchor:middle" o:gfxdata="UEsDBBQABgAIAAAAIQC2gziS/gAAAOEBAAATAAAAW0NvbnRlbnRfVHlwZXNdLnhtbJSRQU7DMBBF&#10;90jcwfIWJU67QAgl6YK0S0CoHGBkTxKLZGx5TGhvj5O2G0SRWNoz/78nu9wcxkFMGNg6quQqL6RA&#10;0s5Y6ir5vt9lD1JwBDIwOMJKHpHlpr69KfdHjyxSmriSfYz+USnWPY7AufNIadK6MEJMx9ApD/oD&#10;OlTrorhX2lFEilmcO2RdNtjC5xDF9pCuTyYBB5bi6bQ4syoJ3g9WQ0ymaiLzg5KdCXlKLjvcW893&#10;SUOqXwnz5DrgnHtJTxOsQfEKIT7DmDSUCaxw7Rqn8787ZsmRM9e2VmPeBN4uqYvTtW7jvijg9N/y&#10;JsXecLq0q+WD6m8AAAD//wMAUEsDBBQABgAIAAAAIQA4/SH/1gAAAJQBAAALAAAAX3JlbHMvLnJl&#10;bHOkkMFqwzAMhu+DvYPRfXGawxijTi+j0GvpHsDYimMaW0Yy2fr2M4PBMnrbUb/Q94l/f/hMi1qR&#10;JVI2sOt6UJgd+ZiDgffL8ekFlFSbvV0oo4EbChzGx4f9GRdb25HMsYhqlCwG5lrLq9biZkxWOiqY&#10;22YiTra2kYMu1l1tQD30/bPm3wwYN0x18gb45AdQl1tp5j/sFB2T0FQ7R0nTNEV3j6o9feQzro1i&#10;OWA14Fm+Q8a1a8+Bvu/d/dMb2JY5uiPbhG/ktn4cqGU/er3pcvwCAAD//wMAUEsDBBQABgAIAAAA&#10;IQCIDamYbwIAAC8FAAAOAAAAZHJzL2Uyb0RvYy54bWysVNtOGzEQfa/Uf7D8XvZCKEnEBkUgqkoI&#10;EFDx7Hhtdiuvxx072aRf37F3ExBFlVr1xRrPfY7P+Ox82xm2UehbsBUvjnLOlJVQt/a54t8erz5N&#10;OfNB2FoYsKriO+X5+eLjh7PezVUJDZhaIaMk1s97V/EmBDfPMi8b1Ql/BE5ZMmrATgS64nNWo+gp&#10;e2eyMs8/Zz1g7RCk8p60l4ORL1J+rZUMt1p7FZipOPUW0onpXMUzW5yJ+TMK17RybEP8QxedaC0V&#10;PaS6FEGwNba/pepaieBBhyMJXQZat1KlGWiaIn8zzUMjnEqzEDjeHWDy/y+tvNncIWvrik9mnFnR&#10;0RtdGSUbwcRKfAdGasKod35Org/uDsebJzEOvNXYMQQCtpidFtM8LxMONBnbJph3B5jVNjBJyuNZ&#10;flKecCbJVJaz6XQ2iTWyIVlM6tCHLwo6FoWK19DbJSL0KbXYXPsw+O/9KDh2OPSUpLAzKmYy9l5p&#10;mi/1EhWJWerCINsI4oSQUtlwPNZP3tFLt8YcAo9T2T8Gjv4xVCXW/U3wISJVBhsOwV1rAd+rbkIx&#10;tqwH/z0Cw9wRghXUO3ra9DTEfO/kVUtoXgsf7gQSyUlJixtu6dAG+orDKHHWAP58Tx/9iXtk5ayn&#10;pam4/7EWqDgzXy2xclZMJnHL0mVyclrSBV9bVq8tdt1dAL1BkbpLYvQPZi9qhO6J9nsZq5JJWEm1&#10;Ky4D7i8XYVhm+iGkWi6TG22WE+HaPjgZk0dUI1Eet08C3UipQGS8gf2CifkbUg2+MdLCch1At4lx&#10;L7iOeNNWJuKOP0hc+9f35PXyzy1+AQAA//8DAFBLAwQUAAYACAAAACEAeZWmJd4AAAAKAQAADwAA&#10;AGRycy9kb3ducmV2LnhtbEyPy26DMBBF95XyD9ZE6qZqbKiFKMVEVaSsqzw+wGAXSPCYYpPQv+90&#10;1S5n5ujOueV2cQO72Sn0HhUkGwHMYuNNj62C82n/nAMLUaPRg0er4NsG2Farh1IXxt/xYG/H2DIK&#10;wVBoBV2MY8F5aDrrdNj40SLdPv3kdKRxarmZ9J3C3cBTITLudI/0odOj3XW2uR5np2A+fSSH+nX/&#10;5XeXpwUv52s+jEKpx/Xy/gYs2iX+wfCrT+pQkVPtZzSBDQpSmWWEKpCpBEbAi8gTYDUthJTAq5L/&#10;r1D9AAAA//8DAFBLAQItABQABgAIAAAAIQC2gziS/gAAAOEBAAATAAAAAAAAAAAAAAAAAAAAAABb&#10;Q29udGVudF9UeXBlc10ueG1sUEsBAi0AFAAGAAgAAAAhADj9If/WAAAAlAEAAAsAAAAAAAAAAAAA&#10;AAAALwEAAF9yZWxzLy5yZWxzUEsBAi0AFAAGAAgAAAAhAIgNqZhvAgAALwUAAA4AAAAAAAAAAAAA&#10;AAAALgIAAGRycy9lMm9Eb2MueG1sUEsBAi0AFAAGAAgAAAAhAHmVpiXeAAAACgEAAA8AAAAAAAAA&#10;AAAAAAAAyQQAAGRycy9kb3ducmV2LnhtbFBLBQYAAAAABAAEAPMAAADUBQAAAAA=&#10;" adj="19765" fillcolor="#506329 [1638]" stroked="f">
+              <v:shape w14:anchorId="1260949E" id="Flecha abajo 49" o:spid="_x0000_s1026" type="#_x0000_t67" style="position:absolute;margin-left:123.3pt;margin-top:21.2pt;width:30.75pt;height:181pt;rotation:-2055644fd;z-index:251638784;visibility:visible;mso-wrap-style:square;mso-height-percent:0;mso-wrap-distance-left:9pt;mso-wrap-distance-top:0;mso-wrap-distance-right:9pt;mso-wrap-distance-bottom:0;mso-position-horizontal:absolute;mso-position-horizontal-relative:text;mso-position-vertical:absolute;mso-position-vertical-relative:text;mso-height-percent:0;mso-height-relative:margin;v-text-anchor:middle" o:gfxdata="UEsDBBQABgAIAAAAIQC2gziS/gAAAOEBAAATAAAAW0NvbnRlbnRfVHlwZXNdLnhtbJSRQU7DMBBF&#10;90jcwfIWJU67QAgl6YK0S0CoHGBkTxKLZGx5TGhvj5O2G0SRWNoz/78nu9wcxkFMGNg6quQqL6RA&#10;0s5Y6ir5vt9lD1JwBDIwOMJKHpHlpr69KfdHjyxSmriSfYz+USnWPY7AufNIadK6MEJMx9ApD/oD&#10;OlTrorhX2lFEilmcO2RdNtjC5xDF9pCuTyYBB5bi6bQ4syoJ3g9WQ0ymaiLzg5KdCXlKLjvcW893&#10;SUOqXwnz5DrgnHtJTxOsQfEKIT7DmDSUCaxw7Rqn8787ZsmRM9e2VmPeBN4uqYvTtW7jvijg9N/y&#10;JsXecLq0q+WD6m8AAAD//wMAUEsDBBQABgAIAAAAIQA4/SH/1gAAAJQBAAALAAAAX3JlbHMvLnJl&#10;bHOkkMFqwzAMhu+DvYPRfXGawxijTi+j0GvpHsDYimMaW0Yy2fr2M4PBMnrbUb/Q94l/f/hMi1qR&#10;JVI2sOt6UJgd+ZiDgffL8ekFlFSbvV0oo4EbChzGx4f9GRdb25HMsYhqlCwG5lrLq9biZkxWOiqY&#10;22YiTra2kYMu1l1tQD30/bPm3wwYN0x18gb45AdQl1tp5j/sFB2T0FQ7R0nTNEV3j6o9feQzro1i&#10;OWA14Fm+Q8a1a8+Bvu/d/dMb2JY5uiPbhG/ktn4cqGU/er3pcvwCAAD//wMAUEsDBBQABgAIAAAA&#10;IQCIDamYbwIAAC8FAAAOAAAAZHJzL2Uyb0RvYy54bWysVNtOGzEQfa/Uf7D8XvZCKEnEBkUgqkoI&#10;EFDx7Hhtdiuvxx072aRf37F3ExBFlVr1xRrPfY7P+Ox82xm2UehbsBUvjnLOlJVQt/a54t8erz5N&#10;OfNB2FoYsKriO+X5+eLjh7PezVUJDZhaIaMk1s97V/EmBDfPMi8b1Ql/BE5ZMmrATgS64nNWo+gp&#10;e2eyMs8/Zz1g7RCk8p60l4ORL1J+rZUMt1p7FZipOPUW0onpXMUzW5yJ+TMK17RybEP8QxedaC0V&#10;PaS6FEGwNba/pepaieBBhyMJXQZat1KlGWiaIn8zzUMjnEqzEDjeHWDy/y+tvNncIWvrik9mnFnR&#10;0RtdGSUbwcRKfAdGasKod35Org/uDsebJzEOvNXYMQQCtpidFtM8LxMONBnbJph3B5jVNjBJyuNZ&#10;flKecCbJVJaz6XQ2iTWyIVlM6tCHLwo6FoWK19DbJSL0KbXYXPsw+O/9KDh2OPSUpLAzKmYy9l5p&#10;mi/1EhWJWerCINsI4oSQUtlwPNZP3tFLt8YcAo9T2T8Gjv4xVCXW/U3wISJVBhsOwV1rAd+rbkIx&#10;tqwH/z0Cw9wRghXUO3ra9DTEfO/kVUtoXgsf7gQSyUlJixtu6dAG+orDKHHWAP58Tx/9iXtk5ayn&#10;pam4/7EWqDgzXy2xclZMJnHL0mVyclrSBV9bVq8tdt1dAL1BkbpLYvQPZi9qhO6J9nsZq5JJWEm1&#10;Ky4D7i8XYVhm+iGkWi6TG22WE+HaPjgZk0dUI1Eet08C3UipQGS8gf2CifkbUg2+MdLCch1At4lx&#10;L7iOeNNWJuKOP0hc+9f35PXyzy1+AQAA//8DAFBLAwQUAAYACAAAACEAeZWmJd4AAAAKAQAADwAA&#10;AGRycy9kb3ducmV2LnhtbEyPy26DMBBF95XyD9ZE6qZqbKiFKMVEVaSsqzw+wGAXSPCYYpPQv+90&#10;1S5n5ujOueV2cQO72Sn0HhUkGwHMYuNNj62C82n/nAMLUaPRg0er4NsG2Farh1IXxt/xYG/H2DIK&#10;wVBoBV2MY8F5aDrrdNj40SLdPv3kdKRxarmZ9J3C3cBTITLudI/0odOj3XW2uR5np2A+fSSH+nX/&#10;5XeXpwUv52s+jEKpx/Xy/gYs2iX+wfCrT+pQkVPtZzSBDQpSmWWEKpCpBEbAi8gTYDUthJTAq5L/&#10;r1D9AAAA//8DAFBLAQItABQABgAIAAAAIQC2gziS/gAAAOEBAAATAAAAAAAAAAAAAAAAAAAAAABb&#10;Q29udGVudF9UeXBlc10ueG1sUEsBAi0AFAAGAAgAAAAhADj9If/WAAAAlAEAAAsAAAAAAAAAAAAA&#10;AAAALwEAAF9yZWxzLy5yZWxzUEsBAi0AFAAGAAgAAAAhAIgNqZhvAgAALwUAAA4AAAAAAAAAAAAA&#10;AAAALgIAAGRycy9lMm9Eb2MueG1sUEsBAi0AFAAGAAgAAAAhAHmVpiXeAAAACgEAAA8AAAAAAAAA&#10;AAAAAAAAyQQAAGRycy9kb3ducmV2LnhtbFBLBQYAAAAABAAEAPMAAADUBQAAAAA=&#10;" adj="19765" fillcolor="#506329 [1638]" stroked="f">
                 <v:fill color2="#93b64c [3014]" rotate="t" angle="180" colors="0 #769535;52429f #9bc348;1 #9cc746" focus="100%" type="gradient">
                   <o:fill v:ext="view" type="gradientUnscaled"/>
                 </v:fill>
@@ -4502,7 +4472,7 @@
           <w:lang w:val="es-ES" w:eastAsia="es-ES"/>
         </w:rPr>
         <w:drawing>
-          <wp:anchor distT="0" distB="0" distL="114300" distR="114300" simplePos="0" relativeHeight="251636224" behindDoc="0" locked="0" layoutInCell="1" allowOverlap="1" wp14:anchorId="71155E30" wp14:editId="5BCB3C37">
+          <wp:anchor distT="0" distB="0" distL="114300" distR="114300" simplePos="0" relativeHeight="251637760" behindDoc="0" locked="0" layoutInCell="1" allowOverlap="1" wp14:anchorId="71155E30" wp14:editId="5BCB3C37">
             <wp:simplePos x="0" y="0"/>
             <wp:positionH relativeFrom="column">
               <wp:posOffset>405765</wp:posOffset>
@@ -4669,7 +4639,7 @@
         <mc:AlternateContent>
           <mc:Choice Requires="wps">
             <w:drawing>
-              <wp:anchor distT="0" distB="0" distL="114300" distR="114300" simplePos="0" relativeHeight="251643392" behindDoc="0" locked="0" layoutInCell="1" allowOverlap="1">
+              <wp:anchor distT="0" distB="0" distL="114300" distR="114300" simplePos="0" relativeHeight="251640832" behindDoc="0" locked="0" layoutInCell="1" allowOverlap="1">
                 <wp:simplePos x="0" y="0"/>
                 <wp:positionH relativeFrom="column">
                   <wp:posOffset>3444240</wp:posOffset>
@@ -4744,7 +4714,7 @@
           </mc:Choice>
           <mc:Fallback>
             <w:pict>
-              <v:shape id="Llamada ovalada 50" o:spid="_x0000_s1031" type="#_x0000_t63" style="position:absolute;margin-left:271.2pt;margin-top:2.25pt;width:132pt;height:54.75pt;z-index:251643392;visibility:visible;mso-wrap-style:square;mso-wrap-distance-left:9pt;mso-wrap-distance-top:0;mso-wrap-distance-right:9pt;mso-wrap-distance-bottom:0;mso-position-horizontal:absolute;mso-position-horizontal-relative:text;mso-position-vertical:absolute;mso-position-vertical-relative:text;v-text-anchor:middle" o:gfxdata="UEsDBBQABgAIAAAAIQC2gziS/gAAAOEBAAATAAAAW0NvbnRlbnRfVHlwZXNdLnhtbJSRQU7DMBBF&#10;90jcwfIWJU67QAgl6YK0S0CoHGBkTxKLZGx5TGhvj5O2G0SRWNoz/78nu9wcxkFMGNg6quQqL6RA&#10;0s5Y6ir5vt9lD1JwBDIwOMJKHpHlpr69KfdHjyxSmriSfYz+USnWPY7AufNIadK6MEJMx9ApD/oD&#10;OlTrorhX2lFEilmcO2RdNtjC5xDF9pCuTyYBB5bi6bQ4syoJ3g9WQ0ymaiLzg5KdCXlKLjvcW893&#10;SUOqXwnz5DrgnHtJTxOsQfEKIT7DmDSUCaxw7Rqn8787ZsmRM9e2VmPeBN4uqYvTtW7jvijg9N/y&#10;JsXecLq0q+WD6m8AAAD//wMAUEsDBBQABgAIAAAAIQA4/SH/1gAAAJQBAAALAAAAX3JlbHMvLnJl&#10;bHOkkMFqwzAMhu+DvYPRfXGawxijTi+j0GvpHsDYimMaW0Yy2fr2M4PBMnrbUb/Q94l/f/hMi1qR&#10;JVI2sOt6UJgd+ZiDgffL8ekFlFSbvV0oo4EbChzGx4f9GRdb25HMsYhqlCwG5lrLq9biZkxWOiqY&#10;22YiTra2kYMu1l1tQD30/bPm3wwYN0x18gb45AdQl1tp5j/sFB2T0FQ7R0nTNEV3j6o9feQzro1i&#10;OWA14Fm+Q8a1a8+Bvu/d/dMb2JY5uiPbhG/ktn4cqGU/er3pcvwCAAD//wMAUEsDBBQABgAIAAAA&#10;IQBlOjdemwIAAI0FAAAOAAAAZHJzL2Uyb0RvYy54bWysVEtvGyEQvlfqf0Dck/XbiZV1ZDlNVclK&#10;rCZVzpgFe1tgKGCv3V/fgV2vndanqheYYd4z33B3v9eK7ITzJZicdq87lAjDoSjNOqffXh+vbijx&#10;gZmCKTAipwfh6f3044e7yk5EDzagCuEIOjF+UtmcbkKwkyzzfCM089dghUGhBKdZQNats8KxCr1r&#10;lfU6nVFWgSusAy68x9eHWkinyb+UgodnKb0IROUUcwvpdOlcxTOb3rHJ2jG7KXmTBvuHLDQrDQZt&#10;XT2wwMjWlX+50iV34EGGaw46AylLLlINWE2380c1LxtmRaoFm+Nt2yb//9zyp93SkbLI6RDbY5jG&#10;GS0U06xgBHZMxRsl2KbK+glqv9ilaziPZKx5L52ON1ZD9qm1h7a1Yh8Ix8fuaDwadDAER9nodtjv&#10;DaPT7GRtnQ+fBWgSiZxWoliLT0qV1os5Uwq2ITWY7RY+pE4XTbqs+N6lRGqFg8OMydW4c9PvN5M9&#10;U+qdK/VHg3HSwQwal0gdc8DEYrl1gYkKByViVGW+Con9wpJ6KZ+EVDFXjmDsnDLOhQlHz0k7mslS&#10;qdawe8lQhW7TkEY3momE4Nawc8nwfcTWIkUFE1pjXRpwlxwUP9rItf6x+rrmWH7Yr/Y1SGKO8WUF&#10;xQGB46DeKG/5Y4lzWzAflszhJHDU+C2EZzykgiqn0FCUbMD9uvQe9RHZKKWkwpXMqf+5ZU5Qor4Y&#10;xPxtdzCIO5yYwXDcQ8adS1bnErPVc8CJIDYwu0RG/aCOpHSg3/D3mMWoKGKGY+yc8uCOzDzUXwX+&#10;P1zMZkkN99aysDAvlkfnsc8RNq/7N+ZsA96AsH+C4/o2CKvhftKNlgZm2wCyDFF46mvD4M4j9e5T&#10;OeeT1ukXnf4GAAD//wMAUEsDBBQABgAIAAAAIQB5uytM3AAAAAkBAAAPAAAAZHJzL2Rvd25yZXYu&#10;eG1sTI/BTsMwEETvSPyDtZW4IGo3SqsqxKlQJa4gmh7KzY2XJGq8jmy3CX/PcoLjaJ5m35a72Q3i&#10;hiH2njSslgoEUuNtT62GY/36tAURkyFrBk+o4Rsj7Kr7u9IU1k/0gbdDagWPUCyMhi6lsZAyNh06&#10;E5d+ROLuywdnEsfQShvMxONukJlSG+lMT3yhMyPuO2wuh6vTUNfvfj8flXpsKXyGNnub6hNq/bCY&#10;X55BJJzTHwy/+qwOFTud/ZVsFIOGdZ7ljGrI1yC436oN5zODq1yBrEr5/4PqBwAA//8DAFBLAQIt&#10;ABQABgAIAAAAIQC2gziS/gAAAOEBAAATAAAAAAAAAAAAAAAAAAAAAABbQ29udGVudF9UeXBlc10u&#10;eG1sUEsBAi0AFAAGAAgAAAAhADj9If/WAAAAlAEAAAsAAAAAAAAAAAAAAAAALwEAAF9yZWxzLy5y&#10;ZWxzUEsBAi0AFAAGAAgAAAAhAGU6N16bAgAAjQUAAA4AAAAAAAAAAAAAAAAALgIAAGRycy9lMm9E&#10;b2MueG1sUEsBAi0AFAAGAAgAAAAhAHm7K0zcAAAACQEAAA8AAAAAAAAAAAAAAAAA9QQAAGRycy9k&#10;b3ducmV2LnhtbFBLBQYAAAAABAAEAPMAAAD+BQAAAAA=&#10;" adj="-4500,18678" fillcolor="white [3201]" strokecolor="#9bbb59 [3206]" strokeweight="2pt">
+              <v:shape id="Llamada ovalada 50" o:spid="_x0000_s1031" type="#_x0000_t63" style="position:absolute;margin-left:271.2pt;margin-top:2.25pt;width:132pt;height:54.75pt;z-index:251640832;visibility:visible;mso-wrap-style:square;mso-wrap-distance-left:9pt;mso-wrap-distance-top:0;mso-wrap-distance-right:9pt;mso-wrap-distance-bottom:0;mso-position-horizontal:absolute;mso-position-horizontal-relative:text;mso-position-vertical:absolute;mso-position-vertical-relative:text;v-text-anchor:middle" o:gfxdata="UEsDBBQABgAIAAAAIQC2gziS/gAAAOEBAAATAAAAW0NvbnRlbnRfVHlwZXNdLnhtbJSRQU7DMBBF&#10;90jcwfIWJU67QAgl6YK0S0CoHGBkTxKLZGx5TGhvj5O2G0SRWNoz/78nu9wcxkFMGNg6quQqL6RA&#10;0s5Y6ir5vt9lD1JwBDIwOMJKHpHlpr69KfdHjyxSmriSfYz+USnWPY7AufNIadK6MEJMx9ApD/oD&#10;OlTrorhX2lFEilmcO2RdNtjC5xDF9pCuTyYBB5bi6bQ4syoJ3g9WQ0ymaiLzg5KdCXlKLjvcW893&#10;SUOqXwnz5DrgnHtJTxOsQfEKIT7DmDSUCaxw7Rqn8787ZsmRM9e2VmPeBN4uqYvTtW7jvijg9N/y&#10;JsXecLq0q+WD6m8AAAD//wMAUEsDBBQABgAIAAAAIQA4/SH/1gAAAJQBAAALAAAAX3JlbHMvLnJl&#10;bHOkkMFqwzAMhu+DvYPRfXGawxijTi+j0GvpHsDYimMaW0Yy2fr2M4PBMnrbUb/Q94l/f/hMi1qR&#10;JVI2sOt6UJgd+ZiDgffL8ekFlFSbvV0oo4EbChzGx4f9GRdb25HMsYhqlCwG5lrLq9biZkxWOiqY&#10;22YiTra2kYMu1l1tQD30/bPm3wwYN0x18gb45AdQl1tp5j/sFB2T0FQ7R0nTNEV3j6o9feQzro1i&#10;OWA14Fm+Q8a1a8+Bvu/d/dMb2JY5uiPbhG/ktn4cqGU/er3pcvwCAAD//wMAUEsDBBQABgAIAAAA&#10;IQBlOjdemwIAAI0FAAAOAAAAZHJzL2Uyb0RvYy54bWysVEtvGyEQvlfqf0Dck/XbiZV1ZDlNVclK&#10;rCZVzpgFe1tgKGCv3V/fgV2vndanqheYYd4z33B3v9eK7ITzJZicdq87lAjDoSjNOqffXh+vbijx&#10;gZmCKTAipwfh6f3044e7yk5EDzagCuEIOjF+UtmcbkKwkyzzfCM089dghUGhBKdZQNats8KxCr1r&#10;lfU6nVFWgSusAy68x9eHWkinyb+UgodnKb0IROUUcwvpdOlcxTOb3rHJ2jG7KXmTBvuHLDQrDQZt&#10;XT2wwMjWlX+50iV34EGGaw46AylLLlINWE2380c1LxtmRaoFm+Nt2yb//9zyp93SkbLI6RDbY5jG&#10;GS0U06xgBHZMxRsl2KbK+glqv9ilaziPZKx5L52ON1ZD9qm1h7a1Yh8Ix8fuaDwadDAER9nodtjv&#10;DaPT7GRtnQ+fBWgSiZxWoliLT0qV1os5Uwq2ITWY7RY+pE4XTbqs+N6lRGqFg8OMydW4c9PvN5M9&#10;U+qdK/VHg3HSwQwal0gdc8DEYrl1gYkKByViVGW+Con9wpJ6KZ+EVDFXjmDsnDLOhQlHz0k7mslS&#10;qdawe8lQhW7TkEY3momE4Nawc8nwfcTWIkUFE1pjXRpwlxwUP9rItf6x+rrmWH7Yr/Y1SGKO8WUF&#10;xQGB46DeKG/5Y4lzWzAflszhJHDU+C2EZzykgiqn0FCUbMD9uvQe9RHZKKWkwpXMqf+5ZU5Qor4Y&#10;xPxtdzCIO5yYwXDcQ8adS1bnErPVc8CJIDYwu0RG/aCOpHSg3/D3mMWoKGKGY+yc8uCOzDzUXwX+&#10;P1zMZkkN99aysDAvlkfnsc8RNq/7N+ZsA96AsH+C4/o2CKvhftKNlgZm2wCyDFF46mvD4M4j9e5T&#10;OeeT1ukXnf4GAAD//wMAUEsDBBQABgAIAAAAIQB5uytM3AAAAAkBAAAPAAAAZHJzL2Rvd25yZXYu&#10;eG1sTI/BTsMwEETvSPyDtZW4IGo3SqsqxKlQJa4gmh7KzY2XJGq8jmy3CX/PcoLjaJ5m35a72Q3i&#10;hiH2njSslgoEUuNtT62GY/36tAURkyFrBk+o4Rsj7Kr7u9IU1k/0gbdDagWPUCyMhi6lsZAyNh06&#10;E5d+ROLuywdnEsfQShvMxONukJlSG+lMT3yhMyPuO2wuh6vTUNfvfj8flXpsKXyGNnub6hNq/bCY&#10;X55BJJzTHwy/+qwOFTud/ZVsFIOGdZ7ljGrI1yC436oN5zODq1yBrEr5/4PqBwAA//8DAFBLAQIt&#10;ABQABgAIAAAAIQC2gziS/gAAAOEBAAATAAAAAAAAAAAAAAAAAAAAAABbQ29udGVudF9UeXBlc10u&#10;eG1sUEsBAi0AFAAGAAgAAAAhADj9If/WAAAAlAEAAAsAAAAAAAAAAAAAAAAALwEAAF9yZWxzLy5y&#10;ZWxzUEsBAi0AFAAGAAgAAAAhAGU6N16bAgAAjQUAAA4AAAAAAAAAAAAAAAAALgIAAGRycy9lMm9E&#10;b2MueG1sUEsBAi0AFAAGAAgAAAAhAHm7K0zcAAAACQEAAA8AAAAAAAAAAAAAAAAA9QQAAGRycy9k&#10;b3ducmV2LnhtbFBLBQYAAAAABAAEAPMAAAD+BQAAAAA=&#10;" adj="-4500,18678" fillcolor="white [3201]" strokecolor="#9bbb59 [3206]" strokeweight="2pt">
                 <v:textbox>
                   <w:txbxContent>
                     <w:p>
@@ -4774,7 +4744,7 @@
           <w:lang w:val="es-ES" w:eastAsia="es-ES"/>
         </w:rPr>
         <w:drawing>
-          <wp:anchor distT="0" distB="0" distL="114300" distR="114300" simplePos="0" relativeHeight="251632128" behindDoc="0" locked="0" layoutInCell="1" allowOverlap="1" wp14:anchorId="1ADFD41A" wp14:editId="17D8B400">
+          <wp:anchor distT="0" distB="0" distL="114300" distR="114300" simplePos="0" relativeHeight="251632640" behindDoc="0" locked="0" layoutInCell="1" allowOverlap="1" wp14:anchorId="1ADFD41A" wp14:editId="17D8B400">
             <wp:simplePos x="0" y="0"/>
             <wp:positionH relativeFrom="column">
               <wp:posOffset>596265</wp:posOffset>
@@ -4949,7 +4919,7 @@
           <w:lang w:val="es-ES" w:eastAsia="es-ES"/>
         </w:rPr>
         <w:drawing>
-          <wp:anchor distT="0" distB="0" distL="114300" distR="114300" simplePos="0" relativeHeight="251642368" behindDoc="0" locked="0" layoutInCell="1" allowOverlap="1" wp14:anchorId="7CCD031A" wp14:editId="5FFD09FC">
+          <wp:anchor distT="0" distB="0" distL="114300" distR="114300" simplePos="0" relativeHeight="251639808" behindDoc="0" locked="0" layoutInCell="1" allowOverlap="1" wp14:anchorId="7CCD031A" wp14:editId="5FFD09FC">
             <wp:simplePos x="0" y="0"/>
             <wp:positionH relativeFrom="column">
               <wp:posOffset>91440</wp:posOffset>
@@ -5085,7 +5055,7 @@
         <mc:AlternateContent>
           <mc:Choice Requires="wps">
             <w:drawing>
-              <wp:anchor distT="0" distB="0" distL="114300" distR="114300" simplePos="0" relativeHeight="251711488" behindDoc="0" locked="0" layoutInCell="1" allowOverlap="1">
+              <wp:anchor distT="0" distB="0" distL="114300" distR="114300" simplePos="0" relativeHeight="251692032" behindDoc="0" locked="0" layoutInCell="1" allowOverlap="1">
                 <wp:simplePos x="0" y="0"/>
                 <wp:positionH relativeFrom="column">
                   <wp:posOffset>-2133600</wp:posOffset>
@@ -5157,7 +5127,7 @@
           </mc:Choice>
           <mc:Fallback>
             <w:pict>
-              <v:shape id="Llamada rectangular redondeada 94" o:spid="_x0000_s1032" type="#_x0000_t62" style="position:absolute;margin-left:-168pt;margin-top:1.95pt;width:93.75pt;height:56.25pt;z-index:251711488;visibility:visible;mso-wrap-style:square;mso-wrap-distance-left:9pt;mso-wrap-distance-top:0;mso-wrap-distance-right:9pt;mso-wrap-distance-bottom:0;mso-position-horizontal:absolute;mso-position-horizontal-relative:text;mso-position-vertical:absolute;mso-position-vertical-relative:text;v-text-anchor:middle" o:gfxdata="UEsDBBQABgAIAAAAIQC2gziS/gAAAOEBAAATAAAAW0NvbnRlbnRfVHlwZXNdLnhtbJSRQU7DMBBF&#10;90jcwfIWJU67QAgl6YK0S0CoHGBkTxKLZGx5TGhvj5O2G0SRWNoz/78nu9wcxkFMGNg6quQqL6RA&#10;0s5Y6ir5vt9lD1JwBDIwOMJKHpHlpr69KfdHjyxSmriSfYz+USnWPY7AufNIadK6MEJMx9ApD/oD&#10;OlTrorhX2lFEilmcO2RdNtjC5xDF9pCuTyYBB5bi6bQ4syoJ3g9WQ0ymaiLzg5KdCXlKLjvcW893&#10;SUOqXwnz5DrgnHtJTxOsQfEKIT7DmDSUCaxw7Rqn8787ZsmRM9e2VmPeBN4uqYvTtW7jvijg9N/y&#10;JsXecLq0q+WD6m8AAAD//wMAUEsDBBQABgAIAAAAIQA4/SH/1gAAAJQBAAALAAAAX3JlbHMvLnJl&#10;bHOkkMFqwzAMhu+DvYPRfXGawxijTi+j0GvpHsDYimMaW0Yy2fr2M4PBMnrbUb/Q94l/f/hMi1qR&#10;JVI2sOt6UJgd+ZiDgffL8ekFlFSbvV0oo4EbChzGx4f9GRdb25HMsYhqlCwG5lrLq9biZkxWOiqY&#10;22YiTra2kYMu1l1tQD30/bPm3wwYN0x18gb45AdQl1tp5j/sFB2T0FQ7R0nTNEV3j6o9feQzro1i&#10;OWA14Fm+Q8a1a8+Bvu/d/dMb2JY5uiPbhG/ktn4cqGU/er3pcvwCAAD//wMAUEsDBBQABgAIAAAA&#10;IQB9ZM1uhwIAAEwFAAAOAAAAZHJzL2Uyb0RvYy54bWysVEtv2zAMvg/YfxB0Xx2n6SuoUwQpOgwI&#10;2qLt0DMjS4kxWdQkOU7260fJjtt1OQ272KTIjy/x0/XNrtZsK52v0BQ8PxlxJo3AsjLrgn9/ufty&#10;yZkPYErQaGTB99Lzm9nnT9etncoxblCX0jEKYvy0tQXfhGCnWebFRtbgT9BKQ0aFroZAqltnpYOW&#10;otc6G49G51mLrrQOhfSeTm87I5+l+EpJER6U8jIwXXCqLaSvS99V/Gaza5iuHdhNJfoy4B+qqKEy&#10;lHQIdQsBWOOqv0LVlXDoUYUTgXWGSlVCph6om3z0oZvnDViZeqHheDuMyf+/sOJ+++hYVRb8asKZ&#10;gZruaKmhhhKYo+mBWTcaHMklmlLGY3KkqbXWTwn8bB9dr3kS4wh2ytXxT82xXZr0fpi03AUm6DDP&#10;r0bn4zPOBNku8snpxVkMmr2hrfPhq8SaRaHgrSzX8gkbUz5RVQvQGpuQJg7bpQ8d9oChQLG8rqAk&#10;hb2WsSZtnqSidqmEcUKnRZML7dgWaEVACGnCaV9L8o4wVWk9APNjQB3yHtT7RphMCzgAR8eAf2Yc&#10;ECkrmjCA68qgOxag/DFk7vwP3Xc9x/bDbrVLd3wea4wnKyz3dO8OO0J4K+4qmvMSfHgERwwgrhCr&#10;wwN9lMa24NhLnG3Q/Tp2Hv1pMcnKWUuMKrj/2YCTnOlvhlb2Kp9MIgWTMjm7GJPi3ltW7y2mqRdI&#10;N5LT+2FFEqN/0AdROaxfifzzmJVMYATlLrgI7qAsQsd0ej6EnM+TG9HOQliaZyti8DjnuDYvu1dw&#10;tl+2QGt6jwf2wfTDinW+EWlw3gRUVdq/t7n2N0CUTSvdPy/xTXivJ6+3R3D2GwAA//8DAFBLAwQU&#10;AAYACAAAACEAFRqTjuEAAAALAQAADwAAAGRycy9kb3ducmV2LnhtbEyPy07DMBBF90j8gzVI7FIn&#10;JFglxKkACRZdoFIeazcekkA8jmK3DXw9wwqWozm699xqNbtBHHAKvScN2SIFgdR421Or4eX5PlmC&#10;CNGQNYMn1PCFAVb16UllSuuP9ISHbWwFh1AojYYuxrGUMjQdOhMWfkTi37ufnIl8Tq20kzlyuBvk&#10;RZoq6UxP3NCZEe86bD63e6ehUeviTanWfqxfb7+tyh7pYYNan5/NN9cgIs7xD4ZffVaHmp12fk82&#10;iEFDkueKx0QN+RUIBpKsWF6C2DGaqQJkXcn/G+ofAAAA//8DAFBLAQItABQABgAIAAAAIQC2gziS&#10;/gAAAOEBAAATAAAAAAAAAAAAAAAAAAAAAABbQ29udGVudF9UeXBlc10ueG1sUEsBAi0AFAAGAAgA&#10;AAAhADj9If/WAAAAlAEAAAsAAAAAAAAAAAAAAAAALwEAAF9yZWxzLy5yZWxzUEsBAi0AFAAGAAgA&#10;AAAhAH1kzW6HAgAATAUAAA4AAAAAAAAAAAAAAAAALgIAAGRycy9lMm9Eb2MueG1sUEsBAi0AFAAG&#10;AAgAAAAhABUak47hAAAACwEAAA8AAAAAAAAAAAAAAAAA4QQAAGRycy9kb3ducmV2LnhtbFBLBQYA&#10;AAAABAAEAPMAAADvBQAAAAA=&#10;" adj="6300,24300" fillcolor="white [3201]" strokecolor="#9bbb59 [3206]" strokeweight="2pt">
+              <v:shape id="Llamada rectangular redondeada 94" o:spid="_x0000_s1032" type="#_x0000_t62" style="position:absolute;margin-left:-168pt;margin-top:1.95pt;width:93.75pt;height:56.25pt;z-index:251692032;visibility:visible;mso-wrap-style:square;mso-wrap-distance-left:9pt;mso-wrap-distance-top:0;mso-wrap-distance-right:9pt;mso-wrap-distance-bottom:0;mso-position-horizontal:absolute;mso-position-horizontal-relative:text;mso-position-vertical:absolute;mso-position-vertical-relative:text;v-text-anchor:middle" o:gfxdata="UEsDBBQABgAIAAAAIQC2gziS/gAAAOEBAAATAAAAW0NvbnRlbnRfVHlwZXNdLnhtbJSRQU7DMBBF&#10;90jcwfIWJU67QAgl6YK0S0CoHGBkTxKLZGx5TGhvj5O2G0SRWNoz/78nu9wcxkFMGNg6quQqL6RA&#10;0s5Y6ir5vt9lD1JwBDIwOMJKHpHlpr69KfdHjyxSmriSfYz+USnWPY7AufNIadK6MEJMx9ApD/oD&#10;OlTrorhX2lFEilmcO2RdNtjC5xDF9pCuTyYBB5bi6bQ4syoJ3g9WQ0ymaiLzg5KdCXlKLjvcW893&#10;SUOqXwnz5DrgnHtJTxOsQfEKIT7DmDSUCaxw7Rqn8787ZsmRM9e2VmPeBN4uqYvTtW7jvijg9N/y&#10;JsXecLq0q+WD6m8AAAD//wMAUEsDBBQABgAIAAAAIQA4/SH/1gAAAJQBAAALAAAAX3JlbHMvLnJl&#10;bHOkkMFqwzAMhu+DvYPRfXGawxijTi+j0GvpHsDYimMaW0Yy2fr2M4PBMnrbUb/Q94l/f/hMi1qR&#10;JVI2sOt6UJgd+ZiDgffL8ekFlFSbvV0oo4EbChzGx4f9GRdb25HMsYhqlCwG5lrLq9biZkxWOiqY&#10;22YiTra2kYMu1l1tQD30/bPm3wwYN0x18gb45AdQl1tp5j/sFB2T0FQ7R0nTNEV3j6o9feQzro1i&#10;OWA14Fm+Q8a1a8+Bvu/d/dMb2JY5uiPbhG/ktn4cqGU/er3pcvwCAAD//wMAUEsDBBQABgAIAAAA&#10;IQB9ZM1uhwIAAEwFAAAOAAAAZHJzL2Uyb0RvYy54bWysVEtv2zAMvg/YfxB0Xx2n6SuoUwQpOgwI&#10;2qLt0DMjS4kxWdQkOU7260fJjtt1OQ272KTIjy/x0/XNrtZsK52v0BQ8PxlxJo3AsjLrgn9/ufty&#10;yZkPYErQaGTB99Lzm9nnT9etncoxblCX0jEKYvy0tQXfhGCnWebFRtbgT9BKQ0aFroZAqltnpYOW&#10;otc6G49G51mLrrQOhfSeTm87I5+l+EpJER6U8jIwXXCqLaSvS99V/Gaza5iuHdhNJfoy4B+qqKEy&#10;lHQIdQsBWOOqv0LVlXDoUYUTgXWGSlVCph6om3z0oZvnDViZeqHheDuMyf+/sOJ+++hYVRb8asKZ&#10;gZruaKmhhhKYo+mBWTcaHMklmlLGY3KkqbXWTwn8bB9dr3kS4wh2ytXxT82xXZr0fpi03AUm6DDP&#10;r0bn4zPOBNku8snpxVkMmr2hrfPhq8SaRaHgrSzX8gkbUz5RVQvQGpuQJg7bpQ8d9oChQLG8rqAk&#10;hb2WsSZtnqSidqmEcUKnRZML7dgWaEVACGnCaV9L8o4wVWk9APNjQB3yHtT7RphMCzgAR8eAf2Yc&#10;ECkrmjCA68qgOxag/DFk7vwP3Xc9x/bDbrVLd3wea4wnKyz3dO8OO0J4K+4qmvMSfHgERwwgrhCr&#10;wwN9lMa24NhLnG3Q/Tp2Hv1pMcnKWUuMKrj/2YCTnOlvhlb2Kp9MIgWTMjm7GJPi3ltW7y2mqRdI&#10;N5LT+2FFEqN/0AdROaxfifzzmJVMYATlLrgI7qAsQsd0ej6EnM+TG9HOQliaZyti8DjnuDYvu1dw&#10;tl+2QGt6jwf2wfTDinW+EWlw3gRUVdq/t7n2N0CUTSvdPy/xTXivJ6+3R3D2GwAA//8DAFBLAwQU&#10;AAYACAAAACEAFRqTjuEAAAALAQAADwAAAGRycy9kb3ducmV2LnhtbEyPy07DMBBF90j8gzVI7FIn&#10;JFglxKkACRZdoFIeazcekkA8jmK3DXw9wwqWozm699xqNbtBHHAKvScN2SIFgdR421Or4eX5PlmC&#10;CNGQNYMn1PCFAVb16UllSuuP9ISHbWwFh1AojYYuxrGUMjQdOhMWfkTi37ufnIl8Tq20kzlyuBvk&#10;RZoq6UxP3NCZEe86bD63e6ehUeviTanWfqxfb7+tyh7pYYNan5/NN9cgIs7xD4ZffVaHmp12fk82&#10;iEFDkueKx0QN+RUIBpKsWF6C2DGaqQJkXcn/G+ofAAAA//8DAFBLAQItABQABgAIAAAAIQC2gziS&#10;/gAAAOEBAAATAAAAAAAAAAAAAAAAAAAAAABbQ29udGVudF9UeXBlc10ueG1sUEsBAi0AFAAGAAgA&#10;AAAhADj9If/WAAAAlAEAAAsAAAAAAAAAAAAAAAAALwEAAF9yZWxzLy5yZWxzUEsBAi0AFAAGAAgA&#10;AAAhAH1kzW6HAgAATAUAAA4AAAAAAAAAAAAAAAAALgIAAGRycy9lMm9Eb2MueG1sUEsBAi0AFAAG&#10;AAgAAAAhABUak47hAAAACwEAAA8AAAAAAAAAAAAAAAAA4QQAAGRycy9kb3ducmV2LnhtbFBLBQYA&#10;AAAABAAEAPMAAADvBQAAAAA=&#10;" adj="6300,24300" fillcolor="white [3201]" strokecolor="#9bbb59 [3206]" strokeweight="2pt">
                 <v:textbox>
                   <w:txbxContent>
                     <w:p>
@@ -5265,7 +5235,7 @@
         <mc:AlternateContent>
           <mc:Choice Requires="wps">
             <w:drawing>
-              <wp:anchor distT="0" distB="0" distL="114300" distR="114300" simplePos="0" relativeHeight="251673088" behindDoc="0" locked="0" layoutInCell="1" allowOverlap="1" wp14:anchorId="04EAFCE0" wp14:editId="45F3D5A5">
+              <wp:anchor distT="0" distB="0" distL="114300" distR="114300" simplePos="0" relativeHeight="251664384" behindDoc="0" locked="0" layoutInCell="1" allowOverlap="1" wp14:anchorId="04EAFCE0" wp14:editId="45F3D5A5">
                 <wp:simplePos x="0" y="0"/>
                 <wp:positionH relativeFrom="column">
                   <wp:posOffset>1548765</wp:posOffset>
@@ -5322,7 +5292,7 @@
           </mc:Choice>
           <mc:Fallback>
             <w:pict>
-              <v:shape w14:anchorId="6F27E231" id="Flecha abajo 54" o:spid="_x0000_s1026" type="#_x0000_t67" style="position:absolute;margin-left:121.95pt;margin-top:24.45pt;width:27.75pt;height:109.5pt;z-index:251673088;visibility:visible;mso-wrap-style:square;mso-height-percent:0;mso-wrap-distance-left:9pt;mso-wrap-distance-top:0;mso-wrap-distance-right:9pt;mso-wrap-distance-bottom:0;mso-position-horizontal:absolute;mso-position-horizontal-relative:text;mso-position-vertical:absolute;mso-position-vertical-relative:text;mso-height-percent:0;mso-height-relative:margin;v-text-anchor:middle" o:gfxdata="UEsDBBQABgAIAAAAIQC2gziS/gAAAOEBAAATAAAAW0NvbnRlbnRfVHlwZXNdLnhtbJSRQU7DMBBF&#10;90jcwfIWJU67QAgl6YK0S0CoHGBkTxKLZGx5TGhvj5O2G0SRWNoz/78nu9wcxkFMGNg6quQqL6RA&#10;0s5Y6ir5vt9lD1JwBDIwOMJKHpHlpr69KfdHjyxSmriSfYz+USnWPY7AufNIadK6MEJMx9ApD/oD&#10;OlTrorhX2lFEilmcO2RdNtjC5xDF9pCuTyYBB5bi6bQ4syoJ3g9WQ0ymaiLzg5KdCXlKLjvcW893&#10;SUOqXwnz5DrgnHtJTxOsQfEKIT7DmDSUCaxw7Rqn8787ZsmRM9e2VmPeBN4uqYvTtW7jvijg9N/y&#10;JsXecLq0q+WD6m8AAAD//wMAUEsDBBQABgAIAAAAIQA4/SH/1gAAAJQBAAALAAAAX3JlbHMvLnJl&#10;bHOkkMFqwzAMhu+DvYPRfXGawxijTi+j0GvpHsDYimMaW0Yy2fr2M4PBMnrbUb/Q94l/f/hMi1qR&#10;JVI2sOt6UJgd+ZiDgffL8ekFlFSbvV0oo4EbChzGx4f9GRdb25HMsYhqlCwG5lrLq9biZkxWOiqY&#10;22YiTra2kYMu1l1tQD30/bPm3wwYN0x18gb45AdQl1tp5j/sFB2T0FQ7R0nTNEV3j6o9feQzro1i&#10;OWA14Fm+Q8a1a8+Bvu/d/dMb2JY5uiPbhG/ktn4cqGU/er3pcvwCAAD//wMAUEsDBBQABgAIAAAA&#10;IQD+wCG7ZgIAACAFAAAOAAAAZHJzL2Uyb0RvYy54bWysVNtqGzEQfS/0H4Tem/U1bYzXwSSkFEJi&#10;mpQ8y1rJu0XSqCPZa/frO9KunZCGQktftDOa+9kzml/urWE7haEBV/Lh2YAz5SRUjduU/NvjzYdP&#10;nIUoXCUMOFXygwr8cvH+3bz1MzWCGkylkFESF2atL3kdo58VRZC1siKcgVeOjBrQikgqbooKRUvZ&#10;rSlGg8F50QJWHkGqEOj2ujPyRc6vtZLxXuugIjMlp95iPjGf63QWi7mYbVD4upF9G+IfurCicVT0&#10;lOpaRMG22PyWyjYSIYCOZxJsAVo3UuUZaJrh4NU0D7XwKs9C4AR/gin8v7TybrdC1lQln044c8LS&#10;P7oxStaCibX4DoyuCaPWhxm5PvgV9logMQ2812jTl0Zh+4zr4YSr2kcm6XI8HU1GU84kmYbji8H5&#10;NANfPEd7DPGzAsuSUPIKWrdEhDZjKna3IVJZ8j/6kZJa6prIUjwYlfow7qvSNFDuJV1kKqkrg2wn&#10;iARCSuXiOA1F+bJ38tKNMafAcS77x8DeP4WqTLO/CT5F5Mrg4inYNg7wreomDvuWded/RKCbO0Gw&#10;hupA/xKhI3nw8qYhNG9FiCuBxGriP21qvKdDG2hLDr3EWQ3486375E9kIytnLW1JycOPrUDFmfni&#10;iIYXw8kkrVVWJtOPI1LwpWX90uK29groHwzpTfAyi8k/mqOoEewTLfQyVSWTcJJql1xGPCpXsdte&#10;ehKkWi6zG62SF/HWPXiZkidUE1Ee908CfU+pSGS8g+NGidkrUnW+KdLBchtBN5lxz7j2eNMaZuL0&#10;T0ba85d69np+2Ba/AAAA//8DAFBLAwQUAAYACAAAACEA/u0ASN4AAAAKAQAADwAAAGRycy9kb3du&#10;cmV2LnhtbEyPz07DMAyH70i8Q2QkbiyllLGWplOFhIQEHBg8gJuYtlr+VE22dW+POcHJtvzp58/1&#10;dnFWHGmOY/AKblcZCPI6mNH3Cr4+n282IGJCb9AGTwrOFGHbXF7UWJlw8h903KVecIiPFSoYUpoq&#10;KaMeyGFchYk8777D7DDxOPfSzHjicGdlnmVr6XD0fGHAiZ4G0vvdwSnYt3P3Punzy6uVb/o+ji22&#10;rlfq+mppH0EkWtIfDL/6rA4NO3Xh4E0UVkFe3JWMKig2XBnIy7IA0XGzfihBNrX8/0LzAwAA//8D&#10;AFBLAQItABQABgAIAAAAIQC2gziS/gAAAOEBAAATAAAAAAAAAAAAAAAAAAAAAABbQ29udGVudF9U&#10;eXBlc10ueG1sUEsBAi0AFAAGAAgAAAAhADj9If/WAAAAlAEAAAsAAAAAAAAAAAAAAAAALwEAAF9y&#10;ZWxzLy5yZWxzUEsBAi0AFAAGAAgAAAAhAP7AIbtmAgAAIAUAAA4AAAAAAAAAAAAAAAAALgIAAGRy&#10;cy9lMm9Eb2MueG1sUEsBAi0AFAAGAAgAAAAhAP7tAEjeAAAACgEAAA8AAAAAAAAAAAAAAAAAwAQA&#10;AGRycy9kb3ducmV2LnhtbFBLBQYAAAAABAAEAPMAAADLBQAAAAA=&#10;" adj="18863" fillcolor="#506329 [1638]" stroked="f">
+              <v:shape w14:anchorId="1685BD25" id="Flecha abajo 54" o:spid="_x0000_s1026" type="#_x0000_t67" style="position:absolute;margin-left:121.95pt;margin-top:24.45pt;width:27.75pt;height:109.5pt;z-index:251664384;visibility:visible;mso-wrap-style:square;mso-height-percent:0;mso-wrap-distance-left:9pt;mso-wrap-distance-top:0;mso-wrap-distance-right:9pt;mso-wrap-distance-bottom:0;mso-position-horizontal:absolute;mso-position-horizontal-relative:text;mso-position-vertical:absolute;mso-position-vertical-relative:text;mso-height-percent:0;mso-height-relative:margin;v-text-anchor:middle" o:gfxdata="UEsDBBQABgAIAAAAIQC2gziS/gAAAOEBAAATAAAAW0NvbnRlbnRfVHlwZXNdLnhtbJSRQU7DMBBF&#10;90jcwfIWJU67QAgl6YK0S0CoHGBkTxKLZGx5TGhvj5O2G0SRWNoz/78nu9wcxkFMGNg6quQqL6RA&#10;0s5Y6ir5vt9lD1JwBDIwOMJKHpHlpr69KfdHjyxSmriSfYz+USnWPY7AufNIadK6MEJMx9ApD/oD&#10;OlTrorhX2lFEilmcO2RdNtjC5xDF9pCuTyYBB5bi6bQ4syoJ3g9WQ0ymaiLzg5KdCXlKLjvcW893&#10;SUOqXwnz5DrgnHtJTxOsQfEKIT7DmDSUCaxw7Rqn8787ZsmRM9e2VmPeBN4uqYvTtW7jvijg9N/y&#10;JsXecLq0q+WD6m8AAAD//wMAUEsDBBQABgAIAAAAIQA4/SH/1gAAAJQBAAALAAAAX3JlbHMvLnJl&#10;bHOkkMFqwzAMhu+DvYPRfXGawxijTi+j0GvpHsDYimMaW0Yy2fr2M4PBMnrbUb/Q94l/f/hMi1qR&#10;JVI2sOt6UJgd+ZiDgffL8ekFlFSbvV0oo4EbChzGx4f9GRdb25HMsYhqlCwG5lrLq9biZkxWOiqY&#10;22YiTra2kYMu1l1tQD30/bPm3wwYN0x18gb45AdQl1tp5j/sFB2T0FQ7R0nTNEV3j6o9feQzro1i&#10;OWA14Fm+Q8a1a8+Bvu/d/dMb2JY5uiPbhG/ktn4cqGU/er3pcvwCAAD//wMAUEsDBBQABgAIAAAA&#10;IQD+wCG7ZgIAACAFAAAOAAAAZHJzL2Uyb0RvYy54bWysVNtqGzEQfS/0H4Tem/U1bYzXwSSkFEJi&#10;mpQ8y1rJu0XSqCPZa/frO9KunZCGQktftDOa+9kzml/urWE7haEBV/Lh2YAz5SRUjduU/NvjzYdP&#10;nIUoXCUMOFXygwr8cvH+3bz1MzWCGkylkFESF2atL3kdo58VRZC1siKcgVeOjBrQikgqbooKRUvZ&#10;rSlGg8F50QJWHkGqEOj2ujPyRc6vtZLxXuugIjMlp95iPjGf63QWi7mYbVD4upF9G+IfurCicVT0&#10;lOpaRMG22PyWyjYSIYCOZxJsAVo3UuUZaJrh4NU0D7XwKs9C4AR/gin8v7TybrdC1lQln044c8LS&#10;P7oxStaCibX4DoyuCaPWhxm5PvgV9logMQ2812jTl0Zh+4zr4YSr2kcm6XI8HU1GU84kmYbji8H5&#10;NANfPEd7DPGzAsuSUPIKWrdEhDZjKna3IVJZ8j/6kZJa6prIUjwYlfow7qvSNFDuJV1kKqkrg2wn&#10;iARCSuXiOA1F+bJ38tKNMafAcS77x8DeP4WqTLO/CT5F5Mrg4inYNg7wreomDvuWded/RKCbO0Gw&#10;hupA/xKhI3nw8qYhNG9FiCuBxGriP21qvKdDG2hLDr3EWQ3486375E9kIytnLW1JycOPrUDFmfni&#10;iIYXw8kkrVVWJtOPI1LwpWX90uK29groHwzpTfAyi8k/mqOoEewTLfQyVSWTcJJql1xGPCpXsdte&#10;ehKkWi6zG62SF/HWPXiZkidUE1Ee908CfU+pSGS8g+NGidkrUnW+KdLBchtBN5lxz7j2eNMaZuL0&#10;T0ba85d69np+2Ba/AAAA//8DAFBLAwQUAAYACAAAACEA/u0ASN4AAAAKAQAADwAAAGRycy9kb3du&#10;cmV2LnhtbEyPz07DMAyH70i8Q2QkbiyllLGWplOFhIQEHBg8gJuYtlr+VE22dW+POcHJtvzp58/1&#10;dnFWHGmOY/AKblcZCPI6mNH3Cr4+n282IGJCb9AGTwrOFGHbXF7UWJlw8h903KVecIiPFSoYUpoq&#10;KaMeyGFchYk8777D7DDxOPfSzHjicGdlnmVr6XD0fGHAiZ4G0vvdwSnYt3P3Punzy6uVb/o+ji22&#10;rlfq+mppH0EkWtIfDL/6rA4NO3Xh4E0UVkFe3JWMKig2XBnIy7IA0XGzfihBNrX8/0LzAwAA//8D&#10;AFBLAQItABQABgAIAAAAIQC2gziS/gAAAOEBAAATAAAAAAAAAAAAAAAAAAAAAABbQ29udGVudF9U&#10;eXBlc10ueG1sUEsBAi0AFAAGAAgAAAAhADj9If/WAAAAlAEAAAsAAAAAAAAAAAAAAAAALwEAAF9y&#10;ZWxzLy5yZWxzUEsBAi0AFAAGAAgAAAAhAP7AIbtmAgAAIAUAAA4AAAAAAAAAAAAAAAAALgIAAGRy&#10;cy9lMm9Eb2MueG1sUEsBAi0AFAAGAAgAAAAhAP7tAEjeAAAACgEAAA8AAAAAAAAAAAAAAAAAwAQA&#10;AGRycy9kb3ducmV2LnhtbFBLBQYAAAAABAAEAPMAAADLBQAAAAA=&#10;" adj="18863" fillcolor="#506329 [1638]" stroked="f">
                 <v:fill color2="#93b64c [3014]" rotate="t" angle="180" colors="0 #769535;52429f #9bc348;1 #9cc746" focus="100%" type="gradient">
                   <o:fill v:ext="view" type="gradientUnscaled"/>
                 </v:fill>
@@ -5433,7 +5403,7 @@
         <mc:AlternateContent>
           <mc:Choice Requires="wps">
             <w:drawing>
-              <wp:anchor distT="0" distB="0" distL="114300" distR="114300" simplePos="0" relativeHeight="251658752" behindDoc="0" locked="0" layoutInCell="1" allowOverlap="1">
+              <wp:anchor distT="0" distB="0" distL="114300" distR="114300" simplePos="0" relativeHeight="251652096" behindDoc="0" locked="0" layoutInCell="1" allowOverlap="1">
                 <wp:simplePos x="0" y="0"/>
                 <wp:positionH relativeFrom="column">
                   <wp:posOffset>2110741</wp:posOffset>
@@ -5529,7 +5499,7 @@
                   <v:h position="#3,#2" xrange="@1,10800" yrange="@0,21600"/>
                 </v:handles>
               </v:shapetype>
-              <v:shape id="Llamada de flecha hacia abajo 5" o:spid="_x0000_s1033" type="#_x0000_t80" style="position:absolute;margin-left:166.2pt;margin-top:73.25pt;width:66pt;height:95.25pt;z-index:251658752;visibility:visible;mso-wrap-style:square;mso-width-percent:0;mso-height-percent:0;mso-wrap-distance-left:9pt;mso-wrap-distance-top:0;mso-wrap-distance-right:9pt;mso-wrap-distance-bottom:0;mso-position-horizontal:absolute;mso-position-horizontal-relative:text;mso-position-vertical:absolute;mso-position-vertical-relative:text;mso-width-percent:0;mso-height-percent:0;mso-width-relative:margin;mso-height-relative:margin;v-text-anchor:middle" o:gfxdata="UEsDBBQABgAIAAAAIQC2gziS/gAAAOEBAAATAAAAW0NvbnRlbnRfVHlwZXNdLnhtbJSRQU7DMBBF&#10;90jcwfIWJU67QAgl6YK0S0CoHGBkTxKLZGx5TGhvj5O2G0SRWNoz/78nu9wcxkFMGNg6quQqL6RA&#10;0s5Y6ir5vt9lD1JwBDIwOMJKHpHlpr69KfdHjyxSmriSfYz+USnWPY7AufNIadK6MEJMx9ApD/oD&#10;OlTrorhX2lFEilmcO2RdNtjC5xDF9pCuTyYBB5bi6bQ4syoJ3g9WQ0ymaiLzg5KdCXlKLjvcW893&#10;SUOqXwnz5DrgnHtJTxOsQfEKIT7DmDSUCaxw7Rqn8787ZsmRM9e2VmPeBN4uqYvTtW7jvijg9N/y&#10;JsXecLq0q+WD6m8AAAD//wMAUEsDBBQABgAIAAAAIQA4/SH/1gAAAJQBAAALAAAAX3JlbHMvLnJl&#10;bHOkkMFqwzAMhu+DvYPRfXGawxijTi+j0GvpHsDYimMaW0Yy2fr2M4PBMnrbUb/Q94l/f/hMi1qR&#10;JVI2sOt6UJgd+ZiDgffL8ekFlFSbvV0oo4EbChzGx4f9GRdb25HMsYhqlCwG5lrLq9biZkxWOiqY&#10;22YiTra2kYMu1l1tQD30/bPm3wwYN0x18gb45AdQl1tp5j/sFB2T0FQ7R0nTNEV3j6o9feQzro1i&#10;OWA14Fm+Q8a1a8+Bvu/d/dMb2JY5uiPbhG/ktn4cqGU/er3pcvwCAAD//wMAUEsDBBQABgAIAAAA&#10;IQA97hnYgwIAAEQFAAAOAAAAZHJzL2Uyb0RvYy54bWysVEtv2zAMvg/YfxB0Xx2n76BOEaToMCBo&#10;i7VDz4ws1d5kUZOU2NmvHyU7btflNOwiiyY/Pj/q6rprNNtK52s0Bc+PJpxJI7CszUvBvz3dfrrg&#10;zAcwJWg0suA76fn1/OOHq9bO5BQr1KV0jJwYP2ttwasQ7CzLvKhkA/4IrTSkVOgaCCS6l6x00JL3&#10;RmfTyeQsa9GV1qGQ3tPfm17J58m/UlKEe6W8DEwXnHIL6XTpXMczm1/B7MWBrWoxpAH/kEUDtaGg&#10;o6sbCMA2rv7LVVMLhx5VOBLYZKhULWSqgarJJ++qeazAylQLNcfbsU3+/7kVd9sHx+qy4KecGWho&#10;RCsNDZTASsmUlqICVoGogcEaviM7jS1rrZ8R8tE+uEHydI31d8o18UuVsS61eTe2WXaBCfp5cXxB&#10;o+NMkCqfTi7PzpPT7BVtnQ+fJTYsXgpeYmsWzmG7BK1xE1KnYbvygaITbG9OQsyszyXdwk7LmI42&#10;X6WiMin6NKETweRSO7YFogYIIU04jrWRv2QdYarWegTmh4A65ANosI0wmYg3AieHgH9GHBEpKpow&#10;gpvaoDvkoPwxRu7t99X3NcfyQ7fu0mzP90NbY7mjeTvsF8FbcVtTi1fgwwM4Yj6NhbY53NOhNLYF&#10;x+HGWYXu16H/0Z4ISVrOWtqkgvufG3CSM/3FEFUv85OTuHpJODk9n5Lg3mrWbzVm0yyRJpLTu2FF&#10;ukb7oPdX5bB5pqVfxKikAiModsFFcHthGfoNp2dDyMUimdG6WQgr82hFdB77HGnz1D2DswPPAjH0&#10;DvdbB7N3FOttI9LgYhNQ1Yl/sdN9X4cJ0KomGg3PSnwL3srJ6vXxm/8GAAD//wMAUEsDBBQABgAI&#10;AAAAIQB79aLZ3wAAAAsBAAAPAAAAZHJzL2Rvd25yZXYueG1sTI/BTsMwDIbvSLxDZCRuLNlWCipN&#10;JwRik+AwUXiArDVNReJUTbZ1PD3eCY729+v353I1eScOOMY+kIb5TIFAakLbU6fh8+Pl5h5ETIZa&#10;4wKhhhNGWFWXF6Up2nCkdzzUqRNcQrEwGmxKQyFlbCx6E2dhQGL2FUZvEo9jJ9vRHLncO7lQKpfe&#10;9MQXrBnwyWLzXe+9hp/1Scb18wbnG/laD29ua6zaan19NT0+gEg4pb8wnPVZHSp22oU9tVE4Dcvl&#10;IuMogyy/BcGJLM94szujOwWyKuX/H6pfAAAA//8DAFBLAQItABQABgAIAAAAIQC2gziS/gAAAOEB&#10;AAATAAAAAAAAAAAAAAAAAAAAAABbQ29udGVudF9UeXBlc10ueG1sUEsBAi0AFAAGAAgAAAAhADj9&#10;If/WAAAAlAEAAAsAAAAAAAAAAAAAAAAALwEAAF9yZWxzLy5yZWxzUEsBAi0AFAAGAAgAAAAhAD3u&#10;GdiDAgAARAUAAA4AAAAAAAAAAAAAAAAALgIAAGRycy9lMm9Eb2MueG1sUEsBAi0AFAAGAAgAAAAh&#10;AHv1otnfAAAACwEAAA8AAAAAAAAAAAAAAAAA3QQAAGRycy9kb3ducmV2LnhtbFBLBQYAAAAABAAE&#10;APMAAADpBQAAAAA=&#10;" adj="14035,,17858" fillcolor="white [3201]" strokecolor="#9bbb59 [3206]" strokeweight="2pt">
+              <v:shape id="Llamada de flecha hacia abajo 5" o:spid="_x0000_s1033" type="#_x0000_t80" style="position:absolute;margin-left:166.2pt;margin-top:73.25pt;width:66pt;height:95.25pt;z-index:251652096;visibility:visible;mso-wrap-style:square;mso-width-percent:0;mso-height-percent:0;mso-wrap-distance-left:9pt;mso-wrap-distance-top:0;mso-wrap-distance-right:9pt;mso-wrap-distance-bottom:0;mso-position-horizontal:absolute;mso-position-horizontal-relative:text;mso-position-vertical:absolute;mso-position-vertical-relative:text;mso-width-percent:0;mso-height-percent:0;mso-width-relative:margin;mso-height-relative:margin;v-text-anchor:middle" o:gfxdata="UEsDBBQABgAIAAAAIQC2gziS/gAAAOEBAAATAAAAW0NvbnRlbnRfVHlwZXNdLnhtbJSRQU7DMBBF&#10;90jcwfIWJU67QAgl6YK0S0CoHGBkTxKLZGx5TGhvj5O2G0SRWNoz/78nu9wcxkFMGNg6quQqL6RA&#10;0s5Y6ir5vt9lD1JwBDIwOMJKHpHlpr69KfdHjyxSmriSfYz+USnWPY7AufNIadK6MEJMx9ApD/oD&#10;OlTrorhX2lFEilmcO2RdNtjC5xDF9pCuTyYBB5bi6bQ4syoJ3g9WQ0ymaiLzg5KdCXlKLjvcW893&#10;SUOqXwnz5DrgnHtJTxOsQfEKIT7DmDSUCaxw7Rqn8787ZsmRM9e2VmPeBN4uqYvTtW7jvijg9N/y&#10;JsXecLq0q+WD6m8AAAD//wMAUEsDBBQABgAIAAAAIQA4/SH/1gAAAJQBAAALAAAAX3JlbHMvLnJl&#10;bHOkkMFqwzAMhu+DvYPRfXGawxijTi+j0GvpHsDYimMaW0Yy2fr2M4PBMnrbUb/Q94l/f/hMi1qR&#10;JVI2sOt6UJgd+ZiDgffL8ekFlFSbvV0oo4EbChzGx4f9GRdb25HMsYhqlCwG5lrLq9biZkxWOiqY&#10;22YiTra2kYMu1l1tQD30/bPm3wwYN0x18gb45AdQl1tp5j/sFB2T0FQ7R0nTNEV3j6o9feQzro1i&#10;OWA14Fm+Q8a1a8+Bvu/d/dMb2JY5uiPbhG/ktn4cqGU/er3pcvwCAAD//wMAUEsDBBQABgAIAAAA&#10;IQA97hnYgwIAAEQFAAAOAAAAZHJzL2Uyb0RvYy54bWysVEtv2zAMvg/YfxB0Xx2n76BOEaToMCBo&#10;i7VDz4ws1d5kUZOU2NmvHyU7btflNOwiiyY/Pj/q6rprNNtK52s0Bc+PJpxJI7CszUvBvz3dfrrg&#10;zAcwJWg0suA76fn1/OOHq9bO5BQr1KV0jJwYP2ttwasQ7CzLvKhkA/4IrTSkVOgaCCS6l6x00JL3&#10;RmfTyeQsa9GV1qGQ3tPfm17J58m/UlKEe6W8DEwXnHIL6XTpXMczm1/B7MWBrWoxpAH/kEUDtaGg&#10;o6sbCMA2rv7LVVMLhx5VOBLYZKhULWSqgarJJ++qeazAylQLNcfbsU3+/7kVd9sHx+qy4KecGWho&#10;RCsNDZTASsmUlqICVoGogcEaviM7jS1rrZ8R8tE+uEHydI31d8o18UuVsS61eTe2WXaBCfp5cXxB&#10;o+NMkCqfTi7PzpPT7BVtnQ+fJTYsXgpeYmsWzmG7BK1xE1KnYbvygaITbG9OQsyszyXdwk7LmI42&#10;X6WiMin6NKETweRSO7YFogYIIU04jrWRv2QdYarWegTmh4A65ANosI0wmYg3AieHgH9GHBEpKpow&#10;gpvaoDvkoPwxRu7t99X3NcfyQ7fu0mzP90NbY7mjeTvsF8FbcVtTi1fgwwM4Yj6NhbY53NOhNLYF&#10;x+HGWYXu16H/0Z4ISVrOWtqkgvufG3CSM/3FEFUv85OTuHpJODk9n5Lg3mrWbzVm0yyRJpLTu2FF&#10;ukb7oPdX5bB5pqVfxKikAiModsFFcHthGfoNp2dDyMUimdG6WQgr82hFdB77HGnz1D2DswPPAjH0&#10;DvdbB7N3FOttI9LgYhNQ1Yl/sdN9X4cJ0KomGg3PSnwL3srJ6vXxm/8GAAD//wMAUEsDBBQABgAI&#10;AAAAIQB79aLZ3wAAAAsBAAAPAAAAZHJzL2Rvd25yZXYueG1sTI/BTsMwDIbvSLxDZCRuLNlWCipN&#10;JwRik+AwUXiArDVNReJUTbZ1PD3eCY729+v353I1eScOOMY+kIb5TIFAakLbU6fh8+Pl5h5ETIZa&#10;4wKhhhNGWFWXF6Up2nCkdzzUqRNcQrEwGmxKQyFlbCx6E2dhQGL2FUZvEo9jJ9vRHLncO7lQKpfe&#10;9MQXrBnwyWLzXe+9hp/1Scb18wbnG/laD29ua6zaan19NT0+gEg4pb8wnPVZHSp22oU9tVE4Dcvl&#10;IuMogyy/BcGJLM94szujOwWyKuX/H6pfAAAA//8DAFBLAQItABQABgAIAAAAIQC2gziS/gAAAOEB&#10;AAATAAAAAAAAAAAAAAAAAAAAAABbQ29udGVudF9UeXBlc10ueG1sUEsBAi0AFAAGAAgAAAAhADj9&#10;If/WAAAAlAEAAAsAAAAAAAAAAAAAAAAALwEAAF9yZWxzLy5yZWxzUEsBAi0AFAAGAAgAAAAhAD3u&#10;GdiDAgAARAUAAA4AAAAAAAAAAAAAAAAALgIAAGRycy9lMm9Eb2MueG1sUEsBAi0AFAAGAAgAAAAh&#10;AHv1otnfAAAACwEAAA8AAAAAAAAAAAAAAAAA3QQAAGRycy9kb3ducmV2LnhtbFBLBQYAAAAABAAE&#10;APMAAADpBQAAAAA=&#10;" adj="14035,,17858" fillcolor="white [3201]" strokecolor="#9bbb59 [3206]" strokeweight="2pt">
                 <v:textbox>
                   <w:txbxContent>
                     <w:p>
@@ -5559,7 +5529,7 @@
           <w:lang w:val="es-ES" w:eastAsia="es-ES"/>
         </w:rPr>
         <w:drawing>
-          <wp:anchor distT="0" distB="0" distL="114300" distR="114300" simplePos="0" relativeHeight="251675136" behindDoc="0" locked="0" layoutInCell="1" allowOverlap="1" wp14:anchorId="714021EB" wp14:editId="44622E34">
+          <wp:anchor distT="0" distB="0" distL="114300" distR="114300" simplePos="0" relativeHeight="251667456" behindDoc="0" locked="0" layoutInCell="1" allowOverlap="1" wp14:anchorId="714021EB" wp14:editId="44622E34">
             <wp:simplePos x="0" y="0"/>
             <wp:positionH relativeFrom="column">
               <wp:posOffset>-4445</wp:posOffset>
@@ -5700,7 +5670,7 @@
         <mc:AlternateContent>
           <mc:Choice Requires="wps">
             <w:drawing>
-              <wp:anchor distT="0" distB="0" distL="114300" distR="114300" simplePos="0" relativeHeight="251661824" behindDoc="0" locked="0" layoutInCell="1" allowOverlap="1">
+              <wp:anchor distT="0" distB="0" distL="114300" distR="114300" simplePos="0" relativeHeight="251654144" behindDoc="0" locked="0" layoutInCell="1" allowOverlap="1">
                 <wp:simplePos x="0" y="0"/>
                 <wp:positionH relativeFrom="column">
                   <wp:posOffset>1291589</wp:posOffset>
@@ -5778,7 +5748,7 @@
           </mc:Choice>
           <mc:Fallback>
             <w:pict>
-              <v:shape id="Llamada rectangular redondeada 58" o:spid="_x0000_s1034" type="#_x0000_t62" style="position:absolute;margin-left:101.7pt;margin-top:113.75pt;width:78.75pt;height:42pt;z-index:251661824;visibility:visible;mso-wrap-style:square;mso-width-percent:0;mso-height-percent:0;mso-wrap-distance-left:9pt;mso-wrap-distance-top:0;mso-wrap-distance-right:9pt;mso-wrap-distance-bottom:0;mso-position-horizontal:absolute;mso-position-horizontal-relative:text;mso-position-vertical:absolute;mso-position-vertical-relative:text;mso-width-percent:0;mso-height-percent:0;mso-width-relative:margin;mso-height-relative:margin;v-text-anchor:middle" o:gfxdata="UEsDBBQABgAIAAAAIQC2gziS/gAAAOEBAAATAAAAW0NvbnRlbnRfVHlwZXNdLnhtbJSRQU7DMBBF&#10;90jcwfIWJU67QAgl6YK0S0CoHGBkTxKLZGx5TGhvj5O2G0SRWNoz/78nu9wcxkFMGNg6quQqL6RA&#10;0s5Y6ir5vt9lD1JwBDIwOMJKHpHlpr69KfdHjyxSmriSfYz+USnWPY7AufNIadK6MEJMx9ApD/oD&#10;OlTrorhX2lFEilmcO2RdNtjC5xDF9pCuTyYBB5bi6bQ4syoJ3g9WQ0ymaiLzg5KdCXlKLjvcW893&#10;SUOqXwnz5DrgnHtJTxOsQfEKIT7DmDSUCaxw7Rqn8787ZsmRM9e2VmPeBN4uqYvTtW7jvijg9N/y&#10;JsXecLq0q+WD6m8AAAD//wMAUEsDBBQABgAIAAAAIQA4/SH/1gAAAJQBAAALAAAAX3JlbHMvLnJl&#10;bHOkkMFqwzAMhu+DvYPRfXGawxijTi+j0GvpHsDYimMaW0Yy2fr2M4PBMnrbUb/Q94l/f/hMi1qR&#10;JVI2sOt6UJgd+ZiDgffL8ekFlFSbvV0oo4EbChzGx4f9GRdb25HMsYhqlCwG5lrLq9biZkxWOiqY&#10;22YiTra2kYMu1l1tQD30/bPm3wwYN0x18gb45AdQl1tp5j/sFB2T0FQ7R0nTNEV3j6o9feQzro1i&#10;OWA14Fm+Q8a1a8+Bvu/d/dMb2JY5uiPbhG/ktn4cqGU/er3pcvwCAAD//wMAUEsDBBQABgAIAAAA&#10;IQDqgVQeiQIAAEwFAAAOAAAAZHJzL2Uyb0RvYy54bWysVE1v2zAMvQ/YfxB0X22nyT6COkWQosOA&#10;oA3aDj0zspwYk0VNkmNnv36U7Lhdl9Owi02KfBT5SOrquqsVO0jrKtQ5zy5SzqQWWFR6l/PvT7cf&#10;PnPmPOgCFGqZ86N0/Hrx/t1Va+ZygntUhbSMgmg3b03O996beZI4sZc1uAs0UpOxRFuDJ9XuksJC&#10;S9FrlUzS9GPSoi2MRSGdo9Ob3sgXMX5ZSuHvy9JJz1TOKTcfvzZ+t+GbLK5gvrNg9pUY0oB/yKKG&#10;StOlY6gb8MAaW/0Vqq6ERYelvxBYJ1iWlZCxBqomS99U87gHI2MtRI4zI03u/4UVd4eNZVWR8xl1&#10;SkNNPVorqKEAZok90LtGgSW5QF3IcEyOxFpr3JzAj2ZjB82RGCjoSluHPxXHusj0cWRadp4JOszS&#10;NM0mM84E2WaXl9M0tiJ5QRvr/FeJNQtCzltZ7OQDNrp4oKxWoBQ2PjIOh7XzlAJhTxhSQnp9QlHy&#10;RyVDTko/yJLKpRQmER0HTa6UZQegEQEhpPaXoUCKF70DrKyUGoHZOaDy2QAafANMxgEcgek54J83&#10;joh4K2o/gutKoz0XoPgx3tz7n6rvaw7l+27bxR6PndticaS+W+wXwhlxWxHPa3B+A5Y2gHaFttrf&#10;06dU2OYcB4mzPdpf586DPw0mWTlraaNy7n42YCVn6pumkf2STadhBaMynX2akGJfW7avLbqpV0gd&#10;yej9MCKKwd+rk1harJ9p+ZfhVjKBFnR3zoW3J2Xl+02n50PI5TK60doZ8Gv9aEQIHngOY/PUPYM1&#10;w7B5GtM7PG0fzN+MWO8bkBqXjceyivMXmO55HTpAKxvHaHhewpvwWo9eL4/g4jcAAAD//wMAUEsD&#10;BBQABgAIAAAAIQD324PV4AAAAAsBAAAPAAAAZHJzL2Rvd25yZXYueG1sTI9NT8MwDIbvSPyHyEjc&#10;WNJuC1CaToAEhx0QjI9z1pi20DhVk22FX485we21/Oj143I1+V7scYxdIAPZTIFAqoPrqDHw8nx3&#10;dgEiJkvO9oHQwBdGWFXHR6UtXDjQE+43qRFcQrGwBtqUhkLKWLfobZyFAYl372H0NvE4NtKN9sDl&#10;vpe5Ulp62xFfaO2Aty3Wn5udN1Dr9eJN68Z9rF9vvp3OHuj+EY05PZmur0AknNIfDL/6rA4VO23D&#10;jlwUvYFczReMcsjPlyCYmGt1CWLLIcuWIKtS/v+h+gEAAP//AwBQSwECLQAUAAYACAAAACEAtoM4&#10;kv4AAADhAQAAEwAAAAAAAAAAAAAAAAAAAAAAW0NvbnRlbnRfVHlwZXNdLnhtbFBLAQItABQABgAI&#10;AAAAIQA4/SH/1gAAAJQBAAALAAAAAAAAAAAAAAAAAC8BAABfcmVscy8ucmVsc1BLAQItABQABgAI&#10;AAAAIQDqgVQeiQIAAEwFAAAOAAAAAAAAAAAAAAAAAC4CAABkcnMvZTJvRG9jLnhtbFBLAQItABQA&#10;BgAIAAAAIQD324PV4AAAAAsBAAAPAAAAAAAAAAAAAAAAAOMEAABkcnMvZG93bnJldi54bWxQSwUG&#10;AAAAAAQABADzAAAA8AUAAAAA&#10;" adj="6300,24300" fillcolor="white [3201]" strokecolor="#9bbb59 [3206]" strokeweight="2pt">
+              <v:shape id="Llamada rectangular redondeada 58" o:spid="_x0000_s1034" type="#_x0000_t62" style="position:absolute;margin-left:101.7pt;margin-top:113.75pt;width:78.75pt;height:42pt;z-index:251654144;visibility:visible;mso-wrap-style:square;mso-width-percent:0;mso-height-percent:0;mso-wrap-distance-left:9pt;mso-wrap-distance-top:0;mso-wrap-distance-right:9pt;mso-wrap-distance-bottom:0;mso-position-horizontal:absolute;mso-position-horizontal-relative:text;mso-position-vertical:absolute;mso-position-vertical-relative:text;mso-width-percent:0;mso-height-percent:0;mso-width-relative:margin;mso-height-relative:margin;v-text-anchor:middle" o:gfxdata="UEsDBBQABgAIAAAAIQC2gziS/gAAAOEBAAATAAAAW0NvbnRlbnRfVHlwZXNdLnhtbJSRQU7DMBBF&#10;90jcwfIWJU67QAgl6YK0S0CoHGBkTxKLZGx5TGhvj5O2G0SRWNoz/78nu9wcxkFMGNg6quQqL6RA&#10;0s5Y6ir5vt9lD1JwBDIwOMJKHpHlpr69KfdHjyxSmriSfYz+USnWPY7AufNIadK6MEJMx9ApD/oD&#10;OlTrorhX2lFEilmcO2RdNtjC5xDF9pCuTyYBB5bi6bQ4syoJ3g9WQ0ymaiLzg5KdCXlKLjvcW893&#10;SUOqXwnz5DrgnHtJTxOsQfEKIT7DmDSUCaxw7Rqn8787ZsmRM9e2VmPeBN4uqYvTtW7jvijg9N/y&#10;JsXecLq0q+WD6m8AAAD//wMAUEsDBBQABgAIAAAAIQA4/SH/1gAAAJQBAAALAAAAX3JlbHMvLnJl&#10;bHOkkMFqwzAMhu+DvYPRfXGawxijTi+j0GvpHsDYimMaW0Yy2fr2M4PBMnrbUb/Q94l/f/hMi1qR&#10;JVI2sOt6UJgd+ZiDgffL8ekFlFSbvV0oo4EbChzGx4f9GRdb25HMsYhqlCwG5lrLq9biZkxWOiqY&#10;22YiTra2kYMu1l1tQD30/bPm3wwYN0x18gb45AdQl1tp5j/sFB2T0FQ7R0nTNEV3j6o9feQzro1i&#10;OWA14Fm+Q8a1a8+Bvu/d/dMb2JY5uiPbhG/ktn4cqGU/er3pcvwCAAD//wMAUEsDBBQABgAIAAAA&#10;IQDqgVQeiQIAAEwFAAAOAAAAZHJzL2Uyb0RvYy54bWysVE1v2zAMvQ/YfxB0X22nyT6COkWQosOA&#10;oA3aDj0zspwYk0VNkmNnv36U7Lhdl9Owi02KfBT5SOrquqsVO0jrKtQ5zy5SzqQWWFR6l/PvT7cf&#10;PnPmPOgCFGqZ86N0/Hrx/t1Va+ZygntUhbSMgmg3b03O996beZI4sZc1uAs0UpOxRFuDJ9XuksJC&#10;S9FrlUzS9GPSoi2MRSGdo9Ob3sgXMX5ZSuHvy9JJz1TOKTcfvzZ+t+GbLK5gvrNg9pUY0oB/yKKG&#10;StOlY6gb8MAaW/0Vqq6ERYelvxBYJ1iWlZCxBqomS99U87gHI2MtRI4zI03u/4UVd4eNZVWR8xl1&#10;SkNNPVorqKEAZok90LtGgSW5QF3IcEyOxFpr3JzAj2ZjB82RGCjoSluHPxXHusj0cWRadp4JOszS&#10;NM0mM84E2WaXl9M0tiJ5QRvr/FeJNQtCzltZ7OQDNrp4oKxWoBQ2PjIOh7XzlAJhTxhSQnp9QlHy&#10;RyVDTko/yJLKpRQmER0HTa6UZQegEQEhpPaXoUCKF70DrKyUGoHZOaDy2QAafANMxgEcgek54J83&#10;joh4K2o/gutKoz0XoPgx3tz7n6rvaw7l+27bxR6PndticaS+W+wXwhlxWxHPa3B+A5Y2gHaFttrf&#10;06dU2OYcB4mzPdpf586DPw0mWTlraaNy7n42YCVn6pumkf2STadhBaMynX2akGJfW7avLbqpV0gd&#10;yej9MCKKwd+rk1harJ9p+ZfhVjKBFnR3zoW3J2Xl+02n50PI5TK60doZ8Gv9aEQIHngOY/PUPYM1&#10;w7B5GtM7PG0fzN+MWO8bkBqXjceyivMXmO55HTpAKxvHaHhewpvwWo9eL4/g4jcAAAD//wMAUEsD&#10;BBQABgAIAAAAIQD324PV4AAAAAsBAAAPAAAAZHJzL2Rvd25yZXYueG1sTI9NT8MwDIbvSPyHyEjc&#10;WNJuC1CaToAEhx0QjI9z1pi20DhVk22FX485we21/Oj143I1+V7scYxdIAPZTIFAqoPrqDHw8nx3&#10;dgEiJkvO9oHQwBdGWFXHR6UtXDjQE+43qRFcQrGwBtqUhkLKWLfobZyFAYl372H0NvE4NtKN9sDl&#10;vpe5Ulp62xFfaO2Aty3Wn5udN1Dr9eJN68Z9rF9vvp3OHuj+EY05PZmur0AknNIfDL/6rA4VO23D&#10;jlwUvYFczReMcsjPlyCYmGt1CWLLIcuWIKtS/v+h+gEAAP//AwBQSwECLQAUAAYACAAAACEAtoM4&#10;kv4AAADhAQAAEwAAAAAAAAAAAAAAAAAAAAAAW0NvbnRlbnRfVHlwZXNdLnhtbFBLAQItABQABgAI&#10;AAAAIQA4/SH/1gAAAJQBAAALAAAAAAAAAAAAAAAAAC8BAABfcmVscy8ucmVsc1BLAQItABQABgAI&#10;AAAAIQDqgVQeiQIAAEwFAAAOAAAAAAAAAAAAAAAAAC4CAABkcnMvZTJvRG9jLnhtbFBLAQItABQA&#10;BgAIAAAAIQD324PV4AAAAAsBAAAPAAAAAAAAAAAAAAAAAOMEAABkcnMvZG93bnJldi54bWxQSwUG&#10;AAAAAAQABADzAAAA8AUAAAAA&#10;" adj="6300,24300" fillcolor="white [3201]" strokecolor="#9bbb59 [3206]" strokeweight="2pt">
                 <v:textbox>
                   <w:txbxContent>
                     <w:p>
@@ -5810,7 +5780,7 @@
         <mc:AlternateContent>
           <mc:Choice Requires="wps">
             <w:drawing>
-              <wp:anchor distT="0" distB="0" distL="114300" distR="114300" simplePos="0" relativeHeight="251660800" behindDoc="0" locked="0" layoutInCell="1" allowOverlap="1">
+              <wp:anchor distT="0" distB="0" distL="114300" distR="114300" simplePos="0" relativeHeight="251653120" behindDoc="0" locked="0" layoutInCell="1" allowOverlap="1">
                 <wp:simplePos x="0" y="0"/>
                 <wp:positionH relativeFrom="column">
                   <wp:posOffset>910590</wp:posOffset>
@@ -5870,7 +5840,7 @@
           </mc:Choice>
           <mc:Fallback>
             <w:pict>
-              <v:shape w14:anchorId="1775C8DC" id="Flecha abajo 56" o:spid="_x0000_s1026" type="#_x0000_t67" style="position:absolute;margin-left:71.7pt;margin-top:57.5pt;width:39.75pt;height:76.5pt;rotation:180;z-index:251660800;visibility:visible;mso-wrap-style:square;mso-width-percent:0;mso-wrap-distance-left:9pt;mso-wrap-distance-top:0;mso-wrap-distance-right:9pt;mso-wrap-distance-bottom:0;mso-position-horizontal:absolute;mso-position-horizontal-relative:text;mso-position-vertical:absolute;mso-position-vertical-relative:text;mso-width-percent:0;mso-width-relative:margin;v-text-anchor:middle" o:gfxdata="UEsDBBQABgAIAAAAIQC2gziS/gAAAOEBAAATAAAAW0NvbnRlbnRfVHlwZXNdLnhtbJSRQU7DMBBF&#10;90jcwfIWJU67QAgl6YK0S0CoHGBkTxKLZGx5TGhvj5O2G0SRWNoz/78nu9wcxkFMGNg6quQqL6RA&#10;0s5Y6ir5vt9lD1JwBDIwOMJKHpHlpr69KfdHjyxSmriSfYz+USnWPY7AufNIadK6MEJMx9ApD/oD&#10;OlTrorhX2lFEilmcO2RdNtjC5xDF9pCuTyYBB5bi6bQ4syoJ3g9WQ0ymaiLzg5KdCXlKLjvcW893&#10;SUOqXwnz5DrgnHtJTxOsQfEKIT7DmDSUCaxw7Rqn8787ZsmRM9e2VmPeBN4uqYvTtW7jvijg9N/y&#10;JsXecLq0q+WD6m8AAAD//wMAUEsDBBQABgAIAAAAIQA4/SH/1gAAAJQBAAALAAAAX3JlbHMvLnJl&#10;bHOkkMFqwzAMhu+DvYPRfXGawxijTi+j0GvpHsDYimMaW0Yy2fr2M4PBMnrbUb/Q94l/f/hMi1qR&#10;JVI2sOt6UJgd+ZiDgffL8ekFlFSbvV0oo4EbChzGx4f9GRdb25HMsYhqlCwG5lrLq9biZkxWOiqY&#10;22YiTra2kYMu1l1tQD30/bPm3wwYN0x18gb45AdQl1tp5j/sFB2T0FQ7R0nTNEV3j6o9feQzro1i&#10;OWA14Fm+Q8a1a8+Bvu/d/dMb2JY5uiPbhG/ktn4cqGU/er3pcvwCAAD//wMAUEsDBBQABgAIAAAA&#10;IQBp6l+PkgIAAH8FAAAOAAAAZHJzL2Uyb0RvYy54bWysVN9P2zAQfp+0/8Hy+0hSGloqUlSBmCYh&#10;qICJZ9exSZDt82y3affX7+ykpdvQpE3LQ3Q/vrvzfXf2xeVWK7IRzrdgKlqc5JQIw6FuzUtFvz7d&#10;fJpS4gMzNVNgREV3wtPL+ccPF52diRE0oGrhCCYxftbZijYh2FmWed4IzfwJWGHQKcFpFlB1L1nt&#10;WIfZtcpGeX6WdeBq64AL79F63TvpPOWXUvBwL6UXgaiK4tlC+rv0X8V/Nr9gsxfHbNPy4RjsH06h&#10;WWuw6CHVNQuMrF37WyrdcgceZDjhoDOQsuUi9YDdFPkv3Tw2zIrUC5Lj7YEm///S8rvN0pG2rmh5&#10;RolhGmd0owRvGGEr9goEzchRZ/0MoY926QbNoxgb3kqniQMktsinefwSD9gZ2SaadweaxTYQjsYy&#10;H09HJSUcXeeToizTGLI+V8xpnQ+fBWgShYrW0JmFc9ClzGxz60Oiuh7Oy+rXghKpFU5uwxQpJ+V4&#10;Mkz2CDM6xkxPz89GEYNlh4wo7QujOXbc95iksFMiFlXmQUjkK/UWDWlTxZVyBEtXlHEuTDgdMid0&#10;RMlWqUPgaerjj4EDPoaKtMV/E3yISJXBhEOwbg2496qrUAxHlj1+z0Dfd6RgBfUOVyWNGm+St/ym&#10;xfHcMh+WzCH1aMSHINzjTyroKgqDREkD7vt79ojHXUYvJR1ewor6b2vmBCXqi8EtPy/G43hrkzIu&#10;JyNU3LFndewxa30FOANcBjxdEiM+qL0oHehnfC8WsSq6mOFYu6I8uL1yFfrHAV8cLhaLBMObalm4&#10;NY+Wx+SR1bgoT9tn5uywowGX+w72F3bYqX693rAx0sBiHUC2ITrfeB0UvOUo/fSMHOsJ9fZuzn8A&#10;AAD//wMAUEsDBBQABgAIAAAAIQD3jMbW2wAAAAsBAAAPAAAAZHJzL2Rvd25yZXYueG1sTE89T8Mw&#10;FNyR+A/WQ2KjTkwalRCnokgMjG0ZGN34kYTaz1Hstum/5zHBdqc73Ue9nr0TZ5ziEEhDvshAILXB&#10;DtRp+Ni/PaxAxGTIGhcINVwxwrq5valNZcOFtnjepU5wCMXKaOhTGispY9ujN3ERRiTWvsLkTWI6&#10;ddJO5sLh3kmVZaX0ZiBu6M2Irz22x93Jc6/L6bj83spNGa+D6jaf6b0otL6/m1+eQSSc058Zfufz&#10;dGh40yGcyEbhmBePBVsZ5Es+xQ6l1BOIA4NylYFsavn/Q/MDAAD//wMAUEsBAi0AFAAGAAgAAAAh&#10;ALaDOJL+AAAA4QEAABMAAAAAAAAAAAAAAAAAAAAAAFtDb250ZW50X1R5cGVzXS54bWxQSwECLQAU&#10;AAYACAAAACEAOP0h/9YAAACUAQAACwAAAAAAAAAAAAAAAAAvAQAAX3JlbHMvLnJlbHNQSwECLQAU&#10;AAYACAAAACEAaepfj5ICAAB/BQAADgAAAAAAAAAAAAAAAAAuAgAAZHJzL2Uyb0RvYy54bWxQSwEC&#10;LQAUAAYACAAAACEA94zG1tsAAAALAQAADwAAAAAAAAAAAAAAAADsBAAAZHJzL2Rvd25yZXYueG1s&#10;UEsFBgAAAAAEAAQA8wAAAPQFAAAAAA==&#10;" adj="12177,4585" fillcolor="#506329 [1638]" stroked="f">
+              <v:shape w14:anchorId="2EFE0E6F" id="Flecha abajo 56" o:spid="_x0000_s1026" type="#_x0000_t67" style="position:absolute;margin-left:71.7pt;margin-top:57.5pt;width:39.75pt;height:76.5pt;rotation:180;z-index:251653120;visibility:visible;mso-wrap-style:square;mso-width-percent:0;mso-wrap-distance-left:9pt;mso-wrap-distance-top:0;mso-wrap-distance-right:9pt;mso-wrap-distance-bottom:0;mso-position-horizontal:absolute;mso-position-horizontal-relative:text;mso-position-vertical:absolute;mso-position-vertical-relative:text;mso-width-percent:0;mso-width-relative:margin;v-text-anchor:middle" o:gfxdata="UEsDBBQABgAIAAAAIQC2gziS/gAAAOEBAAATAAAAW0NvbnRlbnRfVHlwZXNdLnhtbJSRQU7DMBBF&#10;90jcwfIWJU67QAgl6YK0S0CoHGBkTxKLZGx5TGhvj5O2G0SRWNoz/78nu9wcxkFMGNg6quQqL6RA&#10;0s5Y6ir5vt9lD1JwBDIwOMJKHpHlpr69KfdHjyxSmriSfYz+USnWPY7AufNIadK6MEJMx9ApD/oD&#10;OlTrorhX2lFEilmcO2RdNtjC5xDF9pCuTyYBB5bi6bQ4syoJ3g9WQ0ymaiLzg5KdCXlKLjvcW893&#10;SUOqXwnz5DrgnHtJTxOsQfEKIT7DmDSUCaxw7Rqn8787ZsmRM9e2VmPeBN4uqYvTtW7jvijg9N/y&#10;JsXecLq0q+WD6m8AAAD//wMAUEsDBBQABgAIAAAAIQA4/SH/1gAAAJQBAAALAAAAX3JlbHMvLnJl&#10;bHOkkMFqwzAMhu+DvYPRfXGawxijTi+j0GvpHsDYimMaW0Yy2fr2M4PBMnrbUb/Q94l/f/hMi1qR&#10;JVI2sOt6UJgd+ZiDgffL8ekFlFSbvV0oo4EbChzGx4f9GRdb25HMsYhqlCwG5lrLq9biZkxWOiqY&#10;22YiTra2kYMu1l1tQD30/bPm3wwYN0x18gb45AdQl1tp5j/sFB2T0FQ7R0nTNEV3j6o9feQzro1i&#10;OWA14Fm+Q8a1a8+Bvu/d/dMb2JY5uiPbhG/ktn4cqGU/er3pcvwCAAD//wMAUEsDBBQABgAIAAAA&#10;IQBp6l+PkgIAAH8FAAAOAAAAZHJzL2Uyb0RvYy54bWysVN9P2zAQfp+0/8Hy+0hSGloqUlSBmCYh&#10;qICJZ9exSZDt82y3affX7+ykpdvQpE3LQ3Q/vrvzfXf2xeVWK7IRzrdgKlqc5JQIw6FuzUtFvz7d&#10;fJpS4gMzNVNgREV3wtPL+ccPF52diRE0oGrhCCYxftbZijYh2FmWed4IzfwJWGHQKcFpFlB1L1nt&#10;WIfZtcpGeX6WdeBq64AL79F63TvpPOWXUvBwL6UXgaiK4tlC+rv0X8V/Nr9gsxfHbNPy4RjsH06h&#10;WWuw6CHVNQuMrF37WyrdcgceZDjhoDOQsuUi9YDdFPkv3Tw2zIrUC5Lj7YEm///S8rvN0pG2rmh5&#10;RolhGmd0owRvGGEr9goEzchRZ/0MoY926QbNoxgb3kqniQMktsinefwSD9gZ2SaadweaxTYQjsYy&#10;H09HJSUcXeeToizTGLI+V8xpnQ+fBWgShYrW0JmFc9ClzGxz60Oiuh7Oy+rXghKpFU5uwxQpJ+V4&#10;Mkz2CDM6xkxPz89GEYNlh4wo7QujOXbc95iksFMiFlXmQUjkK/UWDWlTxZVyBEtXlHEuTDgdMid0&#10;RMlWqUPgaerjj4EDPoaKtMV/E3yISJXBhEOwbg2496qrUAxHlj1+z0Dfd6RgBfUOVyWNGm+St/ym&#10;xfHcMh+WzCH1aMSHINzjTyroKgqDREkD7vt79ojHXUYvJR1ewor6b2vmBCXqi8EtPy/G43hrkzIu&#10;JyNU3LFndewxa30FOANcBjxdEiM+qL0oHehnfC8WsSq6mOFYu6I8uL1yFfrHAV8cLhaLBMObalm4&#10;NY+Wx+SR1bgoT9tn5uywowGX+w72F3bYqX693rAx0sBiHUC2ITrfeB0UvOUo/fSMHOsJ9fZuzn8A&#10;AAD//wMAUEsDBBQABgAIAAAAIQD3jMbW2wAAAAsBAAAPAAAAZHJzL2Rvd25yZXYueG1sTE89T8Mw&#10;FNyR+A/WQ2KjTkwalRCnokgMjG0ZGN34kYTaz1Hstum/5zHBdqc73Ue9nr0TZ5ziEEhDvshAILXB&#10;DtRp+Ni/PaxAxGTIGhcINVwxwrq5valNZcOFtnjepU5wCMXKaOhTGispY9ujN3ERRiTWvsLkTWI6&#10;ddJO5sLh3kmVZaX0ZiBu6M2Irz22x93Jc6/L6bj83spNGa+D6jaf6b0otL6/m1+eQSSc058Zfufz&#10;dGh40yGcyEbhmBePBVsZ5Es+xQ6l1BOIA4NylYFsavn/Q/MDAAD//wMAUEsBAi0AFAAGAAgAAAAh&#10;ALaDOJL+AAAA4QEAABMAAAAAAAAAAAAAAAAAAAAAAFtDb250ZW50X1R5cGVzXS54bWxQSwECLQAU&#10;AAYACAAAACEAOP0h/9YAAACUAQAACwAAAAAAAAAAAAAAAAAvAQAAX3JlbHMvLnJlbHNQSwECLQAU&#10;AAYACAAAACEAaepfj5ICAAB/BQAADgAAAAAAAAAAAAAAAAAuAgAAZHJzL2Uyb0RvYy54bWxQSwEC&#10;LQAUAAYACAAAACEA94zG1tsAAAALAQAADwAAAAAAAAAAAAAAAADsBAAAZHJzL2Rvd25yZXYueG1s&#10;UEsFBgAAAAAEAAQA8wAAAPQFAAAAAA==&#10;" adj="12177,4585" fillcolor="#506329 [1638]" stroked="f">
                 <v:fill color2="#93b64c [3014]" rotate="t" angle="180" colors="0 #769535;52429f #9bc348;1 #9cc746" focus="100%" type="gradient">
                   <o:fill v:ext="view" type="gradientUnscaled"/>
                 </v:fill>
@@ -5989,7 +5959,7 @@
         <mc:AlternateContent>
           <mc:Choice Requires="wps">
             <w:drawing>
-              <wp:anchor distT="0" distB="0" distL="114300" distR="114300" simplePos="0" relativeHeight="251663872" behindDoc="0" locked="0" layoutInCell="1" allowOverlap="1">
+              <wp:anchor distT="0" distB="0" distL="114300" distR="114300" simplePos="0" relativeHeight="251656192" behindDoc="0" locked="0" layoutInCell="1" allowOverlap="1">
                 <wp:simplePos x="0" y="0"/>
                 <wp:positionH relativeFrom="column">
                   <wp:posOffset>4987290</wp:posOffset>
@@ -6064,7 +6034,7 @@
           </mc:Choice>
           <mc:Fallback>
             <w:pict>
-              <v:shape id="Llamada rectangular redondeada 61" o:spid="_x0000_s1035" type="#_x0000_t62" style="position:absolute;margin-left:392.7pt;margin-top:56.2pt;width:116.25pt;height:80.25pt;z-index:251663872;visibility:visible;mso-wrap-style:square;mso-width-percent:0;mso-wrap-distance-left:9pt;mso-wrap-distance-top:0;mso-wrap-distance-right:9pt;mso-wrap-distance-bottom:0;mso-position-horizontal:absolute;mso-position-horizontal-relative:text;mso-position-vertical:absolute;mso-position-vertical-relative:text;mso-width-percent:0;mso-width-relative:margin;v-text-anchor:middle" o:gfxdata="UEsDBBQABgAIAAAAIQC2gziS/gAAAOEBAAATAAAAW0NvbnRlbnRfVHlwZXNdLnhtbJSRQU7DMBBF&#10;90jcwfIWJU67QAgl6YK0S0CoHGBkTxKLZGx5TGhvj5O2G0SRWNoz/78nu9wcxkFMGNg6quQqL6RA&#10;0s5Y6ir5vt9lD1JwBDIwOMJKHpHlpr69KfdHjyxSmriSfYz+USnWPY7AufNIadK6MEJMx9ApD/oD&#10;OlTrorhX2lFEilmcO2RdNtjC5xDF9pCuTyYBB5bi6bQ4syoJ3g9WQ0ymaiLzg5KdCXlKLjvcW893&#10;SUOqXwnz5DrgnHtJTxOsQfEKIT7DmDSUCaxw7Rqn8787ZsmRM9e2VmPeBN4uqYvTtW7jvijg9N/y&#10;JsXecLq0q+WD6m8AAAD//wMAUEsDBBQABgAIAAAAIQA4/SH/1gAAAJQBAAALAAAAX3JlbHMvLnJl&#10;bHOkkMFqwzAMhu+DvYPRfXGawxijTi+j0GvpHsDYimMaW0Yy2fr2M4PBMnrbUb/Q94l/f/hMi1qR&#10;JVI2sOt6UJgd+ZiDgffL8ekFlFSbvV0oo4EbChzGx4f9GRdb25HMsYhqlCwG5lrLq9biZkxWOiqY&#10;22YiTra2kYMu1l1tQD30/bPm3wwYN0x18gb45AdQl1tp5j/sFB2T0FQ7R0nTNEV3j6o9feQzro1i&#10;OWA14Fm+Q8a1a8+Bvu/d/dMb2JY5uiPbhG/ktn4cqGU/er3pcvwCAAD//wMAUEsDBBQABgAIAAAA&#10;IQChf3ZRiQIAAE0FAAAOAAAAZHJzL2Uyb0RvYy54bWysVEtv2zAMvg/YfxB0Xx2n6SuoUwQpOgwI&#10;2qLt0DMjS4kxWdQkOU7260fJjtt1OQ272KTIj49PpK5vdrVmW+l8habg+cmIM2kElpVZF/z7y92X&#10;S858AFOCRiMLvpee38w+f7pu7VSOcYO6lI5REOOnrS34JgQ7zTIvNrIGf4JWGjIqdDUEUt06Kx20&#10;FL3W2Xg0Os9adKV1KKT3dHrbGfksxVdKivCglJeB6YJTbSF9Xfqu4jebXcN07cBuKtGXAf9QRQ2V&#10;oaRDqFsIwBpX/RWqroRDjyqcCKwzVKoSMvVA3eSjD908b8DK1AuR4+1Ak/9/YcX99tGxqiz4ec6Z&#10;gZruaKmhhhKYI/bArBsNjuQSTSnjMTkSa631UwI/20fXa57ESMFOuTr+qTm2S0zvB6blLjBBh/nk&#10;4vz04owzQbZ8lF/lpFCc7A1unQ9fJdYsCgVvZbmWT9iY8onKWoDW2IREOWyXPnTYA4YCxfq6ipIU&#10;9lrGorR5kor6pRrGCZ0mTS60Y1ugGQEhpAmnfS3JO8JUpfUAzI8BdUi0UAO9b4TJNIEDcHQM+GfG&#10;AZGyogkDuK4MumMByh9D5s7/0H3Xc2w/7Fa7dMlXh6tbYbmni3fYbYS34q4inpfgwyM4WgFaFlrr&#10;8EAfpbEtOPYSZxt0v46dR3+aTLJy1tJKFdz/bMBJzvQ3QzN7lU8mcQeTMjm7GJPi3ltW7y2mqRdI&#10;N0JjSdUlMfoHfRCVw/qVtn8es5IJjKDcBRfBHZRF6Fad3g8h5/PkRntnISzNsxUxeOQ5js3L7hWc&#10;7Yct0Jze42H9YPphxDrfiDQ4bwKqKs1fZLrjtb8B2tk00v37Eh+F93ryensFZ78BAAD//wMAUEsD&#10;BBQABgAIAAAAIQB/SWX34QAAAAwBAAAPAAAAZHJzL2Rvd25yZXYueG1sTI9NT8MwDIbvSPyHyEjc&#10;WNpqpFtpOgESHHZAY3ycs8a0hcapmmwr/Hq8E9xsvY9ePy5Xk+vFAcfQedKQzhIQSLW3HTUaXl8e&#10;rhYgQjRkTe8JNXxjgFV1flaawvojPeNhGxvBJRQKo6GNcSikDHWLzoSZH5A4+/CjM5HXsZF2NEcu&#10;d73MkkRJZzriC60Z8L7F+mu7dxpqtZ6/K9XYz/Xb3Y9V6RM9blDry4vp9gZExCn+wXDSZ3Wo2Gnn&#10;92SD6DXki+s5oxykGQ8nIknzJYidhizPliCrUv5/ovoFAAD//wMAUEsBAi0AFAAGAAgAAAAhALaD&#10;OJL+AAAA4QEAABMAAAAAAAAAAAAAAAAAAAAAAFtDb250ZW50X1R5cGVzXS54bWxQSwECLQAUAAYA&#10;CAAAACEAOP0h/9YAAACUAQAACwAAAAAAAAAAAAAAAAAvAQAAX3JlbHMvLnJlbHNQSwECLQAUAAYA&#10;CAAAACEAoX92UYkCAABNBQAADgAAAAAAAAAAAAAAAAAuAgAAZHJzL2Uyb0RvYy54bWxQSwECLQAU&#10;AAYACAAAACEAf0ll9+EAAAAMAQAADwAAAAAAAAAAAAAAAADjBAAAZHJzL2Rvd25yZXYueG1sUEsF&#10;BgAAAAAEAAQA8wAAAPEFAAAAAA==&#10;" adj="6300,24300" fillcolor="white [3201]" strokecolor="#9bbb59 [3206]" strokeweight="2pt">
+              <v:shape id="Llamada rectangular redondeada 61" o:spid="_x0000_s1035" type="#_x0000_t62" style="position:absolute;margin-left:392.7pt;margin-top:56.2pt;width:116.25pt;height:80.25pt;z-index:251656192;visibility:visible;mso-wrap-style:square;mso-width-percent:0;mso-wrap-distance-left:9pt;mso-wrap-distance-top:0;mso-wrap-distance-right:9pt;mso-wrap-distance-bottom:0;mso-position-horizontal:absolute;mso-position-horizontal-relative:text;mso-position-vertical:absolute;mso-position-vertical-relative:text;mso-width-percent:0;mso-width-relative:margin;v-text-anchor:middle" o:gfxdata="UEsDBBQABgAIAAAAIQC2gziS/gAAAOEBAAATAAAAW0NvbnRlbnRfVHlwZXNdLnhtbJSRQU7DMBBF&#10;90jcwfIWJU67QAgl6YK0S0CoHGBkTxKLZGx5TGhvj5O2G0SRWNoz/78nu9wcxkFMGNg6quQqL6RA&#10;0s5Y6ir5vt9lD1JwBDIwOMJKHpHlpr69KfdHjyxSmriSfYz+USnWPY7AufNIadK6MEJMx9ApD/oD&#10;OlTrorhX2lFEilmcO2RdNtjC5xDF9pCuTyYBB5bi6bQ4syoJ3g9WQ0ymaiLzg5KdCXlKLjvcW893&#10;SUOqXwnz5DrgnHtJTxOsQfEKIT7DmDSUCaxw7Rqn8787ZsmRM9e2VmPeBN4uqYvTtW7jvijg9N/y&#10;JsXecLq0q+WD6m8AAAD//wMAUEsDBBQABgAIAAAAIQA4/SH/1gAAAJQBAAALAAAAX3JlbHMvLnJl&#10;bHOkkMFqwzAMhu+DvYPRfXGawxijTi+j0GvpHsDYimMaW0Yy2fr2M4PBMnrbUb/Q94l/f/hMi1qR&#10;JVI2sOt6UJgd+ZiDgffL8ekFlFSbvV0oo4EbChzGx4f9GRdb25HMsYhqlCwG5lrLq9biZkxWOiqY&#10;22YiTra2kYMu1l1tQD30/bPm3wwYN0x18gb45AdQl1tp5j/sFB2T0FQ7R0nTNEV3j6o9feQzro1i&#10;OWA14Fm+Q8a1a8+Bvu/d/dMb2JY5uiPbhG/ktn4cqGU/er3pcvwCAAD//wMAUEsDBBQABgAIAAAA&#10;IQChf3ZRiQIAAE0FAAAOAAAAZHJzL2Uyb0RvYy54bWysVEtv2zAMvg/YfxB0Xx2n6SuoUwQpOgwI&#10;2qLt0DMjS4kxWdQkOU7260fJjtt1OQ272KTIj49PpK5vdrVmW+l8habg+cmIM2kElpVZF/z7y92X&#10;S858AFOCRiMLvpee38w+f7pu7VSOcYO6lI5REOOnrS34JgQ7zTIvNrIGf4JWGjIqdDUEUt06Kx20&#10;FL3W2Xg0Os9adKV1KKT3dHrbGfksxVdKivCglJeB6YJTbSF9Xfqu4jebXcN07cBuKtGXAf9QRQ2V&#10;oaRDqFsIwBpX/RWqroRDjyqcCKwzVKoSMvVA3eSjD908b8DK1AuR4+1Ak/9/YcX99tGxqiz4ec6Z&#10;gZruaKmhhhKYI/bArBsNjuQSTSnjMTkSa631UwI/20fXa57ESMFOuTr+qTm2S0zvB6blLjBBh/nk&#10;4vz04owzQbZ8lF/lpFCc7A1unQ9fJdYsCgVvZbmWT9iY8onKWoDW2IREOWyXPnTYA4YCxfq6ipIU&#10;9lrGorR5kor6pRrGCZ0mTS60Y1ugGQEhpAmnfS3JO8JUpfUAzI8BdUi0UAO9b4TJNIEDcHQM+GfG&#10;AZGyogkDuK4MumMByh9D5s7/0H3Xc2w/7Fa7dMlXh6tbYbmni3fYbYS34q4inpfgwyM4WgFaFlrr&#10;8EAfpbEtOPYSZxt0v46dR3+aTLJy1tJKFdz/bMBJzvQ3QzN7lU8mcQeTMjm7GJPi3ltW7y2mqRdI&#10;N0JjSdUlMfoHfRCVw/qVtn8es5IJjKDcBRfBHZRF6Fad3g8h5/PkRntnISzNsxUxeOQ5js3L7hWc&#10;7Yct0Jze42H9YPphxDrfiDQ4bwKqKs1fZLrjtb8B2tk00v37Eh+F93ryensFZ78BAAD//wMAUEsD&#10;BBQABgAIAAAAIQB/SWX34QAAAAwBAAAPAAAAZHJzL2Rvd25yZXYueG1sTI9NT8MwDIbvSPyHyEjc&#10;WNpqpFtpOgESHHZAY3ycs8a0hcapmmwr/Hq8E9xsvY9ePy5Xk+vFAcfQedKQzhIQSLW3HTUaXl8e&#10;rhYgQjRkTe8JNXxjgFV1flaawvojPeNhGxvBJRQKo6GNcSikDHWLzoSZH5A4+/CjM5HXsZF2NEcu&#10;d73MkkRJZzriC60Z8L7F+mu7dxpqtZ6/K9XYz/Xb3Y9V6RM9blDry4vp9gZExCn+wXDSZ3Wo2Gnn&#10;92SD6DXki+s5oxykGQ8nIknzJYidhizPliCrUv5/ovoFAAD//wMAUEsBAi0AFAAGAAgAAAAhALaD&#10;OJL+AAAA4QEAABMAAAAAAAAAAAAAAAAAAAAAAFtDb250ZW50X1R5cGVzXS54bWxQSwECLQAUAAYA&#10;CAAAACEAOP0h/9YAAACUAQAACwAAAAAAAAAAAAAAAAAvAQAAX3JlbHMvLnJlbHNQSwECLQAUAAYA&#10;CAAAACEAoX92UYkCAABNBQAADgAAAAAAAAAAAAAAAAAuAgAAZHJzL2Uyb0RvYy54bWxQSwECLQAU&#10;AAYACAAAACEAf0ll9+EAAAAMAQAADwAAAAAAAAAAAAAAAADjBAAAZHJzL2Rvd25yZXYueG1sUEsF&#10;BgAAAAAEAAQA8wAAAPEFAAAAAA==&#10;" adj="6300,24300" fillcolor="white [3201]" strokecolor="#9bbb59 [3206]" strokeweight="2pt">
                 <v:textbox>
                   <w:txbxContent>
                     <w:p>
@@ -6096,7 +6066,7 @@
         <mc:AlternateContent>
           <mc:Choice Requires="wps">
             <w:drawing>
-              <wp:anchor distT="0" distB="0" distL="114300" distR="114300" simplePos="0" relativeHeight="251662848" behindDoc="0" locked="0" layoutInCell="1" allowOverlap="1">
+              <wp:anchor distT="0" distB="0" distL="114300" distR="114300" simplePos="0" relativeHeight="251655168" behindDoc="0" locked="0" layoutInCell="1" allowOverlap="1">
                 <wp:simplePos x="0" y="0"/>
                 <wp:positionH relativeFrom="column">
                   <wp:posOffset>4872990</wp:posOffset>
@@ -6150,7 +6120,7 @@
           </mc:Choice>
           <mc:Fallback>
             <w:pict>
-              <v:shape w14:anchorId="1D446876" id="Flecha abajo 60" o:spid="_x0000_s1026" type="#_x0000_t67" style="position:absolute;margin-left:383.7pt;margin-top:130.45pt;width:30pt;height:67.5pt;rotation:4000033fd;z-index:251662848;visibility:visible;mso-wrap-style:square;mso-wrap-distance-left:9pt;mso-wrap-distance-top:0;mso-wrap-distance-right:9pt;mso-wrap-distance-bottom:0;mso-position-horizontal:absolute;mso-position-horizontal-relative:text;mso-position-vertical:absolute;mso-position-vertical-relative:text;v-text-anchor:middle" o:gfxdata="UEsDBBQABgAIAAAAIQC2gziS/gAAAOEBAAATAAAAW0NvbnRlbnRfVHlwZXNdLnhtbJSRQU7DMBBF&#10;90jcwfIWJU67QAgl6YK0S0CoHGBkTxKLZGx5TGhvj5O2G0SRWNoz/78nu9wcxkFMGNg6quQqL6RA&#10;0s5Y6ir5vt9lD1JwBDIwOMJKHpHlpr69KfdHjyxSmriSfYz+USnWPY7AufNIadK6MEJMx9ApD/oD&#10;OlTrorhX2lFEilmcO2RdNtjC5xDF9pCuTyYBB5bi6bQ4syoJ3g9WQ0ymaiLzg5KdCXlKLjvcW893&#10;SUOqXwnz5DrgnHtJTxOsQfEKIT7DmDSUCaxw7Rqn8787ZsmRM9e2VmPeBN4uqYvTtW7jvijg9N/y&#10;JsXecLq0q+WD6m8AAAD//wMAUEsDBBQABgAIAAAAIQA4/SH/1gAAAJQBAAALAAAAX3JlbHMvLnJl&#10;bHOkkMFqwzAMhu+DvYPRfXGawxijTi+j0GvpHsDYimMaW0Yy2fr2M4PBMnrbUb/Q94l/f/hMi1qR&#10;JVI2sOt6UJgd+ZiDgffL8ekFlFSbvV0oo4EbChzGx4f9GRdb25HMsYhqlCwG5lrLq9biZkxWOiqY&#10;22YiTra2kYMu1l1tQD30/bPm3wwYN0x18gb45AdQl1tp5j/sFB2T0FQ7R0nTNEV3j6o9feQzro1i&#10;OWA14Fm+Q8a1a8+Bvu/d/dMb2JY5uiPbhG/ktn4cqGU/er3pcvwCAAD//wMAUEsDBBQABgAIAAAA&#10;IQB+6C6bbQIAAC0FAAAOAAAAZHJzL2Uyb0RvYy54bWysVN1P2zAQf5+0/8Hy+0jSQscqUlSBmCYh&#10;QIOJZ9exSSbb553dpt1fv7OTFsTQpE17se7743d3PjvfWsM2CkMHrubVUcmZchKazj3V/NvD1YdT&#10;zkIUrhEGnKr5TgV+vnj/7qz3czWBFkyjkFEQF+a9r3kbo58XRZCtsiIcgVeOlBrQikgsPhUNip6i&#10;W1NMynJW9ICNR5AqBJJeDkq+yPG1VjLeah1UZKbmVFvML+Z3ld5icSbmTyh828mxDPEPVVjROUp6&#10;CHUpomBr7H4LZTuJEEDHIwm2AK07qXIP1E1VvurmvhVe5V4InOAPMIX/F1bebO6QdU3NZwSPE5Zm&#10;dGWUbAUTK/EdGIkJo96HOZne+zscuUBkanir0TIEAnY6m02q4zLDQI2xbUZ5d0BZbSOTJJyeVmVJ&#10;ySSpTk8+Tk5yhmIIlUJ6DPGzAssSUfMGerdEhD5HFpvrEKkGst/bEZPqGyrKVNwZlSIZ91Vp6i6X&#10;kgR5r9SFQbYRtBFCSuXiNHVI8bJ1stKdMQfHaU77R8fRPrmqvHN/43zwyJnBxYOz7RzgW9lNrMaS&#10;9WC/R2DoO0GwgmZHg82DIayDl1cdoXktQrwTSCtOQjrbeEuPNtDXHEaKsxbw51vyZE+bR1rOejqZ&#10;mocfa4GKM/PF0U5+qo5p/Cxm5pgmSwy+1KxeatzaXgDNoMrVZTLZR7MnNYJ9pOtepqykEk5S7prL&#10;iHvmIg6nTP+DVMtlNqO78iJeu3svU/CEalqUh+2jQD+uVKRdvIH9eYn5q6UabJOng+U6gu7yxj3j&#10;OuJNN5kXZ/w/0tG/5LPV8y+3+AUAAP//AwBQSwMEFAAGAAgAAAAhAM8b473fAAAACwEAAA8AAABk&#10;cnMvZG93bnJldi54bWxMj01Pg0AQhu8m/ofNmHizi1grIEujJhp7lNpDbwuMgLKzZHdp6b93etLj&#10;vPPk/cjXsxnEAZ3vLSm4XUQgkGrb9NQq+Ny+3iQgfNDU6MESKjihh3VxeZHrrLFH+sBDGVrBJuQz&#10;raALYcyk9HWHRvuFHZH492Wd0YFP18rG6SObm0HGUbSSRvfECZ0e8aXD+qecDIdE9jtMm03pnt/L&#10;6m13Grcu3St1fTU/PYIIOIc/GM71uToU3KmyEzVeDAoe4jRlVEGcJksQTCSrJSuVgrt7VmSRy/8b&#10;il8AAAD//wMAUEsBAi0AFAAGAAgAAAAhALaDOJL+AAAA4QEAABMAAAAAAAAAAAAAAAAAAAAAAFtD&#10;b250ZW50X1R5cGVzXS54bWxQSwECLQAUAAYACAAAACEAOP0h/9YAAACUAQAACwAAAAAAAAAAAAAA&#10;AAAvAQAAX3JlbHMvLnJlbHNQSwECLQAUAAYACAAAACEAfugum20CAAAtBQAADgAAAAAAAAAAAAAA&#10;AAAuAgAAZHJzL2Uyb0RvYy54bWxQSwECLQAUAAYACAAAACEAzxvjvd8AAAALAQAADwAAAAAAAAAA&#10;AAAAAADHBAAAZHJzL2Rvd25yZXYueG1sUEsFBgAAAAAEAAQA8wAAANMFAAAAAA==&#10;" adj="16800" fillcolor="#506329 [1638]" stroked="f">
+              <v:shape w14:anchorId="496ECABE" id="Flecha abajo 60" o:spid="_x0000_s1026" type="#_x0000_t67" style="position:absolute;margin-left:383.7pt;margin-top:130.45pt;width:30pt;height:67.5pt;rotation:4000033fd;z-index:251655168;visibility:visible;mso-wrap-style:square;mso-wrap-distance-left:9pt;mso-wrap-distance-top:0;mso-wrap-distance-right:9pt;mso-wrap-distance-bottom:0;mso-position-horizontal:absolute;mso-position-horizontal-relative:text;mso-position-vertical:absolute;mso-position-vertical-relative:text;v-text-anchor:middle" o:gfxdata="UEsDBBQABgAIAAAAIQC2gziS/gAAAOEBAAATAAAAW0NvbnRlbnRfVHlwZXNdLnhtbJSRQU7DMBBF&#10;90jcwfIWJU67QAgl6YK0S0CoHGBkTxKLZGx5TGhvj5O2G0SRWNoz/78nu9wcxkFMGNg6quQqL6RA&#10;0s5Y6ir5vt9lD1JwBDIwOMJKHpHlpr69KfdHjyxSmriSfYz+USnWPY7AufNIadK6MEJMx9ApD/oD&#10;OlTrorhX2lFEilmcO2RdNtjC5xDF9pCuTyYBB5bi6bQ4syoJ3g9WQ0ymaiLzg5KdCXlKLjvcW893&#10;SUOqXwnz5DrgnHtJTxOsQfEKIT7DmDSUCaxw7Rqn8787ZsmRM9e2VmPeBN4uqYvTtW7jvijg9N/y&#10;JsXecLq0q+WD6m8AAAD//wMAUEsDBBQABgAIAAAAIQA4/SH/1gAAAJQBAAALAAAAX3JlbHMvLnJl&#10;bHOkkMFqwzAMhu+DvYPRfXGawxijTi+j0GvpHsDYimMaW0Yy2fr2M4PBMnrbUb/Q94l/f/hMi1qR&#10;JVI2sOt6UJgd+ZiDgffL8ekFlFSbvV0oo4EbChzGx4f9GRdb25HMsYhqlCwG5lrLq9biZkxWOiqY&#10;22YiTra2kYMu1l1tQD30/bPm3wwYN0x18gb45AdQl1tp5j/sFB2T0FQ7R0nTNEV3j6o9feQzro1i&#10;OWA14Fm+Q8a1a8+Bvu/d/dMb2JY5uiPbhG/ktn4cqGU/er3pcvwCAAD//wMAUEsDBBQABgAIAAAA&#10;IQB+6C6bbQIAAC0FAAAOAAAAZHJzL2Uyb0RvYy54bWysVN1P2zAQf5+0/8Hy+0jSQscqUlSBmCYh&#10;QIOJZ9exSSbb553dpt1fv7OTFsTQpE17se7743d3PjvfWsM2CkMHrubVUcmZchKazj3V/NvD1YdT&#10;zkIUrhEGnKr5TgV+vnj/7qz3czWBFkyjkFEQF+a9r3kbo58XRZCtsiIcgVeOlBrQikgsPhUNip6i&#10;W1NMynJW9ICNR5AqBJJeDkq+yPG1VjLeah1UZKbmVFvML+Z3ld5icSbmTyh828mxDPEPVVjROUp6&#10;CHUpomBr7H4LZTuJEEDHIwm2AK07qXIP1E1VvurmvhVe5V4InOAPMIX/F1bebO6QdU3NZwSPE5Zm&#10;dGWUbAUTK/EdGIkJo96HOZne+zscuUBkanir0TIEAnY6m02q4zLDQI2xbUZ5d0BZbSOTJJyeVmVJ&#10;ySSpTk8+Tk5yhmIIlUJ6DPGzAssSUfMGerdEhD5HFpvrEKkGst/bEZPqGyrKVNwZlSIZ91Vp6i6X&#10;kgR5r9SFQbYRtBFCSuXiNHVI8bJ1stKdMQfHaU77R8fRPrmqvHN/43zwyJnBxYOz7RzgW9lNrMaS&#10;9WC/R2DoO0GwgmZHg82DIayDl1cdoXktQrwTSCtOQjrbeEuPNtDXHEaKsxbw51vyZE+bR1rOejqZ&#10;mocfa4GKM/PF0U5+qo5p/Cxm5pgmSwy+1KxeatzaXgDNoMrVZTLZR7MnNYJ9pOtepqykEk5S7prL&#10;iHvmIg6nTP+DVMtlNqO78iJeu3svU/CEalqUh+2jQD+uVKRdvIH9eYn5q6UabJOng+U6gu7yxj3j&#10;OuJNN5kXZ/w/0tG/5LPV8y+3+AUAAP//AwBQSwMEFAAGAAgAAAAhAM8b473fAAAACwEAAA8AAABk&#10;cnMvZG93bnJldi54bWxMj01Pg0AQhu8m/ofNmHizi1grIEujJhp7lNpDbwuMgLKzZHdp6b93etLj&#10;vPPk/cjXsxnEAZ3vLSm4XUQgkGrb9NQq+Ny+3iQgfNDU6MESKjihh3VxeZHrrLFH+sBDGVrBJuQz&#10;raALYcyk9HWHRvuFHZH492Wd0YFP18rG6SObm0HGUbSSRvfECZ0e8aXD+qecDIdE9jtMm03pnt/L&#10;6m13Grcu3St1fTU/PYIIOIc/GM71uToU3KmyEzVeDAoe4jRlVEGcJksQTCSrJSuVgrt7VmSRy/8b&#10;il8AAAD//wMAUEsBAi0AFAAGAAgAAAAhALaDOJL+AAAA4QEAABMAAAAAAAAAAAAAAAAAAAAAAFtD&#10;b250ZW50X1R5cGVzXS54bWxQSwECLQAUAAYACAAAACEAOP0h/9YAAACUAQAACwAAAAAAAAAAAAAA&#10;AAAvAQAAX3JlbHMvLnJlbHNQSwECLQAUAAYACAAAACEAfugum20CAAAtBQAADgAAAAAAAAAAAAAA&#10;AAAuAgAAZHJzL2Uyb0RvYy54bWxQSwECLQAUAAYACAAAACEAzxvjvd8AAAALAQAADwAAAAAAAAAA&#10;AAAAAADHBAAAZHJzL2Rvd25yZXYueG1sUEsFBgAAAAAEAAQA8wAAANMFAAAAAA==&#10;" adj="16800" fillcolor="#506329 [1638]" stroked="f">
                 <v:fill color2="#93b64c [3014]" rotate="t" angle="180" colors="0 #769535;52429f #9bc348;1 #9cc746" focus="100%" type="gradient">
                   <o:fill v:ext="view" type="gradientUnscaled"/>
                 </v:fill>
@@ -6238,7 +6208,7 @@
         <mc:AlternateContent>
           <mc:Choice Requires="wps">
             <w:drawing>
-              <wp:anchor distT="0" distB="0" distL="114300" distR="114300" simplePos="0" relativeHeight="251677184" behindDoc="0" locked="0" layoutInCell="1" allowOverlap="1" wp14:anchorId="18FB1B7B" wp14:editId="745A0EE7">
+              <wp:anchor distT="0" distB="0" distL="114300" distR="114300" simplePos="0" relativeHeight="251670528" behindDoc="0" locked="0" layoutInCell="1" allowOverlap="1" wp14:anchorId="18FB1B7B" wp14:editId="745A0EE7">
                 <wp:simplePos x="0" y="0"/>
                 <wp:positionH relativeFrom="column">
                   <wp:posOffset>3758565</wp:posOffset>
@@ -6310,7 +6280,7 @@
           </mc:Choice>
           <mc:Fallback>
             <w:pict>
-              <v:shape w14:anchorId="18FB1B7B" id="Llamada rectangular redondeada 64" o:spid="_x0000_s1036" type="#_x0000_t62" style="position:absolute;margin-left:295.95pt;margin-top:16.15pt;width:125.25pt;height:93.75pt;z-index:251677184;visibility:visible;mso-wrap-style:square;mso-wrap-distance-left:9pt;mso-wrap-distance-top:0;mso-wrap-distance-right:9pt;mso-wrap-distance-bottom:0;mso-position-horizontal:absolute;mso-position-horizontal-relative:text;mso-position-vertical:absolute;mso-position-vertical-relative:text;v-text-anchor:middle" o:gfxdata="UEsDBBQABgAIAAAAIQC2gziS/gAAAOEBAAATAAAAW0NvbnRlbnRfVHlwZXNdLnhtbJSRQU7DMBBF&#10;90jcwfIWJU67QAgl6YK0S0CoHGBkTxKLZGx5TGhvj5O2G0SRWNoz/78nu9wcxkFMGNg6quQqL6RA&#10;0s5Y6ir5vt9lD1JwBDIwOMJKHpHlpr69KfdHjyxSmriSfYz+USnWPY7AufNIadK6MEJMx9ApD/oD&#10;OlTrorhX2lFEilmcO2RdNtjC5xDF9pCuTyYBB5bi6bQ4syoJ3g9WQ0ymaiLzg5KdCXlKLjvcW893&#10;SUOqXwnz5DrgnHtJTxOsQfEKIT7DmDSUCaxw7Rqn8787ZsmRM9e2VmPeBN4uqYvTtW7jvijg9N/y&#10;JsXecLq0q+WD6m8AAAD//wMAUEsDBBQABgAIAAAAIQA4/SH/1gAAAJQBAAALAAAAX3JlbHMvLnJl&#10;bHOkkMFqwzAMhu+DvYPRfXGawxijTi+j0GvpHsDYimMaW0Yy2fr2M4PBMnrbUb/Q94l/f/hMi1qR&#10;JVI2sOt6UJgd+ZiDgffL8ekFlFSbvV0oo4EbChzGx4f9GRdb25HMsYhqlCwG5lrLq9biZkxWOiqY&#10;22YiTra2kYMu1l1tQD30/bPm3wwYN0x18gb45AdQl1tp5j/sFB2T0FQ7R0nTNEV3j6o9feQzro1i&#10;OWA14Fm+Q8a1a8+Bvu/d/dMb2JY5uiPbhG/ktn4cqGU/er3pcvwCAAD//wMAUEsDBBQABgAIAAAA&#10;IQCpsrRthwIAAE4FAAAOAAAAZHJzL2Uyb0RvYy54bWysVE1v2zAMvQ/YfxB0Xx1nSbsGdYogRYcB&#10;QVu0HXpmZDkxJomapMTOfv0o2XG7LqdhF5sU+filR11dt1qxvXS+RlPw/GzEmTQCy9psCv79+fbT&#10;F858AFOCQiMLfpCeX88/frhq7EyOcYuqlI5REONnjS34NgQ7yzIvtlKDP0MrDRkrdBoCqW6TlQ4a&#10;iq5VNh6NzrMGXWkdCuk9nd50Rj5P8atKinBfVV4GpgpOtYX0dem7jt9sfgWzjQO7rUVfBvxDFRpq&#10;Q0mHUDcQgO1c/VcoXQuHHqtwJlBnWFW1kKkH6iYfvevmaQtWpl5oON4OY/L/L6y42z84VpcFP59w&#10;ZkDTHa0UaCiBOZoemM1OgSO5RFPKeEyONLXG+hmBn+yD6zVPYhxBWzkd/9Qca9OkD8OkZRuYoMN8&#10;ejk6v5hyJsiW56SMpzFq9gq3zoevEjWLQsEbWW7kI+5M+UhlLUEp3IU0ctivfOiwRwwFivV1FSUp&#10;HJSMRSnzKCvql2oYJ3Rimlwqx/ZAHAEhpAmf+1qSd4RVtVIDMD8FVCHvQb1vhMnEwAE4OgX8M+OA&#10;SFnRhAGsa4PuVIDyx5C58z923/Uc2w/tuk2XnCfGx6M1lge6eYfdSngrbmsa9Ap8eABHO0DbQnsd&#10;7ulTKWwKjr3E2Rbdr1Pn0Z+oSVbOGtqpgvufO3CSM/XNEGkv88kkLmFSJtOLMSnurWX91mJ2eol0&#10;JTm9IFYkMfoHdRQrh/qF1n8Rs5IJjKDcBRfBHZVl6HadHhAhF4vkRotnIazMkxUxeBx05M1z+wLO&#10;9mwLRNQ7PO4fzN5xrPONSIOLXcCqTgR8nWt/BbS0idP9AxNfhbd68np9Bue/AQAA//8DAFBLAwQU&#10;AAYACAAAACEAgjmUguAAAAAKAQAADwAAAGRycy9kb3ducmV2LnhtbEyPQU+DQBCF7yb+h82YeLML&#10;FAkgQ6MmeujBaLU9b9kRUHaWsNsW/fWuJz1O3pf3vqlWsxnEkSbXW0aIFxEI4sbqnluEt9eHqxyE&#10;84q1GiwTwhc5WNXnZ5UqtT3xCx03vhWhhF2pEDrvx1JK13RklFvYkThk73YyyodzaqWe1CmUm0Em&#10;UZRJo3oOC50a6b6j5nNzMAhNtk53Wdbqj/X27ltn8RM/PhPi5cV8ewPC0+z/YPjVD+pQB6e9PbB2&#10;YkC4LuIioAjLZAkiAHmapCD2CElc5CDrSv5/of4BAAD//wMAUEsBAi0AFAAGAAgAAAAhALaDOJL+&#10;AAAA4QEAABMAAAAAAAAAAAAAAAAAAAAAAFtDb250ZW50X1R5cGVzXS54bWxQSwECLQAUAAYACAAA&#10;ACEAOP0h/9YAAACUAQAACwAAAAAAAAAAAAAAAAAvAQAAX3JlbHMvLnJlbHNQSwECLQAUAAYACAAA&#10;ACEAqbK0bYcCAABOBQAADgAAAAAAAAAAAAAAAAAuAgAAZHJzL2Uyb0RvYy54bWxQSwECLQAUAAYA&#10;CAAAACEAgjmUguAAAAAKAQAADwAAAAAAAAAAAAAAAADhBAAAZHJzL2Rvd25yZXYueG1sUEsFBgAA&#10;AAAEAAQA8wAAAO4FAAAAAA==&#10;" adj="6300,24300" fillcolor="white [3201]" strokecolor="#9bbb59 [3206]" strokeweight="2pt">
+              <v:shape w14:anchorId="18FB1B7B" id="Llamada rectangular redondeada 64" o:spid="_x0000_s1036" type="#_x0000_t62" style="position:absolute;margin-left:295.95pt;margin-top:16.15pt;width:125.25pt;height:93.75pt;z-index:251670528;visibility:visible;mso-wrap-style:square;mso-wrap-distance-left:9pt;mso-wrap-distance-top:0;mso-wrap-distance-right:9pt;mso-wrap-distance-bottom:0;mso-position-horizontal:absolute;mso-position-horizontal-relative:text;mso-position-vertical:absolute;mso-position-vertical-relative:text;v-text-anchor:middle" o:gfxdata="UEsDBBQABgAIAAAAIQC2gziS/gAAAOEBAAATAAAAW0NvbnRlbnRfVHlwZXNdLnhtbJSRQU7DMBBF&#10;90jcwfIWJU67QAgl6YK0S0CoHGBkTxKLZGx5TGhvj5O2G0SRWNoz/78nu9wcxkFMGNg6quQqL6RA&#10;0s5Y6ir5vt9lD1JwBDIwOMJKHpHlpr69KfdHjyxSmriSfYz+USnWPY7AufNIadK6MEJMx9ApD/oD&#10;OlTrorhX2lFEilmcO2RdNtjC5xDF9pCuTyYBB5bi6bQ4syoJ3g9WQ0ymaiLzg5KdCXlKLjvcW893&#10;SUOqXwnz5DrgnHtJTxOsQfEKIT7DmDSUCaxw7Rqn8787ZsmRM9e2VmPeBN4uqYvTtW7jvijg9N/y&#10;JsXecLq0q+WD6m8AAAD//wMAUEsDBBQABgAIAAAAIQA4/SH/1gAAAJQBAAALAAAAX3JlbHMvLnJl&#10;bHOkkMFqwzAMhu+DvYPRfXGawxijTi+j0GvpHsDYimMaW0Yy2fr2M4PBMnrbUb/Q94l/f/hMi1qR&#10;JVI2sOt6UJgd+ZiDgffL8ekFlFSbvV0oo4EbChzGx4f9GRdb25HMsYhqlCwG5lrLq9biZkxWOiqY&#10;22YiTra2kYMu1l1tQD30/bPm3wwYN0x18gb45AdQl1tp5j/sFB2T0FQ7R0nTNEV3j6o9feQzro1i&#10;OWA14Fm+Q8a1a8+Bvu/d/dMb2JY5uiPbhG/ktn4cqGU/er3pcvwCAAD//wMAUEsDBBQABgAIAAAA&#10;IQCpsrRthwIAAE4FAAAOAAAAZHJzL2Uyb0RvYy54bWysVE1v2zAMvQ/YfxB0Xx1nSbsGdYogRYcB&#10;QVu0HXpmZDkxJomapMTOfv0o2XG7LqdhF5sU+filR11dt1qxvXS+RlPw/GzEmTQCy9psCv79+fbT&#10;F858AFOCQiMLfpCeX88/frhq7EyOcYuqlI5REONnjS34NgQ7yzIvtlKDP0MrDRkrdBoCqW6TlQ4a&#10;iq5VNh6NzrMGXWkdCuk9nd50Rj5P8atKinBfVV4GpgpOtYX0dem7jt9sfgWzjQO7rUVfBvxDFRpq&#10;Q0mHUDcQgO1c/VcoXQuHHqtwJlBnWFW1kKkH6iYfvevmaQtWpl5oON4OY/L/L6y42z84VpcFP59w&#10;ZkDTHa0UaCiBOZoemM1OgSO5RFPKeEyONLXG+hmBn+yD6zVPYhxBWzkd/9Qca9OkD8OkZRuYoMN8&#10;ejk6v5hyJsiW56SMpzFq9gq3zoevEjWLQsEbWW7kI+5M+UhlLUEp3IU0ctivfOiwRwwFivV1FSUp&#10;HJSMRSnzKCvql2oYJ3Rimlwqx/ZAHAEhpAmf+1qSd4RVtVIDMD8FVCHvQb1vhMnEwAE4OgX8M+OA&#10;SFnRhAGsa4PuVIDyx5C58z923/Uc2w/tuk2XnCfGx6M1lge6eYfdSngrbmsa9Ap8eABHO0DbQnsd&#10;7ulTKWwKjr3E2Rbdr1Pn0Z+oSVbOGtqpgvufO3CSM/XNEGkv88kkLmFSJtOLMSnurWX91mJ2eol0&#10;JTm9IFYkMfoHdRQrh/qF1n8Rs5IJjKDcBRfBHZVl6HadHhAhF4vkRotnIazMkxUxeBx05M1z+wLO&#10;9mwLRNQ7PO4fzN5xrPONSIOLXcCqTgR8nWt/BbS0idP9AxNfhbd68np9Bue/AQAA//8DAFBLAwQU&#10;AAYACAAAACEAgjmUguAAAAAKAQAADwAAAGRycy9kb3ducmV2LnhtbEyPQU+DQBCF7yb+h82YeLML&#10;FAkgQ6MmeujBaLU9b9kRUHaWsNsW/fWuJz1O3pf3vqlWsxnEkSbXW0aIFxEI4sbqnluEt9eHqxyE&#10;84q1GiwTwhc5WNXnZ5UqtT3xCx03vhWhhF2pEDrvx1JK13RklFvYkThk73YyyodzaqWe1CmUm0Em&#10;UZRJo3oOC50a6b6j5nNzMAhNtk53Wdbqj/X27ltn8RM/PhPi5cV8ewPC0+z/YPjVD+pQB6e9PbB2&#10;YkC4LuIioAjLZAkiAHmapCD2CElc5CDrSv5/of4BAAD//wMAUEsBAi0AFAAGAAgAAAAhALaDOJL+&#10;AAAA4QEAABMAAAAAAAAAAAAAAAAAAAAAAFtDb250ZW50X1R5cGVzXS54bWxQSwECLQAUAAYACAAA&#10;ACEAOP0h/9YAAACUAQAACwAAAAAAAAAAAAAAAAAvAQAAX3JlbHMvLnJlbHNQSwECLQAUAAYACAAA&#10;ACEAqbK0bYcCAABOBQAADgAAAAAAAAAAAAAAAAAuAgAAZHJzL2Uyb0RvYy54bWxQSwECLQAUAAYA&#10;CAAAACEAgjmUguAAAAAKAQAADwAAAAAAAAAAAAAAAADhBAAAZHJzL2Rvd25yZXYueG1sUEsFBgAA&#10;AAAEAAQA8wAAAO4FAAAAAA==&#10;" adj="6300,24300" fillcolor="white [3201]" strokecolor="#9bbb59 [3206]" strokeweight="2pt">
                 <v:textbox>
                   <w:txbxContent>
                     <w:p>
@@ -6360,7 +6330,7 @@
           <w:lang w:val="es-ES" w:eastAsia="es-ES"/>
         </w:rPr>
         <w:drawing>
-          <wp:anchor distT="0" distB="0" distL="114300" distR="114300" simplePos="0" relativeHeight="251664896" behindDoc="0" locked="0" layoutInCell="1" allowOverlap="1">
+          <wp:anchor distT="0" distB="0" distL="114300" distR="114300" simplePos="0" relativeHeight="251657216" behindDoc="0" locked="0" layoutInCell="1" allowOverlap="1">
             <wp:simplePos x="0" y="0"/>
             <wp:positionH relativeFrom="column">
               <wp:posOffset>853440</wp:posOffset>
@@ -6451,7 +6421,7 @@
         <mc:AlternateContent>
           <mc:Choice Requires="wps">
             <w:drawing>
-              <wp:anchor distT="0" distB="0" distL="114300" distR="114300" simplePos="0" relativeHeight="251676160" behindDoc="0" locked="0" layoutInCell="1" allowOverlap="1" wp14:anchorId="28ADF32D" wp14:editId="3456C08B">
+              <wp:anchor distT="0" distB="0" distL="114300" distR="114300" simplePos="0" relativeHeight="251668480" behindDoc="0" locked="0" layoutInCell="1" allowOverlap="1" wp14:anchorId="28ADF32D" wp14:editId="3456C08B">
                 <wp:simplePos x="0" y="0"/>
                 <wp:positionH relativeFrom="column">
                   <wp:posOffset>3488274</wp:posOffset>
@@ -6508,7 +6478,7 @@
           </mc:Choice>
           <mc:Fallback>
             <w:pict>
-              <v:shape w14:anchorId="340E1EA0" id="Flecha abajo 63" o:spid="_x0000_s1026" type="#_x0000_t67" style="position:absolute;margin-left:274.65pt;margin-top:6.05pt;width:43.5pt;height:77.4pt;rotation:2877199fd;z-index:251676160;visibility:visible;mso-wrap-style:square;mso-height-percent:0;mso-wrap-distance-left:9pt;mso-wrap-distance-top:0;mso-wrap-distance-right:9pt;mso-wrap-distance-bottom:0;mso-position-horizontal:absolute;mso-position-horizontal-relative:text;mso-position-vertical:absolute;mso-position-vertical-relative:text;mso-height-percent:0;mso-height-relative:margin;v-text-anchor:middle" o:gfxdata="UEsDBBQABgAIAAAAIQC2gziS/gAAAOEBAAATAAAAW0NvbnRlbnRfVHlwZXNdLnhtbJSRQU7DMBBF&#10;90jcwfIWJU67QAgl6YK0S0CoHGBkTxKLZGx5TGhvj5O2G0SRWNoz/78nu9wcxkFMGNg6quQqL6RA&#10;0s5Y6ir5vt9lD1JwBDIwOMJKHpHlpr69KfdHjyxSmriSfYz+USnWPY7AufNIadK6MEJMx9ApD/oD&#10;OlTrorhX2lFEilmcO2RdNtjC5xDF9pCuTyYBB5bi6bQ4syoJ3g9WQ0ymaiLzg5KdCXlKLjvcW893&#10;SUOqXwnz5DrgnHtJTxOsQfEKIT7DmDSUCaxw7Rqn8787ZsmRM9e2VmPeBN4uqYvTtW7jvijg9N/y&#10;JsXecLq0q+WD6m8AAAD//wMAUEsDBBQABgAIAAAAIQA4/SH/1gAAAJQBAAALAAAAX3JlbHMvLnJl&#10;bHOkkMFqwzAMhu+DvYPRfXGawxijTi+j0GvpHsDYimMaW0Yy2fr2M4PBMnrbUb/Q94l/f/hMi1qR&#10;JVI2sOt6UJgd+ZiDgffL8ekFlFSbvV0oo4EbChzGx4f9GRdb25HMsYhqlCwG5lrLq9biZkxWOiqY&#10;22YiTra2kYMu1l1tQD30/bPm3wwYN0x18gb45AdQl1tp5j/sFB2T0FQ7R0nTNEV3j6o9feQzro1i&#10;OWA14Fm+Q8a1a8+Bvu/d/dMb2JY5uiPbhG/ktn4cqGU/er3pcvwCAAD//wMAUEsDBBQABgAIAAAA&#10;IQBrk9VebwIAAC0FAAAOAAAAZHJzL2Uyb0RvYy54bWysVN9PGzEMfp+0/yHK+7i2tAwqrqgCMU1C&#10;DA0mnt1cwt2UizMn7bX76+fkrgUxNGnTXiLHPz7bX+ycX2xbKzaaQoOulOOjkRTaKawa91TKbw/X&#10;H06lCBFcBRadLuVOB3mxeP/uvPNzPcEabaVJMIgL886Xso7Rz4siqFq3EI7Qa8dGg9RC5Cs9FRVB&#10;x+itLSaj0UnRIVWeUOkQWHvVG+Ui4xujVfxiTNBR2FJybTGflM9VOovFOcyfCHzdqKEM+IcqWmgc&#10;Jz1AXUEEsabmN6i2UYQBTTxS2BZoTKN07oG7GY9edXNfg9e5FyYn+ANN4f/BqtvNHYmmKuXJsRQO&#10;Wn6ja6tVDQJW8B0Fq5mjzoc5u977OxpugcXU8NZQKwiZ2MnJ8XQ8m2YauDGxzSzvDizrbRSKlbPZ&#10;ZDrjt1BsOjudnLLMmEUPlSA9hfhJYyuSUMoKO7ckwi4jw+YmxN5/78fBqb6+oizFndUJybqv2nB3&#10;uZSkyHOlLy2JDfBEgFLaxdwh58/eycs01h4Cj3PaPwYO/ilU55n7m+BDRM6MLh6C28YhvZXdxvFA&#10;men99wz0fScKVljt+GHzwzDXwavrhtm8gRDvgHjEWclrG7/wYSx2pcRBkqJG+vmWPvnz5LFVio5X&#10;ppThxxpIS2E/O57Js/F0mnYsX6azjxO+0EvL6qXFrdtL5DcY5+qymPyj3YuGsH3k7V6mrGwCpzh3&#10;KVWk/eUy9qvM/4PSy2V2473yEG/cvVcJPLGaBuVh+wjkh5GKPIu3uF8vmL8aqt43RTpcriOaJk/c&#10;M68D37yTeXCH/yMt/ct79nr+5Ra/AAAA//8DAFBLAwQUAAYACAAAACEA49TxDN8AAAAKAQAADwAA&#10;AGRycy9kb3ducmV2LnhtbEyPS0/DMBCE70j8B2uRuFG7CVhtiFMhXi290SLE0Y2dhxqvo9hpw79n&#10;OcFxZz7NzuSryXXsZIfQelQwnwlgFktvWqwVfOxfbhbAQtRodOfRKvi2AVbF5UWuM+PP+G5Pu1gz&#10;CsGQaQVNjH3GeSgb63SY+d4ieZUfnI50DjU3gz5TuOt4IoTkTrdIHxrd28fGlsfd6BQck89kvX3+&#10;ehObdZWOT1vxipVQ6vpqergHFu0U/2D4rU/VoaBOBz+iCaxTcHe7TAklI5kDI0CmkoQDCVIugRc5&#10;/z+h+AEAAP//AwBQSwECLQAUAAYACAAAACEAtoM4kv4AAADhAQAAEwAAAAAAAAAAAAAAAAAAAAAA&#10;W0NvbnRlbnRfVHlwZXNdLnhtbFBLAQItABQABgAIAAAAIQA4/SH/1gAAAJQBAAALAAAAAAAAAAAA&#10;AAAAAC8BAABfcmVscy8ucmVsc1BLAQItABQABgAIAAAAIQBrk9VebwIAAC0FAAAOAAAAAAAAAAAA&#10;AAAAAC4CAABkcnMvZTJvRG9jLnhtbFBLAQItABQABgAIAAAAIQDj1PEM3wAAAAoBAAAPAAAAAAAA&#10;AAAAAAAAAMkEAABkcnMvZG93bnJldi54bWxQSwUGAAAAAAQABADzAAAA1QUAAAAA&#10;" adj="15529" fillcolor="#506329 [1638]" stroked="f">
+              <v:shape w14:anchorId="79193CE7" id="Flecha abajo 63" o:spid="_x0000_s1026" type="#_x0000_t67" style="position:absolute;margin-left:274.65pt;margin-top:6.05pt;width:43.5pt;height:77.4pt;rotation:2877199fd;z-index:251668480;visibility:visible;mso-wrap-style:square;mso-height-percent:0;mso-wrap-distance-left:9pt;mso-wrap-distance-top:0;mso-wrap-distance-right:9pt;mso-wrap-distance-bottom:0;mso-position-horizontal:absolute;mso-position-horizontal-relative:text;mso-position-vertical:absolute;mso-position-vertical-relative:text;mso-height-percent:0;mso-height-relative:margin;v-text-anchor:middle" o:gfxdata="UEsDBBQABgAIAAAAIQC2gziS/gAAAOEBAAATAAAAW0NvbnRlbnRfVHlwZXNdLnhtbJSRQU7DMBBF&#10;90jcwfIWJU67QAgl6YK0S0CoHGBkTxKLZGx5TGhvj5O2G0SRWNoz/78nu9wcxkFMGNg6quQqL6RA&#10;0s5Y6ir5vt9lD1JwBDIwOMJKHpHlpr69KfdHjyxSmriSfYz+USnWPY7AufNIadK6MEJMx9ApD/oD&#10;OlTrorhX2lFEilmcO2RdNtjC5xDF9pCuTyYBB5bi6bQ4syoJ3g9WQ0ymaiLzg5KdCXlKLjvcW893&#10;SUOqXwnz5DrgnHtJTxOsQfEKIT7DmDSUCaxw7Rqn8787ZsmRM9e2VmPeBN4uqYvTtW7jvijg9N/y&#10;JsXecLq0q+WD6m8AAAD//wMAUEsDBBQABgAIAAAAIQA4/SH/1gAAAJQBAAALAAAAX3JlbHMvLnJl&#10;bHOkkMFqwzAMhu+DvYPRfXGawxijTi+j0GvpHsDYimMaW0Yy2fr2M4PBMnrbUb/Q94l/f/hMi1qR&#10;JVI2sOt6UJgd+ZiDgffL8ekFlFSbvV0oo4EbChzGx4f9GRdb25HMsYhqlCwG5lrLq9biZkxWOiqY&#10;22YiTra2kYMu1l1tQD30/bPm3wwYN0x18gb45AdQl1tp5j/sFB2T0FQ7R0nTNEV3j6o9feQzro1i&#10;OWA14Fm+Q8a1a8+Bvu/d/dMb2JY5uiPbhG/ktn4cqGU/er3pcvwCAAD//wMAUEsDBBQABgAIAAAA&#10;IQBrk9VebwIAAC0FAAAOAAAAZHJzL2Uyb0RvYy54bWysVN9PGzEMfp+0/yHK+7i2tAwqrqgCMU1C&#10;DA0mnt1cwt2UizMn7bX76+fkrgUxNGnTXiLHPz7bX+ycX2xbKzaaQoOulOOjkRTaKawa91TKbw/X&#10;H06lCBFcBRadLuVOB3mxeP/uvPNzPcEabaVJMIgL886Xso7Rz4siqFq3EI7Qa8dGg9RC5Cs9FRVB&#10;x+itLSaj0UnRIVWeUOkQWHvVG+Ui4xujVfxiTNBR2FJybTGflM9VOovFOcyfCHzdqKEM+IcqWmgc&#10;Jz1AXUEEsabmN6i2UYQBTTxS2BZoTKN07oG7GY9edXNfg9e5FyYn+ANN4f/BqtvNHYmmKuXJsRQO&#10;Wn6ja6tVDQJW8B0Fq5mjzoc5u977OxpugcXU8NZQKwiZ2MnJ8XQ8m2YauDGxzSzvDizrbRSKlbPZ&#10;ZDrjt1BsOjudnLLMmEUPlSA9hfhJYyuSUMoKO7ckwi4jw+YmxN5/78fBqb6+oizFndUJybqv2nB3&#10;uZSkyHOlLy2JDfBEgFLaxdwh58/eycs01h4Cj3PaPwYO/ilU55n7m+BDRM6MLh6C28YhvZXdxvFA&#10;men99wz0fScKVljt+GHzwzDXwavrhtm8gRDvgHjEWclrG7/wYSx2pcRBkqJG+vmWPvnz5LFVio5X&#10;ppThxxpIS2E/O57Js/F0mnYsX6azjxO+0EvL6qXFrdtL5DcY5+qymPyj3YuGsH3k7V6mrGwCpzh3&#10;KVWk/eUy9qvM/4PSy2V2473yEG/cvVcJPLGaBuVh+wjkh5GKPIu3uF8vmL8aqt43RTpcriOaJk/c&#10;M68D37yTeXCH/yMt/ct79nr+5Ra/AAAA//8DAFBLAwQUAAYACAAAACEA49TxDN8AAAAKAQAADwAA&#10;AGRycy9kb3ducmV2LnhtbEyPS0/DMBCE70j8B2uRuFG7CVhtiFMhXi290SLE0Y2dhxqvo9hpw79n&#10;OcFxZz7NzuSryXXsZIfQelQwnwlgFktvWqwVfOxfbhbAQtRodOfRKvi2AVbF5UWuM+PP+G5Pu1gz&#10;CsGQaQVNjH3GeSgb63SY+d4ieZUfnI50DjU3gz5TuOt4IoTkTrdIHxrd28fGlsfd6BQck89kvX3+&#10;ehObdZWOT1vxipVQ6vpqergHFu0U/2D4rU/VoaBOBz+iCaxTcHe7TAklI5kDI0CmkoQDCVIugRc5&#10;/z+h+AEAAP//AwBQSwECLQAUAAYACAAAACEAtoM4kv4AAADhAQAAEwAAAAAAAAAAAAAAAAAAAAAA&#10;W0NvbnRlbnRfVHlwZXNdLnhtbFBLAQItABQABgAIAAAAIQA4/SH/1gAAAJQBAAALAAAAAAAAAAAA&#10;AAAAAC8BAABfcmVscy8ucmVsc1BLAQItABQABgAIAAAAIQBrk9VebwIAAC0FAAAOAAAAAAAAAAAA&#10;AAAAAC4CAABkcnMvZTJvRG9jLnhtbFBLAQItABQABgAIAAAAIQDj1PEM3wAAAAoBAAAPAAAAAAAA&#10;AAAAAAAAAMkEAABkcnMvZG93bnJldi54bWxQSwUGAAAAAAQABADzAAAA1QUAAAAA&#10;" adj="15529" fillcolor="#506329 [1638]" stroked="f">
                 <v:fill color2="#93b64c [3014]" rotate="t" angle="180" colors="0 #769535;52429f #9bc348;1 #9cc746" focus="100%" type="gradient">
                   <o:fill v:ext="view" type="gradientUnscaled"/>
                 </v:fill>
@@ -6632,7 +6602,7 @@
         <mc:AlternateContent>
           <mc:Choice Requires="wps">
             <w:drawing>
-              <wp:anchor distT="0" distB="0" distL="114300" distR="114300" simplePos="0" relativeHeight="251681280" behindDoc="0" locked="0" layoutInCell="1" allowOverlap="1" wp14:anchorId="211F50A0" wp14:editId="4964C1B9">
+              <wp:anchor distT="0" distB="0" distL="114300" distR="114300" simplePos="0" relativeHeight="251674624" behindDoc="0" locked="0" layoutInCell="1" allowOverlap="1" wp14:anchorId="211F50A0" wp14:editId="4964C1B9">
                 <wp:simplePos x="0" y="0"/>
                 <wp:positionH relativeFrom="column">
                   <wp:posOffset>3396615</wp:posOffset>
@@ -6704,7 +6674,7 @@
           </mc:Choice>
           <mc:Fallback>
             <w:pict>
-              <v:shape w14:anchorId="211F50A0" id="Llamada rectangular redondeada 66" o:spid="_x0000_s1037" type="#_x0000_t62" style="position:absolute;margin-left:267.45pt;margin-top:10.95pt;width:132.75pt;height:110.25pt;z-index:251681280;visibility:visible;mso-wrap-style:square;mso-wrap-distance-left:9pt;mso-wrap-distance-top:0;mso-wrap-distance-right:9pt;mso-wrap-distance-bottom:0;mso-position-horizontal:absolute;mso-position-horizontal-relative:text;mso-position-vertical:absolute;mso-position-vertical-relative:text;v-text-anchor:middle" o:gfxdata="UEsDBBQABgAIAAAAIQC2gziS/gAAAOEBAAATAAAAW0NvbnRlbnRfVHlwZXNdLnhtbJSRQU7DMBBF&#10;90jcwfIWJU67QAgl6YK0S0CoHGBkTxKLZGx5TGhvj5O2G0SRWNoz/78nu9wcxkFMGNg6quQqL6RA&#10;0s5Y6ir5vt9lD1JwBDIwOMJKHpHlpr69KfdHjyxSmriSfYz+USnWPY7AufNIadK6MEJMx9ApD/oD&#10;OlTrorhX2lFEilmcO2RdNtjC5xDF9pCuTyYBB5bi6bQ4syoJ3g9WQ0ymaiLzg5KdCXlKLjvcW893&#10;SUOqXwnz5DrgnHtJTxOsQfEKIT7DmDSUCaxw7Rqn8787ZsmRM9e2VmPeBN4uqYvTtW7jvijg9N/y&#10;JsXecLq0q+WD6m8AAAD//wMAUEsDBBQABgAIAAAAIQA4/SH/1gAAAJQBAAALAAAAX3JlbHMvLnJl&#10;bHOkkMFqwzAMhu+DvYPRfXGawxijTi+j0GvpHsDYimMaW0Yy2fr2M4PBMnrbUb/Q94l/f/hMi1qR&#10;JVI2sOt6UJgd+ZiDgffL8ekFlFSbvV0oo4EbChzGx4f9GRdb25HMsYhqlCwG5lrLq9biZkxWOiqY&#10;22YiTra2kYMu1l1tQD30/bPm3wwYN0x18gb45AdQl1tp5j/sFB2T0FQ7R0nTNEV3j6o9feQzro1i&#10;OWA14Fm+Q8a1a8+Bvu/d/dMb2JY5uiPbhG/ktn4cqGU/er3pcvwCAAD//wMAUEsDBBQABgAIAAAA&#10;IQDBVsLBiAIAAE4FAAAOAAAAZHJzL2Uyb0RvYy54bWysVEtv2zAMvg/YfxB0Xx1nSdoGdYogRYcB&#10;QVu0HXpmZDkxJouaJMfOfv0o2XEfy2nYxSZFfnyJn66u20qxvbSuRJ3x9GzEmdQC81JvM/7j+fbL&#10;BWfOg85BoZYZP0jHrxefP101Zi7HuEOVS8soiHbzxmR8572ZJ4kTO1mBO0MjNRkLtBV4Uu02yS00&#10;FL1SyXg0miUN2txYFNI5Or3pjHwR4xeFFP6+KJz0TGWcavPxa+N3E77J4grmWwtmV4q+DPiHKioo&#10;NSUdQt2AB1bb8q9QVSksOiz8mcAqwaIohYw9UDfp6EM3TzswMvZCw3FmGJP7f2HF3f7BsjLP+GzG&#10;mYaK7mitoIIcmKXpgd7WCizJOepchmNypKk1xs0J/GQebK85EsMI2sJW4U/NsTZO+jBMWraeCTpM&#10;ZxfTy/GUM0G2dDIapefTEDV5hRvr/DeJFQtCxhuZb+Uj1jp/pLJWoBTWPo4c9mvnO+wRQ4FCfV1F&#10;UfIHJUNRSj/KgvqlGsYRHTdNrpRle6AdASGk9l/7WqJ3gBWlUgMwPQVUPu1BvW+AybiBA3B0Cvg+&#10;44CIWVH7AVyVGu2pAPnPIXPnf+y+6zm079tNGy85ja7haIP5gW7eYkcJZ8RtSYNeg/MPYIkDxBbi&#10;tb+nT6GwyTj2Emc7tL9PnQd/Wk2yctYQpzLuftVgJWfqu6alvUwnk0DCqEym52NS7FvL5q1F19UK&#10;6UpSekGMiGLw9+ooFharF6L/MmQlE2hBuTMuvD0qK99xnR4QIZfL6EbEM+DX+smIEDwMOuzNc/sC&#10;1vTb5mlR7/DIP5h/2LHONyA1LmuPRRkX8HWu/RUQaeNO9w9MeBXe6tHr9Rlc/AEAAP//AwBQSwME&#10;FAAGAAgAAAAhAOE3kJvfAAAACgEAAA8AAABkcnMvZG93bnJldi54bWxMj01PwzAMhu9I/IfISNxY&#10;0hKqUZpOgASHHRCMj3PWmLbQOFWTbYVfjznBybL96PXjajX7Qexxin0gA9lCgUBqguupNfDyfHe2&#10;BBGTJWeHQGjgCyOs6uOjypYuHOgJ95vUCg6hWFoDXUpjKWVsOvQ2LsKIxLv3MHmbuJ1a6SZ74HA/&#10;yFypQnrbE1/o7Ii3HTafm5030BRr/VYUrftYv958uyJ7oPtHNOb0ZL6+ApFwTn8w/OqzOtTstA07&#10;clEMBi7O9SWjBvKMKwNLpTSILQ90rkHWlfz/Qv0DAAD//wMAUEsBAi0AFAAGAAgAAAAhALaDOJL+&#10;AAAA4QEAABMAAAAAAAAAAAAAAAAAAAAAAFtDb250ZW50X1R5cGVzXS54bWxQSwECLQAUAAYACAAA&#10;ACEAOP0h/9YAAACUAQAACwAAAAAAAAAAAAAAAAAvAQAAX3JlbHMvLnJlbHNQSwECLQAUAAYACAAA&#10;ACEAwVbCwYgCAABOBQAADgAAAAAAAAAAAAAAAAAuAgAAZHJzL2Uyb0RvYy54bWxQSwECLQAUAAYA&#10;CAAAACEA4TeQm98AAAAKAQAADwAAAAAAAAAAAAAAAADiBAAAZHJzL2Rvd25yZXYueG1sUEsFBgAA&#10;AAAEAAQA8wAAAO4FAAAAAA==&#10;" adj="6300,24300" fillcolor="white [3201]" strokecolor="#9bbb59 [3206]" strokeweight="2pt">
+              <v:shape w14:anchorId="211F50A0" id="Llamada rectangular redondeada 66" o:spid="_x0000_s1037" type="#_x0000_t62" style="position:absolute;margin-left:267.45pt;margin-top:10.95pt;width:132.75pt;height:110.25pt;z-index:251674624;visibility:visible;mso-wrap-style:square;mso-wrap-distance-left:9pt;mso-wrap-distance-top:0;mso-wrap-distance-right:9pt;mso-wrap-distance-bottom:0;mso-position-horizontal:absolute;mso-position-horizontal-relative:text;mso-position-vertical:absolute;mso-position-vertical-relative:text;v-text-anchor:middle" o:gfxdata="UEsDBBQABgAIAAAAIQC2gziS/gAAAOEBAAATAAAAW0NvbnRlbnRfVHlwZXNdLnhtbJSRQU7DMBBF&#10;90jcwfIWJU67QAgl6YK0S0CoHGBkTxKLZGx5TGhvj5O2G0SRWNoz/78nu9wcxkFMGNg6quQqL6RA&#10;0s5Y6ir5vt9lD1JwBDIwOMJKHpHlpr69KfdHjyxSmriSfYz+USnWPY7AufNIadK6MEJMx9ApD/oD&#10;OlTrorhX2lFEilmcO2RdNtjC5xDF9pCuTyYBB5bi6bQ4syoJ3g9WQ0ymaiLzg5KdCXlKLjvcW893&#10;SUOqXwnz5DrgnHtJTxOsQfEKIT7DmDSUCaxw7Rqn8787ZsmRM9e2VmPeBN4uqYvTtW7jvijg9N/y&#10;JsXecLq0q+WD6m8AAAD//wMAUEsDBBQABgAIAAAAIQA4/SH/1gAAAJQBAAALAAAAX3JlbHMvLnJl&#10;bHOkkMFqwzAMhu+DvYPRfXGawxijTi+j0GvpHsDYimMaW0Yy2fr2M4PBMnrbUb/Q94l/f/hMi1qR&#10;JVI2sOt6UJgd+ZiDgffL8ekFlFSbvV0oo4EbChzGx4f9GRdb25HMsYhqlCwG5lrLq9biZkxWOiqY&#10;22YiTra2kYMu1l1tQD30/bPm3wwYN0x18gb45AdQl1tp5j/sFB2T0FQ7R0nTNEV3j6o9feQzro1i&#10;OWA14Fm+Q8a1a8+Bvu/d/dMb2JY5uiPbhG/ktn4cqGU/er3pcvwCAAD//wMAUEsDBBQABgAIAAAA&#10;IQDBVsLBiAIAAE4FAAAOAAAAZHJzL2Uyb0RvYy54bWysVEtv2zAMvg/YfxB0Xx1nSdoGdYogRYcB&#10;QVu0HXpmZDkxJouaJMfOfv0o2XEfy2nYxSZFfnyJn66u20qxvbSuRJ3x9GzEmdQC81JvM/7j+fbL&#10;BWfOg85BoZYZP0jHrxefP101Zi7HuEOVS8soiHbzxmR8572ZJ4kTO1mBO0MjNRkLtBV4Uu02yS00&#10;FL1SyXg0miUN2txYFNI5Or3pjHwR4xeFFP6+KJz0TGWcavPxa+N3E77J4grmWwtmV4q+DPiHKioo&#10;NSUdQt2AB1bb8q9QVSksOiz8mcAqwaIohYw9UDfp6EM3TzswMvZCw3FmGJP7f2HF3f7BsjLP+GzG&#10;mYaK7mitoIIcmKXpgd7WCizJOepchmNypKk1xs0J/GQebK85EsMI2sJW4U/NsTZO+jBMWraeCTpM&#10;ZxfTy/GUM0G2dDIapefTEDV5hRvr/DeJFQtCxhuZb+Uj1jp/pLJWoBTWPo4c9mvnO+wRQ4FCfV1F&#10;UfIHJUNRSj/KgvqlGsYRHTdNrpRle6AdASGk9l/7WqJ3gBWlUgMwPQVUPu1BvW+AybiBA3B0Cvg+&#10;44CIWVH7AVyVGu2pAPnPIXPnf+y+6zm079tNGy85ja7haIP5gW7eYkcJZ8RtSYNeg/MPYIkDxBbi&#10;tb+nT6GwyTj2Emc7tL9PnQd/Wk2yctYQpzLuftVgJWfqu6alvUwnk0DCqEym52NS7FvL5q1F19UK&#10;6UpSekGMiGLw9+ooFharF6L/MmQlE2hBuTMuvD0qK99xnR4QIZfL6EbEM+DX+smIEDwMOuzNc/sC&#10;1vTb5mlR7/DIP5h/2LHONyA1LmuPRRkX8HWu/RUQaeNO9w9MeBXe6tHr9Rlc/AEAAP//AwBQSwME&#10;FAAGAAgAAAAhAOE3kJvfAAAACgEAAA8AAABkcnMvZG93bnJldi54bWxMj01PwzAMhu9I/IfISNxY&#10;0hKqUZpOgASHHRCMj3PWmLbQOFWTbYVfjznBybL96PXjajX7Qexxin0gA9lCgUBqguupNfDyfHe2&#10;BBGTJWeHQGjgCyOs6uOjypYuHOgJ95vUCg6hWFoDXUpjKWVsOvQ2LsKIxLv3MHmbuJ1a6SZ74HA/&#10;yFypQnrbE1/o7Ii3HTafm5030BRr/VYUrftYv958uyJ7oPtHNOb0ZL6+ApFwTn8w/OqzOtTstA07&#10;clEMBi7O9SWjBvKMKwNLpTSILQ90rkHWlfz/Qv0DAAD//wMAUEsBAi0AFAAGAAgAAAAhALaDOJL+&#10;AAAA4QEAABMAAAAAAAAAAAAAAAAAAAAAAFtDb250ZW50X1R5cGVzXS54bWxQSwECLQAUAAYACAAA&#10;ACEAOP0h/9YAAACUAQAACwAAAAAAAAAAAAAAAAAvAQAAX3JlbHMvLnJlbHNQSwECLQAUAAYACAAA&#10;ACEAwVbCwYgCAABOBQAADgAAAAAAAAAAAAAAAAAuAgAAZHJzL2Uyb0RvYy54bWxQSwECLQAUAAYA&#10;CAAAACEA4TeQm98AAAAKAQAADwAAAAAAAAAAAAAAAADiBAAAZHJzL2Rvd25yZXYueG1sUEsFBgAA&#10;AAAEAAQA8wAAAO4FAAAAAA==&#10;" adj="6300,24300" fillcolor="white [3201]" strokecolor="#9bbb59 [3206]" strokeweight="2pt">
                 <v:textbox>
                   <w:txbxContent>
                     <w:p>
@@ -6741,7 +6711,7 @@
           <w:lang w:val="es-ES" w:eastAsia="es-ES"/>
         </w:rPr>
         <w:drawing>
-          <wp:anchor distT="0" distB="0" distL="114300" distR="114300" simplePos="0" relativeHeight="251672064" behindDoc="0" locked="0" layoutInCell="1" allowOverlap="1" wp14:anchorId="2758C2F6" wp14:editId="133C17A9">
+          <wp:anchor distT="0" distB="0" distL="114300" distR="114300" simplePos="0" relativeHeight="251663360" behindDoc="0" locked="0" layoutInCell="1" allowOverlap="1" wp14:anchorId="2758C2F6" wp14:editId="133C17A9">
             <wp:simplePos x="0" y="0"/>
             <wp:positionH relativeFrom="column">
               <wp:posOffset>567690</wp:posOffset>
@@ -6828,7 +6798,7 @@
         <mc:AlternateContent>
           <mc:Choice Requires="wps">
             <w:drawing>
-              <wp:anchor distT="0" distB="0" distL="114300" distR="114300" simplePos="0" relativeHeight="251680256" behindDoc="0" locked="0" layoutInCell="1" allowOverlap="1" wp14:anchorId="62D3C47D" wp14:editId="7125ED23">
+              <wp:anchor distT="0" distB="0" distL="114300" distR="114300" simplePos="0" relativeHeight="251672576" behindDoc="0" locked="0" layoutInCell="1" allowOverlap="1" wp14:anchorId="62D3C47D" wp14:editId="7125ED23">
                 <wp:simplePos x="0" y="0"/>
                 <wp:positionH relativeFrom="column">
                   <wp:posOffset>2642234</wp:posOffset>
@@ -6885,7 +6855,7 @@
           </mc:Choice>
           <mc:Fallback>
             <w:pict>
-              <v:shape w14:anchorId="370DB6FF" id="Flecha abajo 65" o:spid="_x0000_s1026" type="#_x0000_t67" style="position:absolute;margin-left:208.05pt;margin-top:17.15pt;width:42.55pt;height:153.75pt;rotation:5045818fd;z-index:251680256;visibility:visible;mso-wrap-style:square;mso-width-percent:0;mso-wrap-distance-left:9pt;mso-wrap-distance-top:0;mso-wrap-distance-right:9pt;mso-wrap-distance-bottom:0;mso-position-horizontal:absolute;mso-position-horizontal-relative:text;mso-position-vertical:absolute;mso-position-vertical-relative:text;mso-width-percent:0;mso-width-relative:margin;v-text-anchor:middle" o:gfxdata="UEsDBBQABgAIAAAAIQC2gziS/gAAAOEBAAATAAAAW0NvbnRlbnRfVHlwZXNdLnhtbJSRQU7DMBBF&#10;90jcwfIWJU67QAgl6YK0S0CoHGBkTxKLZGx5TGhvj5O2G0SRWNoz/78nu9wcxkFMGNg6quQqL6RA&#10;0s5Y6ir5vt9lD1JwBDIwOMJKHpHlpr69KfdHjyxSmriSfYz+USnWPY7AufNIadK6MEJMx9ApD/oD&#10;OlTrorhX2lFEilmcO2RdNtjC5xDF9pCuTyYBB5bi6bQ4syoJ3g9WQ0ymaiLzg5KdCXlKLjvcW893&#10;SUOqXwnz5DrgnHtJTxOsQfEKIT7DmDSUCaxw7Rqn8787ZsmRM9e2VmPeBN4uqYvTtW7jvijg9N/y&#10;JsXecLq0q+WD6m8AAAD//wMAUEsDBBQABgAIAAAAIQA4/SH/1gAAAJQBAAALAAAAX3JlbHMvLnJl&#10;bHOkkMFqwzAMhu+DvYPRfXGawxijTi+j0GvpHsDYimMaW0Yy2fr2M4PBMnrbUb/Q94l/f/hMi1qR&#10;JVI2sOt6UJgd+ZiDgffL8ekFlFSbvV0oo4EbChzGx4f9GRdb25HMsYhqlCwG5lrLq9biZkxWOiqY&#10;22YiTra2kYMu1l1tQD30/bPm3wwYN0x18gb45AdQl1tp5j/sFB2T0FQ7R0nTNEV3j6o9feQzro1i&#10;OWA14Fm+Q8a1a8+Bvu/d/dMb2JY5uiPbhG/ktn4cqGU/er3pcvwCAAD//wMAUEsDBBQABgAIAAAA&#10;IQBS/c5tbgIAAC4FAAAOAAAAZHJzL2Uyb0RvYy54bWysVNtqGzEQfS/0H4Tem/U9ick6mISUQkhC&#10;k5JnWStlt0gadSR77X59R9q1Y9JQaOmL0Nxnjs7o4nJrDdsoDA24kg9PBpwpJ6Fq3EvJvz3dfDrj&#10;LEThKmHAqZLvVOCXi48fLlo/VyOowVQKGSVxYd76ktcx+nlRBFkrK8IJeOXIqAGtiCTiS1GhaCm7&#10;NcVoMJgVLWDlEaQKgbTXnZEvcn6tlYz3WgcVmSk59RbziflcpbNYXIj5CwpfN7JvQ/xDF1Y0jooe&#10;Ul2LKNgam99S2UYiBNDxRIItQOtGqjwDTTMcvJnmsRZe5VkInOAPMIX/l1bebR6QNVXJZ1POnLD0&#10;RjdGyVowsRLfgZGaMGp9mJPro3/AXgp0TQNvNVqGQMBOZsPz6dkkw0CDsW1GeXdAWW0jk6ScTgbj&#10;81POJJkoYjQb5RJFlyvl9BjiZwWWpUvJK2jdEhHanFpsbkOkJsh/70dCarBrKd/izqiUybivStN4&#10;uZekyMRSVwbZRhAlhJTKxXEakfJl7+SlG2MOgeNc9o+BvX8KVZl0fxN8iMiVwcVDsG0c4HvVTRz2&#10;LevOf49AN3eCYAXVjl42vwwRP3h50xCatyLEB4HEcVLS3sZ7OrSBtuTQ3zirAX++p0/+RD2yctbS&#10;zpQ8/FgLVJyZL45IeT6cTNKSZWEyPR2RgMeW1bHFre0V0BsMc3f5mvyj2V81gn2m9V6mqmQSTlLt&#10;ksuIe+EqdrtMH4RUy2V2o8XyIt66Ry9T8oRqIsrT9lmg7ykViYx3sN8vMX9Dqs43RTpYriPoJjPu&#10;Fdceb1rKTJz+A0lbfyxnr9dvbvELAAD//wMAUEsDBBQABgAIAAAAIQDA8NAO4QAAAAsBAAAPAAAA&#10;ZHJzL2Rvd25yZXYueG1sTI/LTsMwEEX3SPyDNUjsqN00jSDEqXiIBWLVFCTYTWM3jojtyHbT8PcM&#10;q7Ic3aN7z1Sb2Q5s0iH23klYLgQw7VqvetdJeN+93NwCiwmdwsE7LeFHR9jUlxcVlsqf3FZPTeoY&#10;lbhYogST0lhyHlujLcaFH7Wj7OCDxURn6LgKeKJyO/BMiIJb7B0tGBz1k9Htd3O0ErZJfTX4EebX&#10;z/5QPE9vJu92j1JeX80P98CSntMZhj99UoeanPb+6FRkg4SVyO8IpSBfr4ERUSyzHNheQrYSBfC6&#10;4v9/qH8BAAD//wMAUEsBAi0AFAAGAAgAAAAhALaDOJL+AAAA4QEAABMAAAAAAAAAAAAAAAAAAAAA&#10;AFtDb250ZW50X1R5cGVzXS54bWxQSwECLQAUAAYACAAAACEAOP0h/9YAAACUAQAACwAAAAAAAAAA&#10;AAAAAAAvAQAAX3JlbHMvLnJlbHNQSwECLQAUAAYACAAAACEAUv3ObW4CAAAuBQAADgAAAAAAAAAA&#10;AAAAAAAuAgAAZHJzL2Uyb0RvYy54bWxQSwECLQAUAAYACAAAACEAwPDQDuEAAAALAQAADwAAAAAA&#10;AAAAAAAAAADIBAAAZHJzL2Rvd25yZXYueG1sUEsFBgAAAAAEAAQA8wAAANYFAAAAAA==&#10;" adj="18611" fillcolor="#506329 [1638]" stroked="f">
+              <v:shape w14:anchorId="6D66B3D1" id="Flecha abajo 65" o:spid="_x0000_s1026" type="#_x0000_t67" style="position:absolute;margin-left:208.05pt;margin-top:17.15pt;width:42.55pt;height:153.75pt;rotation:5045818fd;z-index:251672576;visibility:visible;mso-wrap-style:square;mso-width-percent:0;mso-wrap-distance-left:9pt;mso-wrap-distance-top:0;mso-wrap-distance-right:9pt;mso-wrap-distance-bottom:0;mso-position-horizontal:absolute;mso-position-horizontal-relative:text;mso-position-vertical:absolute;mso-position-vertical-relative:text;mso-width-percent:0;mso-width-relative:margin;v-text-anchor:middle" o:gfxdata="UEsDBBQABgAIAAAAIQC2gziS/gAAAOEBAAATAAAAW0NvbnRlbnRfVHlwZXNdLnhtbJSRQU7DMBBF&#10;90jcwfIWJU67QAgl6YK0S0CoHGBkTxKLZGx5TGhvj5O2G0SRWNoz/78nu9wcxkFMGNg6quQqL6RA&#10;0s5Y6ir5vt9lD1JwBDIwOMJKHpHlpr69KfdHjyxSmriSfYz+USnWPY7AufNIadK6MEJMx9ApD/oD&#10;OlTrorhX2lFEilmcO2RdNtjC5xDF9pCuTyYBB5bi6bQ4syoJ3g9WQ0ymaiLzg5KdCXlKLjvcW893&#10;SUOqXwnz5DrgnHtJTxOsQfEKIT7DmDSUCaxw7Rqn8787ZsmRM9e2VmPeBN4uqYvTtW7jvijg9N/y&#10;JsXecLq0q+WD6m8AAAD//wMAUEsDBBQABgAIAAAAIQA4/SH/1gAAAJQBAAALAAAAX3JlbHMvLnJl&#10;bHOkkMFqwzAMhu+DvYPRfXGawxijTi+j0GvpHsDYimMaW0Yy2fr2M4PBMnrbUb/Q94l/f/hMi1qR&#10;JVI2sOt6UJgd+ZiDgffL8ekFlFSbvV0oo4EbChzGx4f9GRdb25HMsYhqlCwG5lrLq9biZkxWOiqY&#10;22YiTra2kYMu1l1tQD30/bPm3wwYN0x18gb45AdQl1tp5j/sFB2T0FQ7R0nTNEV3j6o9feQzro1i&#10;OWA14Fm+Q8a1a8+Bvu/d/dMb2JY5uiPbhG/ktn4cqGU/er3pcvwCAAD//wMAUEsDBBQABgAIAAAA&#10;IQBS/c5tbgIAAC4FAAAOAAAAZHJzL2Uyb0RvYy54bWysVNtqGzEQfS/0H4Tem/U9ick6mISUQkhC&#10;k5JnWStlt0gadSR77X59R9q1Y9JQaOmL0Nxnjs7o4nJrDdsoDA24kg9PBpwpJ6Fq3EvJvz3dfDrj&#10;LEThKmHAqZLvVOCXi48fLlo/VyOowVQKGSVxYd76ktcx+nlRBFkrK8IJeOXIqAGtiCTiS1GhaCm7&#10;NcVoMJgVLWDlEaQKgbTXnZEvcn6tlYz3WgcVmSk59RbziflcpbNYXIj5CwpfN7JvQ/xDF1Y0jooe&#10;Ul2LKNgam99S2UYiBNDxRIItQOtGqjwDTTMcvJnmsRZe5VkInOAPMIX/l1bebR6QNVXJZ1POnLD0&#10;RjdGyVowsRLfgZGaMGp9mJPro3/AXgp0TQNvNVqGQMBOZsPz6dkkw0CDsW1GeXdAWW0jk6ScTgbj&#10;81POJJkoYjQb5RJFlyvl9BjiZwWWpUvJK2jdEhHanFpsbkOkJsh/70dCarBrKd/izqiUybivStN4&#10;uZekyMRSVwbZRhAlhJTKxXEakfJl7+SlG2MOgeNc9o+BvX8KVZl0fxN8iMiVwcVDsG0c4HvVTRz2&#10;LevOf49AN3eCYAXVjl42vwwRP3h50xCatyLEB4HEcVLS3sZ7OrSBtuTQ3zirAX++p0/+RD2yctbS&#10;zpQ8/FgLVJyZL45IeT6cTNKSZWEyPR2RgMeW1bHFre0V0BsMc3f5mvyj2V81gn2m9V6mqmQSTlLt&#10;ksuIe+EqdrtMH4RUy2V2o8XyIt66Ry9T8oRqIsrT9lmg7ykViYx3sN8vMX9Dqs43RTpYriPoJjPu&#10;Fdceb1rKTJz+A0lbfyxnr9dvbvELAAD//wMAUEsDBBQABgAIAAAAIQDA8NAO4QAAAAsBAAAPAAAA&#10;ZHJzL2Rvd25yZXYueG1sTI/LTsMwEEX3SPyDNUjsqN00jSDEqXiIBWLVFCTYTWM3jojtyHbT8PcM&#10;q7Ic3aN7z1Sb2Q5s0iH23klYLgQw7VqvetdJeN+93NwCiwmdwsE7LeFHR9jUlxcVlsqf3FZPTeoY&#10;lbhYogST0lhyHlujLcaFH7Wj7OCDxURn6LgKeKJyO/BMiIJb7B0tGBz1k9Htd3O0ErZJfTX4EebX&#10;z/5QPE9vJu92j1JeX80P98CSntMZhj99UoeanPb+6FRkg4SVyO8IpSBfr4ERUSyzHNheQrYSBfC6&#10;4v9/qH8BAAD//wMAUEsBAi0AFAAGAAgAAAAhALaDOJL+AAAA4QEAABMAAAAAAAAAAAAAAAAAAAAA&#10;AFtDb250ZW50X1R5cGVzXS54bWxQSwECLQAUAAYACAAAACEAOP0h/9YAAACUAQAACwAAAAAAAAAA&#10;AAAAAAAvAQAAX3JlbHMvLnJlbHNQSwECLQAUAAYACAAAACEAUv3ObW4CAAAuBQAADgAAAAAAAAAA&#10;AAAAAAAuAgAAZHJzL2Uyb0RvYy54bWxQSwECLQAUAAYACAAAACEAwPDQDuEAAAALAQAADwAAAAAA&#10;AAAAAAAAAADIBAAAZHJzL2Rvd25yZXYueG1sUEsFBgAAAAAEAAQA8wAAANYFAAAAAA==&#10;" adj="18611" fillcolor="#506329 [1638]" stroked="f">
                 <v:fill color2="#93b64c [3014]" rotate="t" angle="180" colors="0 #769535;52429f #9bc348;1 #9cc746" focus="100%" type="gradient">
                   <o:fill v:ext="view" type="gradientUnscaled"/>
                 </v:fill>
@@ -6984,7 +6954,7 @@
           <w:lang w:val="es-ES" w:eastAsia="es-ES"/>
         </w:rPr>
         <w:drawing>
-          <wp:anchor distT="0" distB="0" distL="114300" distR="114300" simplePos="0" relativeHeight="251656704" behindDoc="0" locked="0" layoutInCell="1" allowOverlap="1" wp14:anchorId="194F6A62" wp14:editId="16B0E5FB">
+          <wp:anchor distT="0" distB="0" distL="114300" distR="114300" simplePos="0" relativeHeight="251650048" behindDoc="0" locked="0" layoutInCell="1" allowOverlap="1" wp14:anchorId="194F6A62" wp14:editId="16B0E5FB">
             <wp:simplePos x="0" y="0"/>
             <wp:positionH relativeFrom="column">
               <wp:posOffset>72390</wp:posOffset>
@@ -7141,7 +7111,7 @@
         <mc:AlternateContent>
           <mc:Choice Requires="wps">
             <w:drawing>
-              <wp:anchor distT="0" distB="0" distL="114300" distR="114300" simplePos="0" relativeHeight="251673088" behindDoc="0" locked="0" layoutInCell="1" allowOverlap="1">
+              <wp:anchor distT="0" distB="0" distL="114300" distR="114300" simplePos="0" relativeHeight="251665408" behindDoc="0" locked="0" layoutInCell="1" allowOverlap="1">
                 <wp:simplePos x="0" y="0"/>
                 <wp:positionH relativeFrom="column">
                   <wp:posOffset>3082290</wp:posOffset>
@@ -7216,7 +7186,7 @@
           </mc:Choice>
           <mc:Fallback>
             <w:pict>
-              <v:shape id="Llamada rectangular redondeada 70" o:spid="_x0000_s1038" type="#_x0000_t62" style="position:absolute;margin-left:242.7pt;margin-top:170.6pt;width:108.75pt;height:66pt;z-index:251673088;visibility:visible;mso-wrap-style:square;mso-width-percent:0;mso-wrap-distance-left:9pt;mso-wrap-distance-top:0;mso-wrap-distance-right:9pt;mso-wrap-distance-bottom:0;mso-position-horizontal:absolute;mso-position-horizontal-relative:text;mso-position-vertical:absolute;mso-position-vertical-relative:text;mso-width-percent:0;mso-width-relative:margin;v-text-anchor:middle" o:gfxdata="UEsDBBQABgAIAAAAIQC2gziS/gAAAOEBAAATAAAAW0NvbnRlbnRfVHlwZXNdLnhtbJSRQU7DMBBF&#10;90jcwfIWJU67QAgl6YK0S0CoHGBkTxKLZGx5TGhvj5O2G0SRWNoz/78nu9wcxkFMGNg6quQqL6RA&#10;0s5Y6ir5vt9lD1JwBDIwOMJKHpHlpr69KfdHjyxSmriSfYz+USnWPY7AufNIadK6MEJMx9ApD/oD&#10;OlTrorhX2lFEilmcO2RdNtjC5xDF9pCuTyYBB5bi6bQ4syoJ3g9WQ0ymaiLzg5KdCXlKLjvcW893&#10;SUOqXwnz5DrgnHtJTxOsQfEKIT7DmDSUCaxw7Rqn8787ZsmRM9e2VmPeBN4uqYvTtW7jvijg9N/y&#10;JsXecLq0q+WD6m8AAAD//wMAUEsDBBQABgAIAAAAIQA4/SH/1gAAAJQBAAALAAAAX3JlbHMvLnJl&#10;bHOkkMFqwzAMhu+DvYPRfXGawxijTi+j0GvpHsDYimMaW0Yy2fr2M4PBMnrbUb/Q94l/f/hMi1qR&#10;JVI2sOt6UJgd+ZiDgffL8ekFlFSbvV0oo4EbChzGx4f9GRdb25HMsYhqlCwG5lrLq9biZkxWOiqY&#10;22YiTra2kYMu1l1tQD30/bPm3wwYN0x18gb45AdQl1tp5j/sFB2T0FQ7R0nTNEV3j6o9feQzro1i&#10;OWA14Fm+Q8a1a8+Bvu/d/dMb2JY5uiPbhG/ktn4cqGU/er3pcvwCAAD//wMAUEsDBBQABgAIAAAA&#10;IQB01Ww8hwIAAE0FAAAOAAAAZHJzL2Uyb0RvYy54bWysVE1v2zAMvQ/YfxB0Xx2n7ZoFdYogRYcB&#10;QRu0HXpmZDkxJomaJMfJfv0o2XG7LqdhF5sU+filR13f7LViO+l8jabg+dmIM2kElrXZFPz7892n&#10;CWc+gClBoZEFP0jPb2YfP1y3dirHuEVVSscoiPHT1hZ8G4KdZpkXW6nBn6GVhowVOg2BVLfJSgct&#10;RdcqG49Gn7MWXWkdCuk9nd52Rj5L8atKivBQVV4GpgpOtYX0dem7jt9sdg3TjQO7rUVfBvxDFRpq&#10;Q0mHULcQgDWu/iuUroVDj1U4E6gzrKpayNQDdZOP3nXztAUrUy80HG+HMfn/F1bc71aO1WXBr2g8&#10;BjTd0VKBhhKYo+mB2TQKHMklmlLGY3KkqbXWTwn8ZFeu1zyJcQT7yun4p+bYPk36MExa7gMTdJif&#10;T/J8fMmZINvkfEJXGYNmr2jrfPgqUbMoFLyV5UY+YmPKR6pqAUphE9LEYbf0ocMeMRQoltcVlKRw&#10;UDLWpMyjrKhdKmGc0IlocqEc2wFRBISQJpz3tSTvCKtqpQZgfgqoQt6Det8Ik4mAA3B0CvhnxgGR&#10;sqIJA1jXBt2pAOWPIXPnf+y+6zm2H/brfbrjfByLjEdrLA908Q67jfBW3NU06CX4sAJHK0BsoLUO&#10;D/SpFLYFx17ibIvu16nz6E/MJCtnLa1Uwf3PBpzkTH0zxNkv+cVF3MGkXFxejUlxby3rtxbT6AXS&#10;leT0gFiRxOgf1FGsHOoX2v55zEomMIJyF1wEd1QWoVt1ej+EnM+TG+2dhbA0T1bE4HHQkTfP+xdw&#10;tmdbIJ7e43H9YPqOY51vRBqcNwGrOhHwda79FdDOJk7370t8FN7qyev1FZz9BgAA//8DAFBLAwQU&#10;AAYACAAAACEAPTEPweEAAAALAQAADwAAAGRycy9kb3ducmV2LnhtbEyPy07DMBBF90j8gzVI7KiT&#10;NLglxKkACRZdVFAeazcekkA8jmK3DXw9wwqWo3t075lyNbleHHAMnScN6SwBgVR721Gj4eX5/mIJ&#10;IkRD1vSeUMMXBlhVpyelKaw/0hMetrERXEKhMBraGIdCylC36EyY+QGJs3c/OhP5HBtpR3PkctfL&#10;LEmUdKYjXmjNgHct1p/bvdNQq3X+plRjP9avt99WpRt6eEStz8+mm2sQEaf4B8OvPqtDxU47vycb&#10;RK8hX17mjGqY52kGgolFkl2B2HG0mGcgq1L+/6H6AQAA//8DAFBLAQItABQABgAIAAAAIQC2gziS&#10;/gAAAOEBAAATAAAAAAAAAAAAAAAAAAAAAABbQ29udGVudF9UeXBlc10ueG1sUEsBAi0AFAAGAAgA&#10;AAAhADj9If/WAAAAlAEAAAsAAAAAAAAAAAAAAAAALwEAAF9yZWxzLy5yZWxzUEsBAi0AFAAGAAgA&#10;AAAhAHTVbDyHAgAATQUAAA4AAAAAAAAAAAAAAAAALgIAAGRycy9lMm9Eb2MueG1sUEsBAi0AFAAG&#10;AAgAAAAhAD0xD8HhAAAACwEAAA8AAAAAAAAAAAAAAAAA4QQAAGRycy9kb3ducmV2LnhtbFBLBQYA&#10;AAAABAAEAPMAAADvBQAAAAA=&#10;" adj="6300,24300" fillcolor="white [3201]" strokecolor="#9bbb59 [3206]" strokeweight="2pt">
+              <v:shape id="Llamada rectangular redondeada 70" o:spid="_x0000_s1038" type="#_x0000_t62" style="position:absolute;margin-left:242.7pt;margin-top:170.6pt;width:108.75pt;height:66pt;z-index:251665408;visibility:visible;mso-wrap-style:square;mso-width-percent:0;mso-wrap-distance-left:9pt;mso-wrap-distance-top:0;mso-wrap-distance-right:9pt;mso-wrap-distance-bottom:0;mso-position-horizontal:absolute;mso-position-horizontal-relative:text;mso-position-vertical:absolute;mso-position-vertical-relative:text;mso-width-percent:0;mso-width-relative:margin;v-text-anchor:middle" o:gfxdata="UEsDBBQABgAIAAAAIQC2gziS/gAAAOEBAAATAAAAW0NvbnRlbnRfVHlwZXNdLnhtbJSRQU7DMBBF&#10;90jcwfIWJU67QAgl6YK0S0CoHGBkTxKLZGx5TGhvj5O2G0SRWNoz/78nu9wcxkFMGNg6quQqL6RA&#10;0s5Y6ir5vt9lD1JwBDIwOMJKHpHlpr69KfdHjyxSmriSfYz+USnWPY7AufNIadK6MEJMx9ApD/oD&#10;OlTrorhX2lFEilmcO2RdNtjC5xDF9pCuTyYBB5bi6bQ4syoJ3g9WQ0ymaiLzg5KdCXlKLjvcW893&#10;SUOqXwnz5DrgnHtJTxOsQfEKIT7DmDSUCaxw7Rqn8787ZsmRM9e2VmPeBN4uqYvTtW7jvijg9N/y&#10;JsXecLq0q+WD6m8AAAD//wMAUEsDBBQABgAIAAAAIQA4/SH/1gAAAJQBAAALAAAAX3JlbHMvLnJl&#10;bHOkkMFqwzAMhu+DvYPRfXGawxijTi+j0GvpHsDYimMaW0Yy2fr2M4PBMnrbUb/Q94l/f/hMi1qR&#10;JVI2sOt6UJgd+ZiDgffL8ekFlFSbvV0oo4EbChzGx4f9GRdb25HMsYhqlCwG5lrLq9biZkxWOiqY&#10;22YiTra2kYMu1l1tQD30/bPm3wwYN0x18gb45AdQl1tp5j/sFB2T0FQ7R0nTNEV3j6o9feQzro1i&#10;OWA14Fm+Q8a1a8+Bvu/d/dMb2JY5uiPbhG/ktn4cqGU/er3pcvwCAAD//wMAUEsDBBQABgAIAAAA&#10;IQB01Ww8hwIAAE0FAAAOAAAAZHJzL2Uyb0RvYy54bWysVE1v2zAMvQ/YfxB0Xx2n7ZoFdYogRYcB&#10;QRu0HXpmZDkxJomaJMfJfv0o2XG7LqdhF5sU+filR13f7LViO+l8jabg+dmIM2kElrXZFPz7892n&#10;CWc+gClBoZEFP0jPb2YfP1y3dirHuEVVSscoiPHT1hZ8G4KdZpkXW6nBn6GVhowVOg2BVLfJSgct&#10;RdcqG49Gn7MWXWkdCuk9nd52Rj5L8atKivBQVV4GpgpOtYX0dem7jt9sdg3TjQO7rUVfBvxDFRpq&#10;Q0mHULcQgDWu/iuUroVDj1U4E6gzrKpayNQDdZOP3nXztAUrUy80HG+HMfn/F1bc71aO1WXBr2g8&#10;BjTd0VKBhhKYo+mB2TQKHMklmlLGY3KkqbXWTwn8ZFeu1zyJcQT7yun4p+bYPk36MExa7gMTdJif&#10;T/J8fMmZINvkfEJXGYNmr2jrfPgqUbMoFLyV5UY+YmPKR6pqAUphE9LEYbf0ocMeMRQoltcVlKRw&#10;UDLWpMyjrKhdKmGc0IlocqEc2wFRBISQJpz3tSTvCKtqpQZgfgqoQt6Det8Ik4mAA3B0CvhnxgGR&#10;sqIJA1jXBt2pAOWPIXPnf+y+6zm2H/brfbrjfByLjEdrLA908Q67jfBW3NU06CX4sAJHK0BsoLUO&#10;D/SpFLYFx17ibIvu16nz6E/MJCtnLa1Uwf3PBpzkTH0zxNkv+cVF3MGkXFxejUlxby3rtxbT6AXS&#10;leT0gFiRxOgf1FGsHOoX2v55zEomMIJyF1wEd1QWoVt1ej+EnM+TG+2dhbA0T1bE4HHQkTfP+xdw&#10;tmdbIJ7e43H9YPqOY51vRBqcNwGrOhHwda79FdDOJk7370t8FN7qyev1FZz9BgAA//8DAFBLAwQU&#10;AAYACAAAACEAPTEPweEAAAALAQAADwAAAGRycy9kb3ducmV2LnhtbEyPy07DMBBF90j8gzVI7KiT&#10;NLglxKkACRZdVFAeazcekkA8jmK3DXw9wwqWo3t075lyNbleHHAMnScN6SwBgVR721Gj4eX5/mIJ&#10;IkRD1vSeUMMXBlhVpyelKaw/0hMetrERXEKhMBraGIdCylC36EyY+QGJs3c/OhP5HBtpR3PkctfL&#10;LEmUdKYjXmjNgHct1p/bvdNQq3X+plRjP9avt99WpRt6eEStz8+mm2sQEaf4B8OvPqtDxU47vycb&#10;RK8hX17mjGqY52kGgolFkl2B2HG0mGcgq1L+/6H6AQAA//8DAFBLAQItABQABgAIAAAAIQC2gziS&#10;/gAAAOEBAAATAAAAAAAAAAAAAAAAAAAAAABbQ29udGVudF9UeXBlc10ueG1sUEsBAi0AFAAGAAgA&#10;AAAhADj9If/WAAAAlAEAAAsAAAAAAAAAAAAAAAAALwEAAF9yZWxzLy5yZWxzUEsBAi0AFAAGAAgA&#10;AAAhAHTVbDyHAgAATQUAAA4AAAAAAAAAAAAAAAAALgIAAGRycy9lMm9Eb2MueG1sUEsBAi0AFAAG&#10;AAgAAAAhAD0xD8HhAAAACwEAAA8AAAAAAAAAAAAAAAAA4QQAAGRycy9kb3ducmV2LnhtbFBLBQYA&#10;AAAABAAEAPMAAADvBQAAAAA=&#10;" adj="6300,24300" fillcolor="white [3201]" strokecolor="#9bbb59 [3206]" strokeweight="2pt">
                 <v:textbox>
                   <w:txbxContent>
                     <w:p>
@@ -7248,7 +7218,7 @@
         <mc:AlternateContent>
           <mc:Choice Requires="wps">
             <w:drawing>
-              <wp:anchor distT="0" distB="0" distL="114300" distR="114300" simplePos="0" relativeHeight="251670016" behindDoc="0" locked="0" layoutInCell="1" allowOverlap="1">
+              <wp:anchor distT="0" distB="0" distL="114300" distR="114300" simplePos="0" relativeHeight="251662336" behindDoc="0" locked="0" layoutInCell="1" allowOverlap="1">
                 <wp:simplePos x="0" y="0"/>
                 <wp:positionH relativeFrom="column">
                   <wp:posOffset>2758440</wp:posOffset>
@@ -7308,7 +7278,7 @@
           </mc:Choice>
           <mc:Fallback>
             <w:pict>
-              <v:shape w14:anchorId="2AF583C9" id="Flecha abajo 69" o:spid="_x0000_s1026" type="#_x0000_t67" style="position:absolute;margin-left:217.2pt;margin-top:219.35pt;width:39.75pt;height:63.75pt;rotation:6189805fd;z-index:251670016;visibility:visible;mso-wrap-style:square;mso-width-percent:0;mso-wrap-distance-left:9pt;mso-wrap-distance-top:0;mso-wrap-distance-right:9pt;mso-wrap-distance-bottom:0;mso-position-horizontal:absolute;mso-position-horizontal-relative:text;mso-position-vertical:absolute;mso-position-vertical-relative:text;mso-width-percent:0;mso-width-relative:margin;v-text-anchor:middle" o:gfxdata="UEsDBBQABgAIAAAAIQC2gziS/gAAAOEBAAATAAAAW0NvbnRlbnRfVHlwZXNdLnhtbJSRQU7DMBBF&#10;90jcwfIWJU67QAgl6YK0S0CoHGBkTxKLZGx5TGhvj5O2G0SRWNoz/78nu9wcxkFMGNg6quQqL6RA&#10;0s5Y6ir5vt9lD1JwBDIwOMJKHpHlpr69KfdHjyxSmriSfYz+USnWPY7AufNIadK6MEJMx9ApD/oD&#10;OlTrorhX2lFEilmcO2RdNtjC5xDF9pCuTyYBB5bi6bQ4syoJ3g9WQ0ymaiLzg5KdCXlKLjvcW893&#10;SUOqXwnz5DrgnHtJTxOsQfEKIT7DmDSUCaxw7Rqn8787ZsmRM9e2VmPeBN4uqYvTtW7jvijg9N/y&#10;JsXecLq0q+WD6m8AAAD//wMAUEsDBBQABgAIAAAAIQA4/SH/1gAAAJQBAAALAAAAX3JlbHMvLnJl&#10;bHOkkMFqwzAMhu+DvYPRfXGawxijTi+j0GvpHsDYimMaW0Yy2fr2M4PBMnrbUb/Q94l/f/hMi1qR&#10;JVI2sOt6UJgd+ZiDgffL8ekFlFSbvV0oo4EbChzGx4f9GRdb25HMsYhqlCwG5lrLq9biZkxWOiqY&#10;22YiTra2kYMu1l1tQD30/bPm3wwYN0x18gb45AdQl1tp5j/sFB2T0FQ7R0nTNEV3j6o9feQzro1i&#10;OWA14Fm+Q8a1a8+Bvu/d/dMb2JY5uiPbhG/ktn4cqGU/er3pcvwCAAD//wMAUEsDBBQABgAIAAAA&#10;IQBCUnVqkgIAAH4FAAAOAAAAZHJzL2Uyb0RvYy54bWysVFFr2zAQfh/sPwi9r3bSxG1CnRJaOgal&#10;K2tHny+yVLvIOk1S4mS/fifZSbOtDDZmg7jT3X139+mki8ttq9lGOt+gKfnoJOdMGoFVY55L/vXx&#10;5sM5Zz6AqUCjkSXfSc8vF+/fXXR2LsdYo66kYwRi/LyzJa9DsPMs86KWLfgTtNKQUaFrIZDqnrPK&#10;QUforc7GeV5kHbrKOhTSe9q97o18kfCVkiJ8VsrLwHTJqbaQVpfWVVyzxQXMnx3YuhFDGfAPVbTQ&#10;GEp6gLqGAGztmt+g2kY49KjCicA2Q6UaIVMP1M0o/6WbhxqsTL0QOd4eaPL/D1bcbe4da6qSFzPO&#10;DLR0RjdaihoYrOAFGW0TR531c3J9sPdu0DyJseGtci1zSMROi6KYnRaJBmqMbRPLuwPLchuYoM1p&#10;PjkfTzkTZDrPZwXJhJn1UBHSOh8+SmxZFEpeYWeWzmGXkGFz60NiuhrKheplxJlqNR3cBjSb5vQN&#10;B3vkMz72OZvQP6QdEKmAfWKqJjbct5iksNMyJtXmi1REV+otbqRBlVfaMUpdchBCmnA6ICfv6KUa&#10;rQ+Bp6mPPwYO/jFUpiH+m+BDRMqMJhyC28ageyu7DqOhZNX77xno+44UrLDa0aSkk6aL5K24aeh4&#10;bsGHe3BEPW3SOxA+06I0diXHQeKsRvf9rf3oT6NMVs46uoMl99/W4CRn+pOhIZ+NJpN4aZMymZ6N&#10;SXHHltWxxazbK6QzoGGg6pIY/YPei8ph+0TPxTJmJRMYQblLLoLbK1ehfxvowRFyuUxudFEthFvz&#10;YEUEj6zGQXncPoGzw4wGGu473N9XmKeZ6qf61TdGGlyuA6omROMrr4NCl5ykn16RYz15vT6bix8A&#10;AAD//wMAUEsDBBQABgAIAAAAIQDfnqhz4gAAAAsBAAAPAAAAZHJzL2Rvd25yZXYueG1sTI89T8Mw&#10;EIZ3JP6DdUhs1KlJ0zaNU6FKKGJgIGWAzY0vHyK2o9hp03/PMdHtPd2j957L9rPp2RlH3zkrYbmI&#10;gKGtnO5sI+Hz+Pq0AeaDslr1zqKEK3rY5/d3mUq1u9gPPJehYVRifaoktCEMKee+atEov3ADWtrV&#10;bjQq0Dg2XI/qQuWm5yKKEm5UZ+lCqwY8tFj9lJORcCzGKRT1e/FVdeJte6jL1XdylfLxYX7ZAQs4&#10;h38Y/vRJHXJyOrnJas96CfEyigmlkIg1MCJWz+stsBOFWAjgecZvf8h/AQAA//8DAFBLAQItABQA&#10;BgAIAAAAIQC2gziS/gAAAOEBAAATAAAAAAAAAAAAAAAAAAAAAABbQ29udGVudF9UeXBlc10ueG1s&#10;UEsBAi0AFAAGAAgAAAAhADj9If/WAAAAlAEAAAsAAAAAAAAAAAAAAAAALwEAAF9yZWxzLy5yZWxz&#10;UEsBAi0AFAAGAAgAAAAhAEJSdWqSAgAAfgUAAA4AAAAAAAAAAAAAAAAALgIAAGRycy9lMm9Eb2Mu&#10;eG1sUEsBAi0AFAAGAAgAAAAhAN+eqHPiAAAACwEAAA8AAAAAAAAAAAAAAAAA7AQAAGRycy9kb3du&#10;cmV2LnhtbFBLBQYAAAAABAAEAPMAAAD7BQAAAAA=&#10;" adj="11533" fillcolor="#506329 [1638]" stroked="f">
+              <v:shape w14:anchorId="1AE3F9AE" id="Flecha abajo 69" o:spid="_x0000_s1026" type="#_x0000_t67" style="position:absolute;margin-left:217.2pt;margin-top:219.35pt;width:39.75pt;height:63.75pt;rotation:6189805fd;z-index:251662336;visibility:visible;mso-wrap-style:square;mso-width-percent:0;mso-wrap-distance-left:9pt;mso-wrap-distance-top:0;mso-wrap-distance-right:9pt;mso-wrap-distance-bottom:0;mso-position-horizontal:absolute;mso-position-horizontal-relative:text;mso-position-vertical:absolute;mso-position-vertical-relative:text;mso-width-percent:0;mso-width-relative:margin;v-text-anchor:middle" o:gfxdata="UEsDBBQABgAIAAAAIQC2gziS/gAAAOEBAAATAAAAW0NvbnRlbnRfVHlwZXNdLnhtbJSRQU7DMBBF&#10;90jcwfIWJU67QAgl6YK0S0CoHGBkTxKLZGx5TGhvj5O2G0SRWNoz/78nu9wcxkFMGNg6quQqL6RA&#10;0s5Y6ir5vt9lD1JwBDIwOMJKHpHlpr69KfdHjyxSmriSfYz+USnWPY7AufNIadK6MEJMx9ApD/oD&#10;OlTrorhX2lFEilmcO2RdNtjC5xDF9pCuTyYBB5bi6bQ4syoJ3g9WQ0ymaiLzg5KdCXlKLjvcW893&#10;SUOqXwnz5DrgnHtJTxOsQfEKIT7DmDSUCaxw7Rqn8787ZsmRM9e2VmPeBN4uqYvTtW7jvijg9N/y&#10;JsXecLq0q+WD6m8AAAD//wMAUEsDBBQABgAIAAAAIQA4/SH/1gAAAJQBAAALAAAAX3JlbHMvLnJl&#10;bHOkkMFqwzAMhu+DvYPRfXGawxijTi+j0GvpHsDYimMaW0Yy2fr2M4PBMnrbUb/Q94l/f/hMi1qR&#10;JVI2sOt6UJgd+ZiDgffL8ekFlFSbvV0oo4EbChzGx4f9GRdb25HMsYhqlCwG5lrLq9biZkxWOiqY&#10;22YiTra2kYMu1l1tQD30/bPm3wwYN0x18gb45AdQl1tp5j/sFB2T0FQ7R0nTNEV3j6o9feQzro1i&#10;OWA14Fm+Q8a1a8+Bvu/d/dMb2JY5uiPbhG/ktn4cqGU/er3pcvwCAAD//wMAUEsDBBQABgAIAAAA&#10;IQBCUnVqkgIAAH4FAAAOAAAAZHJzL2Uyb0RvYy54bWysVFFr2zAQfh/sPwi9r3bSxG1CnRJaOgal&#10;K2tHny+yVLvIOk1S4mS/fifZSbOtDDZmg7jT3X139+mki8ttq9lGOt+gKfnoJOdMGoFVY55L/vXx&#10;5sM5Zz6AqUCjkSXfSc8vF+/fXXR2LsdYo66kYwRi/LyzJa9DsPMs86KWLfgTtNKQUaFrIZDqnrPK&#10;QUforc7GeV5kHbrKOhTSe9q97o18kfCVkiJ8VsrLwHTJqbaQVpfWVVyzxQXMnx3YuhFDGfAPVbTQ&#10;GEp6gLqGAGztmt+g2kY49KjCicA2Q6UaIVMP1M0o/6WbhxqsTL0QOd4eaPL/D1bcbe4da6qSFzPO&#10;DLR0RjdaihoYrOAFGW0TR531c3J9sPdu0DyJseGtci1zSMROi6KYnRaJBmqMbRPLuwPLchuYoM1p&#10;PjkfTzkTZDrPZwXJhJn1UBHSOh8+SmxZFEpeYWeWzmGXkGFz60NiuhrKheplxJlqNR3cBjSb5vQN&#10;B3vkMz72OZvQP6QdEKmAfWKqJjbct5iksNMyJtXmi1REV+otbqRBlVfaMUpdchBCmnA6ICfv6KUa&#10;rQ+Bp6mPPwYO/jFUpiH+m+BDRMqMJhyC28ageyu7DqOhZNX77xno+44UrLDa0aSkk6aL5K24aeh4&#10;bsGHe3BEPW3SOxA+06I0diXHQeKsRvf9rf3oT6NMVs46uoMl99/W4CRn+pOhIZ+NJpN4aZMymZ6N&#10;SXHHltWxxazbK6QzoGGg6pIY/YPei8ph+0TPxTJmJRMYQblLLoLbK1ehfxvowRFyuUxudFEthFvz&#10;YEUEj6zGQXncPoGzw4wGGu473N9XmKeZ6qf61TdGGlyuA6omROMrr4NCl5ykn16RYz15vT6bix8A&#10;AAD//wMAUEsDBBQABgAIAAAAIQDfnqhz4gAAAAsBAAAPAAAAZHJzL2Rvd25yZXYueG1sTI89T8Mw&#10;EIZ3JP6DdUhs1KlJ0zaNU6FKKGJgIGWAzY0vHyK2o9hp03/PMdHtPd2j957L9rPp2RlH3zkrYbmI&#10;gKGtnO5sI+Hz+Pq0AeaDslr1zqKEK3rY5/d3mUq1u9gPPJehYVRifaoktCEMKee+atEov3ADWtrV&#10;bjQq0Dg2XI/qQuWm5yKKEm5UZ+lCqwY8tFj9lJORcCzGKRT1e/FVdeJte6jL1XdylfLxYX7ZAQs4&#10;h38Y/vRJHXJyOrnJas96CfEyigmlkIg1MCJWz+stsBOFWAjgecZvf8h/AQAA//8DAFBLAQItABQA&#10;BgAIAAAAIQC2gziS/gAAAOEBAAATAAAAAAAAAAAAAAAAAAAAAABbQ29udGVudF9UeXBlc10ueG1s&#10;UEsBAi0AFAAGAAgAAAAhADj9If/WAAAAlAEAAAsAAAAAAAAAAAAAAAAALwEAAF9yZWxzLy5yZWxz&#10;UEsBAi0AFAAGAAgAAAAhAEJSdWqSAgAAfgUAAA4AAAAAAAAAAAAAAAAALgIAAGRycy9lMm9Eb2Mu&#10;eG1sUEsBAi0AFAAGAAgAAAAhAN+eqHPiAAAACwEAAA8AAAAAAAAAAAAAAAAA7AQAAGRycy9kb3du&#10;cmV2LnhtbFBLBQYAAAAABAAEAPMAAAD7BQAAAAA=&#10;" adj="11533" fillcolor="#506329 [1638]" stroked="f">
                 <v:fill color2="#93b64c [3014]" rotate="t" angle="180" colors="0 #769535;52429f #9bc348;1 #9cc746" focus="100%" type="gradient">
                   <o:fill v:ext="view" type="gradientUnscaled"/>
                 </v:fill>
@@ -7326,7 +7296,7 @@
         <mc:AlternateContent>
           <mc:Choice Requires="wps">
             <w:drawing>
-              <wp:anchor distT="0" distB="0" distL="114300" distR="114300" simplePos="0" relativeHeight="251667968" behindDoc="0" locked="0" layoutInCell="1" allowOverlap="1">
+              <wp:anchor distT="0" distB="0" distL="114300" distR="114300" simplePos="0" relativeHeight="251659264" behindDoc="0" locked="0" layoutInCell="1" allowOverlap="1">
                 <wp:simplePos x="0" y="0"/>
                 <wp:positionH relativeFrom="column">
                   <wp:posOffset>834390</wp:posOffset>
@@ -7404,7 +7374,7 @@
           </mc:Choice>
           <mc:Fallback>
             <w:pict>
-              <v:shape id="Llamada rectangular redondeada 68" o:spid="_x0000_s1039" type="#_x0000_t62" style="position:absolute;margin-left:65.7pt;margin-top:69.35pt;width:111pt;height:48.75pt;z-index:251667968;visibility:visible;mso-wrap-style:square;mso-width-percent:0;mso-height-percent:0;mso-wrap-distance-left:9pt;mso-wrap-distance-top:0;mso-wrap-distance-right:9pt;mso-wrap-distance-bottom:0;mso-position-horizontal:absolute;mso-position-horizontal-relative:text;mso-position-vertical:absolute;mso-position-vertical-relative:text;mso-width-percent:0;mso-height-percent:0;mso-width-relative:margin;mso-height-relative:margin;v-text-anchor:middle" o:gfxdata="UEsDBBQABgAIAAAAIQC2gziS/gAAAOEBAAATAAAAW0NvbnRlbnRfVHlwZXNdLnhtbJSRQU7DMBBF&#10;90jcwfIWJU67QAgl6YK0S0CoHGBkTxKLZGx5TGhvj5O2G0SRWNoz/78nu9wcxkFMGNg6quQqL6RA&#10;0s5Y6ir5vt9lD1JwBDIwOMJKHpHlpr69KfdHjyxSmriSfYz+USnWPY7AufNIadK6MEJMx9ApD/oD&#10;OlTrorhX2lFEilmcO2RdNtjC5xDF9pCuTyYBB5bi6bQ4syoJ3g9WQ0ymaiLzg5KdCXlKLjvcW893&#10;SUOqXwnz5DrgnHtJTxOsQfEKIT7DmDSUCaxw7Rqn8787ZsmRM9e2VmPeBN4uqYvTtW7jvijg9N/y&#10;JsXecLq0q+WD6m8AAAD//wMAUEsDBBQABgAIAAAAIQA4/SH/1gAAAJQBAAALAAAAX3JlbHMvLnJl&#10;bHOkkMFqwzAMhu+DvYPRfXGawxijTi+j0GvpHsDYimMaW0Yy2fr2M4PBMnrbUb/Q94l/f/hMi1qR&#10;JVI2sOt6UJgd+ZiDgffL8ekFlFSbvV0oo4EbChzGx4f9GRdb25HMsYhqlCwG5lrLq9biZkxWOiqY&#10;22YiTra2kYMu1l1tQD30/bPm3wwYN0x18gb45AdQl1tp5j/sFB2T0FQ7R0nTNEV3j6o9feQzro1i&#10;OWA14Fm+Q8a1a8+Bvu/d/dMb2JY5uiPbhG/ktn4cqGU/er3pcvwCAAD//wMAUEsDBBQABgAIAAAA&#10;IQBcURJYhgIAAE0FAAAOAAAAZHJzL2Uyb0RvYy54bWysVM1u2zAMvg/YOwi6r7aztF2DOkWQosOA&#10;oA3aDj0zspwYk0VNkmNnTz9Kdtyuy2nYRSJFfvynrm+6WrG9tK5CnfPsLOVMaoFFpbc5//589+kL&#10;Z86DLkChljk/SMdv5h8/XLdmJie4Q1VIy8iIdrPW5HznvZkliRM7WYM7QyM1CUu0NXhi7TYpLLRk&#10;vVbJJE0vkhZtYSwK6Ry93vZCPo/2y1IK/1CWTnqmck6x+XjaeG7CmcyvYba1YHaVGMKAf4iihkqT&#10;09HULXhgja3+MlVXwqLD0p8JrBMsy0rImANlk6XvsnnagZExFyqOM2OZ3P8zK+73a8uqIucX1CkN&#10;NfVopaCGApil6oHeNgos0QXqQoZnUqSqtcbNCPxk1nbgHJGhBF1p63BTcqyLlT6MlZadZ4Ies2l6&#10;dZlSQwTJLrKrbHIejCavaGOd/yqxZoHIeSuLrXzERhePFNUSlMLGx4rDfuV8jz1iyFAIrw8oUv6g&#10;ZIhJ6UdZUroUwiSi46DJpbJsDzQiIITU/vMQS9QOsLJSagRmp4DKZwNo0A0wGQdwBKangH96HBHR&#10;K2o/gutKoz1loPgxeu71j9n3OYf0fbfpYo+zmFl42mBxoMZb7DfCGXFXUaFX4PwaLK0A9YbW2j/Q&#10;USpsc44DxdkO7a9T70GfJpOknLW0Ujl3PxuwkjP1TdPMXmXTadjByEzPLyfE2LeSzVuJbuolUksy&#10;+kCMiGTQ9+pIlhbrF9r+RfBKItCCfOdceHtklr5fdfo/hFwsohrtnQG/0k9GBOOh0GFunrsXsGaY&#10;Nk9zeo/H9YPZuxnrdQNS46LxWFZxAF/rOrSAdjbO9PC/hE/hLR+1Xn/B+W8AAAD//wMAUEsDBBQA&#10;BgAIAAAAIQBZ/FWn4AAAAAsBAAAPAAAAZHJzL2Rvd25yZXYueG1sTI/NTsMwEITvSLyDtUjcqPNT&#10;TBXiVIAEhx4QlJazGy9JIF5HsdsGnp7tCW47u6PZb8rl5HpxwDF0njSkswQEUu1tR42Gzdvj1QJE&#10;iIas6T2hhm8MsKzOz0pTWH+kVzysYyM4hEJhNLQxDoWUoW7RmTDzAxLfPvzoTGQ5NtKO5sjhrpdZ&#10;kijpTEf8oTUDPrRYf633TkOtVvN3pRr7udre/1iVPtPTC2p9eTHd3YKIOMU/M5zwGR0qZtr5Pdkg&#10;etZ5OmfraVjcgGBHfp3zZqchy1UGsirl/w7VLwAAAP//AwBQSwECLQAUAAYACAAAACEAtoM4kv4A&#10;AADhAQAAEwAAAAAAAAAAAAAAAAAAAAAAW0NvbnRlbnRfVHlwZXNdLnhtbFBLAQItABQABgAIAAAA&#10;IQA4/SH/1gAAAJQBAAALAAAAAAAAAAAAAAAAAC8BAABfcmVscy8ucmVsc1BLAQItABQABgAIAAAA&#10;IQBcURJYhgIAAE0FAAAOAAAAAAAAAAAAAAAAAC4CAABkcnMvZTJvRG9jLnhtbFBLAQItABQABgAI&#10;AAAAIQBZ/FWn4AAAAAsBAAAPAAAAAAAAAAAAAAAAAOAEAABkcnMvZG93bnJldi54bWxQSwUGAAAA&#10;AAQABADzAAAA7QUAAAAA&#10;" adj="6300,24300" fillcolor="white [3201]" strokecolor="#9bbb59 [3206]" strokeweight="2pt">
+              <v:shape id="Llamada rectangular redondeada 68" o:spid="_x0000_s1039" type="#_x0000_t62" style="position:absolute;margin-left:65.7pt;margin-top:69.35pt;width:111pt;height:48.75pt;z-index:251659264;visibility:visible;mso-wrap-style:square;mso-width-percent:0;mso-height-percent:0;mso-wrap-distance-left:9pt;mso-wrap-distance-top:0;mso-wrap-distance-right:9pt;mso-wrap-distance-bottom:0;mso-position-horizontal:absolute;mso-position-horizontal-relative:text;mso-position-vertical:absolute;mso-position-vertical-relative:text;mso-width-percent:0;mso-height-percent:0;mso-width-relative:margin;mso-height-relative:margin;v-text-anchor:middle" o:gfxdata="UEsDBBQABgAIAAAAIQC2gziS/gAAAOEBAAATAAAAW0NvbnRlbnRfVHlwZXNdLnhtbJSRQU7DMBBF&#10;90jcwfIWJU67QAgl6YK0S0CoHGBkTxKLZGx5TGhvj5O2G0SRWNoz/78nu9wcxkFMGNg6quQqL6RA&#10;0s5Y6ir5vt9lD1JwBDIwOMJKHpHlpr69KfdHjyxSmriSfYz+USnWPY7AufNIadK6MEJMx9ApD/oD&#10;OlTrorhX2lFEilmcO2RdNtjC5xDF9pCuTyYBB5bi6bQ4syoJ3g9WQ0ymaiLzg5KdCXlKLjvcW893&#10;SUOqXwnz5DrgnHtJTxOsQfEKIT7DmDSUCaxw7Rqn8787ZsmRM9e2VmPeBN4uqYvTtW7jvijg9N/y&#10;JsXecLq0q+WD6m8AAAD//wMAUEsDBBQABgAIAAAAIQA4/SH/1gAAAJQBAAALAAAAX3JlbHMvLnJl&#10;bHOkkMFqwzAMhu+DvYPRfXGawxijTi+j0GvpHsDYimMaW0Yy2fr2M4PBMnrbUb/Q94l/f/hMi1qR&#10;JVI2sOt6UJgd+ZiDgffL8ekFlFSbvV0oo4EbChzGx4f9GRdb25HMsYhqlCwG5lrLq9biZkxWOiqY&#10;22YiTra2kYMu1l1tQD30/bPm3wwYN0x18gb45AdQl1tp5j/sFB2T0FQ7R0nTNEV3j6o9feQzro1i&#10;OWA14Fm+Q8a1a8+Bvu/d/dMb2JY5uiPbhG/ktn4cqGU/er3pcvwCAAD//wMAUEsDBBQABgAIAAAA&#10;IQBcURJYhgIAAE0FAAAOAAAAZHJzL2Uyb0RvYy54bWysVM1u2zAMvg/YOwi6r7aztF2DOkWQosOA&#10;oA3aDj0zspwYk0VNkmNnTz9Kdtyuy2nYRSJFfvynrm+6WrG9tK5CnfPsLOVMaoFFpbc5//589+kL&#10;Z86DLkChljk/SMdv5h8/XLdmJie4Q1VIy8iIdrPW5HznvZkliRM7WYM7QyM1CUu0NXhi7TYpLLRk&#10;vVbJJE0vkhZtYSwK6Ry93vZCPo/2y1IK/1CWTnqmck6x+XjaeG7CmcyvYba1YHaVGMKAf4iihkqT&#10;09HULXhgja3+MlVXwqLD0p8JrBMsy0rImANlk6XvsnnagZExFyqOM2OZ3P8zK+73a8uqIucX1CkN&#10;NfVopaCGApil6oHeNgos0QXqQoZnUqSqtcbNCPxk1nbgHJGhBF1p63BTcqyLlT6MlZadZ4Ies2l6&#10;dZlSQwTJLrKrbHIejCavaGOd/yqxZoHIeSuLrXzERhePFNUSlMLGx4rDfuV8jz1iyFAIrw8oUv6g&#10;ZIhJ6UdZUroUwiSi46DJpbJsDzQiIITU/vMQS9QOsLJSagRmp4DKZwNo0A0wGQdwBKangH96HBHR&#10;K2o/gutKoz1loPgxeu71j9n3OYf0fbfpYo+zmFl42mBxoMZb7DfCGXFXUaFX4PwaLK0A9YbW2j/Q&#10;USpsc44DxdkO7a9T70GfJpOknLW0Ujl3PxuwkjP1TdPMXmXTadjByEzPLyfE2LeSzVuJbuolUksy&#10;+kCMiGTQ9+pIlhbrF9r+RfBKItCCfOdceHtklr5fdfo/hFwsohrtnQG/0k9GBOOh0GFunrsXsGaY&#10;Nk9zeo/H9YPZuxnrdQNS46LxWFZxAF/rOrSAdjbO9PC/hE/hLR+1Xn/B+W8AAAD//wMAUEsDBBQA&#10;BgAIAAAAIQBZ/FWn4AAAAAsBAAAPAAAAZHJzL2Rvd25yZXYueG1sTI/NTsMwEITvSLyDtUjcqPNT&#10;TBXiVIAEhx4QlJazGy9JIF5HsdsGnp7tCW47u6PZb8rl5HpxwDF0njSkswQEUu1tR42Gzdvj1QJE&#10;iIas6T2hhm8MsKzOz0pTWH+kVzysYyM4hEJhNLQxDoWUoW7RmTDzAxLfPvzoTGQ5NtKO5sjhrpdZ&#10;kijpTEf8oTUDPrRYf633TkOtVvN3pRr7udre/1iVPtPTC2p9eTHd3YKIOMU/M5zwGR0qZtr5Pdkg&#10;etZ5OmfraVjcgGBHfp3zZqchy1UGsirl/w7VLwAAAP//AwBQSwECLQAUAAYACAAAACEAtoM4kv4A&#10;AADhAQAAEwAAAAAAAAAAAAAAAAAAAAAAW0NvbnRlbnRfVHlwZXNdLnhtbFBLAQItABQABgAIAAAA&#10;IQA4/SH/1gAAAJQBAAALAAAAAAAAAAAAAAAAAC8BAABfcmVscy8ucmVsc1BLAQItABQABgAIAAAA&#10;IQBcURJYhgIAAE0FAAAOAAAAAAAAAAAAAAAAAC4CAABkcnMvZTJvRG9jLnhtbFBLAQItABQABgAI&#10;AAAAIQBZ/FWn4AAAAAsBAAAPAAAAAAAAAAAAAAAAAOAEAABkcnMvZG93bnJldi54bWxQSwUGAAAA&#10;AAQABADzAAAA7QUAAAAA&#10;" adj="6300,24300" fillcolor="white [3201]" strokecolor="#9bbb59 [3206]" strokeweight="2pt">
                 <v:textbox>
                   <w:txbxContent>
                     <w:p>
@@ -7436,7 +7406,7 @@
         <mc:AlternateContent>
           <mc:Choice Requires="wps">
             <w:drawing>
-              <wp:anchor distT="0" distB="0" distL="114300" distR="114300" simplePos="0" relativeHeight="251665920" behindDoc="0" locked="0" layoutInCell="1" allowOverlap="1">
+              <wp:anchor distT="0" distB="0" distL="114300" distR="114300" simplePos="0" relativeHeight="251658240" behindDoc="0" locked="0" layoutInCell="1" allowOverlap="1">
                 <wp:simplePos x="0" y="0"/>
                 <wp:positionH relativeFrom="column">
                   <wp:posOffset>929640</wp:posOffset>
@@ -7496,7 +7466,7 @@
           </mc:Choice>
           <mc:Fallback>
             <w:pict>
-              <v:shape w14:anchorId="34A742AE" id="Flecha abajo 67" o:spid="_x0000_s1026" type="#_x0000_t67" style="position:absolute;margin-left:73.2pt;margin-top:129.35pt;width:34.5pt;height:37.5pt;z-index:251665920;visibility:visible;mso-wrap-style:square;mso-width-percent:0;mso-height-percent:0;mso-wrap-distance-left:9pt;mso-wrap-distance-top:0;mso-wrap-distance-right:9pt;mso-wrap-distance-bottom:0;mso-position-horizontal:absolute;mso-position-horizontal-relative:text;mso-position-vertical:absolute;mso-position-vertical-relative:text;mso-width-percent:0;mso-height-percent:0;mso-width-relative:margin;mso-height-relative:margin;v-text-anchor:middle" o:gfxdata="UEsDBBQABgAIAAAAIQC2gziS/gAAAOEBAAATAAAAW0NvbnRlbnRfVHlwZXNdLnhtbJSRQU7DMBBF&#10;90jcwfIWJU67QAgl6YK0S0CoHGBkTxKLZGx5TGhvj5O2G0SRWNoz/78nu9wcxkFMGNg6quQqL6RA&#10;0s5Y6ir5vt9lD1JwBDIwOMJKHpHlpr69KfdHjyxSmriSfYz+USnWPY7AufNIadK6MEJMx9ApD/oD&#10;OlTrorhX2lFEilmcO2RdNtjC5xDF9pCuTyYBB5bi6bQ4syoJ3g9WQ0ymaiLzg5KdCXlKLjvcW893&#10;SUOqXwnz5DrgnHtJTxOsQfEKIT7DmDSUCaxw7Rqn8787ZsmRM9e2VmPeBN4uqYvTtW7jvijg9N/y&#10;JsXecLq0q+WD6m8AAAD//wMAUEsDBBQABgAIAAAAIQA4/SH/1gAAAJQBAAALAAAAX3JlbHMvLnJl&#10;bHOkkMFqwzAMhu+DvYPRfXGawxijTi+j0GvpHsDYimMaW0Yy2fr2M4PBMnrbUb/Q94l/f/hMi1qR&#10;JVI2sOt6UJgd+ZiDgffL8ekFlFSbvV0oo4EbChzGx4f9GRdb25HMsYhqlCwG5lrLq9biZkxWOiqY&#10;22YiTra2kYMu1l1tQD30/bPm3wwYN0x18gb45AdQl1tp5j/sFB2T0FQ7R0nTNEV3j6o9feQzro1i&#10;OWA14Fm+Q8a1a8+Bvu/d/dMb2JY5uiPbhG/ktn4cqGU/er3pcvwCAAD//wMAUEsDBBQABgAIAAAA&#10;IQBowf6wYwIAAB8FAAAOAAAAZHJzL2Uyb0RvYy54bWysVG1P2zAQ/j5p/8Hy95G2lJdVpKgCMU1C&#10;gICJz1fHJpkcn3d2m3a/fmcnLYihSZv2xbnzvT95zmfnm9aKtabQoCvl+GAkhXYKq8Y9l/Lb49Wn&#10;UylCBFeBRadLudVBns8/fjjr/ExPsEZbaRKcxIVZ50tZx+hnRRFUrVsIB+i1Y6NBaiGySs9FRdBx&#10;9tYWk9HouOiQKk+odAh8e9kb5TznN0areGtM0FHYUnJvMZ+Uz2U6i/kZzJ4JfN2ooQ34hy5aaBwX&#10;3ae6hAhiRc1vqdpGEQY08UBhW6AxjdJ5Bp5mPHozzUMNXudZGJzg9zCF/5dW3azvSDRVKY9PpHDQ&#10;8j+6slrVIGAJ31HwNWPU+TBj1wd/R4MWWEwDbwy16cujiE3GdbvHVW+iUHw5PTwdHzH6ik3Tk+MJ&#10;y5yleAn2FOIXja1IQikr7NyCCLsMKayvQ+z9d34cnDrqe8hS3Fqd2rDuXhueJ7eSLjKT9IUlsQbm&#10;ACilXTwc6mfv5GUaa/eBh7nsHwMH/xSqM8v+JngfkSuji/vgtnFI71W3cTy0bHr/HQL93AmCJVZb&#10;/pWEPceDV1cNo3kNId4BMan5B/Cixls+jMWulDhIUtRIP9+7T/7MNbZK0fGSlDL8WAFpKexXxyz8&#10;PJ5O01ZlZXp0MmGFXluWry1u1V4g/4MxPwleZTH5R7sTDWH7xPu8SFXZBE5x7VKqSDvlIvbLyy+C&#10;0otFduNN8hCv3YNXKXlCNRHlcfME5AdKRebiDe4WCmZvSNX7pkiHi1VE02TGveA64M1bmIk7vBhp&#10;zV/r2evlXZv/AgAA//8DAFBLAwQUAAYACAAAACEAKX1myuEAAAALAQAADwAAAGRycy9kb3ducmV2&#10;LnhtbEyPTUvEMBCG74L/IYzgzU0/tvtRmy5S0JMIu4rgLW2ybTGZlCbd1n/veFqP78zDO88Uh8Ua&#10;dtGj7x0KiFcRMI2NUz22Aj7enx92wHyQqKRxqAX8aA+H8vamkLlyMx715RRaRiXocymgC2HIOfdN&#10;p630KzdopN3ZjVYGimPL1ShnKreGJ1G04Vb2SBc6Oeiq0833abICXqrjJ8/2lZnnr/r8Nr3GfD/G&#10;QtzfLU+PwIJewhWGP31Sh5Kcajeh8sxQXm/WhApIst0WGBFJnNGkFpCm6RZ4WfD/P5S/AAAA//8D&#10;AFBLAQItABQABgAIAAAAIQC2gziS/gAAAOEBAAATAAAAAAAAAAAAAAAAAAAAAABbQ29udGVudF9U&#10;eXBlc10ueG1sUEsBAi0AFAAGAAgAAAAhADj9If/WAAAAlAEAAAsAAAAAAAAAAAAAAAAALwEAAF9y&#10;ZWxzLy5yZWxzUEsBAi0AFAAGAAgAAAAhAGjB/rBjAgAAHwUAAA4AAAAAAAAAAAAAAAAALgIAAGRy&#10;cy9lMm9Eb2MueG1sUEsBAi0AFAAGAAgAAAAhACl9ZsrhAAAACwEAAA8AAAAAAAAAAAAAAAAAvQQA&#10;AGRycy9kb3ducmV2LnhtbFBLBQYAAAAABAAEAPMAAADLBQAAAAA=&#10;" adj="11664" fillcolor="#506329 [1638]" stroked="f">
+              <v:shape w14:anchorId="022C838D" id="Flecha abajo 67" o:spid="_x0000_s1026" type="#_x0000_t67" style="position:absolute;margin-left:73.2pt;margin-top:129.35pt;width:34.5pt;height:37.5pt;z-index:251658240;visibility:visible;mso-wrap-style:square;mso-width-percent:0;mso-height-percent:0;mso-wrap-distance-left:9pt;mso-wrap-distance-top:0;mso-wrap-distance-right:9pt;mso-wrap-distance-bottom:0;mso-position-horizontal:absolute;mso-position-horizontal-relative:text;mso-position-vertical:absolute;mso-position-vertical-relative:text;mso-width-percent:0;mso-height-percent:0;mso-width-relative:margin;mso-height-relative:margin;v-text-anchor:middle" o:gfxdata="UEsDBBQABgAIAAAAIQC2gziS/gAAAOEBAAATAAAAW0NvbnRlbnRfVHlwZXNdLnhtbJSRQU7DMBBF&#10;90jcwfIWJU67QAgl6YK0S0CoHGBkTxKLZGx5TGhvj5O2G0SRWNoz/78nu9wcxkFMGNg6quQqL6RA&#10;0s5Y6ir5vt9lD1JwBDIwOMJKHpHlpr69KfdHjyxSmriSfYz+USnWPY7AufNIadK6MEJMx9ApD/oD&#10;OlTrorhX2lFEilmcO2RdNtjC5xDF9pCuTyYBB5bi6bQ4syoJ3g9WQ0ymaiLzg5KdCXlKLjvcW893&#10;SUOqXwnz5DrgnHtJTxOsQfEKIT7DmDSUCaxw7Rqn8787ZsmRM9e2VmPeBN4uqYvTtW7jvijg9N/y&#10;JsXecLq0q+WD6m8AAAD//wMAUEsDBBQABgAIAAAAIQA4/SH/1gAAAJQBAAALAAAAX3JlbHMvLnJl&#10;bHOkkMFqwzAMhu+DvYPRfXGawxijTi+j0GvpHsDYimMaW0Yy2fr2M4PBMnrbUb/Q94l/f/hMi1qR&#10;JVI2sOt6UJgd+ZiDgffL8ekFlFSbvV0oo4EbChzGx4f9GRdb25HMsYhqlCwG5lrLq9biZkxWOiqY&#10;22YiTra2kYMu1l1tQD30/bPm3wwYN0x18gb45AdQl1tp5j/sFB2T0FQ7R0nTNEV3j6o9feQzro1i&#10;OWA14Fm+Q8a1a8+Bvu/d/dMb2JY5uiPbhG/ktn4cqGU/er3pcvwCAAD//wMAUEsDBBQABgAIAAAA&#10;IQBowf6wYwIAAB8FAAAOAAAAZHJzL2Uyb0RvYy54bWysVG1P2zAQ/j5p/8Hy95G2lJdVpKgCMU1C&#10;gICJz1fHJpkcn3d2m3a/fmcnLYihSZv2xbnzvT95zmfnm9aKtabQoCvl+GAkhXYKq8Y9l/Lb49Wn&#10;UylCBFeBRadLudVBns8/fjjr/ExPsEZbaRKcxIVZ50tZx+hnRRFUrVsIB+i1Y6NBaiGySs9FRdBx&#10;9tYWk9HouOiQKk+odAh8e9kb5TznN0areGtM0FHYUnJvMZ+Uz2U6i/kZzJ4JfN2ooQ34hy5aaBwX&#10;3ae6hAhiRc1vqdpGEQY08UBhW6AxjdJ5Bp5mPHozzUMNXudZGJzg9zCF/5dW3azvSDRVKY9PpHDQ&#10;8j+6slrVIGAJ31HwNWPU+TBj1wd/R4MWWEwDbwy16cujiE3GdbvHVW+iUHw5PTwdHzH6ik3Tk+MJ&#10;y5yleAn2FOIXja1IQikr7NyCCLsMKayvQ+z9d34cnDrqe8hS3Fqd2rDuXhueJ7eSLjKT9IUlsQbm&#10;ACilXTwc6mfv5GUaa/eBh7nsHwMH/xSqM8v+JngfkSuji/vgtnFI71W3cTy0bHr/HQL93AmCJVZb&#10;/pWEPceDV1cNo3kNId4BMan5B/Cixls+jMWulDhIUtRIP9+7T/7MNbZK0fGSlDL8WAFpKexXxyz8&#10;PJ5O01ZlZXp0MmGFXluWry1u1V4g/4MxPwleZTH5R7sTDWH7xPu8SFXZBE5x7VKqSDvlIvbLyy+C&#10;0otFduNN8hCv3YNXKXlCNRHlcfME5AdKRebiDe4WCmZvSNX7pkiHi1VE02TGveA64M1bmIk7vBhp&#10;zV/r2evlXZv/AgAA//8DAFBLAwQUAAYACAAAACEAKX1myuEAAAALAQAADwAAAGRycy9kb3ducmV2&#10;LnhtbEyPTUvEMBCG74L/IYzgzU0/tvtRmy5S0JMIu4rgLW2ybTGZlCbd1n/veFqP78zDO88Uh8Ua&#10;dtGj7x0KiFcRMI2NUz22Aj7enx92wHyQqKRxqAX8aA+H8vamkLlyMx715RRaRiXocymgC2HIOfdN&#10;p630KzdopN3ZjVYGimPL1ShnKreGJ1G04Vb2SBc6Oeiq0833abICXqrjJ8/2lZnnr/r8Nr3GfD/G&#10;QtzfLU+PwIJewhWGP31Sh5Kcajeh8sxQXm/WhApIst0WGBFJnNGkFpCm6RZ4WfD/P5S/AAAA//8D&#10;AFBLAQItABQABgAIAAAAIQC2gziS/gAAAOEBAAATAAAAAAAAAAAAAAAAAAAAAABbQ29udGVudF9U&#10;eXBlc10ueG1sUEsBAi0AFAAGAAgAAAAhADj9If/WAAAAlAEAAAsAAAAAAAAAAAAAAAAALwEAAF9y&#10;ZWxzLy5yZWxzUEsBAi0AFAAGAAgAAAAhAGjB/rBjAgAAHwUAAA4AAAAAAAAAAAAAAAAALgIAAGRy&#10;cy9lMm9Eb2MueG1sUEsBAi0AFAAGAAgAAAAhACl9ZsrhAAAACwEAAA8AAAAAAAAAAAAAAAAAvQQA&#10;AGRycy9kb3ducmV2LnhtbFBLBQYAAAAABAAEAPMAAADLBQAAAAA=&#10;" adj="11664" fillcolor="#506329 [1638]" stroked="f">
                 <v:fill color2="#93b64c [3014]" rotate="t" angle="180" colors="0 #769535;52429f #9bc348;1 #9cc746" focus="100%" type="gradient">
                   <o:fill v:ext="view" type="gradientUnscaled"/>
                 </v:fill>
@@ -7512,7 +7482,7 @@
           <w:lang w:val="es-ES" w:eastAsia="es-ES"/>
         </w:rPr>
         <w:drawing>
-          <wp:anchor distT="0" distB="0" distL="114300" distR="114300" simplePos="0" relativeHeight="251668992" behindDoc="0" locked="0" layoutInCell="1" allowOverlap="1" wp14:anchorId="7AA6D26B" wp14:editId="6CE33F4A">
+          <wp:anchor distT="0" distB="0" distL="114300" distR="114300" simplePos="0" relativeHeight="251661312" behindDoc="0" locked="0" layoutInCell="1" allowOverlap="1" wp14:anchorId="7AA6D26B" wp14:editId="6CE33F4A">
             <wp:simplePos x="0" y="0"/>
             <wp:positionH relativeFrom="column">
               <wp:posOffset>72390</wp:posOffset>
@@ -7630,7 +7600,7 @@
         <mc:AlternateContent>
           <mc:Choice Requires="wps">
             <w:drawing>
-              <wp:anchor distT="0" distB="0" distL="114300" distR="114300" simplePos="0" relativeHeight="251680256" behindDoc="0" locked="0" layoutInCell="1" allowOverlap="1">
+              <wp:anchor distT="0" distB="0" distL="114300" distR="114300" simplePos="0" relativeHeight="251673600" behindDoc="0" locked="0" layoutInCell="1" allowOverlap="1">
                 <wp:simplePos x="0" y="0"/>
                 <wp:positionH relativeFrom="column">
                   <wp:posOffset>4244340</wp:posOffset>
@@ -7702,7 +7672,7 @@
           </mc:Choice>
           <mc:Fallback>
             <w:pict>
-              <v:shape id="Llamada rectangular redondeada 74" o:spid="_x0000_s1040" type="#_x0000_t62" style="position:absolute;margin-left:334.2pt;margin-top:202.9pt;width:82.5pt;height:51.75pt;z-index:251680256;visibility:visible;mso-wrap-style:square;mso-wrap-distance-left:9pt;mso-wrap-distance-top:0;mso-wrap-distance-right:9pt;mso-wrap-distance-bottom:0;mso-position-horizontal:absolute;mso-position-horizontal-relative:text;mso-position-vertical:absolute;mso-position-vertical-relative:text;v-text-anchor:middle" o:gfxdata="UEsDBBQABgAIAAAAIQC2gziS/gAAAOEBAAATAAAAW0NvbnRlbnRfVHlwZXNdLnhtbJSRQU7DMBBF&#10;90jcwfIWJU67QAgl6YK0S0CoHGBkTxKLZGx5TGhvj5O2G0SRWNoz/78nu9wcxkFMGNg6quQqL6RA&#10;0s5Y6ir5vt9lD1JwBDIwOMJKHpHlpr69KfdHjyxSmriSfYz+USnWPY7AufNIadK6MEJMx9ApD/oD&#10;OlTrorhX2lFEilmcO2RdNtjC5xDF9pCuTyYBB5bi6bQ4syoJ3g9WQ0ymaiLzg5KdCXlKLjvcW893&#10;SUOqXwnz5DrgnHtJTxOsQfEKIT7DmDSUCaxw7Rqn8787ZsmRM9e2VmPeBN4uqYvTtW7jvijg9N/y&#10;JsXecLq0q+WD6m8AAAD//wMAUEsDBBQABgAIAAAAIQA4/SH/1gAAAJQBAAALAAAAX3JlbHMvLnJl&#10;bHOkkMFqwzAMhu+DvYPRfXGawxijTi+j0GvpHsDYimMaW0Yy2fr2M4PBMnrbUb/Q94l/f/hMi1qR&#10;JVI2sOt6UJgd+ZiDgffL8ekFlFSbvV0oo4EbChzGx4f9GRdb25HMsYhqlCwG5lrLq9biZkxWOiqY&#10;22YiTra2kYMu1l1tQD30/bPm3wwYN0x18gb45AdQl1tp5j/sFB2T0FQ7R0nTNEV3j6o9feQzro1i&#10;OWA14Fm+Q8a1a8+Bvu/d/dMb2JY5uiPbhG/ktn4cqGU/er3pcvwCAAD//wMAUEsDBBQABgAIAAAA&#10;IQCiQAPrhwIAAE0FAAAOAAAAZHJzL2Uyb0RvYy54bWysVMFu2zAMvQ/YPwi6r46ztOmCOkWQosOA&#10;oC3aDj0zspwYk0RNUmJnXz9Kdtyuy2nYxSZFPop8JHV13WrF9tL5Gk3B87MRZ9IILGuzKfj359tP&#10;l5z5AKYEhUYW/CA9v55//HDV2Jkc4xZVKR2jIMbPGlvwbQh2lmVebKUGf4ZWGjJW6DQEUt0mKx00&#10;FF2rbDwaXWQNutI6FNJ7Or3pjHye4leVFOG+qrwMTBWccgvp69J3Hb/Z/ApmGwd2W4s+DfiHLDTU&#10;hi4dQt1AALZz9V+hdC0ceqzCmUCdYVXVQqYaqJp89K6apy1YmWohcrwdaPL/L6y42z84VpcFn044&#10;M6CpRysFGkpgjtgDs9kpcCSXaEoZj8mRWGusnxH4yT64XvMkRgrayun4p+JYm5g+DEzLNjBBh/lo&#10;Mp2eU0ME2S7Op+PxeQyavaKt8+GrRM2iUPBGlhv5iDtTPlJWS1AKdyExDvuVDx32iKFAMb0uoSSF&#10;g5IxJ2UeZUXlUgrjhE6DJpfKsT3QiIAQ0oTPfS7JO8KqWqkBmJ8CqpD3oN43wmQawAE4OgX888YB&#10;kW5FEwawrg26UwHKH8PNnf+x+q7mWH5o123qcT60bo3lgRrvsNsIb8VtTUSvwIcHcLQC1Bta63BP&#10;n0phU3DsJc626H6dOo/+NJlk5ayhlSq4/7kDJzlT3wzN7Jd8Mok7mJQJNZ0U99ayfmsxO71EaklO&#10;D4gVSYz+QR3FyqF+oe1fxFvJBEbQ3QUXwR2VZehWnd4PIReL5EZ7ZyGszJMVMXgkOs7Nc/sCzvbT&#10;FmhO7/C4fjB7N2Odb0QaXOwCVnUawEh1x2vfAtrZNNP9+xIfhbd68np9Bee/AQAA//8DAFBLAwQU&#10;AAYACAAAACEALbRmn+AAAAALAQAADwAAAGRycy9kb3ducmV2LnhtbEyPwU7DMAyG70i8Q2Qkbiwd&#10;7aJSmk6ABIcd0Bgb56wxbaFxqibbCk+POcHR9qff318uJ9eLI46h86RhPktAINXedtRo2L4+XuUg&#10;QjRkTe8JNXxhgGV1flaawvoTveBxExvBIRQKo6GNcSikDHWLzoSZH5D49u5HZyKPYyPtaE4c7np5&#10;nSRKOtMRf2jNgA8t1p+bg9NQq1X2plRjP1a7+2+r5s/0tEatLy+mu1sQEaf4B8OvPqtDxU57fyAb&#10;RK9BqTxjVEOWLLgDE3ma8mavYZHcpCCrUv7vUP0AAAD//wMAUEsBAi0AFAAGAAgAAAAhALaDOJL+&#10;AAAA4QEAABMAAAAAAAAAAAAAAAAAAAAAAFtDb250ZW50X1R5cGVzXS54bWxQSwECLQAUAAYACAAA&#10;ACEAOP0h/9YAAACUAQAACwAAAAAAAAAAAAAAAAAvAQAAX3JlbHMvLnJlbHNQSwECLQAUAAYACAAA&#10;ACEAokAD64cCAABNBQAADgAAAAAAAAAAAAAAAAAuAgAAZHJzL2Uyb0RvYy54bWxQSwECLQAUAAYA&#10;CAAAACEALbRmn+AAAAALAQAADwAAAAAAAAAAAAAAAADhBAAAZHJzL2Rvd25yZXYueG1sUEsFBgAA&#10;AAAEAAQA8wAAAO4FAAAAAA==&#10;" adj="6300,24300" fillcolor="white [3201]" strokecolor="#9bbb59 [3206]" strokeweight="2pt">
+              <v:shape id="Llamada rectangular redondeada 74" o:spid="_x0000_s1040" type="#_x0000_t62" style="position:absolute;margin-left:334.2pt;margin-top:202.9pt;width:82.5pt;height:51.75pt;z-index:251673600;visibility:visible;mso-wrap-style:square;mso-wrap-distance-left:9pt;mso-wrap-distance-top:0;mso-wrap-distance-right:9pt;mso-wrap-distance-bottom:0;mso-position-horizontal:absolute;mso-position-horizontal-relative:text;mso-position-vertical:absolute;mso-position-vertical-relative:text;v-text-anchor:middle" o:gfxdata="UEsDBBQABgAIAAAAIQC2gziS/gAAAOEBAAATAAAAW0NvbnRlbnRfVHlwZXNdLnhtbJSRQU7DMBBF&#10;90jcwfIWJU67QAgl6YK0S0CoHGBkTxKLZGx5TGhvj5O2G0SRWNoz/78nu9wcxkFMGNg6quQqL6RA&#10;0s5Y6ir5vt9lD1JwBDIwOMJKHpHlpr69KfdHjyxSmriSfYz+USnWPY7AufNIadK6MEJMx9ApD/oD&#10;OlTrorhX2lFEilmcO2RdNtjC5xDF9pCuTyYBB5bi6bQ4syoJ3g9WQ0ymaiLzg5KdCXlKLjvcW893&#10;SUOqXwnz5DrgnHtJTxOsQfEKIT7DmDSUCaxw7Rqn8787ZsmRM9e2VmPeBN4uqYvTtW7jvijg9N/y&#10;JsXecLq0q+WD6m8AAAD//wMAUEsDBBQABgAIAAAAIQA4/SH/1gAAAJQBAAALAAAAX3JlbHMvLnJl&#10;bHOkkMFqwzAMhu+DvYPRfXGawxijTi+j0GvpHsDYimMaW0Yy2fr2M4PBMnrbUb/Q94l/f/hMi1qR&#10;JVI2sOt6UJgd+ZiDgffL8ekFlFSbvV0oo4EbChzGx4f9GRdb25HMsYhqlCwG5lrLq9biZkxWOiqY&#10;22YiTra2kYMu1l1tQD30/bPm3wwYN0x18gb45AdQl1tp5j/sFB2T0FQ7R0nTNEV3j6o9feQzro1i&#10;OWA14Fm+Q8a1a8+Bvu/d/dMb2JY5uiPbhG/ktn4cqGU/er3pcvwCAAD//wMAUEsDBBQABgAIAAAA&#10;IQCiQAPrhwIAAE0FAAAOAAAAZHJzL2Uyb0RvYy54bWysVMFu2zAMvQ/YPwi6r46ztOmCOkWQosOA&#10;oC3aDj0zspwYk0RNUmJnXz9Kdtyuy2nYxSZFPop8JHV13WrF9tL5Gk3B87MRZ9IILGuzKfj359tP&#10;l5z5AKYEhUYW/CA9v55//HDV2Jkc4xZVKR2jIMbPGlvwbQh2lmVebKUGf4ZWGjJW6DQEUt0mKx00&#10;FF2rbDwaXWQNutI6FNJ7Or3pjHye4leVFOG+qrwMTBWccgvp69J3Hb/Z/ApmGwd2W4s+DfiHLDTU&#10;hi4dQt1AALZz9V+hdC0ceqzCmUCdYVXVQqYaqJp89K6apy1YmWohcrwdaPL/L6y42z84VpcFn044&#10;M6CpRysFGkpgjtgDs9kpcCSXaEoZj8mRWGusnxH4yT64XvMkRgrayun4p+JYm5g+DEzLNjBBh/lo&#10;Mp2eU0ME2S7Op+PxeQyavaKt8+GrRM2iUPBGlhv5iDtTPlJWS1AKdyExDvuVDx32iKFAMb0uoSSF&#10;g5IxJ2UeZUXlUgrjhE6DJpfKsT3QiIAQ0oTPfS7JO8KqWqkBmJ8CqpD3oN43wmQawAE4OgX888YB&#10;kW5FEwawrg26UwHKH8PNnf+x+q7mWH5o123qcT60bo3lgRrvsNsIb8VtTUSvwIcHcLQC1Bta63BP&#10;n0phU3DsJc626H6dOo/+NJlk5ayhlSq4/7kDJzlT3wzN7Jd8Mok7mJQJNZ0U99ayfmsxO71EaklO&#10;D4gVSYz+QR3FyqF+oe1fxFvJBEbQ3QUXwR2VZehWnd4PIReL5EZ7ZyGszJMVMXgkOs7Nc/sCzvbT&#10;FmhO7/C4fjB7N2Odb0QaXOwCVnUawEh1x2vfAtrZNNP9+xIfhbd68np9Bee/AQAA//8DAFBLAwQU&#10;AAYACAAAACEALbRmn+AAAAALAQAADwAAAGRycy9kb3ducmV2LnhtbEyPwU7DMAyG70i8Q2Qkbiwd&#10;7aJSmk6ABIcd0Bgb56wxbaFxqibbCk+POcHR9qff318uJ9eLI46h86RhPktAINXedtRo2L4+XuUg&#10;QjRkTe8JNXxhgGV1flaawvoTveBxExvBIRQKo6GNcSikDHWLzoSZH5D49u5HZyKPYyPtaE4c7np5&#10;nSRKOtMRf2jNgA8t1p+bg9NQq1X2plRjP1a7+2+r5s/0tEatLy+mu1sQEaf4B8OvPqtDxU57fyAb&#10;RK9BqTxjVEOWLLgDE3ma8mavYZHcpCCrUv7vUP0AAAD//wMAUEsBAi0AFAAGAAgAAAAhALaDOJL+&#10;AAAA4QEAABMAAAAAAAAAAAAAAAAAAAAAAFtDb250ZW50X1R5cGVzXS54bWxQSwECLQAUAAYACAAA&#10;ACEAOP0h/9YAAACUAQAACwAAAAAAAAAAAAAAAAAvAQAAX3JlbHMvLnJlbHNQSwECLQAUAAYACAAA&#10;ACEAokAD64cCAABNBQAADgAAAAAAAAAAAAAAAAAuAgAAZHJzL2Uyb0RvYy54bWxQSwECLQAUAAYA&#10;CAAAACEALbRmn+AAAAALAQAADwAAAAAAAAAAAAAAAADhBAAAZHJzL2Rvd25yZXYueG1sUEsFBgAA&#10;AAAEAAQA8wAAAO4FAAAAAA==&#10;" adj="6300,24300" fillcolor="white [3201]" strokecolor="#9bbb59 [3206]" strokeweight="2pt">
                 <v:textbox>
                   <w:txbxContent>
                     <w:p>
@@ -7734,7 +7704,7 @@
         <mc:AlternateContent>
           <mc:Choice Requires="wps">
             <w:drawing>
-              <wp:anchor distT="0" distB="0" distL="114300" distR="114300" simplePos="0" relativeHeight="251679232" behindDoc="0" locked="0" layoutInCell="1" allowOverlap="1">
+              <wp:anchor distT="0" distB="0" distL="114300" distR="114300" simplePos="0" relativeHeight="251671552" behindDoc="0" locked="0" layoutInCell="1" allowOverlap="1">
                 <wp:simplePos x="0" y="0"/>
                 <wp:positionH relativeFrom="column">
                   <wp:posOffset>4349115</wp:posOffset>
@@ -7788,7 +7758,7 @@
           </mc:Choice>
           <mc:Fallback>
             <w:pict>
-              <v:shape w14:anchorId="27D9E362" id="Flecha abajo 73" o:spid="_x0000_s1026" type="#_x0000_t67" style="position:absolute;margin-left:342.45pt;margin-top:265.15pt;width:30.75pt;height:29.25pt;z-index:251679232;visibility:visible;mso-wrap-style:square;mso-wrap-distance-left:9pt;mso-wrap-distance-top:0;mso-wrap-distance-right:9pt;mso-wrap-distance-bottom:0;mso-position-horizontal:absolute;mso-position-horizontal-relative:text;mso-position-vertical:absolute;mso-position-vertical-relative:text;v-text-anchor:middle" o:gfxdata="UEsDBBQABgAIAAAAIQC2gziS/gAAAOEBAAATAAAAW0NvbnRlbnRfVHlwZXNdLnhtbJSRQU7DMBBF&#10;90jcwfIWJU67QAgl6YK0S0CoHGBkTxKLZGx5TGhvj5O2G0SRWNoz/78nu9wcxkFMGNg6quQqL6RA&#10;0s5Y6ir5vt9lD1JwBDIwOMJKHpHlpr69KfdHjyxSmriSfYz+USnWPY7AufNIadK6MEJMx9ApD/oD&#10;OlTrorhX2lFEilmcO2RdNtjC5xDF9pCuTyYBB5bi6bQ4syoJ3g9WQ0ymaiLzg5KdCXlKLjvcW893&#10;SUOqXwnz5DrgnHtJTxOsQfEKIT7DmDSUCaxw7Rqn8787ZsmRM9e2VmPeBN4uqYvTtW7jvijg9N/y&#10;JsXecLq0q+WD6m8AAAD//wMAUEsDBBQABgAIAAAAIQA4/SH/1gAAAJQBAAALAAAAX3JlbHMvLnJl&#10;bHOkkMFqwzAMhu+DvYPRfXGawxijTi+j0GvpHsDYimMaW0Yy2fr2M4PBMnrbUb/Q94l/f/hMi1qR&#10;JVI2sOt6UJgd+ZiDgffL8ekFlFSbvV0oo4EbChzGx4f9GRdb25HMsYhqlCwG5lrLq9biZkxWOiqY&#10;22YiTra2kYMu1l1tQD30/bPm3wwYN0x18gb45AdQl1tp5j/sFB2T0FQ7R0nTNEV3j6o9feQzro1i&#10;OWA14Fm+Q8a1a8+Bvu/d/dMb2JY5uiPbhG/ktn4cqGU/er3pcvwCAAD//wMAUEsDBBQABgAIAAAA&#10;IQBhbcJLZAIAAB8FAAAOAAAAZHJzL2Uyb0RvYy54bWysVNtqGzEQfS/0H4Tem/W1bkzWwSSkFEIS&#10;mpQ8y1rJu0XSqCPZa/frO9Ku7ZCGQktftDOa+9kzurjcWcO2CkMDruTDswFnykmoGrcu+benmw+f&#10;OAtRuEoYcKrkexX45eL9u4vWz9UIajCVQkZJXJi3vuR1jH5eFEHWyopwBl45MmpAKyKpuC4qFC1l&#10;t6YYDQYfixaw8ghShUC3152RL3J+rZWM91oHFZkpOfUW84n5XKWzWFyI+RqFrxvZtyH+oQsrGkdF&#10;j6muRRRsg81vqWwjEQLoeCbBFqB1I1WegaYZDl5N81gLr/IsBE7wR5jC/0sr77YPyJqq5LMxZ05Y&#10;+kc3RslaMLES34HRNWHU+jAn10f/gL0WSEwD7zTa9KVR2C7juj/iqnaRSbocnw+moylnkkzj2XAy&#10;m6acxSnYY4ifFViWhJJX0LolIrQZUrG9DbHzP/hRcOqo6yFLcW9UasO4r0rTPLmVdJGZpK4Msq0g&#10;DggplYt5JqqfvZOXbow5Bo5z2T8G9v4pVGWW/U3wMSJXBhePwbZxgG9VN3HYQ6Y7/wMC3dwJghVU&#10;e/qVCB3Hg5c3DaF5K0J8EEikJvrTosZ7OrSBtuTQS5zVgD/fuk/+xDWyctbSkpQ8/NgIVJyZL45Y&#10;eD6cTNJWZWUynY1IwZeW1UuL29groH8wpCfByywm/2gOokawz7TPy1SVTMJJql1yGfGgXMVueelF&#10;kGq5zG60SV7EW/foZUqeUE1Eedo9C/Q9pSJx8Q4OCyXmr0jV+aZIB8tNBN1kxp1w7fGmLczE7V+M&#10;tOYv9ex1etcWvwAAAP//AwBQSwMEFAAGAAgAAAAhAEMZh+ngAAAACwEAAA8AAABkcnMvZG93bnJl&#10;di54bWxMj91OwzAMRu+ReIfISNyxFFpKVppOCPEjIUBaxwNkjWnLGqdqsq28PeYKLm0ffT5fuZrd&#10;IA44hd6ThstFAgKp8banVsPH5vFCgQjRkDWDJ9TwjQFW1elJaQrrj7TGQx1bwSEUCqOhi3EspAxN&#10;h86EhR+R+PbpJ2cij1Mr7WSOHO4GeZUkuXSmJ/7QmRHvO2x29d5piAbr9PlJNdTaN7t8/3oYXl92&#10;Wp+fzXe3ICLO8Q+GX31Wh4qdtn5PNohBQ66yJaMartMkBcHETZZnILa8UUqBrEr5v0P1AwAA//8D&#10;AFBLAQItABQABgAIAAAAIQC2gziS/gAAAOEBAAATAAAAAAAAAAAAAAAAAAAAAABbQ29udGVudF9U&#10;eXBlc10ueG1sUEsBAi0AFAAGAAgAAAAhADj9If/WAAAAlAEAAAsAAAAAAAAAAAAAAAAALwEAAF9y&#10;ZWxzLy5yZWxzUEsBAi0AFAAGAAgAAAAhAGFtwktkAgAAHwUAAA4AAAAAAAAAAAAAAAAALgIAAGRy&#10;cy9lMm9Eb2MueG1sUEsBAi0AFAAGAAgAAAAhAEMZh+ngAAAACwEAAA8AAAAAAAAAAAAAAAAAvgQA&#10;AGRycy9kb3ducmV2LnhtbFBLBQYAAAAABAAEAPMAAADLBQAAAAA=&#10;" adj="10800" fillcolor="#506329 [1638]" stroked="f">
+              <v:shape w14:anchorId="0EBC8C0D" id="Flecha abajo 73" o:spid="_x0000_s1026" type="#_x0000_t67" style="position:absolute;margin-left:342.45pt;margin-top:265.15pt;width:30.75pt;height:29.25pt;z-index:251671552;visibility:visible;mso-wrap-style:square;mso-wrap-distance-left:9pt;mso-wrap-distance-top:0;mso-wrap-distance-right:9pt;mso-wrap-distance-bottom:0;mso-position-horizontal:absolute;mso-position-horizontal-relative:text;mso-position-vertical:absolute;mso-position-vertical-relative:text;v-text-anchor:middle" o:gfxdata="UEsDBBQABgAIAAAAIQC2gziS/gAAAOEBAAATAAAAW0NvbnRlbnRfVHlwZXNdLnhtbJSRQU7DMBBF&#10;90jcwfIWJU67QAgl6YK0S0CoHGBkTxKLZGx5TGhvj5O2G0SRWNoz/78nu9wcxkFMGNg6quQqL6RA&#10;0s5Y6ir5vt9lD1JwBDIwOMJKHpHlpr69KfdHjyxSmriSfYz+USnWPY7AufNIadK6MEJMx9ApD/oD&#10;OlTrorhX2lFEilmcO2RdNtjC5xDF9pCuTyYBB5bi6bQ4syoJ3g9WQ0ymaiLzg5KdCXlKLjvcW893&#10;SUOqXwnz5DrgnHtJTxOsQfEKIT7DmDSUCaxw7Rqn8787ZsmRM9e2VmPeBN4uqYvTtW7jvijg9N/y&#10;JsXecLq0q+WD6m8AAAD//wMAUEsDBBQABgAIAAAAIQA4/SH/1gAAAJQBAAALAAAAX3JlbHMvLnJl&#10;bHOkkMFqwzAMhu+DvYPRfXGawxijTi+j0GvpHsDYimMaW0Yy2fr2M4PBMnrbUb/Q94l/f/hMi1qR&#10;JVI2sOt6UJgd+ZiDgffL8ekFlFSbvV0oo4EbChzGx4f9GRdb25HMsYhqlCwG5lrLq9biZkxWOiqY&#10;22YiTra2kYMu1l1tQD30/bPm3wwYN0x18gb45AdQl1tp5j/sFB2T0FQ7R0nTNEV3j6o9feQzro1i&#10;OWA14Fm+Q8a1a8+Bvu/d/dMb2JY5uiPbhG/ktn4cqGU/er3pcvwCAAD//wMAUEsDBBQABgAIAAAA&#10;IQBhbcJLZAIAAB8FAAAOAAAAZHJzL2Uyb0RvYy54bWysVNtqGzEQfS/0H4Tem/W1bkzWwSSkFEIS&#10;mpQ8y1rJu0XSqCPZa/frO9Ku7ZCGQktftDOa+9kzurjcWcO2CkMDruTDswFnykmoGrcu+benmw+f&#10;OAtRuEoYcKrkexX45eL9u4vWz9UIajCVQkZJXJi3vuR1jH5eFEHWyopwBl45MmpAKyKpuC4qFC1l&#10;t6YYDQYfixaw8ghShUC3152RL3J+rZWM91oHFZkpOfUW84n5XKWzWFyI+RqFrxvZtyH+oQsrGkdF&#10;j6muRRRsg81vqWwjEQLoeCbBFqB1I1WegaYZDl5N81gLr/IsBE7wR5jC/0sr77YPyJqq5LMxZ05Y&#10;+kc3RslaMLES34HRNWHU+jAn10f/gL0WSEwD7zTa9KVR2C7juj/iqnaRSbocnw+moylnkkzj2XAy&#10;m6acxSnYY4ifFViWhJJX0LolIrQZUrG9DbHzP/hRcOqo6yFLcW9UasO4r0rTPLmVdJGZpK4Msq0g&#10;DggplYt5JqqfvZOXbow5Bo5z2T8G9v4pVGWW/U3wMSJXBhePwbZxgG9VN3HYQ6Y7/wMC3dwJghVU&#10;e/qVCB3Hg5c3DaF5K0J8EEikJvrTosZ7OrSBtuTQS5zVgD/fuk/+xDWyctbSkpQ8/NgIVJyZL45Y&#10;eD6cTNJWZWUynY1IwZeW1UuL29groH8wpCfByywm/2gOokawz7TPy1SVTMJJql1yGfGgXMVueelF&#10;kGq5zG60SV7EW/foZUqeUE1Eedo9C/Q9pSJx8Q4OCyXmr0jV+aZIB8tNBN1kxp1w7fGmLczE7V+M&#10;tOYv9ex1etcWvwAAAP//AwBQSwMEFAAGAAgAAAAhAEMZh+ngAAAACwEAAA8AAABkcnMvZG93bnJl&#10;di54bWxMj91OwzAMRu+ReIfISNyxFFpKVppOCPEjIUBaxwNkjWnLGqdqsq28PeYKLm0ffT5fuZrd&#10;IA44hd6ThstFAgKp8banVsPH5vFCgQjRkDWDJ9TwjQFW1elJaQrrj7TGQx1bwSEUCqOhi3EspAxN&#10;h86EhR+R+PbpJ2cij1Mr7WSOHO4GeZUkuXSmJ/7QmRHvO2x29d5piAbr9PlJNdTaN7t8/3oYXl92&#10;Wp+fzXe3ICLO8Q+GX31Wh4qdtn5PNohBQ66yJaMartMkBcHETZZnILa8UUqBrEr5v0P1AwAA//8D&#10;AFBLAQItABQABgAIAAAAIQC2gziS/gAAAOEBAAATAAAAAAAAAAAAAAAAAAAAAABbQ29udGVudF9U&#10;eXBlc10ueG1sUEsBAi0AFAAGAAgAAAAhADj9If/WAAAAlAEAAAsAAAAAAAAAAAAAAAAALwEAAF9y&#10;ZWxzLy5yZWxzUEsBAi0AFAAGAAgAAAAhAGFtwktkAgAAHwUAAA4AAAAAAAAAAAAAAAAALgIAAGRy&#10;cy9lMm9Eb2MueG1sUEsBAi0AFAAGAAgAAAAhAEMZh+ngAAAACwEAAA8AAAAAAAAAAAAAAAAAvgQA&#10;AGRycy9kb3ducmV2LnhtbFBLBQYAAAAABAAEAPMAAADLBQAAAAA=&#10;" adj="10800" fillcolor="#506329 [1638]" stroked="f">
                 <v:fill color2="#93b64c [3014]" rotate="t" angle="180" colors="0 #769535;52429f #9bc348;1 #9cc746" focus="100%" type="gradient">
                   <o:fill v:ext="view" type="gradientUnscaled"/>
                 </v:fill>
@@ -7806,7 +7776,7 @@
         <mc:AlternateContent>
           <mc:Choice Requires="wps">
             <w:drawing>
-              <wp:anchor distT="0" distB="0" distL="114300" distR="114300" simplePos="0" relativeHeight="251676160" behindDoc="0" locked="0" layoutInCell="1" allowOverlap="1">
+              <wp:anchor distT="0" distB="0" distL="114300" distR="114300" simplePos="0" relativeHeight="251669504" behindDoc="0" locked="0" layoutInCell="1" allowOverlap="1">
                 <wp:simplePos x="0" y="0"/>
                 <wp:positionH relativeFrom="column">
                   <wp:posOffset>2120265</wp:posOffset>
@@ -7878,7 +7848,7 @@
           </mc:Choice>
           <mc:Fallback>
             <w:pict>
-              <v:shape id="Llamada rectangular redondeada 72" o:spid="_x0000_s1041" type="#_x0000_t62" style="position:absolute;margin-left:166.95pt;margin-top:48.4pt;width:118.5pt;height:1in;z-index:251676160;visibility:visible;mso-wrap-style:square;mso-wrap-distance-left:9pt;mso-wrap-distance-top:0;mso-wrap-distance-right:9pt;mso-wrap-distance-bottom:0;mso-position-horizontal:absolute;mso-position-horizontal-relative:text;mso-position-vertical:absolute;mso-position-vertical-relative:text;v-text-anchor:middle" o:gfxdata="UEsDBBQABgAIAAAAIQC2gziS/gAAAOEBAAATAAAAW0NvbnRlbnRfVHlwZXNdLnhtbJSRQU7DMBBF&#10;90jcwfIWJU67QAgl6YK0S0CoHGBkTxKLZGx5TGhvj5O2G0SRWNoz/78nu9wcxkFMGNg6quQqL6RA&#10;0s5Y6ir5vt9lD1JwBDIwOMJKHpHlpr69KfdHjyxSmriSfYz+USnWPY7AufNIadK6MEJMx9ApD/oD&#10;OlTrorhX2lFEilmcO2RdNtjC5xDF9pCuTyYBB5bi6bQ4syoJ3g9WQ0ymaiLzg5KdCXlKLjvcW893&#10;SUOqXwnz5DrgnHtJTxOsQfEKIT7DmDSUCaxw7Rqn8787ZsmRM9e2VmPeBN4uqYvTtW7jvijg9N/y&#10;JsXecLq0q+WD6m8AAAD//wMAUEsDBBQABgAIAAAAIQA4/SH/1gAAAJQBAAALAAAAX3JlbHMvLnJl&#10;bHOkkMFqwzAMhu+DvYPRfXGawxijTi+j0GvpHsDYimMaW0Yy2fr2M4PBMnrbUb/Q94l/f/hMi1qR&#10;JVI2sOt6UJgd+ZiDgffL8ekFlFSbvV0oo4EbChzGx4f9GRdb25HMsYhqlCwG5lrLq9biZkxWOiqY&#10;22YiTra2kYMu1l1tQD30/bPm3wwYN0x18gb45AdQl1tp5j/sFB2T0FQ7R0nTNEV3j6o9feQzro1i&#10;OWA14Fm+Q8a1a8+Bvu/d/dMb2JY5uiPbhG/ktn4cqGU/er3pcvwCAAD//wMAUEsDBBQABgAIAAAA&#10;IQATFWkTiQIAAE0FAAAOAAAAZHJzL2Uyb0RvYy54bWysVE1v2zAMvQ/YfxB0X21nydoGdYogRYcB&#10;QVu0HXpmZDkxJouaJMfOfv0o2XG7LqdhF5sS+fjxSOrquqsV20vrKtQ5z85SzqQWWFR6m/Pvz7ef&#10;LjhzHnQBCrXM+UE6fr34+OGqNXM5wR2qQlpGTrSbtybnO+/NPEmc2Mka3BkaqUlZoq3B09Fuk8JC&#10;S95rlUzS9EvSoi2MRSGdo9ubXskX0X9ZSuHvy9JJz1TOKTcfvzZ+N+GbLK5gvrVgdpUY0oB/yKKG&#10;SlPQ0dUNeGCNrf5yVVfCosPSnwmsEyzLSshYA1WTpe+qedqBkbEWIseZkSb3/9yKu/2DZVWR8/MJ&#10;Zxpq6tFaQQ0FMEvsgd42CizJBepChmsyJNZa4+YEfjIPdjg5EgMFXWnr8KfiWBeZPoxMy84zQZfZ&#10;LJ1ezqghgnSX2XSaxlYkr2hjnf8qsWZByHkri618xEYXj5TVCpTCxkfGYb92nlIg7BFDh5Ben1CU&#10;/EHJkJPSj7KkcimFSUTHQZMrZdkeaERACKn951Ag+YvWAVZWSo3A7BRQ+WwADbYBJuMAjsD0FPDP&#10;iCMiRkXtR3BdabSnHBQ/xsi9/bH6vuZQvu82XexxNju2boPFgRpvsd8IZ8RtRUSvwfkHsLQC1Bta&#10;a39Pn1Jhm3McJM52aH+dug/2NJmk5ayllcq5+9mAlZypb5pmNvaZdjAeprPzCcWwbzWbtxrd1Cuk&#10;lmT0gBgRxWDv1VEsLdYvtP3LEJVUoAXFzrnw9nhY+X7V6f0QcrmMZrR3BvxaPxkRnAeiw9w8dy9g&#10;zTBtnub0Do/rB/N3M9bbBqTGZeOxrOIABqp7XocW0M7GORrel/AovD1Hq9dXcPEbAAD//wMAUEsD&#10;BBQABgAIAAAAIQCdG3454AAAAAoBAAAPAAAAZHJzL2Rvd25yZXYueG1sTI9NT8MwDIbvSPyHyEjc&#10;WLJ1hK00nQAJDjtMMD7OWWPaQuNUTbYVfj3mBEfbj14/b7EafScOOMQ2kIHpRIFAqoJrqTbw8nx/&#10;sQARkyVnu0Bo4AsjrMrTk8LmLhzpCQ/bVAsOoZhbA01KfS5lrBr0Nk5Cj8S39zB4m3gcaukGe+Rw&#10;38mZUlp62xJ/aGyPdw1Wn9u9N1Dp9fxN69p9rF9vv52ebujhEY05PxtvrkEkHNMfDL/6rA4lO+3C&#10;nlwUnYEsy5aMGlhqrsDA5ZXixc7AbK4WIMtC/q9Q/gAAAP//AwBQSwECLQAUAAYACAAAACEAtoM4&#10;kv4AAADhAQAAEwAAAAAAAAAAAAAAAAAAAAAAW0NvbnRlbnRfVHlwZXNdLnhtbFBLAQItABQABgAI&#10;AAAAIQA4/SH/1gAAAJQBAAALAAAAAAAAAAAAAAAAAC8BAABfcmVscy8ucmVsc1BLAQItABQABgAI&#10;AAAAIQATFWkTiQIAAE0FAAAOAAAAAAAAAAAAAAAAAC4CAABkcnMvZTJvRG9jLnhtbFBLAQItABQA&#10;BgAIAAAAIQCdG3454AAAAAoBAAAPAAAAAAAAAAAAAAAAAOMEAABkcnMvZG93bnJldi54bWxQSwUG&#10;AAAAAAQABADzAAAA8AUAAAAA&#10;" adj="6300,24300" fillcolor="white [3201]" strokecolor="#9bbb59 [3206]" strokeweight="2pt">
+              <v:shape id="Llamada rectangular redondeada 72" o:spid="_x0000_s1041" type="#_x0000_t62" style="position:absolute;margin-left:166.95pt;margin-top:48.4pt;width:118.5pt;height:1in;z-index:251669504;visibility:visible;mso-wrap-style:square;mso-wrap-distance-left:9pt;mso-wrap-distance-top:0;mso-wrap-distance-right:9pt;mso-wrap-distance-bottom:0;mso-position-horizontal:absolute;mso-position-horizontal-relative:text;mso-position-vertical:absolute;mso-position-vertical-relative:text;v-text-anchor:middle" o:gfxdata="UEsDBBQABgAIAAAAIQC2gziS/gAAAOEBAAATAAAAW0NvbnRlbnRfVHlwZXNdLnhtbJSRQU7DMBBF&#10;90jcwfIWJU67QAgl6YK0S0CoHGBkTxKLZGx5TGhvj5O2G0SRWNoz/78nu9wcxkFMGNg6quQqL6RA&#10;0s5Y6ir5vt9lD1JwBDIwOMJKHpHlpr69KfdHjyxSmriSfYz+USnWPY7AufNIadK6MEJMx9ApD/oD&#10;OlTrorhX2lFEilmcO2RdNtjC5xDF9pCuTyYBB5bi6bQ4syoJ3g9WQ0ymaiLzg5KdCXlKLjvcW893&#10;SUOqXwnz5DrgnHtJTxOsQfEKIT7DmDSUCaxw7Rqn8787ZsmRM9e2VmPeBN4uqYvTtW7jvijg9N/y&#10;JsXecLq0q+WD6m8AAAD//wMAUEsDBBQABgAIAAAAIQA4/SH/1gAAAJQBAAALAAAAX3JlbHMvLnJl&#10;bHOkkMFqwzAMhu+DvYPRfXGawxijTi+j0GvpHsDYimMaW0Yy2fr2M4PBMnrbUb/Q94l/f/hMi1qR&#10;JVI2sOt6UJgd+ZiDgffL8ekFlFSbvV0oo4EbChzGx4f9GRdb25HMsYhqlCwG5lrLq9biZkxWOiqY&#10;22YiTra2kYMu1l1tQD30/bPm3wwYN0x18gb45AdQl1tp5j/sFB2T0FQ7R0nTNEV3j6o9feQzro1i&#10;OWA14Fm+Q8a1a8+Bvu/d/dMb2JY5uiPbhG/ktn4cqGU/er3pcvwCAAD//wMAUEsDBBQABgAIAAAA&#10;IQATFWkTiQIAAE0FAAAOAAAAZHJzL2Uyb0RvYy54bWysVE1v2zAMvQ/YfxB0X21nydoGdYogRYcB&#10;QVu0HXpmZDkxJouaJMfOfv0o2XG7LqdhF5sS+fjxSOrquqsV20vrKtQ5z85SzqQWWFR6m/Pvz7ef&#10;LjhzHnQBCrXM+UE6fr34+OGqNXM5wR2qQlpGTrSbtybnO+/NPEmc2Mka3BkaqUlZoq3B09Fuk8JC&#10;S95rlUzS9EvSoi2MRSGdo9ubXskX0X9ZSuHvy9JJz1TOKTcfvzZ+N+GbLK5gvrVgdpUY0oB/yKKG&#10;SlPQ0dUNeGCNrf5yVVfCosPSnwmsEyzLSshYA1WTpe+qedqBkbEWIseZkSb3/9yKu/2DZVWR8/MJ&#10;Zxpq6tFaQQ0FMEvsgd42CizJBepChmsyJNZa4+YEfjIPdjg5EgMFXWnr8KfiWBeZPoxMy84zQZfZ&#10;LJ1ezqghgnSX2XSaxlYkr2hjnf8qsWZByHkri618xEYXj5TVCpTCxkfGYb92nlIg7BFDh5Ben1CU&#10;/EHJkJPSj7KkcimFSUTHQZMrZdkeaERACKn951Ag+YvWAVZWSo3A7BRQ+WwADbYBJuMAjsD0FPDP&#10;iCMiRkXtR3BdabSnHBQ/xsi9/bH6vuZQvu82XexxNju2boPFgRpvsd8IZ8RtRUSvwfkHsLQC1Bta&#10;a39Pn1Jhm3McJM52aH+dug/2NJmk5ayllcq5+9mAlZypb5pmNvaZdjAeprPzCcWwbzWbtxrd1Cuk&#10;lmT0gBgRxWDv1VEsLdYvtP3LEJVUoAXFzrnw9nhY+X7V6f0QcrmMZrR3BvxaPxkRnAeiw9w8dy9g&#10;zTBtnub0Do/rB/N3M9bbBqTGZeOxrOIABqp7XocW0M7GORrel/AovD1Hq9dXcPEbAAD//wMAUEsD&#10;BBQABgAIAAAAIQCdG3454AAAAAoBAAAPAAAAZHJzL2Rvd25yZXYueG1sTI9NT8MwDIbvSPyHyEjc&#10;WLJ1hK00nQAJDjtMMD7OWWPaQuNUTbYVfj3mBEfbj14/b7EafScOOMQ2kIHpRIFAqoJrqTbw8nx/&#10;sQARkyVnu0Bo4AsjrMrTk8LmLhzpCQ/bVAsOoZhbA01KfS5lrBr0Nk5Cj8S39zB4m3gcaukGe+Rw&#10;38mZUlp62xJ/aGyPdw1Wn9u9N1Dp9fxN69p9rF9vv52ebujhEY05PxtvrkEkHNMfDL/6rA4lO+3C&#10;nlwUnYEsy5aMGlhqrsDA5ZXixc7AbK4WIMtC/q9Q/gAAAP//AwBQSwECLQAUAAYACAAAACEAtoM4&#10;kv4AAADhAQAAEwAAAAAAAAAAAAAAAAAAAAAAW0NvbnRlbnRfVHlwZXNdLnhtbFBLAQItABQABgAI&#10;AAAAIQA4/SH/1gAAAJQBAAALAAAAAAAAAAAAAAAAAC8BAABfcmVscy8ucmVsc1BLAQItABQABgAI&#10;AAAAIQATFWkTiQIAAE0FAAAOAAAAAAAAAAAAAAAAAC4CAABkcnMvZTJvRG9jLnhtbFBLAQItABQA&#10;BgAIAAAAIQCdG3454AAAAAoBAAAPAAAAAAAAAAAAAAAAAOMEAABkcnMvZG93bnJldi54bWxQSwUG&#10;AAAAAAQABADzAAAA8AUAAAAA&#10;" adj="6300,24300" fillcolor="white [3201]" strokecolor="#9bbb59 [3206]" strokeweight="2pt">
                 <v:textbox>
                   <w:txbxContent>
                     <w:p>
@@ -7910,7 +7880,7 @@
         <mc:AlternateContent>
           <mc:Choice Requires="wps">
             <w:drawing>
-              <wp:anchor distT="0" distB="0" distL="114300" distR="114300" simplePos="0" relativeHeight="251674112" behindDoc="0" locked="0" layoutInCell="1" allowOverlap="1">
+              <wp:anchor distT="0" distB="0" distL="114300" distR="114300" simplePos="0" relativeHeight="251666432" behindDoc="0" locked="0" layoutInCell="1" allowOverlap="1">
                 <wp:simplePos x="0" y="0"/>
                 <wp:positionH relativeFrom="column">
                   <wp:posOffset>2329815</wp:posOffset>
@@ -7967,7 +7937,7 @@
           </mc:Choice>
           <mc:Fallback>
             <w:pict>
-              <v:shape w14:anchorId="13699CB7" id="Flecha abajo 71" o:spid="_x0000_s1026" type="#_x0000_t67" style="position:absolute;margin-left:183.45pt;margin-top:131.65pt;width:36pt;height:37.5pt;z-index:251674112;visibility:visible;mso-wrap-style:square;mso-wrap-distance-left:9pt;mso-wrap-distance-top:0;mso-wrap-distance-right:9pt;mso-wrap-distance-bottom:0;mso-position-horizontal:absolute;mso-position-horizontal-relative:text;mso-position-vertical:absolute;mso-position-vertical-relative:text;v-text-anchor:middle" o:gfxdata="UEsDBBQABgAIAAAAIQC2gziS/gAAAOEBAAATAAAAW0NvbnRlbnRfVHlwZXNdLnhtbJSRQU7DMBBF&#10;90jcwfIWJU67QAgl6YK0S0CoHGBkTxKLZGx5TGhvj5O2G0SRWNoz/78nu9wcxkFMGNg6quQqL6RA&#10;0s5Y6ir5vt9lD1JwBDIwOMJKHpHlpr69KfdHjyxSmriSfYz+USnWPY7AufNIadK6MEJMx9ApD/oD&#10;OlTrorhX2lFEilmcO2RdNtjC5xDF9pCuTyYBB5bi6bQ4syoJ3g9WQ0ymaiLzg5KdCXlKLjvcW893&#10;SUOqXwnz5DrgnHtJTxOsQfEKIT7DmDSUCaxw7Rqn8787ZsmRM9e2VmPeBN4uqYvTtW7jvijg9N/y&#10;JsXecLq0q+WD6m8AAAD//wMAUEsDBBQABgAIAAAAIQA4/SH/1gAAAJQBAAALAAAAX3JlbHMvLnJl&#10;bHOkkMFqwzAMhu+DvYPRfXGawxijTi+j0GvpHsDYimMaW0Yy2fr2M4PBMnrbUb/Q94l/f/hMi1qR&#10;JVI2sOt6UJgd+ZiDgffL8ekFlFSbvV0oo4EbChzGx4f9GRdb25HMsYhqlCwG5lrLq9biZkxWOiqY&#10;22YiTra2kYMu1l1tQD30/bPm3wwYN0x18gb45AdQl1tp5j/sFB2T0FQ7R0nTNEV3j6o9feQzro1i&#10;OWA14Fm+Q8a1a8+Bvu/d/dMb2JY5uiPbhG/ktn4cqGU/er3pcvwCAAD//wMAUEsDBBQABgAIAAAA&#10;IQCMw7brggIAAHAFAAAOAAAAZHJzL2Uyb0RvYy54bWysVN1P2zAQf5+0/8Hy+0hbCmUVKapATJMQ&#10;VIOJZ9exSZDt885u0+6v39lJP7ahSZuWB+fO9/27O19ebaxha4WhAVfy4cmAM+UkVI17KfnXp9sP&#10;F5yFKFwlDDhV8q0K/Gr2/t1l66dqBDWYSiEjJy5MW1/yOkY/LYoga2VFOAGvHAk1oBWRWHwpKhQt&#10;ebemGA0G50ULWHkEqUKg25tOyGfZv9ZKxgetg4rMlJxyi/nEfC7TWcwuxfQFha8b2ach/iELKxpH&#10;QfeubkQUbIXNb65sIxEC6HgiwRagdSNVroGqGQ5+qeaxFl7lWgic4Pcwhf/nVt6vF8iaquSTIWdO&#10;WOrRrVGyFkwsxSswuiaMWh+mpProF9hzgchU8EajTX8qhW0yrts9rmoTmaTL8dmEesWZJNF4cj46&#10;y7gXB2OPIX5SYFkiSl5B6+aI0GZIxfouxIxt1ScoqldKVltDrVoLw84G9PWtPNIZHetMBhenp0mH&#10;wvYeidoFputUYldUpuLWqBTUuC9KE0C5tnSRR1NdG2QUuuRCSuXiznPWTlq6MWZveJrr+KNhr59M&#10;VR7bvzHeW+TI4OLe2DYO8K3oJua+EgS6098h0NWdIFhCtaXZQOiWJnh521B77kSIC4EEPXWUNj8+&#10;0KENtCWHnuKsBvz+1n3Sp+ElKWctbV3Jw7eVQMWZ+exorD8Ox+O0ppnJY8MZHkuWxxK3stdAPaBh&#10;oOwyScYYzY7UCPaZHoh5ikoi4STFLrmMuGOuY/ca0BMj1Xye1Wg1vYh37tHL5DyhmgblafMs0Pcz&#10;Gmm472G3of1MdeN10E2WDuarCLqJSXjAtWdorYn66d045rPW4aGc/QAAAP//AwBQSwMEFAAGAAgA&#10;AAAhABXrYZzgAAAACwEAAA8AAABkcnMvZG93bnJldi54bWxMj8FOwzAMhu9IvENkJC6IpVtQKaXp&#10;BAi00w4UxDlrvLajcUqTbWVPjznB0f4//f5cLCfXiwOOofOkYT5LQCDV3nbUaHh/e7nOQIRoyJre&#10;E2r4xgDL8vysMLn1R3rFQxUbwSUUcqOhjXHIpQx1i86EmR+QONv60ZnI49hIO5ojl7teLpIklc50&#10;xBdaM+BTi/VntXcabrf28fRV1bvuA1f0PF/vFlerk9aXF9PDPYiIU/yD4Vef1aFkp43fkw2i16DS&#10;9I5RDYtUKRBM3KiMNxuOVKZAloX8/0P5AwAA//8DAFBLAQItABQABgAIAAAAIQC2gziS/gAAAOEB&#10;AAATAAAAAAAAAAAAAAAAAAAAAABbQ29udGVudF9UeXBlc10ueG1sUEsBAi0AFAAGAAgAAAAhADj9&#10;If/WAAAAlAEAAAsAAAAAAAAAAAAAAAAALwEAAF9yZWxzLy5yZWxzUEsBAi0AFAAGAAgAAAAhAIzD&#10;tuuCAgAAcAUAAA4AAAAAAAAAAAAAAAAALgIAAGRycy9lMm9Eb2MueG1sUEsBAi0AFAAGAAgAAAAh&#10;ABXrYZzgAAAACwEAAA8AAAAAAAAAAAAAAAAA3AQAAGRycy9kb3ducmV2LnhtbFBLBQYAAAAABAAE&#10;APMAAADpBQAAAAA=&#10;" adj="6912" fillcolor="#506329 [1638]" stroked="f">
+              <v:shape w14:anchorId="0E347318" id="Flecha abajo 71" o:spid="_x0000_s1026" type="#_x0000_t67" style="position:absolute;margin-left:183.45pt;margin-top:131.65pt;width:36pt;height:37.5pt;z-index:251666432;visibility:visible;mso-wrap-style:square;mso-wrap-distance-left:9pt;mso-wrap-distance-top:0;mso-wrap-distance-right:9pt;mso-wrap-distance-bottom:0;mso-position-horizontal:absolute;mso-position-horizontal-relative:text;mso-position-vertical:absolute;mso-position-vertical-relative:text;v-text-anchor:middle" o:gfxdata="UEsDBBQABgAIAAAAIQC2gziS/gAAAOEBAAATAAAAW0NvbnRlbnRfVHlwZXNdLnhtbJSRQU7DMBBF&#10;90jcwfIWJU67QAgl6YK0S0CoHGBkTxKLZGx5TGhvj5O2G0SRWNoz/78nu9wcxkFMGNg6quQqL6RA&#10;0s5Y6ir5vt9lD1JwBDIwOMJKHpHlpr69KfdHjyxSmriSfYz+USnWPY7AufNIadK6MEJMx9ApD/oD&#10;OlTrorhX2lFEilmcO2RdNtjC5xDF9pCuTyYBB5bi6bQ4syoJ3g9WQ0ymaiLzg5KdCXlKLjvcW893&#10;SUOqXwnz5DrgnHtJTxOsQfEKIT7DmDSUCaxw7Rqn8787ZsmRM9e2VmPeBN4uqYvTtW7jvijg9N/y&#10;JsXecLq0q+WD6m8AAAD//wMAUEsDBBQABgAIAAAAIQA4/SH/1gAAAJQBAAALAAAAX3JlbHMvLnJl&#10;bHOkkMFqwzAMhu+DvYPRfXGawxijTi+j0GvpHsDYimMaW0Yy2fr2M4PBMnrbUb/Q94l/f/hMi1qR&#10;JVI2sOt6UJgd+ZiDgffL8ekFlFSbvV0oo4EbChzGx4f9GRdb25HMsYhqlCwG5lrLq9biZkxWOiqY&#10;22YiTra2kYMu1l1tQD30/bPm3wwYN0x18gb45AdQl1tp5j/sFB2T0FQ7R0nTNEV3j6o9feQzro1i&#10;OWA14Fm+Q8a1a8+Bvu/d/dMb2JY5uiPbhG/ktn4cqGU/er3pcvwCAAD//wMAUEsDBBQABgAIAAAA&#10;IQCMw7brggIAAHAFAAAOAAAAZHJzL2Uyb0RvYy54bWysVN1P2zAQf5+0/8Hy+0hbCmUVKapATJMQ&#10;VIOJZ9exSZDt885u0+6v39lJP7ahSZuWB+fO9/27O19ebaxha4WhAVfy4cmAM+UkVI17KfnXp9sP&#10;F5yFKFwlDDhV8q0K/Gr2/t1l66dqBDWYSiEjJy5MW1/yOkY/LYoga2VFOAGvHAk1oBWRWHwpKhQt&#10;ebemGA0G50ULWHkEqUKg25tOyGfZv9ZKxgetg4rMlJxyi/nEfC7TWcwuxfQFha8b2ach/iELKxpH&#10;QfeubkQUbIXNb65sIxEC6HgiwRagdSNVroGqGQ5+qeaxFl7lWgic4Pcwhf/nVt6vF8iaquSTIWdO&#10;WOrRrVGyFkwsxSswuiaMWh+mpProF9hzgchU8EajTX8qhW0yrts9rmoTmaTL8dmEesWZJNF4cj46&#10;y7gXB2OPIX5SYFkiSl5B6+aI0GZIxfouxIxt1ScoqldKVltDrVoLw84G9PWtPNIZHetMBhenp0mH&#10;wvYeidoFputUYldUpuLWqBTUuC9KE0C5tnSRR1NdG2QUuuRCSuXiznPWTlq6MWZveJrr+KNhr59M&#10;VR7bvzHeW+TI4OLe2DYO8K3oJua+EgS6098h0NWdIFhCtaXZQOiWJnh521B77kSIC4EEPXWUNj8+&#10;0KENtCWHnuKsBvz+1n3Sp+ElKWctbV3Jw7eVQMWZ+exorD8Ox+O0ppnJY8MZHkuWxxK3stdAPaBh&#10;oOwyScYYzY7UCPaZHoh5ikoi4STFLrmMuGOuY/ca0BMj1Xye1Wg1vYh37tHL5DyhmgblafMs0Pcz&#10;Gmm472G3of1MdeN10E2WDuarCLqJSXjAtWdorYn66d045rPW4aGc/QAAAP//AwBQSwMEFAAGAAgA&#10;AAAhABXrYZzgAAAACwEAAA8AAABkcnMvZG93bnJldi54bWxMj8FOwzAMhu9IvENkJC6IpVtQKaXp&#10;BAi00w4UxDlrvLajcUqTbWVPjznB0f4//f5cLCfXiwOOofOkYT5LQCDV3nbUaHh/e7nOQIRoyJre&#10;E2r4xgDL8vysMLn1R3rFQxUbwSUUcqOhjXHIpQx1i86EmR+QONv60ZnI49hIO5ojl7teLpIklc50&#10;xBdaM+BTi/VntXcabrf28fRV1bvuA1f0PF/vFlerk9aXF9PDPYiIU/yD4Vef1aFkp43fkw2i16DS&#10;9I5RDYtUKRBM3KiMNxuOVKZAloX8/0P5AwAA//8DAFBLAQItABQABgAIAAAAIQC2gziS/gAAAOEB&#10;AAATAAAAAAAAAAAAAAAAAAAAAABbQ29udGVudF9UeXBlc10ueG1sUEsBAi0AFAAGAAgAAAAhADj9&#10;If/WAAAAlAEAAAsAAAAAAAAAAAAAAAAALwEAAF9yZWxzLy5yZWxzUEsBAi0AFAAGAAgAAAAhAIzD&#10;tuuCAgAAcAUAAA4AAAAAAAAAAAAAAAAALgIAAGRycy9lMm9Eb2MueG1sUEsBAi0AFAAGAAgAAAAh&#10;ABXrYZzgAAAACwEAAA8AAAAAAAAAAAAAAAAA3AQAAGRycy9kb3ducmV2LnhtbFBLBQYAAAAABAAE&#10;APMAAADpBQAAAAA=&#10;" adj="6912" fillcolor="#506329 [1638]" stroked="f">
                 <v:fill color2="#93b64c [3014]" rotate="t" angle="180" colors="0 #769535;52429f #9bc348;1 #9cc746" focus="100%" type="gradient">
                   <o:fill v:ext="view" type="gradientUnscaled"/>
                 </v:fill>
@@ -7983,7 +7953,7 @@
           <w:lang w:val="es-ES" w:eastAsia="es-ES"/>
         </w:rPr>
         <w:drawing>
-          <wp:anchor distT="0" distB="0" distL="114300" distR="114300" simplePos="0" relativeHeight="251651584" behindDoc="0" locked="0" layoutInCell="1" allowOverlap="1" wp14:anchorId="337C85A6" wp14:editId="4B1FEE98">
+          <wp:anchor distT="0" distB="0" distL="114300" distR="114300" simplePos="0" relativeHeight="251646976" behindDoc="0" locked="0" layoutInCell="1" allowOverlap="1" wp14:anchorId="337C85A6" wp14:editId="4B1FEE98">
             <wp:simplePos x="0" y="0"/>
             <wp:positionH relativeFrom="column">
               <wp:posOffset>72390</wp:posOffset>
@@ -8184,7 +8154,7 @@
           <w:lang w:val="es-ES" w:eastAsia="es-ES"/>
         </w:rPr>
         <w:drawing>
-          <wp:anchor distT="0" distB="0" distL="114300" distR="114300" simplePos="0" relativeHeight="251667968" behindDoc="0" locked="0" layoutInCell="1" allowOverlap="1" wp14:anchorId="12F683F8" wp14:editId="16317DB7">
+          <wp:anchor distT="0" distB="0" distL="114300" distR="114300" simplePos="0" relativeHeight="251660288" behindDoc="0" locked="0" layoutInCell="1" allowOverlap="1" wp14:anchorId="12F683F8" wp14:editId="16317DB7">
             <wp:simplePos x="0" y="0"/>
             <wp:positionH relativeFrom="column">
               <wp:posOffset>-222885</wp:posOffset>
@@ -8415,7 +8385,7 @@
           <w:lang w:val="es-ES" w:eastAsia="es-ES"/>
         </w:rPr>
         <w:drawing>
-          <wp:anchor distT="0" distB="0" distL="114300" distR="114300" simplePos="0" relativeHeight="251587072" behindDoc="0" locked="0" layoutInCell="1" allowOverlap="1" wp14:anchorId="33C094DA" wp14:editId="7E1B4DFA">
+          <wp:anchor distT="0" distB="0" distL="114300" distR="114300" simplePos="0" relativeHeight="251618304" behindDoc="0" locked="0" layoutInCell="1" allowOverlap="1" wp14:anchorId="33C094DA" wp14:editId="7E1B4DFA">
             <wp:simplePos x="0" y="0"/>
             <wp:positionH relativeFrom="column">
               <wp:posOffset>72390</wp:posOffset>
@@ -8503,7 +8473,7 @@
         <mc:AlternateContent>
           <mc:Choice Requires="wps">
             <w:drawing>
-              <wp:anchor distT="0" distB="0" distL="114300" distR="114300" simplePos="0" relativeHeight="251684352" behindDoc="0" locked="0" layoutInCell="1" allowOverlap="1">
+              <wp:anchor distT="0" distB="0" distL="114300" distR="114300" simplePos="0" relativeHeight="251676672" behindDoc="0" locked="0" layoutInCell="1" allowOverlap="1">
                 <wp:simplePos x="0" y="0"/>
                 <wp:positionH relativeFrom="column">
                   <wp:posOffset>2548890</wp:posOffset>
@@ -8575,7 +8545,7 @@
           </mc:Choice>
           <mc:Fallback>
             <w:pict>
-              <v:roundrect id="Rectángulo redondeado 77" o:spid="_x0000_s1042" style="position:absolute;margin-left:200.7pt;margin-top:18.4pt;width:97.5pt;height:39pt;z-index:251684352;visibility:visible;mso-wrap-style:square;mso-wrap-distance-left:9pt;mso-wrap-distance-top:0;mso-wrap-distance-right:9pt;mso-wrap-distance-bottom:0;mso-position-horizontal:absolute;mso-position-horizontal-relative:text;mso-position-vertical:absolute;mso-position-vertical-relative:text;v-text-anchor:middle" arcsize="10923f" o:gfxdata="UEsDBBQABgAIAAAAIQC2gziS/gAAAOEBAAATAAAAW0NvbnRlbnRfVHlwZXNdLnhtbJSRQU7DMBBF&#10;90jcwfIWJU67QAgl6YK0S0CoHGBkTxKLZGx5TGhvj5O2G0SRWNoz/78nu9wcxkFMGNg6quQqL6RA&#10;0s5Y6ir5vt9lD1JwBDIwOMJKHpHlpr69KfdHjyxSmriSfYz+USnWPY7AufNIadK6MEJMx9ApD/oD&#10;OlTrorhX2lFEilmcO2RdNtjC5xDF9pCuTyYBB5bi6bQ4syoJ3g9WQ0ymaiLzg5KdCXlKLjvcW893&#10;SUOqXwnz5DrgnHtJTxOsQfEKIT7DmDSUCaxw7Rqn8787ZsmRM9e2VmPeBN4uqYvTtW7jvijg9N/y&#10;JsXecLq0q+WD6m8AAAD//wMAUEsDBBQABgAIAAAAIQA4/SH/1gAAAJQBAAALAAAAX3JlbHMvLnJl&#10;bHOkkMFqwzAMhu+DvYPRfXGawxijTi+j0GvpHsDYimMaW0Yy2fr2M4PBMnrbUb/Q94l/f/hMi1qR&#10;JVI2sOt6UJgd+ZiDgffL8ekFlFSbvV0oo4EbChzGx4f9GRdb25HMsYhqlCwG5lrLq9biZkxWOiqY&#10;22YiTra2kYMu1l1tQD30/bPm3wwYN0x18gb45AdQl1tp5j/sFB2T0FQ7R0nTNEV3j6o9feQzro1i&#10;OWA14Fm+Q8a1a8+Bvu/d/dMb2JY5uiPbhG/ktn4cqGU/er3pcvwCAAD//wMAUEsDBBQABgAIAAAA&#10;IQASxAIzggIAADkFAAAOAAAAZHJzL2Uyb0RvYy54bWysVEtu2zAQ3RfoHQjuG1mO8zMiB0aCFAWC&#10;xEhSZE1TpC2U4rBD2pJ7m56lF+uQkpU09arohuJo5s33DS+v2tqwrUJfgS14fjTiTFkJZWVXBf/6&#10;fPvpnDMfhC2FAasKvlOeX80+frhs3FSNYQ2mVMjIifXTxhV8HYKbZpmXa1ULfwROWVJqwFoEEnGV&#10;lSga8l6bbDwanWYNYOkQpPKe/t50Sj5L/rVWMjxo7VVgpuCUW0gnpnMZz2x2KaYrFG5dyT4N8Q9Z&#10;1KKyFHRwdSOCYBus/nJVVxLBgw5HEuoMtK6kSjVQNfnoXTVPa+FUqoWa493QJv//3Mr77QJZVRb8&#10;7IwzK2qa0SN17ddPu9oYYKhKsKUSJTAyoG41zk8J9OQW2EuerrH0VmMdv1QUa1OHd0OHVRuYpJ/5&#10;+Ph8fEKDkKSbXJwcj9IIsle0Qx8+K6hZvBQcYWPLmFDqrtje+UBhyX5vR0JMqUsi3cLOqJiHsY9K&#10;U2kUdpzQiVTq2iDbCqKDkFLZcByLIn/JOsJ0ZcwAzA8BTch7UG8bYSqRbQCODgH/jDggUlSwYQDX&#10;lQU85KD8NkTu7PfVdzXH8kO7bNM889P9uJZQ7mjICB37vZO3FTX3TviwEEh0p3nQCocHOrSBpuDQ&#10;3zhbA/449D/aEwtJy1lD61Nw/30jUHFmvlji50U+mcR9S8Lk5GxMAr7VLN9q7Ka+BhpJTo+Fk+ka&#10;7YPZXzVC/UKbPo9RSSWspNgFlwH3wnXo1preCqnm82RGO+ZEuLNPTkbnsdGRN8/ti0DXMywQN+9h&#10;v2pi+o5jnW1EWphvAugqETC2uutrPwLaz8Sj/i2JD8BbOVm9vniz3wAAAP//AwBQSwMEFAAGAAgA&#10;AAAhANtyST/gAAAACgEAAA8AAABkcnMvZG93bnJldi54bWxMj8FOwzAMhu9IvENkJG4sLZSylabT&#10;mODAYUjbOOyYJaataJyqydbC02NOcLT96ff3l8vJdeKMQ2g9KUhnCQgk421LtYL3/cvNHESImqzu&#10;PKGCLwywrC4vSl1YP9IWz7tYCw6hUGgFTYx9IWUwDTodZr5H4tuHH5yOPA61tIMeOdx18jZJcul0&#10;S/yh0T2uGzSfu5NTEM0Y9m+b7wxXz2b7+tA92fVhUur6alo9gog4xT8YfvVZHSp2OvoT2SA6BVmS&#10;ZowquMu5AgP3i5wXRybTbA6yKuX/CtUPAAAA//8DAFBLAQItABQABgAIAAAAIQC2gziS/gAAAOEB&#10;AAATAAAAAAAAAAAAAAAAAAAAAABbQ29udGVudF9UeXBlc10ueG1sUEsBAi0AFAAGAAgAAAAhADj9&#10;If/WAAAAlAEAAAsAAAAAAAAAAAAAAAAALwEAAF9yZWxzLy5yZWxzUEsBAi0AFAAGAAgAAAAhABLE&#10;AjOCAgAAOQUAAA4AAAAAAAAAAAAAAAAALgIAAGRycy9lMm9Eb2MueG1sUEsBAi0AFAAGAAgAAAAh&#10;ANtyST/gAAAACgEAAA8AAAAAAAAAAAAAAAAA3AQAAGRycy9kb3ducmV2LnhtbFBLBQYAAAAABAAE&#10;APMAAADpBQAAAAA=&#10;" fillcolor="white [3201]" strokecolor="#9bbb59 [3206]" strokeweight="2pt">
+              <v:roundrect id="Rectángulo redondeado 77" o:spid="_x0000_s1042" style="position:absolute;margin-left:200.7pt;margin-top:18.4pt;width:97.5pt;height:39pt;z-index:251676672;visibility:visible;mso-wrap-style:square;mso-wrap-distance-left:9pt;mso-wrap-distance-top:0;mso-wrap-distance-right:9pt;mso-wrap-distance-bottom:0;mso-position-horizontal:absolute;mso-position-horizontal-relative:text;mso-position-vertical:absolute;mso-position-vertical-relative:text;v-text-anchor:middle" arcsize="10923f" o:gfxdata="UEsDBBQABgAIAAAAIQC2gziS/gAAAOEBAAATAAAAW0NvbnRlbnRfVHlwZXNdLnhtbJSRQU7DMBBF&#10;90jcwfIWJU67QAgl6YK0S0CoHGBkTxKLZGx5TGhvj5O2G0SRWNoz/78nu9wcxkFMGNg6quQqL6RA&#10;0s5Y6ir5vt9lD1JwBDIwOMJKHpHlpr69KfdHjyxSmriSfYz+USnWPY7AufNIadK6MEJMx9ApD/oD&#10;OlTrorhX2lFEilmcO2RdNtjC5xDF9pCuTyYBB5bi6bQ4syoJ3g9WQ0ymaiLzg5KdCXlKLjvcW893&#10;SUOqXwnz5DrgnHtJTxOsQfEKIT7DmDSUCaxw7Rqn8787ZsmRM9e2VmPeBN4uqYvTtW7jvijg9N/y&#10;JsXecLq0q+WD6m8AAAD//wMAUEsDBBQABgAIAAAAIQA4/SH/1gAAAJQBAAALAAAAX3JlbHMvLnJl&#10;bHOkkMFqwzAMhu+DvYPRfXGawxijTi+j0GvpHsDYimMaW0Yy2fr2M4PBMnrbUb/Q94l/f/hMi1qR&#10;JVI2sOt6UJgd+ZiDgffL8ekFlFSbvV0oo4EbChzGx4f9GRdb25HMsYhqlCwG5lrLq9biZkxWOiqY&#10;22YiTra2kYMu1l1tQD30/bPm3wwYN0x18gb45AdQl1tp5j/sFB2T0FQ7R0nTNEV3j6o9feQzro1i&#10;OWA14Fm+Q8a1a8+Bvu/d/dMb2JY5uiPbhG/ktn4cqGU/er3pcvwCAAD//wMAUEsDBBQABgAIAAAA&#10;IQASxAIzggIAADkFAAAOAAAAZHJzL2Uyb0RvYy54bWysVEtu2zAQ3RfoHQjuG1mO8zMiB0aCFAWC&#10;xEhSZE1TpC2U4rBD2pJ7m56lF+uQkpU09arohuJo5s33DS+v2tqwrUJfgS14fjTiTFkJZWVXBf/6&#10;fPvpnDMfhC2FAasKvlOeX80+frhs3FSNYQ2mVMjIifXTxhV8HYKbZpmXa1ULfwROWVJqwFoEEnGV&#10;lSga8l6bbDwanWYNYOkQpPKe/t50Sj5L/rVWMjxo7VVgpuCUW0gnpnMZz2x2KaYrFG5dyT4N8Q9Z&#10;1KKyFHRwdSOCYBus/nJVVxLBgw5HEuoMtK6kSjVQNfnoXTVPa+FUqoWa493QJv//3Mr77QJZVRb8&#10;7IwzK2qa0SN17ddPu9oYYKhKsKUSJTAyoG41zk8J9OQW2EuerrH0VmMdv1QUa1OHd0OHVRuYpJ/5&#10;+Ph8fEKDkKSbXJwcj9IIsle0Qx8+K6hZvBQcYWPLmFDqrtje+UBhyX5vR0JMqUsi3cLOqJiHsY9K&#10;U2kUdpzQiVTq2iDbCqKDkFLZcByLIn/JOsJ0ZcwAzA8BTch7UG8bYSqRbQCODgH/jDggUlSwYQDX&#10;lQU85KD8NkTu7PfVdzXH8kO7bNM889P9uJZQ7mjICB37vZO3FTX3TviwEEh0p3nQCocHOrSBpuDQ&#10;3zhbA/449D/aEwtJy1lD61Nw/30jUHFmvlji50U+mcR9S8Lk5GxMAr7VLN9q7Ka+BhpJTo+Fk+ka&#10;7YPZXzVC/UKbPo9RSSWspNgFlwH3wnXo1preCqnm82RGO+ZEuLNPTkbnsdGRN8/ti0DXMywQN+9h&#10;v2pi+o5jnW1EWphvAugqETC2uutrPwLaz8Sj/i2JD8BbOVm9vniz3wAAAP//AwBQSwMEFAAGAAgA&#10;AAAhANtyST/gAAAACgEAAA8AAABkcnMvZG93bnJldi54bWxMj8FOwzAMhu9IvENkJG4sLZSylabT&#10;mODAYUjbOOyYJaataJyqydbC02NOcLT96ff3l8vJdeKMQ2g9KUhnCQgk421LtYL3/cvNHESImqzu&#10;PKGCLwywrC4vSl1YP9IWz7tYCw6hUGgFTYx9IWUwDTodZr5H4tuHH5yOPA61tIMeOdx18jZJcul0&#10;S/yh0T2uGzSfu5NTEM0Y9m+b7wxXz2b7+tA92fVhUur6alo9gog4xT8YfvVZHSp2OvoT2SA6BVmS&#10;ZowquMu5AgP3i5wXRybTbA6yKuX/CtUPAAAA//8DAFBLAQItABQABgAIAAAAIQC2gziS/gAAAOEB&#10;AAATAAAAAAAAAAAAAAAAAAAAAABbQ29udGVudF9UeXBlc10ueG1sUEsBAi0AFAAGAAgAAAAhADj9&#10;If/WAAAAlAEAAAsAAAAAAAAAAAAAAAAALwEAAF9yZWxzLy5yZWxzUEsBAi0AFAAGAAgAAAAhABLE&#10;AjOCAgAAOQUAAA4AAAAAAAAAAAAAAAAALgIAAGRycy9lMm9Eb2MueG1sUEsBAi0AFAAGAAgAAAAh&#10;ANtyST/gAAAACgEAAA8AAAAAAAAAAAAAAAAA3AQAAGRycy9kb3ducmV2LnhtbFBLBQYAAAAABAAE&#10;APMAAADpBQAAAAA=&#10;" fillcolor="white [3201]" strokecolor="#9bbb59 [3206]" strokeweight="2pt">
                 <v:textbox>
                   <w:txbxContent>
                     <w:p>
@@ -8607,7 +8577,7 @@
         <mc:AlternateContent>
           <mc:Choice Requires="wps">
             <w:drawing>
-              <wp:anchor distT="0" distB="0" distL="114300" distR="114300" simplePos="0" relativeHeight="251682304" behindDoc="0" locked="0" layoutInCell="1" allowOverlap="1">
+              <wp:anchor distT="0" distB="0" distL="114300" distR="114300" simplePos="0" relativeHeight="251675648" behindDoc="0" locked="0" layoutInCell="1" allowOverlap="1">
                 <wp:simplePos x="0" y="0"/>
                 <wp:positionH relativeFrom="column">
                   <wp:posOffset>2291715</wp:posOffset>
@@ -8664,7 +8634,7 @@
           </mc:Choice>
           <mc:Fallback>
             <w:pict>
-              <v:shape w14:anchorId="765BE0AB" id="Flecha abajo 76" o:spid="_x0000_s1026" type="#_x0000_t67" style="position:absolute;margin-left:180.45pt;margin-top:45.4pt;width:42.75pt;height:36pt;z-index:251682304;visibility:visible;mso-wrap-style:square;mso-height-percent:0;mso-wrap-distance-left:9pt;mso-wrap-distance-top:0;mso-wrap-distance-right:9pt;mso-wrap-distance-bottom:0;mso-position-horizontal:absolute;mso-position-horizontal-relative:text;mso-position-vertical:absolute;mso-position-vertical-relative:text;mso-height-percent:0;mso-height-relative:margin;v-text-anchor:middle" o:gfxdata="UEsDBBQABgAIAAAAIQC2gziS/gAAAOEBAAATAAAAW0NvbnRlbnRfVHlwZXNdLnhtbJSRQU7DMBBF&#10;90jcwfIWJU67QAgl6YK0S0CoHGBkTxKLZGx5TGhvj5O2G0SRWNoz/78nu9wcxkFMGNg6quQqL6RA&#10;0s5Y6ir5vt9lD1JwBDIwOMJKHpHlpr69KfdHjyxSmriSfYz+USnWPY7AufNIadK6MEJMx9ApD/oD&#10;OlTrorhX2lFEilmcO2RdNtjC5xDF9pCuTyYBB5bi6bQ4syoJ3g9WQ0ymaiLzg5KdCXlKLjvcW893&#10;SUOqXwnz5DrgnHtJTxOsQfEKIT7DmDSUCaxw7Rqn8787ZsmRM9e2VmPeBN4uqYvTtW7jvijg9N/y&#10;JsXecLq0q+WD6m8AAAD//wMAUEsDBBQABgAIAAAAIQA4/SH/1gAAAJQBAAALAAAAX3JlbHMvLnJl&#10;bHOkkMFqwzAMhu+DvYPRfXGawxijTi+j0GvpHsDYimMaW0Yy2fr2M4PBMnrbUb/Q94l/f/hMi1qR&#10;JVI2sOt6UJgd+ZiDgffL8ekFlFSbvV0oo4EbChzGx4f9GRdb25HMsYhqlCwG5lrLq9biZkxWOiqY&#10;22YiTra2kYMu1l1tQD30/bPm3wwYN0x18gb45AdQl1tp5j/sFB2T0FQ7R0nTNEV3j6o9feQzro1i&#10;OWA14Fm+Q8a1a8+Bvu/d/dMb2JY5uiPbhG/ktn4cqGU/er3pcvwCAAD//wMAUEsDBBQABgAIAAAA&#10;IQAeI/ZkYgIAAB8FAAAOAAAAZHJzL2Uyb0RvYy54bWysVE1PGzEQvVfqf7B8L5uEACVigyIQVSUE&#10;CKg4T7w2u5XX446dbNJf37F3ExBFlVr1Yo89389vfHa+aa1YawoNulKOD0ZSaKewatxzKb89Xn36&#10;LEWI4Cqw6HQptzrI8/nHD2edn+kJ1mgrTYKDuDDrfCnrGP2sKIKqdQvhAL12rDRILUQ+0nNREXQc&#10;vbXFZDQ6LjqkyhMqHQLfXvZKOc/xjdEq3hoTdBS2lFxbzCvldZnWYn4Gs2cCXzdqKAP+oYoWGsdJ&#10;96EuIYJYUfNbqLZRhAFNPFDYFmhMo3TugbsZj95081CD17kXBif4PUzh/4VVN+s7Ek1VypNjKRy0&#10;/EZXVqsaBCzhOwq+Zow6H2Zs+uDvaDgFFlPDG0Nt2rkVscm4bve46k0Uii+PppPTyZEUilXToxN+&#10;txSzeHH2FOIXja1IQikr7NyCCLsMKayvQ+ztd3bsnCrqa8hS3FqdyrDuXhvuJ5eSLjKT9IUlsQbm&#10;ACilXTwc8mfrZGUaa/eOhzntHx0H++SqM8v+xnnvkTOji3vntnFI72W3cTyUbHr7HQJ93wmCJVZb&#10;fkrCnuPBq6uG0byGEO+AmNRMfx7UeMuLsdiVEgdJihrp53v3yZ65xlopOh6SUoYfKyAthf3qmIWn&#10;4+k0TVU+5JeVgl5rlq81btVeIL/BmL8Er7LIzhTtTjSE7RPP8yJlZRU4xblLqSLtDhexH17+EZRe&#10;LLIZT5KHeO0evErBE6qJKI+bJyA/UCoyF29wN1Awe0Oq3jZ5OlysIpomM+4F1wFvnsJM3OHHSGP+&#10;+pytXv61+S8AAAD//wMAUEsDBBQABgAIAAAAIQAbXV+Z3wAAAAoBAAAPAAAAZHJzL2Rvd25yZXYu&#10;eG1sTI/dSsNAEIXvBd9hGcE7u2sbQpJmU0T8AbGCsQ+wzY5JbHY2ZLdtfHvHK70c5uOc75Sb2Q3i&#10;hFPoPWm4XSgQSI23PbUadh+PNxmIEA1ZM3hCDd8YYFNdXpSmsP5M73iqYys4hEJhNHQxjoWUoenQ&#10;mbDwIxL/Pv3kTORzaqWdzJnD3SCXSqXSmZ64oTMj3nfYHOqj0xAN1qvnp6yh1m5t/vb1MLy+HLS+&#10;vprv1iAizvEPhl99VoeKnfb+SDaIQcMqVTmjGnLFExhIkjQBsWcyXWYgq1L+n1D9AAAA//8DAFBL&#10;AQItABQABgAIAAAAIQC2gziS/gAAAOEBAAATAAAAAAAAAAAAAAAAAAAAAABbQ29udGVudF9UeXBl&#10;c10ueG1sUEsBAi0AFAAGAAgAAAAhADj9If/WAAAAlAEAAAsAAAAAAAAAAAAAAAAALwEAAF9yZWxz&#10;Ly5yZWxzUEsBAi0AFAAGAAgAAAAhAB4j9mRiAgAAHwUAAA4AAAAAAAAAAAAAAAAALgIAAGRycy9l&#10;Mm9Eb2MueG1sUEsBAi0AFAAGAAgAAAAhABtdX5nfAAAACgEAAA8AAAAAAAAAAAAAAAAAvAQAAGRy&#10;cy9kb3ducmV2LnhtbFBLBQYAAAAABAAEAPMAAADIBQAAAAA=&#10;" adj="10800" fillcolor="#506329 [1638]" stroked="f">
+              <v:shape w14:anchorId="0AFA28E1" id="Flecha abajo 76" o:spid="_x0000_s1026" type="#_x0000_t67" style="position:absolute;margin-left:180.45pt;margin-top:45.4pt;width:42.75pt;height:36pt;z-index:251675648;visibility:visible;mso-wrap-style:square;mso-height-percent:0;mso-wrap-distance-left:9pt;mso-wrap-distance-top:0;mso-wrap-distance-right:9pt;mso-wrap-distance-bottom:0;mso-position-horizontal:absolute;mso-position-horizontal-relative:text;mso-position-vertical:absolute;mso-position-vertical-relative:text;mso-height-percent:0;mso-height-relative:margin;v-text-anchor:middle" o:gfxdata="UEsDBBQABgAIAAAAIQC2gziS/gAAAOEBAAATAAAAW0NvbnRlbnRfVHlwZXNdLnhtbJSRQU7DMBBF&#10;90jcwfIWJU67QAgl6YK0S0CoHGBkTxKLZGx5TGhvj5O2G0SRWNoz/78nu9wcxkFMGNg6quQqL6RA&#10;0s5Y6ir5vt9lD1JwBDIwOMJKHpHlpr69KfdHjyxSmriSfYz+USnWPY7AufNIadK6MEJMx9ApD/oD&#10;OlTrorhX2lFEilmcO2RdNtjC5xDF9pCuTyYBB5bi6bQ4syoJ3g9WQ0ymaiLzg5KdCXlKLjvcW893&#10;SUOqXwnz5DrgnHtJTxOsQfEKIT7DmDSUCaxw7Rqn8787ZsmRM9e2VmPeBN4uqYvTtW7jvijg9N/y&#10;JsXecLq0q+WD6m8AAAD//wMAUEsDBBQABgAIAAAAIQA4/SH/1gAAAJQBAAALAAAAX3JlbHMvLnJl&#10;bHOkkMFqwzAMhu+DvYPRfXGawxijTi+j0GvpHsDYimMaW0Yy2fr2M4PBMnrbUb/Q94l/f/hMi1qR&#10;JVI2sOt6UJgd+ZiDgffL8ekFlFSbvV0oo4EbChzGx4f9GRdb25HMsYhqlCwG5lrLq9biZkxWOiqY&#10;22YiTra2kYMu1l1tQD30/bPm3wwYN0x18gb45AdQl1tp5j/sFB2T0FQ7R0nTNEV3j6o9feQzro1i&#10;OWA14Fm+Q8a1a8+Bvu/d/dMb2JY5uiPbhG/ktn4cqGU/er3pcvwCAAD//wMAUEsDBBQABgAIAAAA&#10;IQAeI/ZkYgIAAB8FAAAOAAAAZHJzL2Uyb0RvYy54bWysVE1PGzEQvVfqf7B8L5uEACVigyIQVSUE&#10;CKg4T7w2u5XX446dbNJf37F3ExBFlVr1Yo89389vfHa+aa1YawoNulKOD0ZSaKewatxzKb89Xn36&#10;LEWI4Cqw6HQptzrI8/nHD2edn+kJ1mgrTYKDuDDrfCnrGP2sKIKqdQvhAL12rDRILUQ+0nNREXQc&#10;vbXFZDQ6LjqkyhMqHQLfXvZKOc/xjdEq3hoTdBS2lFxbzCvldZnWYn4Gs2cCXzdqKAP+oYoWGsdJ&#10;96EuIYJYUfNbqLZRhAFNPFDYFmhMo3TugbsZj95081CD17kXBif4PUzh/4VVN+s7Ek1VypNjKRy0&#10;/EZXVqsaBCzhOwq+Zow6H2Zs+uDvaDgFFlPDG0Nt2rkVscm4bve46k0Uii+PppPTyZEUilXToxN+&#10;txSzeHH2FOIXja1IQikr7NyCCLsMKayvQ+ztd3bsnCrqa8hS3FqdyrDuXhvuJ5eSLjKT9IUlsQbm&#10;ACilXTwc8mfrZGUaa/eOhzntHx0H++SqM8v+xnnvkTOji3vntnFI72W3cTyUbHr7HQJ93wmCJVZb&#10;fkrCnuPBq6uG0byGEO+AmNRMfx7UeMuLsdiVEgdJihrp53v3yZ65xlopOh6SUoYfKyAthf3qmIWn&#10;4+k0TVU+5JeVgl5rlq81btVeIL/BmL8Er7LIzhTtTjSE7RPP8yJlZRU4xblLqSLtDhexH17+EZRe&#10;LLIZT5KHeO0evErBE6qJKI+bJyA/UCoyF29wN1Awe0Oq3jZ5OlysIpomM+4F1wFvnsJM3OHHSGP+&#10;+pytXv61+S8AAAD//wMAUEsDBBQABgAIAAAAIQAbXV+Z3wAAAAoBAAAPAAAAZHJzL2Rvd25yZXYu&#10;eG1sTI/dSsNAEIXvBd9hGcE7u2sbQpJmU0T8AbGCsQ+wzY5JbHY2ZLdtfHvHK70c5uOc75Sb2Q3i&#10;hFPoPWm4XSgQSI23PbUadh+PNxmIEA1ZM3hCDd8YYFNdXpSmsP5M73iqYys4hEJhNHQxjoWUoenQ&#10;mbDwIxL/Pv3kTORzaqWdzJnD3SCXSqXSmZ64oTMj3nfYHOqj0xAN1qvnp6yh1m5t/vb1MLy+HLS+&#10;vprv1iAizvEPhl99VoeKnfb+SDaIQcMqVTmjGnLFExhIkjQBsWcyXWYgq1L+n1D9AAAA//8DAFBL&#10;AQItABQABgAIAAAAIQC2gziS/gAAAOEBAAATAAAAAAAAAAAAAAAAAAAAAABbQ29udGVudF9UeXBl&#10;c10ueG1sUEsBAi0AFAAGAAgAAAAhADj9If/WAAAAlAEAAAsAAAAAAAAAAAAAAAAALwEAAF9yZWxz&#10;Ly5yZWxzUEsBAi0AFAAGAAgAAAAhAB4j9mRiAgAAHwUAAA4AAAAAAAAAAAAAAAAALgIAAGRycy9l&#10;Mm9Eb2MueG1sUEsBAi0AFAAGAAgAAAAhABtdX5nfAAAACgEAAA8AAAAAAAAAAAAAAAAAvAQAAGRy&#10;cy9kb3ducmV2LnhtbFBLBQYAAAAABAAEAPMAAADIBQAAAAA=&#10;" adj="10800" fillcolor="#506329 [1638]" stroked="f">
                 <v:fill color2="#93b64c [3014]" rotate="t" angle="180" colors="0 #769535;52429f #9bc348;1 #9cc746" focus="100%" type="gradient">
                   <o:fill v:ext="view" type="gradientUnscaled"/>
                 </v:fill>
@@ -8680,7 +8650,7 @@
           <w:lang w:val="es-ES" w:eastAsia="es-ES"/>
         </w:rPr>
         <w:drawing>
-          <wp:anchor distT="0" distB="0" distL="114300" distR="114300" simplePos="0" relativeHeight="251588096" behindDoc="0" locked="0" layoutInCell="1" allowOverlap="1" wp14:anchorId="4F92AD2B" wp14:editId="490A3B9D">
+          <wp:anchor distT="0" distB="0" distL="114300" distR="114300" simplePos="0" relativeHeight="251619328" behindDoc="0" locked="0" layoutInCell="1" allowOverlap="1" wp14:anchorId="4F92AD2B" wp14:editId="490A3B9D">
             <wp:simplePos x="0" y="0"/>
             <wp:positionH relativeFrom="column">
               <wp:posOffset>72390</wp:posOffset>
@@ -8818,7 +8788,7 @@
         <mc:AlternateContent>
           <mc:Choice Requires="wps">
             <w:drawing>
-              <wp:anchor distT="0" distB="0" distL="114300" distR="114300" simplePos="0" relativeHeight="251685376" behindDoc="0" locked="0" layoutInCell="1" allowOverlap="1">
+              <wp:anchor distT="0" distB="0" distL="114300" distR="114300" simplePos="0" relativeHeight="251678720" behindDoc="0" locked="0" layoutInCell="1" allowOverlap="1">
                 <wp:simplePos x="0" y="0"/>
                 <wp:positionH relativeFrom="column">
                   <wp:posOffset>1405890</wp:posOffset>
@@ -8890,7 +8860,7 @@
           </mc:Choice>
           <mc:Fallback>
             <w:pict>
-              <v:roundrect id="Rectángulo redondeado 79" o:spid="_x0000_s1043" style="position:absolute;margin-left:110.7pt;margin-top:1.95pt;width:108pt;height:43.5pt;z-index:251685376;visibility:visible;mso-wrap-style:square;mso-wrap-distance-left:9pt;mso-wrap-distance-top:0;mso-wrap-distance-right:9pt;mso-wrap-distance-bottom:0;mso-position-horizontal:absolute;mso-position-horizontal-relative:text;mso-position-vertical:absolute;mso-position-vertical-relative:text;v-text-anchor:middle" arcsize="10923f" o:gfxdata="UEsDBBQABgAIAAAAIQC2gziS/gAAAOEBAAATAAAAW0NvbnRlbnRfVHlwZXNdLnhtbJSRQU7DMBBF&#10;90jcwfIWJU67QAgl6YK0S0CoHGBkTxKLZGx5TGhvj5O2G0SRWNoz/78nu9wcxkFMGNg6quQqL6RA&#10;0s5Y6ir5vt9lD1JwBDIwOMJKHpHlpr69KfdHjyxSmriSfYz+USnWPY7AufNIadK6MEJMx9ApD/oD&#10;OlTrorhX2lFEilmcO2RdNtjC5xDF9pCuTyYBB5bi6bQ4syoJ3g9WQ0ymaiLzg5KdCXlKLjvcW893&#10;SUOqXwnz5DrgnHtJTxOsQfEKIT7DmDSUCaxw7Rqn8787ZsmRM9e2VmPeBN4uqYvTtW7jvijg9N/y&#10;JsXecLq0q+WD6m8AAAD//wMAUEsDBBQABgAIAAAAIQA4/SH/1gAAAJQBAAALAAAAX3JlbHMvLnJl&#10;bHOkkMFqwzAMhu+DvYPRfXGawxijTi+j0GvpHsDYimMaW0Yy2fr2M4PBMnrbUb/Q94l/f/hMi1qR&#10;JVI2sOt6UJgd+ZiDgffL8ekFlFSbvV0oo4EbChzGx4f9GRdb25HMsYhqlCwG5lrLq9biZkxWOiqY&#10;22YiTra2kYMu1l1tQD30/bPm3wwYN0x18gb45AdQl1tp5j/sFB2T0FQ7R0nTNEV3j6o9feQzro1i&#10;OWA14Fm+Q8a1a8+Bvu/d/dMb2JY5uiPbhG/ktn4cqGU/er3pcvwCAAD//wMAUEsDBBQABgAIAAAA&#10;IQDktukpggIAADkFAAAOAAAAZHJzL2Uyb0RvYy54bWysVM1u2zAMvg/YOwi6r47TpFmDOkXQosOA&#10;oivaDj0rspQYk0WNUmJnb7Nn2YuNkh2363IadpFFkx9/P+risq0N2yn0FdiC5ycjzpSVUFZ2XfCv&#10;TzcfPnLmg7ClMGBVwffK88vF+3cXjZurMWzAlAoZObF+3riCb0Jw8yzzcqNq4U/AKUtKDViLQCKu&#10;sxJFQ95rk41Ho7OsASwdglTe09/rTskXyb/WSoYvWnsVmCk45RbSielcxTNbXIj5GoXbVLJPQ/xD&#10;FrWoLAUdXF2LINgWq79c1ZVE8KDDiYQ6A60rqVINVE0+elPN40Y4lWqh5ng3tMn/P7fybnePrCoL&#10;PjvnzIqaZvRAXfv10663BhiqEmypRAmMDKhbjfNzAj26e+wlT9dYequxjl8qirWpw/uhw6oNTNLP&#10;/HSWn41oEJJ00+l4Mk0jyF7QDn34pKBm8VJwhK0tY0Kpu2J36wOFJfuDHQkxpS6JdAt7o2Iexj4o&#10;TaVR2HFCJ1KpK4NsJ4gOQkplw2ksivwl6wjTlTEDMD8GNCHvQb1thKlEtgE4Ogb8M+KASFHBhgFc&#10;VxbwmIPy2xC5sz9U39Ucyw/tqk3zzGeHca2g3NOQETr2eydvKmrurfDhXiDRneZBKxy+0KENNAWH&#10;/sbZBvDHsf/RnlhIWs4aWp+C++9bgYoz89kSP8/zySTuWxIm09mYBHytWb3W2G19BTSSnB4LJ9M1&#10;2gdzuGqE+pk2fRmjkkpYSbELLgMehKvQrTW9FVItl8mMdsyJcGsfnYzOY6Mjb57aZ4GuZ1ggbt7B&#10;YdXE/A3HOtuItLDcBtBVImBsddfXfgS0n4lH/VsSH4DXcrJ6efEWvwEAAP//AwBQSwMEFAAGAAgA&#10;AAAhAC8D/eXfAAAACAEAAA8AAABkcnMvZG93bnJldi54bWxMjzFPwzAUhHck/oP1kNio0zSiJMSp&#10;SgVDB5DaMjC69iOJiJ+j2G0Cv76PCcbTne6+K1eT68QZh9B6UjCfJSCQjLct1QreDy93DyBC1GR1&#10;5wkVfGOAVXV9VerC+pF2eN7HWnAJhUIraGLsCymDadDpMPM9EnuffnA6shxqaQc9crnrZJok99Lp&#10;lnih0T1uGjRf+5NTEM0YDm+vPxmun81uu+ye7OZjUur2Zlo/gog4xb8w/OIzOlTMdPQnskF0CtJ0&#10;nnFUwSIHwX62WLI+KsiTHGRVyv8HqgsAAAD//wMAUEsBAi0AFAAGAAgAAAAhALaDOJL+AAAA4QEA&#10;ABMAAAAAAAAAAAAAAAAAAAAAAFtDb250ZW50X1R5cGVzXS54bWxQSwECLQAUAAYACAAAACEAOP0h&#10;/9YAAACUAQAACwAAAAAAAAAAAAAAAAAvAQAAX3JlbHMvLnJlbHNQSwECLQAUAAYACAAAACEA5Lbp&#10;KYICAAA5BQAADgAAAAAAAAAAAAAAAAAuAgAAZHJzL2Uyb0RvYy54bWxQSwECLQAUAAYACAAAACEA&#10;LwP95d8AAAAIAQAADwAAAAAAAAAAAAAAAADcBAAAZHJzL2Rvd25yZXYueG1sUEsFBgAAAAAEAAQA&#10;8wAAAOgFAAAAAA==&#10;" fillcolor="white [3201]" strokecolor="#9bbb59 [3206]" strokeweight="2pt">
+              <v:roundrect id="Rectángulo redondeado 79" o:spid="_x0000_s1043" style="position:absolute;margin-left:110.7pt;margin-top:1.95pt;width:108pt;height:43.5pt;z-index:251678720;visibility:visible;mso-wrap-style:square;mso-wrap-distance-left:9pt;mso-wrap-distance-top:0;mso-wrap-distance-right:9pt;mso-wrap-distance-bottom:0;mso-position-horizontal:absolute;mso-position-horizontal-relative:text;mso-position-vertical:absolute;mso-position-vertical-relative:text;v-text-anchor:middle" arcsize="10923f" o:gfxdata="UEsDBBQABgAIAAAAIQC2gziS/gAAAOEBAAATAAAAW0NvbnRlbnRfVHlwZXNdLnhtbJSRQU7DMBBF&#10;90jcwfIWJU67QAgl6YK0S0CoHGBkTxKLZGx5TGhvj5O2G0SRWNoz/78nu9wcxkFMGNg6quQqL6RA&#10;0s5Y6ir5vt9lD1JwBDIwOMJKHpHlpr69KfdHjyxSmriSfYz+USnWPY7AufNIadK6MEJMx9ApD/oD&#10;OlTrorhX2lFEilmcO2RdNtjC5xDF9pCuTyYBB5bi6bQ4syoJ3g9WQ0ymaiLzg5KdCXlKLjvcW893&#10;SUOqXwnz5DrgnHtJTxOsQfEKIT7DmDSUCaxw7Rqn8787ZsmRM9e2VmPeBN4uqYvTtW7jvijg9N/y&#10;JsXecLq0q+WD6m8AAAD//wMAUEsDBBQABgAIAAAAIQA4/SH/1gAAAJQBAAALAAAAX3JlbHMvLnJl&#10;bHOkkMFqwzAMhu+DvYPRfXGawxijTi+j0GvpHsDYimMaW0Yy2fr2M4PBMnrbUb/Q94l/f/hMi1qR&#10;JVI2sOt6UJgd+ZiDgffL8ekFlFSbvV0oo4EbChzGx4f9GRdb25HMsYhqlCwG5lrLq9biZkxWOiqY&#10;22YiTra2kYMu1l1tQD30/bPm3wwYN0x18gb45AdQl1tp5j/sFB2T0FQ7R0nTNEV3j6o9feQzro1i&#10;OWA14Fm+Q8a1a8+Bvu/d/dMb2JY5uiPbhG/ktn4cqGU/er3pcvwCAAD//wMAUEsDBBQABgAIAAAA&#10;IQDktukpggIAADkFAAAOAAAAZHJzL2Uyb0RvYy54bWysVM1u2zAMvg/YOwi6r47TpFmDOkXQosOA&#10;oivaDj0rspQYk0WNUmJnb7Nn2YuNkh2363IadpFFkx9/P+risq0N2yn0FdiC5ycjzpSVUFZ2XfCv&#10;TzcfPnLmg7ClMGBVwffK88vF+3cXjZurMWzAlAoZObF+3riCb0Jw8yzzcqNq4U/AKUtKDViLQCKu&#10;sxJFQ95rk41Ho7OsASwdglTe09/rTskXyb/WSoYvWnsVmCk45RbSielcxTNbXIj5GoXbVLJPQ/xD&#10;FrWoLAUdXF2LINgWq79c1ZVE8KDDiYQ6A60rqVINVE0+elPN40Y4lWqh5ng3tMn/P7fybnePrCoL&#10;PjvnzIqaZvRAXfv10663BhiqEmypRAmMDKhbjfNzAj26e+wlT9dYequxjl8qirWpw/uhw6oNTNLP&#10;/HSWn41oEJJ00+l4Mk0jyF7QDn34pKBm8VJwhK0tY0Kpu2J36wOFJfuDHQkxpS6JdAt7o2Iexj4o&#10;TaVR2HFCJ1KpK4NsJ4gOQkplw2ksivwl6wjTlTEDMD8GNCHvQb1thKlEtgE4Ogb8M+KASFHBhgFc&#10;VxbwmIPy2xC5sz9U39Ucyw/tqk3zzGeHca2g3NOQETr2eydvKmrurfDhXiDRneZBKxy+0KENNAWH&#10;/sbZBvDHsf/RnlhIWs4aWp+C++9bgYoz89kSP8/zySTuWxIm09mYBHytWb3W2G19BTSSnB4LJ9M1&#10;2gdzuGqE+pk2fRmjkkpYSbELLgMehKvQrTW9FVItl8mMdsyJcGsfnYzOY6Mjb57aZ4GuZ1ggbt7B&#10;YdXE/A3HOtuItLDcBtBVImBsddfXfgS0n4lH/VsSH4DXcrJ6efEWvwEAAP//AwBQSwMEFAAGAAgA&#10;AAAhAC8D/eXfAAAACAEAAA8AAABkcnMvZG93bnJldi54bWxMjzFPwzAUhHck/oP1kNio0zSiJMSp&#10;SgVDB5DaMjC69iOJiJ+j2G0Cv76PCcbTne6+K1eT68QZh9B6UjCfJSCQjLct1QreDy93DyBC1GR1&#10;5wkVfGOAVXV9VerC+pF2eN7HWnAJhUIraGLsCymDadDpMPM9EnuffnA6shxqaQc9crnrZJok99Lp&#10;lnih0T1uGjRf+5NTEM0YDm+vPxmun81uu+ye7OZjUur2Zlo/gog4xb8w/OIzOlTMdPQnskF0CtJ0&#10;nnFUwSIHwX62WLI+KsiTHGRVyv8HqgsAAAD//wMAUEsBAi0AFAAGAAgAAAAhALaDOJL+AAAA4QEA&#10;ABMAAAAAAAAAAAAAAAAAAAAAAFtDb250ZW50X1R5cGVzXS54bWxQSwECLQAUAAYACAAAACEAOP0h&#10;/9YAAACUAQAACwAAAAAAAAAAAAAAAAAvAQAAX3JlbHMvLnJlbHNQSwECLQAUAAYACAAAACEA5Lbp&#10;KYICAAA5BQAADgAAAAAAAAAAAAAAAAAuAgAAZHJzL2Uyb0RvYy54bWxQSwECLQAUAAYACAAAACEA&#10;LwP95d8AAAAIAQAADwAAAAAAAAAAAAAAAADcBAAAZHJzL2Rvd25yZXYueG1sUEsFBgAAAAAEAAQA&#10;8wAAAOgFAAAAAA==&#10;" fillcolor="white [3201]" strokecolor="#9bbb59 [3206]" strokeweight="2pt">
                 <v:textbox>
                   <w:txbxContent>
                     <w:p>
@@ -8940,7 +8910,7 @@
           <w:lang w:val="es-ES" w:eastAsia="es-ES"/>
         </w:rPr>
         <w:drawing>
-          <wp:anchor distT="0" distB="0" distL="114300" distR="114300" simplePos="0" relativeHeight="251590144" behindDoc="0" locked="0" layoutInCell="1" allowOverlap="1" wp14:anchorId="1B2317E2" wp14:editId="2C57ED2E">
+          <wp:anchor distT="0" distB="0" distL="114300" distR="114300" simplePos="0" relativeHeight="251620352" behindDoc="0" locked="0" layoutInCell="1" allowOverlap="1" wp14:anchorId="1B2317E2" wp14:editId="2C57ED2E">
             <wp:simplePos x="0" y="0"/>
             <wp:positionH relativeFrom="column">
               <wp:posOffset>72390</wp:posOffset>
@@ -9020,7 +8990,7 @@
         <mc:AlternateContent>
           <mc:Choice Requires="wps">
             <w:drawing>
-              <wp:anchor distT="0" distB="0" distL="114300" distR="114300" simplePos="0" relativeHeight="251684352" behindDoc="0" locked="0" layoutInCell="1" allowOverlap="1" wp14:anchorId="463B8F1C" wp14:editId="75EDFA4A">
+              <wp:anchor distT="0" distB="0" distL="114300" distR="114300" simplePos="0" relativeHeight="251677696" behindDoc="0" locked="0" layoutInCell="1" allowOverlap="1" wp14:anchorId="463B8F1C" wp14:editId="75EDFA4A">
                 <wp:simplePos x="0" y="0"/>
                 <wp:positionH relativeFrom="column">
                   <wp:posOffset>-2076450</wp:posOffset>
@@ -9080,7 +9050,7 @@
           </mc:Choice>
           <mc:Fallback>
             <w:pict>
-              <v:shape w14:anchorId="4CACC756" id="Flecha abajo 78" o:spid="_x0000_s1026" type="#_x0000_t67" style="position:absolute;margin-left:-163.5pt;margin-top:3.6pt;width:37.5pt;height:39.75pt;z-index:251684352;visibility:visible;mso-wrap-style:square;mso-width-percent:0;mso-height-percent:0;mso-wrap-distance-left:9pt;mso-wrap-distance-top:0;mso-wrap-distance-right:9pt;mso-wrap-distance-bottom:0;mso-position-horizontal:absolute;mso-position-horizontal-relative:text;mso-position-vertical:absolute;mso-position-vertical-relative:text;mso-width-percent:0;mso-height-percent:0;mso-width-relative:margin;mso-height-relative:margin;v-text-anchor:middle" o:gfxdata="UEsDBBQABgAIAAAAIQC2gziS/gAAAOEBAAATAAAAW0NvbnRlbnRfVHlwZXNdLnhtbJSRQU7DMBBF&#10;90jcwfIWJU67QAgl6YK0S0CoHGBkTxKLZGx5TGhvj5O2G0SRWNoz/78nu9wcxkFMGNg6quQqL6RA&#10;0s5Y6ir5vt9lD1JwBDIwOMJKHpHlpr69KfdHjyxSmriSfYz+USnWPY7AufNIadK6MEJMx9ApD/oD&#10;OlTrorhX2lFEilmcO2RdNtjC5xDF9pCuTyYBB5bi6bQ4syoJ3g9WQ0ymaiLzg5KdCXlKLjvcW893&#10;SUOqXwnz5DrgnHtJTxOsQfEKIT7DmDSUCaxw7Rqn8787ZsmRM9e2VmPeBN4uqYvTtW7jvijg9N/y&#10;JsXecLq0q+WD6m8AAAD//wMAUEsDBBQABgAIAAAAIQA4/SH/1gAAAJQBAAALAAAAX3JlbHMvLnJl&#10;bHOkkMFqwzAMhu+DvYPRfXGawxijTi+j0GvpHsDYimMaW0Yy2fr2M4PBMnrbUb/Q94l/f/hMi1qR&#10;JVI2sOt6UJgd+ZiDgffL8ekFlFSbvV0oo4EbChzGx4f9GRdb25HMsYhqlCwG5lrLq9biZkxWOiqY&#10;22YiTra2kYMu1l1tQD30/bPm3wwYN0x18gb45AdQl1tp5j/sFB2T0FQ7R0nTNEV3j6o9feQzro1i&#10;OWA14Fm+Q8a1a8+Bvu/d/dMb2JY5uiPbhG/ktn4cqGU/er3pcvwCAAD//wMAUEsDBBQABgAIAAAA&#10;IQAAeF7fZAIAAB8FAAAOAAAAZHJzL2Uyb0RvYy54bWysVN9P2zAQfp+0/8Hy+0hbWmAVKapATJMQ&#10;Q4OJ56tjk0yOzzu7Tbu/fmcnLYihSZv2ktz5fn/+zucX29aKjabQoCvl+GgkhXYKq8Y9lfLbw/WH&#10;MylCBFeBRadLudNBXizevzvv/FxPsEZbaRKcxIV550tZx+jnRRFUrVsIR+i1Y6NBaiGySk9FRdBx&#10;9tYWk9HopOiQKk+odAh8etUb5SLnN0ar+MWYoKOwpeTeYv5S/q7St1icw/yJwNeNGtqAf+iihcZx&#10;0UOqK4gg1tT8lqptFGFAE48UtgUa0yidZ+BpxqNX09zX4HWehcEJ/gBT+H9p1e3mjkRTlfKUb8pB&#10;y3d0bbWqQcAKvqPgY8ao82HOrvf+jgYtsJgG3hpq059HEduM6+6Aq95GofhwenoymTH6ik2z0fRs&#10;Mks5i+dgTyF+0tiKJJSyws4tibDLkMLmJsTef+/HwamjvocsxZ3VqQ3rvmrD8+RW0kFmkr60JDbA&#10;HACltIvHQ/3snbxMY+0h8DiX/WPg4J9CdWbZ3wQfInJldPEQ3DYO6a3qNo6Hlk3vv0egnztBsMJq&#10;x1dJ2HM8eHXdMJo3EOIdEJOaL4AXNX7hj7HYlRIHSYoa6edb58mfucZWKTpeklKGH2sgLYX97JiF&#10;H8fTadqqrExnpxNW6KVl9dLi1u0l8h2M+UnwKovJP9q9aAjbR97nZarKJnCKa5dSRdorl7FfXn4R&#10;lF4usxtvkod44+69SskTqokoD9tHID9QKjIXb3G/UDB/RareN0U6XK4jmiYz7hnXAW/ewkzc4cVI&#10;a/5Sz17P79riFwAAAP//AwBQSwMEFAAGAAgAAAAhAHzl5aHfAAAACgEAAA8AAABkcnMvZG93bnJl&#10;di54bWxMj8FOwzAQRO9I/IO1SFxQ6uCKpApxqqoSgmtDP8CNt0kgXofYTcPfs5zguLszs2/K7eIG&#10;MeMUek8aHlcpCKTG255aDcf3l2QDIkRD1gyeUMM3BthWtzelKay/0gHnOraCQygURkMX41hIGZoO&#10;nQkrPyLx7ewnZyKPUyvtZK4c7gap0jSTzvTEHzoz4r7D5rO+OMZ4e8i+xjo/fszTDufz62G97xet&#10;7++W3TOIiEv8E8MvPnugYqaTv5ANYtCQrFXOZaKGXIFgQaKeFC9OGjZZDrIq5f8K1Q8AAAD//wMA&#10;UEsBAi0AFAAGAAgAAAAhALaDOJL+AAAA4QEAABMAAAAAAAAAAAAAAAAAAAAAAFtDb250ZW50X1R5&#10;cGVzXS54bWxQSwECLQAUAAYACAAAACEAOP0h/9YAAACUAQAACwAAAAAAAAAAAAAAAAAvAQAAX3Jl&#10;bHMvLnJlbHNQSwECLQAUAAYACAAAACEAAHhe32QCAAAfBQAADgAAAAAAAAAAAAAAAAAuAgAAZHJz&#10;L2Uyb0RvYy54bWxQSwECLQAUAAYACAAAACEAfOXlod8AAAAKAQAADwAAAAAAAAAAAAAAAAC+BAAA&#10;ZHJzL2Rvd25yZXYueG1sUEsFBgAAAAAEAAQA8wAAAMoFAAAAAA==&#10;" adj="11411" fillcolor="#506329 [1638]" stroked="f">
+              <v:shape w14:anchorId="5C0587EC" id="Flecha abajo 78" o:spid="_x0000_s1026" type="#_x0000_t67" style="position:absolute;margin-left:-163.5pt;margin-top:3.6pt;width:37.5pt;height:39.75pt;z-index:251677696;visibility:visible;mso-wrap-style:square;mso-width-percent:0;mso-height-percent:0;mso-wrap-distance-left:9pt;mso-wrap-distance-top:0;mso-wrap-distance-right:9pt;mso-wrap-distance-bottom:0;mso-position-horizontal:absolute;mso-position-horizontal-relative:text;mso-position-vertical:absolute;mso-position-vertical-relative:text;mso-width-percent:0;mso-height-percent:0;mso-width-relative:margin;mso-height-relative:margin;v-text-anchor:middle" o:gfxdata="UEsDBBQABgAIAAAAIQC2gziS/gAAAOEBAAATAAAAW0NvbnRlbnRfVHlwZXNdLnhtbJSRQU7DMBBF&#10;90jcwfIWJU67QAgl6YK0S0CoHGBkTxKLZGx5TGhvj5O2G0SRWNoz/78nu9wcxkFMGNg6quQqL6RA&#10;0s5Y6ir5vt9lD1JwBDIwOMJKHpHlpr69KfdHjyxSmriSfYz+USnWPY7AufNIadK6MEJMx9ApD/oD&#10;OlTrorhX2lFEilmcO2RdNtjC5xDF9pCuTyYBB5bi6bQ4syoJ3g9WQ0ymaiLzg5KdCXlKLjvcW893&#10;SUOqXwnz5DrgnHtJTxOsQfEKIT7DmDSUCaxw7Rqn8787ZsmRM9e2VmPeBN4uqYvTtW7jvijg9N/y&#10;JsXecLq0q+WD6m8AAAD//wMAUEsDBBQABgAIAAAAIQA4/SH/1gAAAJQBAAALAAAAX3JlbHMvLnJl&#10;bHOkkMFqwzAMhu+DvYPRfXGawxijTi+j0GvpHsDYimMaW0Yy2fr2M4PBMnrbUb/Q94l/f/hMi1qR&#10;JVI2sOt6UJgd+ZiDgffL8ekFlFSbvV0oo4EbChzGx4f9GRdb25HMsYhqlCwG5lrLq9biZkxWOiqY&#10;22YiTra2kYMu1l1tQD30/bPm3wwYN0x18gb45AdQl1tp5j/sFB2T0FQ7R0nTNEV3j6o9feQzro1i&#10;OWA14Fm+Q8a1a8+Bvu/d/dMb2JY5uiPbhG/ktn4cqGU/er3pcvwCAAD//wMAUEsDBBQABgAIAAAA&#10;IQAAeF7fZAIAAB8FAAAOAAAAZHJzL2Uyb0RvYy54bWysVN9P2zAQfp+0/8Hy+0hbWmAVKapATJMQ&#10;Q4OJ56tjk0yOzzu7Tbu/fmcnLYihSZv2ktz5fn/+zucX29aKjabQoCvl+GgkhXYKq8Y9lfLbw/WH&#10;MylCBFeBRadLudNBXizevzvv/FxPsEZbaRKcxIV550tZx+jnRRFUrVsIR+i1Y6NBaiGySk9FRdBx&#10;9tYWk9HopOiQKk+odAh8etUb5SLnN0ar+MWYoKOwpeTeYv5S/q7St1icw/yJwNeNGtqAf+iihcZx&#10;0UOqK4gg1tT8lqptFGFAE48UtgUa0yidZ+BpxqNX09zX4HWehcEJ/gBT+H9p1e3mjkRTlfKUb8pB&#10;y3d0bbWqQcAKvqPgY8ao82HOrvf+jgYtsJgG3hpq059HEduM6+6Aq95GofhwenoymTH6ik2z0fRs&#10;Mks5i+dgTyF+0tiKJJSyws4tibDLkMLmJsTef+/HwamjvocsxZ3VqQ3rvmrD8+RW0kFmkr60JDbA&#10;HACltIvHQ/3snbxMY+0h8DiX/WPg4J9CdWbZ3wQfInJldPEQ3DYO6a3qNo6Hlk3vv0egnztBsMJq&#10;x1dJ2HM8eHXdMJo3EOIdEJOaL4AXNX7hj7HYlRIHSYoa6edb58mfucZWKTpeklKGH2sgLYX97JiF&#10;H8fTadqqrExnpxNW6KVl9dLi1u0l8h2M+UnwKovJP9q9aAjbR97nZarKJnCKa5dSRdorl7FfXn4R&#10;lF4usxtvkod44+69SskTqokoD9tHID9QKjIXb3G/UDB/RareN0U6XK4jmiYz7hnXAW/ewkzc4cVI&#10;a/5Sz17P79riFwAAAP//AwBQSwMEFAAGAAgAAAAhAHzl5aHfAAAACgEAAA8AAABkcnMvZG93bnJl&#10;di54bWxMj8FOwzAQRO9I/IO1SFxQ6uCKpApxqqoSgmtDP8CNt0kgXofYTcPfs5zguLszs2/K7eIG&#10;MeMUek8aHlcpCKTG255aDcf3l2QDIkRD1gyeUMM3BthWtzelKay/0gHnOraCQygURkMX41hIGZoO&#10;nQkrPyLx7ewnZyKPUyvtZK4c7gap0jSTzvTEHzoz4r7D5rO+OMZ4e8i+xjo/fszTDufz62G97xet&#10;7++W3TOIiEv8E8MvPnugYqaTv5ANYtCQrFXOZaKGXIFgQaKeFC9OGjZZDrIq5f8K1Q8AAAD//wMA&#10;UEsBAi0AFAAGAAgAAAAhALaDOJL+AAAA4QEAABMAAAAAAAAAAAAAAAAAAAAAAFtDb250ZW50X1R5&#10;cGVzXS54bWxQSwECLQAUAAYACAAAACEAOP0h/9YAAACUAQAACwAAAAAAAAAAAAAAAAAvAQAAX3Jl&#10;bHMvLnJlbHNQSwECLQAUAAYACAAAACEAAHhe32QCAAAfBQAADgAAAAAAAAAAAAAAAAAuAgAAZHJz&#10;L2Uyb0RvYy54bWxQSwECLQAUAAYACAAAACEAfOXlod8AAAAKAQAADwAAAAAAAAAAAAAAAAC+BAAA&#10;ZHJzL2Rvd25yZXYueG1sUEsFBgAAAAAEAAQA8wAAAMoFAAAAAA==&#10;" adj="11411" fillcolor="#506329 [1638]" stroked="f">
                 <v:fill color2="#93b64c [3014]" rotate="t" angle="180" colors="0 #769535;52429f #9bc348;1 #9cc746" focus="100%" type="gradient">
                   <o:fill v:ext="view" type="gradientUnscaled"/>
                 </v:fill>
@@ -9149,7 +9119,7 @@
         <mc:AlternateContent>
           <mc:Choice Requires="wps">
             <w:drawing>
-              <wp:anchor distT="0" distB="0" distL="114300" distR="114300" simplePos="0" relativeHeight="251691520" behindDoc="0" locked="0" layoutInCell="1" allowOverlap="1" wp14:anchorId="66F861B9" wp14:editId="61C9D85D">
+              <wp:anchor distT="0" distB="0" distL="114300" distR="114300" simplePos="0" relativeHeight="251681792" behindDoc="0" locked="0" layoutInCell="1" allowOverlap="1" wp14:anchorId="66F861B9" wp14:editId="61C9D85D">
                 <wp:simplePos x="0" y="0"/>
                 <wp:positionH relativeFrom="column">
                   <wp:posOffset>4701540</wp:posOffset>
@@ -9231,7 +9201,7 @@
           </mc:Choice>
           <mc:Fallback>
             <w:pict>
-              <v:shape w14:anchorId="66F861B9" id="Llamada rectangular redondeada 82" o:spid="_x0000_s1044" type="#_x0000_t62" style="position:absolute;margin-left:370.2pt;margin-top:150.4pt;width:138.75pt;height:75.75pt;z-index:251691520;visibility:visible;mso-wrap-style:square;mso-width-percent:0;mso-height-percent:0;mso-wrap-distance-left:9pt;mso-wrap-distance-top:0;mso-wrap-distance-right:9pt;mso-wrap-distance-bottom:0;mso-position-horizontal:absolute;mso-position-horizontal-relative:text;mso-position-vertical:absolute;mso-position-vertical-relative:text;mso-width-percent:0;mso-height-percent:0;mso-width-relative:margin;mso-height-relative:margin;v-text-anchor:middle" o:gfxdata="UEsDBBQABgAIAAAAIQC2gziS/gAAAOEBAAATAAAAW0NvbnRlbnRfVHlwZXNdLnhtbJSRQU7DMBBF&#10;90jcwfIWJU67QAgl6YK0S0CoHGBkTxKLZGx5TGhvj5O2G0SRWNoz/78nu9wcxkFMGNg6quQqL6RA&#10;0s5Y6ir5vt9lD1JwBDIwOMJKHpHlpr69KfdHjyxSmriSfYz+USnWPY7AufNIadK6MEJMx9ApD/oD&#10;OlTrorhX2lFEilmcO2RdNtjC5xDF9pCuTyYBB5bi6bQ4syoJ3g9WQ0ymaiLzg5KdCXlKLjvcW893&#10;SUOqXwnz5DrgnHtJTxOsQfEKIT7DmDSUCaxw7Rqn8787ZsmRM9e2VmPeBN4uqYvTtW7jvijg9N/y&#10;JsXecLq0q+WD6m8AAAD//wMAUEsDBBQABgAIAAAAIQA4/SH/1gAAAJQBAAALAAAAX3JlbHMvLnJl&#10;bHOkkMFqwzAMhu+DvYPRfXGawxijTi+j0GvpHsDYimMaW0Yy2fr2M4PBMnrbUb/Q94l/f/hMi1qR&#10;JVI2sOt6UJgd+ZiDgffL8ekFlFSbvV0oo4EbChzGx4f9GRdb25HMsYhqlCwG5lrLq9biZkxWOiqY&#10;22YiTra2kYMu1l1tQD30/bPm3wwYN0x18gb45AdQl1tp5j/sFB2T0FQ7R0nTNEV3j6o9feQzro1i&#10;OWA14Fm+Q8a1a8+Bvu/d/dMb2JY5uiPbhG/ktn4cqGU/er3pcvwCAAD//wMAUEsDBBQABgAIAAAA&#10;IQDSk3o1uQIAAMMFAAAOAAAAZHJzL2Uyb0RvYy54bWysVEtvGjEQvlfqf7B8T5bdEAIoS4SIUlVC&#10;SZSkynnwA7b12q5tWOiv79gsC2k5Vb3sznge/ubzzNzebWtFNsL5yuiS5pc9SoRmhld6WdJvbw8X&#10;Q0p8AM1BGS1KuhOe3k0+f7pt7FgUZmUUF45gEu3HjS3pKgQ7zjLPVqIGf2ms0GiUxtUQUHXLjDto&#10;MHutsqLXG2SNcdw6w4T3eHq/N9JJyi+lYOFJSi8CUSVFbCF9Xfou4jeb3MJ46cCuKtbCgH9AUUOl&#10;8dIu1T0EIGtX/ZWqrpgz3shwyUydGSkrJlINWE3e+6Oa1xVYkWpBcrztaPL/Ly173Dw7UvGSDgtK&#10;NNT4RnMFNXAgDtkDvVwrcChzo7mIx+iIrDXWjzH41T67VvMoRgq20tXxj8WRbWJ61zEttoEwPMxv&#10;BkVeXFPC0DYaFD2UMU12jLbOhy/C1CQKJW0EX4oXs9b8BVHNQCmzDolx2Mx9SNTzFj/w7zklslb4&#10;khtQ5CIfFXnePvWJExZ8dBpc9UeHdjjxuTr1yQeDwU2Ls70WER+QIvxIyp6GJIWdEhGZ0i9CIslY&#10;eJEwp/YWM+UI4ispMCZ0uGozJ+8YJiulusD8XKAKqSwE0frGMJHavgvsnQv8eGMXkW41OnTBdaWN&#10;O5eA/+hu3vsfqt/XHMsP28U2dVY+jJXFo4XhO2w3Z/Zz6C17qPB55+DDMzh8LhxRXCbhCT9Smaak&#10;ppUoWRn369x59Md5QCslDQ5ySf3PNThBifqqcVJGeb8fJz8p/eubAhV3almcWvS6nhl8EmwgRJfE&#10;6B/UQZTO1O+4c6bxVjSBZnh3SVlwB2UW9gsGtxYT02lyw2m3EOb61bKYPBId++Zt+w7Otj0ecDoe&#10;zWHoYZxabD8VR98Yqc10HYysQjQeeW0V3BQofVhFp3ryOu7eyW8AAAD//wMAUEsDBBQABgAIAAAA&#10;IQAR3H6l4gAAAAwBAAAPAAAAZHJzL2Rvd25yZXYueG1sTI9BT8JAEIXvJv6HzZh4k12gCtZOCZKY&#10;cNCoYDgP7W7b0J2t3QXqv3c56XEyX977XrYYbCtOuveNY4TxSIHQXLiy4Qrha/tyNwfhA3FJrWON&#10;8KM9LPLrq4zS0p35U582oRIxhH1KCHUIXSqlL2ptyY9cpzn+jOsthXj2lSx7Osdw28qJUg/SUsOx&#10;oaZOr2pdHDZHi/Bsio+3w3r1bbodLdevjQlm9454ezMsn0AEPYQ/GC76UR3y6LR3Ry69aBFmiUoi&#10;ijBVKm64EGo8ewSxR0juJ1OQeSb/j8h/AQAA//8DAFBLAQItABQABgAIAAAAIQC2gziS/gAAAOEB&#10;AAATAAAAAAAAAAAAAAAAAAAAAABbQ29udGVudF9UeXBlc10ueG1sUEsBAi0AFAAGAAgAAAAhADj9&#10;If/WAAAAlAEAAAsAAAAAAAAAAAAAAAAALwEAAF9yZWxzLy5yZWxzUEsBAi0AFAAGAAgAAAAhANKT&#10;ejW5AgAAwwUAAA4AAAAAAAAAAAAAAAAALgIAAGRycy9lMm9Eb2MueG1sUEsBAi0AFAAGAAgAAAAh&#10;ABHcfqXiAAAADAEAAA8AAAAAAAAAAAAAAAAAEwUAAGRycy9kb3ducmV2LnhtbFBLBQYAAAAABAAE&#10;APMAAAAiBgAAAAA=&#10;" adj="6650,24514" fillcolor="white [3201]" strokecolor="#9bbb59 [3206]" strokeweight="2pt">
+              <v:shape w14:anchorId="66F861B9" id="Llamada rectangular redondeada 82" o:spid="_x0000_s1044" type="#_x0000_t62" style="position:absolute;margin-left:370.2pt;margin-top:150.4pt;width:138.75pt;height:75.75pt;z-index:251681792;visibility:visible;mso-wrap-style:square;mso-width-percent:0;mso-height-percent:0;mso-wrap-distance-left:9pt;mso-wrap-distance-top:0;mso-wrap-distance-right:9pt;mso-wrap-distance-bottom:0;mso-position-horizontal:absolute;mso-position-horizontal-relative:text;mso-position-vertical:absolute;mso-position-vertical-relative:text;mso-width-percent:0;mso-height-percent:0;mso-width-relative:margin;mso-height-relative:margin;v-text-anchor:middle" o:gfxdata="UEsDBBQABgAIAAAAIQC2gziS/gAAAOEBAAATAAAAW0NvbnRlbnRfVHlwZXNdLnhtbJSRQU7DMBBF&#10;90jcwfIWJU67QAgl6YK0S0CoHGBkTxKLZGx5TGhvj5O2G0SRWNoz/78nu9wcxkFMGNg6quQqL6RA&#10;0s5Y6ir5vt9lD1JwBDIwOMJKHpHlpr69KfdHjyxSmriSfYz+USnWPY7AufNIadK6MEJMx9ApD/oD&#10;OlTrorhX2lFEilmcO2RdNtjC5xDF9pCuTyYBB5bi6bQ4syoJ3g9WQ0ymaiLzg5KdCXlKLjvcW893&#10;SUOqXwnz5DrgnHtJTxOsQfEKIT7DmDSUCaxw7Rqn8787ZsmRM9e2VmPeBN4uqYvTtW7jvijg9N/y&#10;JsXecLq0q+WD6m8AAAD//wMAUEsDBBQABgAIAAAAIQA4/SH/1gAAAJQBAAALAAAAX3JlbHMvLnJl&#10;bHOkkMFqwzAMhu+DvYPRfXGawxijTi+j0GvpHsDYimMaW0Yy2fr2M4PBMnrbUb/Q94l/f/hMi1qR&#10;JVI2sOt6UJgd+ZiDgffL8ekFlFSbvV0oo4EbChzGx4f9GRdb25HMsYhqlCwG5lrLq9biZkxWOiqY&#10;22YiTra2kYMu1l1tQD30/bPm3wwYN0x18gb45AdQl1tp5j/sFB2T0FQ7R0nTNEV3j6o9feQzro1i&#10;OWA14Fm+Q8a1a8+Bvu/d/dMb2JY5uiPbhG/ktn4cqGU/er3pcvwCAAD//wMAUEsDBBQABgAIAAAA&#10;IQDSk3o1uQIAAMMFAAAOAAAAZHJzL2Uyb0RvYy54bWysVEtvGjEQvlfqf7B8T5bdEAIoS4SIUlVC&#10;SZSkynnwA7b12q5tWOiv79gsC2k5Vb3sznge/ubzzNzebWtFNsL5yuiS5pc9SoRmhld6WdJvbw8X&#10;Q0p8AM1BGS1KuhOe3k0+f7pt7FgUZmUUF45gEu3HjS3pKgQ7zjLPVqIGf2ms0GiUxtUQUHXLjDto&#10;MHutsqLXG2SNcdw6w4T3eHq/N9JJyi+lYOFJSi8CUSVFbCF9Xfou4jeb3MJ46cCuKtbCgH9AUUOl&#10;8dIu1T0EIGtX/ZWqrpgz3shwyUydGSkrJlINWE3e+6Oa1xVYkWpBcrztaPL/Ly173Dw7UvGSDgtK&#10;NNT4RnMFNXAgDtkDvVwrcChzo7mIx+iIrDXWjzH41T67VvMoRgq20tXxj8WRbWJ61zEttoEwPMxv&#10;BkVeXFPC0DYaFD2UMU12jLbOhy/C1CQKJW0EX4oXs9b8BVHNQCmzDolx2Mx9SNTzFj/w7zklslb4&#10;khtQ5CIfFXnePvWJExZ8dBpc9UeHdjjxuTr1yQeDwU2Ls70WER+QIvxIyp6GJIWdEhGZ0i9CIslY&#10;eJEwp/YWM+UI4ispMCZ0uGozJ+8YJiulusD8XKAKqSwE0frGMJHavgvsnQv8eGMXkW41OnTBdaWN&#10;O5eA/+hu3vsfqt/XHMsP28U2dVY+jJXFo4XhO2w3Z/Zz6C17qPB55+DDMzh8LhxRXCbhCT9Smaak&#10;ppUoWRn369x59Md5QCslDQ5ySf3PNThBifqqcVJGeb8fJz8p/eubAhV3almcWvS6nhl8EmwgRJfE&#10;6B/UQZTO1O+4c6bxVjSBZnh3SVlwB2UW9gsGtxYT02lyw2m3EOb61bKYPBId++Zt+w7Otj0ecDoe&#10;zWHoYZxabD8VR98Yqc10HYysQjQeeW0V3BQofVhFp3ryOu7eyW8AAAD//wMAUEsDBBQABgAIAAAA&#10;IQAR3H6l4gAAAAwBAAAPAAAAZHJzL2Rvd25yZXYueG1sTI9BT8JAEIXvJv6HzZh4k12gCtZOCZKY&#10;cNCoYDgP7W7b0J2t3QXqv3c56XEyX977XrYYbCtOuveNY4TxSIHQXLiy4Qrha/tyNwfhA3FJrWON&#10;8KM9LPLrq4zS0p35U582oRIxhH1KCHUIXSqlL2ptyY9cpzn+jOsthXj2lSx7Osdw28qJUg/SUsOx&#10;oaZOr2pdHDZHi/Bsio+3w3r1bbodLdevjQlm9454ezMsn0AEPYQ/GC76UR3y6LR3Ry69aBFmiUoi&#10;ijBVKm64EGo8ewSxR0juJ1OQeSb/j8h/AQAA//8DAFBLAQItABQABgAIAAAAIQC2gziS/gAAAOEB&#10;AAATAAAAAAAAAAAAAAAAAAAAAABbQ29udGVudF9UeXBlc10ueG1sUEsBAi0AFAAGAAgAAAAhADj9&#10;If/WAAAAlAEAAAsAAAAAAAAAAAAAAAAALwEAAF9yZWxzLy5yZWxzUEsBAi0AFAAGAAgAAAAhANKT&#10;ejW5AgAAwwUAAA4AAAAAAAAAAAAAAAAALgIAAGRycy9lMm9Eb2MueG1sUEsBAi0AFAAGAAgAAAAh&#10;ABHcfqXiAAAADAEAAA8AAAAAAAAAAAAAAAAAEwUAAGRycy9kb3ducmV2LnhtbFBLBQYAAAAABAAE&#10;APMAAAAiBgAAAAA=&#10;" adj="6650,24514" fillcolor="white [3201]" strokecolor="#9bbb59 [3206]" strokeweight="2pt">
                 <v:textbox>
                   <w:txbxContent>
                     <w:p>
@@ -9261,7 +9231,7 @@
           <w:lang w:val="es-ES" w:eastAsia="es-ES"/>
         </w:rPr>
         <w:drawing>
-          <wp:anchor distT="0" distB="0" distL="114300" distR="114300" simplePos="0" relativeHeight="251595264" behindDoc="0" locked="0" layoutInCell="1" allowOverlap="1" wp14:anchorId="139140A5" wp14:editId="4669B2BD">
+          <wp:anchor distT="0" distB="0" distL="114300" distR="114300" simplePos="0" relativeHeight="251621376" behindDoc="0" locked="0" layoutInCell="1" allowOverlap="1" wp14:anchorId="139140A5" wp14:editId="4669B2BD">
             <wp:simplePos x="0" y="0"/>
             <wp:positionH relativeFrom="column">
               <wp:posOffset>72390</wp:posOffset>
@@ -9378,7 +9348,7 @@
         <mc:AlternateContent>
           <mc:Choice Requires="wps">
             <w:drawing>
-              <wp:anchor distT="0" distB="0" distL="114300" distR="114300" simplePos="0" relativeHeight="251688448" behindDoc="0" locked="0" layoutInCell="1" allowOverlap="1" wp14:anchorId="5E0860DA" wp14:editId="02786929">
+              <wp:anchor distT="0" distB="0" distL="114300" distR="114300" simplePos="0" relativeHeight="251680768" behindDoc="0" locked="0" layoutInCell="1" allowOverlap="1" wp14:anchorId="5E0860DA" wp14:editId="02786929">
                 <wp:simplePos x="0" y="0"/>
                 <wp:positionH relativeFrom="column">
                   <wp:posOffset>3301365</wp:posOffset>
@@ -9450,7 +9420,7 @@
           </mc:Choice>
           <mc:Fallback>
             <w:pict>
-              <v:roundrect w14:anchorId="5E0860DA" id="Rectángulo redondeado 81" o:spid="_x0000_s1045" style="position:absolute;margin-left:259.95pt;margin-top:47.25pt;width:96.75pt;height:54.75pt;z-index:251688448;visibility:visible;mso-wrap-style:square;mso-wrap-distance-left:9pt;mso-wrap-distance-top:0;mso-wrap-distance-right:9pt;mso-wrap-distance-bottom:0;mso-position-horizontal:absolute;mso-position-horizontal-relative:text;mso-position-vertical:absolute;mso-position-vertical-relative:text;v-text-anchor:middle" arcsize="10923f" o:gfxdata="UEsDBBQABgAIAAAAIQC2gziS/gAAAOEBAAATAAAAW0NvbnRlbnRfVHlwZXNdLnhtbJSRQU7DMBBF&#10;90jcwfIWJU67QAgl6YK0S0CoHGBkTxKLZGx5TGhvj5O2G0SRWNoz/78nu9wcxkFMGNg6quQqL6RA&#10;0s5Y6ir5vt9lD1JwBDIwOMJKHpHlpr69KfdHjyxSmriSfYz+USnWPY7AufNIadK6MEJMx9ApD/oD&#10;OlTrorhX2lFEilmcO2RdNtjC5xDF9pCuTyYBB5bi6bQ4syoJ3g9WQ0ymaiLzg5KdCXlKLjvcW893&#10;SUOqXwnz5DrgnHtJTxOsQfEKIT7DmDSUCaxw7Rqn8787ZsmRM9e2VmPeBN4uqYvTtW7jvijg9N/y&#10;JsXecLq0q+WD6m8AAAD//wMAUEsDBBQABgAIAAAAIQA4/SH/1gAAAJQBAAALAAAAX3JlbHMvLnJl&#10;bHOkkMFqwzAMhu+DvYPRfXGawxijTi+j0GvpHsDYimMaW0Yy2fr2M4PBMnrbUb/Q94l/f/hMi1qR&#10;JVI2sOt6UJgd+ZiDgffL8ekFlFSbvV0oo4EbChzGx4f9GRdb25HMsYhqlCwG5lrLq9biZkxWOiqY&#10;22YiTra2kYMu1l1tQD30/bPm3wwYN0x18gb45AdQl1tp5j/sFB2T0FQ7R0nTNEV3j6o9feQzro1i&#10;OWA14Fm+Q8a1a8+Bvu/d/dMb2JY5uiPbhG/ktn4cqGU/er3pcvwCAAD//wMAUEsDBBQABgAIAAAA&#10;IQALhxu6fwIAADkFAAAOAAAAZHJzL2Uyb0RvYy54bWysVM1u2zAMvg/YOwi6r47d/6BOEbToMKBo&#10;i7ZDz4osJcZkUaOU2Nnb7Fn2YqNkx+26nIZdZNLkxz991MVl1xi2UehrsCXPDyacKSuhqu2y5F+f&#10;bz6dceaDsJUwYFXJt8rzy9nHDxetm6oCVmAqhYyCWD9tXclXIbhplnm5Uo3wB+CUJaMGbEQgFZdZ&#10;haKl6I3JisnkJGsBK4cglff097o38lmKr7WS4V5rrwIzJafaQjoxnYt4ZrMLMV2icKtaDmWIf6ii&#10;EbWlpGOoaxEEW2P9V6imlggedDiQ0GSgdS1V6oG6ySfvunlaCadSLzQc78Yx+f8XVt5tHpDVVcnP&#10;cs6saOiOHmlqv37a5doAQ1WBrZSogJEDTat1fkqgJ/eAg+ZJjK13Gpv4paZYlya8HSesusAk/cyL&#10;4uy0OOZMku3k/PiQZAqTvaId+vBZQcOiUHKEta1iQWm6YnPrQ++/8yNwLKkvIklha1Ssw9hHpak1&#10;SlskdCKVujLINoLoIKRUNhwO+ZN3hOnamBGY7wOakCZBRQ++EaYS2UbgZB/wz4wjImUFG0ZwU1vA&#10;fQGqb2Pm3n/Xfd9zbD90iy7dZ36+u64FVFu6ZISe/d7Jm5qGeyt8eBBIdKfFoBUO93RoA23JYZA4&#10;WwH+2Pc/+hMLycpZS+tTcv99LVBxZr5Y4ud5fnQU9y0pR8enBSn41rJ4a7Hr5groSoiCVF0So38w&#10;O1EjNC+06fOYlUzCSspdchlwp1yFfq3prZBqPk9utGNOhFv75GQMHgcdefPcvQh0A8MCcfMOdqsm&#10;pu841vtGpIX5OoCuEwHjqPu5DldA+5l4PLwl8QF4qyev1xdv9hsAAP//AwBQSwMEFAAGAAgAAAAh&#10;AO+B67fhAAAACgEAAA8AAABkcnMvZG93bnJldi54bWxMjzFPwzAQhXck/oN1SGzUTkkpCXGqUsHA&#10;UKS2DIyufSQR9jmK3Sbw6zETjKf36b3vqtXkLDvjEDpPErKZAIakvemokfB2eL65BxaiIqOsJ5Tw&#10;hQFW9eVFpUrjR9rheR8blkoolEpCG2Nfch50i06Fme+RUvbhB6diOoeGm0GNqdxZPhfijjvVUVpo&#10;VY+bFvXn/uQkRD2Gw+v2O8f1k969LO2j2bxPUl5fTesHYBGn+AfDr35Shzo5Hf2JTGBWwiIrioRK&#10;KPIFsAQss9sc2FHCXOQCeF3x/y/UPwAAAP//AwBQSwECLQAUAAYACAAAACEAtoM4kv4AAADhAQAA&#10;EwAAAAAAAAAAAAAAAAAAAAAAW0NvbnRlbnRfVHlwZXNdLnhtbFBLAQItABQABgAIAAAAIQA4/SH/&#10;1gAAAJQBAAALAAAAAAAAAAAAAAAAAC8BAABfcmVscy8ucmVsc1BLAQItABQABgAIAAAAIQALhxu6&#10;fwIAADkFAAAOAAAAAAAAAAAAAAAAAC4CAABkcnMvZTJvRG9jLnhtbFBLAQItABQABgAIAAAAIQDv&#10;geu34QAAAAoBAAAPAAAAAAAAAAAAAAAAANkEAABkcnMvZG93bnJldi54bWxQSwUGAAAAAAQABADz&#10;AAAA5wUAAAAA&#10;" fillcolor="white [3201]" strokecolor="#9bbb59 [3206]" strokeweight="2pt">
+              <v:roundrect w14:anchorId="5E0860DA" id="Rectángulo redondeado 81" o:spid="_x0000_s1045" style="position:absolute;margin-left:259.95pt;margin-top:47.25pt;width:96.75pt;height:54.75pt;z-index:251680768;visibility:visible;mso-wrap-style:square;mso-wrap-distance-left:9pt;mso-wrap-distance-top:0;mso-wrap-distance-right:9pt;mso-wrap-distance-bottom:0;mso-position-horizontal:absolute;mso-position-horizontal-relative:text;mso-position-vertical:absolute;mso-position-vertical-relative:text;v-text-anchor:middle" arcsize="10923f" o:gfxdata="UEsDBBQABgAIAAAAIQC2gziS/gAAAOEBAAATAAAAW0NvbnRlbnRfVHlwZXNdLnhtbJSRQU7DMBBF&#10;90jcwfIWJU67QAgl6YK0S0CoHGBkTxKLZGx5TGhvj5O2G0SRWNoz/78nu9wcxkFMGNg6quQqL6RA&#10;0s5Y6ir5vt9lD1JwBDIwOMJKHpHlpr69KfdHjyxSmriSfYz+USnWPY7AufNIadK6MEJMx9ApD/oD&#10;OlTrorhX2lFEilmcO2RdNtjC5xDF9pCuTyYBB5bi6bQ4syoJ3g9WQ0ymaiLzg5KdCXlKLjvcW893&#10;SUOqXwnz5DrgnHtJTxOsQfEKIT7DmDSUCaxw7Rqn8787ZsmRM9e2VmPeBN4uqYvTtW7jvijg9N/y&#10;JsXecLq0q+WD6m8AAAD//wMAUEsDBBQABgAIAAAAIQA4/SH/1gAAAJQBAAALAAAAX3JlbHMvLnJl&#10;bHOkkMFqwzAMhu+DvYPRfXGawxijTi+j0GvpHsDYimMaW0Yy2fr2M4PBMnrbUb/Q94l/f/hMi1qR&#10;JVI2sOt6UJgd+ZiDgffL8ekFlFSbvV0oo4EbChzGx4f9GRdb25HMsYhqlCwG5lrLq9biZkxWOiqY&#10;22YiTra2kYMu1l1tQD30/bPm3wwYN0x18gb45AdQl1tp5j/sFB2T0FQ7R0nTNEV3j6o9feQzro1i&#10;OWA14Fm+Q8a1a8+Bvu/d/dMb2JY5uiPbhG/ktn4cqGU/er3pcvwCAAD//wMAUEsDBBQABgAIAAAA&#10;IQALhxu6fwIAADkFAAAOAAAAZHJzL2Uyb0RvYy54bWysVM1u2zAMvg/YOwi6r47d/6BOEbToMKBo&#10;i7ZDz4osJcZkUaOU2Nnb7Fn2YqNkx+26nIZdZNLkxz991MVl1xi2UehrsCXPDyacKSuhqu2y5F+f&#10;bz6dceaDsJUwYFXJt8rzy9nHDxetm6oCVmAqhYyCWD9tXclXIbhplnm5Uo3wB+CUJaMGbEQgFZdZ&#10;haKl6I3JisnkJGsBK4cglff097o38lmKr7WS4V5rrwIzJafaQjoxnYt4ZrMLMV2icKtaDmWIf6ii&#10;EbWlpGOoaxEEW2P9V6imlggedDiQ0GSgdS1V6oG6ySfvunlaCadSLzQc78Yx+f8XVt5tHpDVVcnP&#10;cs6saOiOHmlqv37a5doAQ1WBrZSogJEDTat1fkqgJ/eAg+ZJjK13Gpv4paZYlya8HSesusAk/cyL&#10;4uy0OOZMku3k/PiQZAqTvaId+vBZQcOiUHKEta1iQWm6YnPrQ++/8yNwLKkvIklha1Ssw9hHpak1&#10;SlskdCKVujLINoLoIKRUNhwO+ZN3hOnamBGY7wOakCZBRQ++EaYS2UbgZB/wz4wjImUFG0ZwU1vA&#10;fQGqb2Pm3n/Xfd9zbD90iy7dZ36+u64FVFu6ZISe/d7Jm5qGeyt8eBBIdKfFoBUO93RoA23JYZA4&#10;WwH+2Pc/+hMLycpZS+tTcv99LVBxZr5Y4ud5fnQU9y0pR8enBSn41rJ4a7Hr5groSoiCVF0So38w&#10;O1EjNC+06fOYlUzCSspdchlwp1yFfq3prZBqPk9utGNOhFv75GQMHgcdefPcvQh0A8MCcfMOdqsm&#10;pu841vtGpIX5OoCuEwHjqPu5DldA+5l4PLwl8QF4qyev1xdv9hsAAP//AwBQSwMEFAAGAAgAAAAh&#10;AO+B67fhAAAACgEAAA8AAABkcnMvZG93bnJldi54bWxMjzFPwzAQhXck/oN1SGzUTkkpCXGqUsHA&#10;UKS2DIyufSQR9jmK3Sbw6zETjKf36b3vqtXkLDvjEDpPErKZAIakvemokfB2eL65BxaiIqOsJ5Tw&#10;hQFW9eVFpUrjR9rheR8blkoolEpCG2Nfch50i06Fme+RUvbhB6diOoeGm0GNqdxZPhfijjvVUVpo&#10;VY+bFvXn/uQkRD2Gw+v2O8f1k969LO2j2bxPUl5fTesHYBGn+AfDr35Shzo5Hf2JTGBWwiIrioRK&#10;KPIFsAQss9sc2FHCXOQCeF3x/y/UPwAAAP//AwBQSwECLQAUAAYACAAAACEAtoM4kv4AAADhAQAA&#10;EwAAAAAAAAAAAAAAAAAAAAAAW0NvbnRlbnRfVHlwZXNdLnhtbFBLAQItABQABgAIAAAAIQA4/SH/&#10;1gAAAJQBAAALAAAAAAAAAAAAAAAAAC8BAABfcmVscy8ucmVsc1BLAQItABQABgAIAAAAIQALhxu6&#10;fwIAADkFAAAOAAAAAAAAAAAAAAAAAC4CAABkcnMvZTJvRG9jLnhtbFBLAQItABQABgAIAAAAIQDv&#10;geu34QAAAAoBAAAPAAAAAAAAAAAAAAAAANkEAABkcnMvZG93bnJldi54bWxQSwUGAAAAAAQABADz&#10;AAAA5wUAAAAA&#10;" fillcolor="white [3201]" strokecolor="#9bbb59 [3206]" strokeweight="2pt">
                 <v:textbox>
                   <w:txbxContent>
                     <w:p>
@@ -9482,7 +9452,7 @@
         <mc:AlternateContent>
           <mc:Choice Requires="wps">
             <w:drawing>
-              <wp:anchor distT="0" distB="0" distL="114300" distR="114300" simplePos="0" relativeHeight="251686400" behindDoc="0" locked="0" layoutInCell="1" allowOverlap="1" wp14:anchorId="6066F4D4" wp14:editId="68CB45ED">
+              <wp:anchor distT="0" distB="0" distL="114300" distR="114300" simplePos="0" relativeHeight="251679744" behindDoc="0" locked="0" layoutInCell="1" allowOverlap="1" wp14:anchorId="6066F4D4" wp14:editId="68CB45ED">
                 <wp:simplePos x="0" y="0"/>
                 <wp:positionH relativeFrom="column">
                   <wp:posOffset>2555203</wp:posOffset>
@@ -9539,7 +9509,7 @@
           </mc:Choice>
           <mc:Fallback>
             <w:pict>
-              <v:shape w14:anchorId="4CA8E439" id="Flecha abajo 80" o:spid="_x0000_s1026" type="#_x0000_t67" style="position:absolute;margin-left:201.2pt;margin-top:60.15pt;width:42.4pt;height:81pt;rotation:5567190fd;z-index:251686400;visibility:visible;mso-wrap-style:square;mso-width-percent:0;mso-wrap-distance-left:9pt;mso-wrap-distance-top:0;mso-wrap-distance-right:9pt;mso-wrap-distance-bottom:0;mso-position-horizontal:absolute;mso-position-horizontal-relative:text;mso-position-vertical:absolute;mso-position-vertical-relative:text;mso-width-percent:0;mso-width-relative:margin;v-text-anchor:middle" o:gfxdata="UEsDBBQABgAIAAAAIQC2gziS/gAAAOEBAAATAAAAW0NvbnRlbnRfVHlwZXNdLnhtbJSRQU7DMBBF&#10;90jcwfIWJU67QAgl6YK0S0CoHGBkTxKLZGx5TGhvj5O2G0SRWNoz/78nu9wcxkFMGNg6quQqL6RA&#10;0s5Y6ir5vt9lD1JwBDIwOMJKHpHlpr69KfdHjyxSmriSfYz+USnWPY7AufNIadK6MEJMx9ApD/oD&#10;OlTrorhX2lFEilmcO2RdNtjC5xDF9pCuTyYBB5bi6bQ4syoJ3g9WQ0ymaiLzg5KdCXlKLjvcW893&#10;SUOqXwnz5DrgnHtJTxOsQfEKIT7DmDSUCaxw7Rqn8787ZsmRM9e2VmPeBN4uqYvTtW7jvijg9N/y&#10;JsXecLq0q+WD6m8AAAD//wMAUEsDBBQABgAIAAAAIQA4/SH/1gAAAJQBAAALAAAAX3JlbHMvLnJl&#10;bHOkkMFqwzAMhu+DvYPRfXGawxijTi+j0GvpHsDYimMaW0Yy2fr2M4PBMnrbUb/Q94l/f/hMi1qR&#10;JVI2sOt6UJgd+ZiDgffL8ekFlFSbvV0oo4EbChzGx4f9GRdb25HMsYhqlCwG5lrLq9biZkxWOiqY&#10;22YiTra2kYMu1l1tQD30/bPm3wwYN0x18gb45AdQl1tp5j/sFB2T0FQ7R0nTNEV3j6o9feQzro1i&#10;OWA14Fm+Q8a1a8+Bvu/d/dMb2JY5uiPbhG/ktn4cqGU/er3pcvwCAAD//wMAUEsDBBQABgAIAAAA&#10;IQAMoLpIcQIAAC4FAAAOAAAAZHJzL2Uyb0RvYy54bWysVN9r2zAQfh/sfxB6X20nTZuGOiWkdAxK&#10;W9aOPiuyVHvIOu2kxMn++p1kJw1dGWzsReh+fXf36U6XV9vWsI1C34AteXGSc6ashKqxLyX/9nTz&#10;acqZD8JWwoBVJd8pz6/mHz9cdm6mRlCDqRQyArF+1rmS1yG4WZZ5WatW+BNwypJRA7YikIgvWYWi&#10;I/TWZKM8P8s6wMohSOU9aa97I58nfK2VDPdaexWYKTnVFtKJ6VzFM5tfitkLClc3cihD/EMVrWgs&#10;JT1AXYsg2Bqb36DaRiJ40OFEQpuB1o1UqQfqpsjfdPNYC6dSL0SOdwea/P+DlXebB2RNVfIp0WNF&#10;S290Y5SsBRMr8R0YqYmjzvkZuT66BxwkT9fY8FZjyxCI2El+cXZRTBIN1BjbJpZ3B5bVNjBJysl4&#10;Oi4omSRTkY+m53lKkfVYEdOhD58VtCxeSl5BZxeI0CVosbn1gYog/70fCbHAvqR0CzujIpKxX5Wm&#10;9lItUZEGSy0Nso2gkRBSKhvGsUXCS97RSzfGHALHKe0fAwf/GKrS0P1N8CEiZQYbDsFtYwHfy25C&#10;MZSse/89A33fkYIVVDt62fQyRLZ38qYhNm+FDw8CacZJSXsb7unQBrqSw3DjrAb8+Z4++tPokZWz&#10;jnam5P7HWqDizHyxNJQXxekpwYYknE7ORyTgsWV1bLHrdgn0BkWqLl2jfzD7q0Zon2m9FzErmYSV&#10;lLvkMuBeWIZ+l+mDkGqxSG60WE6EW/voZASPrMZBedo+C3TDSAUaxjvY75eYvRmq3jdGWlisA+gm&#10;TdwrrwPftJRpcIYPJG79sZy8Xr+5+S8AAAD//wMAUEsDBBQABgAIAAAAIQA+NDfc4wAAAAsBAAAP&#10;AAAAZHJzL2Rvd25yZXYueG1sTI9PT4NAEMXvJn6HzZh4s4sgtSBLY/yTeDFG2ph4W2AKKDtL2G2h&#10;/fSOJz2+eS/v/SZbz6YXBxxdZ0nB9SIAgVTZuqNGwXbzfLUC4bymWveWUMERHazz87NMp7Wd6B0P&#10;hW8El5BLtYLW+yGV0lUtGu0WdkBib2dHoz3LsZH1qCcuN70Mg2Apje6IF1o94EOL1XexNwo+yukp&#10;+Tq53eNnkryd/HB8eS06pS4v5vs7EB5n/xeGX3xGh5yZSrun2oleQbSMGN2zEa8SEJyIw5gvpYLw&#10;JroFmWfy/w/5DwAAAP//AwBQSwECLQAUAAYACAAAACEAtoM4kv4AAADhAQAAEwAAAAAAAAAAAAAA&#10;AAAAAAAAW0NvbnRlbnRfVHlwZXNdLnhtbFBLAQItABQABgAIAAAAIQA4/SH/1gAAAJQBAAALAAAA&#10;AAAAAAAAAAAAAC8BAABfcmVscy8ucmVsc1BLAQItABQABgAIAAAAIQAMoLpIcQIAAC4FAAAOAAAA&#10;AAAAAAAAAAAAAC4CAABkcnMvZTJvRG9jLnhtbFBLAQItABQABgAIAAAAIQA+NDfc4wAAAAsBAAAP&#10;AAAAAAAAAAAAAAAAAMsEAABkcnMvZG93bnJldi54bWxQSwUGAAAAAAQABADzAAAA2wUAAAAA&#10;" adj="15948" fillcolor="#506329 [1638]" stroked="f">
+              <v:shape w14:anchorId="2BDFDAA3" id="Flecha abajo 80" o:spid="_x0000_s1026" type="#_x0000_t67" style="position:absolute;margin-left:201.2pt;margin-top:60.15pt;width:42.4pt;height:81pt;rotation:5567190fd;z-index:251679744;visibility:visible;mso-wrap-style:square;mso-width-percent:0;mso-wrap-distance-left:9pt;mso-wrap-distance-top:0;mso-wrap-distance-right:9pt;mso-wrap-distance-bottom:0;mso-position-horizontal:absolute;mso-position-horizontal-relative:text;mso-position-vertical:absolute;mso-position-vertical-relative:text;mso-width-percent:0;mso-width-relative:margin;v-text-anchor:middle" o:gfxdata="UEsDBBQABgAIAAAAIQC2gziS/gAAAOEBAAATAAAAW0NvbnRlbnRfVHlwZXNdLnhtbJSRQU7DMBBF&#10;90jcwfIWJU67QAgl6YK0S0CoHGBkTxKLZGx5TGhvj5O2G0SRWNoz/78nu9wcxkFMGNg6quQqL6RA&#10;0s5Y6ir5vt9lD1JwBDIwOMJKHpHlpr69KfdHjyxSmriSfYz+USnWPY7AufNIadK6MEJMx9ApD/oD&#10;OlTrorhX2lFEilmcO2RdNtjC5xDF9pCuTyYBB5bi6bQ4syoJ3g9WQ0ymaiLzg5KdCXlKLjvcW893&#10;SUOqXwnz5DrgnHtJTxOsQfEKIT7DmDSUCaxw7Rqn8787ZsmRM9e2VmPeBN4uqYvTtW7jvijg9N/y&#10;JsXecLq0q+WD6m8AAAD//wMAUEsDBBQABgAIAAAAIQA4/SH/1gAAAJQBAAALAAAAX3JlbHMvLnJl&#10;bHOkkMFqwzAMhu+DvYPRfXGawxijTi+j0GvpHsDYimMaW0Yy2fr2M4PBMnrbUb/Q94l/f/hMi1qR&#10;JVI2sOt6UJgd+ZiDgffL8ekFlFSbvV0oo4EbChzGx4f9GRdb25HMsYhqlCwG5lrLq9biZkxWOiqY&#10;22YiTra2kYMu1l1tQD30/bPm3wwYN0x18gb45AdQl1tp5j/sFB2T0FQ7R0nTNEV3j6o9feQzro1i&#10;OWA14Fm+Q8a1a8+Bvu/d/dMb2JY5uiPbhG/ktn4cqGU/er3pcvwCAAD//wMAUEsDBBQABgAIAAAA&#10;IQAMoLpIcQIAAC4FAAAOAAAAZHJzL2Uyb0RvYy54bWysVN9r2zAQfh/sfxB6X20nTZuGOiWkdAxK&#10;W9aOPiuyVHvIOu2kxMn++p1kJw1dGWzsReh+fXf36U6XV9vWsI1C34AteXGSc6ashKqxLyX/9nTz&#10;acqZD8JWwoBVJd8pz6/mHz9cdm6mRlCDqRQyArF+1rmS1yG4WZZ5WatW+BNwypJRA7YikIgvWYWi&#10;I/TWZKM8P8s6wMohSOU9aa97I58nfK2VDPdaexWYKTnVFtKJ6VzFM5tfitkLClc3cihD/EMVrWgs&#10;JT1AXYsg2Bqb36DaRiJ40OFEQpuB1o1UqQfqpsjfdPNYC6dSL0SOdwea/P+DlXebB2RNVfIp0WNF&#10;S290Y5SsBRMr8R0YqYmjzvkZuT66BxwkT9fY8FZjyxCI2El+cXZRTBIN1BjbJpZ3B5bVNjBJysl4&#10;Oi4omSRTkY+m53lKkfVYEdOhD58VtCxeSl5BZxeI0CVosbn1gYog/70fCbHAvqR0CzujIpKxX5Wm&#10;9lItUZEGSy0Nso2gkRBSKhvGsUXCS97RSzfGHALHKe0fAwf/GKrS0P1N8CEiZQYbDsFtYwHfy25C&#10;MZSse/89A33fkYIVVDt62fQyRLZ38qYhNm+FDw8CacZJSXsb7unQBrqSw3DjrAb8+Z4++tPokZWz&#10;jnam5P7HWqDizHyxNJQXxekpwYYknE7ORyTgsWV1bLHrdgn0BkWqLl2jfzD7q0Zon2m9FzErmYSV&#10;lLvkMuBeWIZ+l+mDkGqxSG60WE6EW/voZASPrMZBedo+C3TDSAUaxjvY75eYvRmq3jdGWlisA+gm&#10;TdwrrwPftJRpcIYPJG79sZy8Xr+5+S8AAAD//wMAUEsDBBQABgAIAAAAIQA+NDfc4wAAAAsBAAAP&#10;AAAAZHJzL2Rvd25yZXYueG1sTI9PT4NAEMXvJn6HzZh4s4sgtSBLY/yTeDFG2ph4W2AKKDtL2G2h&#10;/fSOJz2+eS/v/SZbz6YXBxxdZ0nB9SIAgVTZuqNGwXbzfLUC4bymWveWUMERHazz87NMp7Wd6B0P&#10;hW8El5BLtYLW+yGV0lUtGu0WdkBib2dHoz3LsZH1qCcuN70Mg2Apje6IF1o94EOL1XexNwo+yukp&#10;+Tq53eNnkryd/HB8eS06pS4v5vs7EB5n/xeGX3xGh5yZSrun2oleQbSMGN2zEa8SEJyIw5gvpYLw&#10;JroFmWfy/w/5DwAAAP//AwBQSwECLQAUAAYACAAAACEAtoM4kv4AAADhAQAAEwAAAAAAAAAAAAAA&#10;AAAAAAAAW0NvbnRlbnRfVHlwZXNdLnhtbFBLAQItABQABgAIAAAAIQA4/SH/1gAAAJQBAAALAAAA&#10;AAAAAAAAAAAAAC8BAABfcmVscy8ucmVsc1BLAQItABQABgAIAAAAIQAMoLpIcQIAAC4FAAAOAAAA&#10;AAAAAAAAAAAAAC4CAABkcnMvZTJvRG9jLnhtbFBLAQItABQABgAIAAAAIQA+NDfc4wAAAAsBAAAP&#10;AAAAAAAAAAAAAAAAAMsEAABkcnMvZG93bnJldi54bWxQSwUGAAAAAAQABADzAAAA2wUAAAAA&#10;" adj="15948" fillcolor="#506329 [1638]" stroked="f">
                 <v:fill color2="#93b64c [3014]" rotate="t" angle="180" colors="0 #769535;52429f #9bc348;1 #9cc746" focus="100%" type="gradient">
                   <o:fill v:ext="view" type="gradientUnscaled"/>
                 </v:fill>
@@ -9562,7 +9532,7 @@
           <w:lang w:val="es-ES" w:eastAsia="es-ES"/>
         </w:rPr>
         <w:drawing>
-          <wp:anchor distT="0" distB="0" distL="114300" distR="114300" simplePos="0" relativeHeight="251622912" behindDoc="0" locked="0" layoutInCell="1" allowOverlap="1" wp14:anchorId="6EBC160B" wp14:editId="40A69D15">
+          <wp:anchor distT="0" distB="0" distL="114300" distR="114300" simplePos="0" relativeHeight="251626496" behindDoc="0" locked="0" layoutInCell="1" allowOverlap="1" wp14:anchorId="6EBC160B" wp14:editId="40A69D15">
             <wp:simplePos x="0" y="0"/>
             <wp:positionH relativeFrom="column">
               <wp:posOffset>72390</wp:posOffset>
@@ -9746,7 +9716,7 @@
           <w:lang w:val="es-ES" w:eastAsia="es-ES"/>
         </w:rPr>
         <w:drawing>
-          <wp:anchor distT="0" distB="0" distL="114300" distR="114300" simplePos="0" relativeHeight="251611648" behindDoc="0" locked="0" layoutInCell="1" allowOverlap="1" wp14:anchorId="2EDFC251" wp14:editId="592E6714">
+          <wp:anchor distT="0" distB="0" distL="114300" distR="114300" simplePos="0" relativeHeight="251623424" behindDoc="0" locked="0" layoutInCell="1" allowOverlap="1" wp14:anchorId="2EDFC251" wp14:editId="592E6714">
             <wp:simplePos x="0" y="0"/>
             <wp:positionH relativeFrom="column">
               <wp:posOffset>72390</wp:posOffset>
@@ -9833,7 +9803,7 @@
         <mc:AlternateContent>
           <mc:Choice Requires="wps">
             <w:drawing>
-              <wp:anchor distT="0" distB="0" distL="114300" distR="114300" simplePos="0" relativeHeight="251697664" behindDoc="0" locked="0" layoutInCell="1" allowOverlap="1" wp14:anchorId="7AB008A0" wp14:editId="4E47E5EC">
+              <wp:anchor distT="0" distB="0" distL="114300" distR="114300" simplePos="0" relativeHeight="251682816" behindDoc="0" locked="0" layoutInCell="1" allowOverlap="1" wp14:anchorId="7AB008A0" wp14:editId="4E47E5EC">
                 <wp:simplePos x="0" y="0"/>
                 <wp:positionH relativeFrom="column">
                   <wp:posOffset>-1485900</wp:posOffset>
@@ -9890,7 +9860,7 @@
           </mc:Choice>
           <mc:Fallback>
             <w:pict>
-              <v:shape w14:anchorId="18B70264" id="Flecha abajo 83" o:spid="_x0000_s1026" type="#_x0000_t67" style="position:absolute;margin-left:-117pt;margin-top:3.8pt;width:48pt;height:60pt;rotation:180;z-index:251697664;visibility:visible;mso-wrap-style:square;mso-width-percent:0;mso-wrap-distance-left:9pt;mso-wrap-distance-top:0;mso-wrap-distance-right:9pt;mso-wrap-distance-bottom:0;mso-position-horizontal:absolute;mso-position-horizontal-relative:text;mso-position-vertical:absolute;mso-position-vertical-relative:text;mso-width-percent:0;mso-width-relative:margin;v-text-anchor:middle" o:gfxdata="UEsDBBQABgAIAAAAIQC2gziS/gAAAOEBAAATAAAAW0NvbnRlbnRfVHlwZXNdLnhtbJSRQU7DMBBF&#10;90jcwfIWJU67QAgl6YK0S0CoHGBkTxKLZGx5TGhvj5O2G0SRWNoz/78nu9wcxkFMGNg6quQqL6RA&#10;0s5Y6ir5vt9lD1JwBDIwOMJKHpHlpr69KfdHjyxSmriSfYz+USnWPY7AufNIadK6MEJMx9ApD/oD&#10;OlTrorhX2lFEilmcO2RdNtjC5xDF9pCuTyYBB5bi6bQ4syoJ3g9WQ0ymaiLzg5KdCXlKLjvcW893&#10;SUOqXwnz5DrgnHtJTxOsQfEKIT7DmDSUCaxw7Rqn8787ZsmRM9e2VmPeBN4uqYvTtW7jvijg9N/y&#10;JsXecLq0q+WD6m8AAAD//wMAUEsDBBQABgAIAAAAIQA4/SH/1gAAAJQBAAALAAAAX3JlbHMvLnJl&#10;bHOkkMFqwzAMhu+DvYPRfXGawxijTi+j0GvpHsDYimMaW0Yy2fr2M4PBMnrbUb/Q94l/f/hMi1qR&#10;JVI2sOt6UJgd+ZiDgffL8ekFlFSbvV0oo4EbChzGx4f9GRdb25HMsYhqlCwG5lrLq9biZkxWOiqY&#10;22YiTra2kYMu1l1tQD30/bPm3wwYN0x18gb45AdQl1tp5j/sFB2T0FQ7R0nTNEV3j6o9feQzro1i&#10;OWA14Fm+Q8a1a8+Bvu/d/dMb2JY5uiPbhG/ktn4cqGU/er3pcvwCAAD//wMAUEsDBBQABgAIAAAA&#10;IQCAwnq2bwIAAC4FAAAOAAAAZHJzL2Uyb0RvYy54bWysVN9P2zAQfp+0/8Hy+0gKrEBFiioQ0yTE&#10;0GDi+erYJJPj885u0+6v39lJC2Jo0qblwfL5vvv13V3OLzadFWtNoUVXyclBKYV2CuvWPVXy28P1&#10;h1MpQgRXg0WnK7nVQV7M37877/1MH2KDttYk2IkLs95XsonRz4oiqEZ3EA7Qa8dKg9RBZJGeipqg&#10;Z++dLQ7Lclr0SLUnVDoEfr0alHKe/RujVfxiTNBR2EpybjGflM9lOov5OcyeCHzTqjEN+IcsOmgd&#10;B927uoIIYkXtb666VhEGNPFAYVegMa3SuQauZlK+qua+Aa9zLUxO8Huawv9zq27XdyTaupKnR1I4&#10;6LhH11arBgQs4TsKfmaOeh9mDL33dzRKga+p4I2hThAysZPytExf5oErE5tM83ZPs95EofhxWp5N&#10;GSYUq06m3MXchmLwlXx6CvGTxk6kSyVr7N2CCPvsGdY3IXISjN/hWEgJDinlW9xanTxZ91UbLi+n&#10;kh7yYOlLS2INPBKglHYxl8j+MjqhTGvt3vAoh/2j4YhPpjoP3d8Y7y1yZHRxb9y1Dumt6DZOUlc4&#10;ZTPgdwwMdScKllhvubO5M8x18Oq6ZTZvIMQ7IJ5xfuS9jV/4MBb7SuJ4k6JB+vnWe8Lz6LFWip53&#10;ppLhxwpIS2E/Ox7Ks8nxcVqyLBx/PDlkgV5qli81btVdIvdgkrPL14SPdnc1hN0jr/ciRWUVOMWx&#10;K6ki7YTLOOwy/yCUXiwyjBfLQ7xx914l54nVNCgPm0cgP45U5Fm8xd1+wezVUA3YZOlwsYpo2jxx&#10;z7yOfPNS5i6MP5C09S/ljHr+zc1/AQAA//8DAFBLAwQUAAYACAAAACEA5VJLZ+EAAAALAQAADwAA&#10;AGRycy9kb3ducmV2LnhtbEyPTU/CQBCG7yb+h82YeCtbCkGs3RJjIvFCItCLt6G7trXd2aa70PLv&#10;HU94nHeevB/ZZrKduJjBN44UzGcxCEOl0w1VCorje7QG4QOSxs6RUXA1Hjb5/V2GqXYj7c3lECrB&#10;JuRTVFCH0KdS+rI2Fv3M9Yb49+0Gi4HPoZJ6wJHNbSeTOF5Jiw1xQo29eatN2R7OVsHH2Ja7bv95&#10;vC63X0XT/jxvC9wp9fgwvb6ACGYKNxj+6nN1yLnTyZ1Je9EpiJLFkscEBU8rEAxE88WahROjCUsy&#10;z+T/DfkvAAAA//8DAFBLAQItABQABgAIAAAAIQC2gziS/gAAAOEBAAATAAAAAAAAAAAAAAAAAAAA&#10;AABbQ29udGVudF9UeXBlc10ueG1sUEsBAi0AFAAGAAgAAAAhADj9If/WAAAAlAEAAAsAAAAAAAAA&#10;AAAAAAAALwEAAF9yZWxzLy5yZWxzUEsBAi0AFAAGAAgAAAAhAIDCerZvAgAALgUAAA4AAAAAAAAA&#10;AAAAAAAALgIAAGRycy9lMm9Eb2MueG1sUEsBAi0AFAAGAAgAAAAhAOVSS2fhAAAACwEAAA8AAAAA&#10;AAAAAAAAAAAAyQQAAGRycy9kb3ducmV2LnhtbFBLBQYAAAAABAAEAPMAAADXBQAAAAA=&#10;" adj="12960" fillcolor="#506329 [1638]" stroked="f">
+              <v:shape w14:anchorId="213B9A44" id="Flecha abajo 83" o:spid="_x0000_s1026" type="#_x0000_t67" style="position:absolute;margin-left:-117pt;margin-top:3.8pt;width:48pt;height:60pt;rotation:180;z-index:251682816;visibility:visible;mso-wrap-style:square;mso-width-percent:0;mso-wrap-distance-left:9pt;mso-wrap-distance-top:0;mso-wrap-distance-right:9pt;mso-wrap-distance-bottom:0;mso-position-horizontal:absolute;mso-position-horizontal-relative:text;mso-position-vertical:absolute;mso-position-vertical-relative:text;mso-width-percent:0;mso-width-relative:margin;v-text-anchor:middle" o:gfxdata="UEsDBBQABgAIAAAAIQC2gziS/gAAAOEBAAATAAAAW0NvbnRlbnRfVHlwZXNdLnhtbJSRQU7DMBBF&#10;90jcwfIWJU67QAgl6YK0S0CoHGBkTxKLZGx5TGhvj5O2G0SRWNoz/78nu9wcxkFMGNg6quQqL6RA&#10;0s5Y6ir5vt9lD1JwBDIwOMJKHpHlpr69KfdHjyxSmriSfYz+USnWPY7AufNIadK6MEJMx9ApD/oD&#10;OlTrorhX2lFEilmcO2RdNtjC5xDF9pCuTyYBB5bi6bQ4syoJ3g9WQ0ymaiLzg5KdCXlKLjvcW893&#10;SUOqXwnz5DrgnHtJTxOsQfEKIT7DmDSUCaxw7Rqn8787ZsmRM9e2VmPeBN4uqYvTtW7jvijg9N/y&#10;JsXecLq0q+WD6m8AAAD//wMAUEsDBBQABgAIAAAAIQA4/SH/1gAAAJQBAAALAAAAX3JlbHMvLnJl&#10;bHOkkMFqwzAMhu+DvYPRfXGawxijTi+j0GvpHsDYimMaW0Yy2fr2M4PBMnrbUb/Q94l/f/hMi1qR&#10;JVI2sOt6UJgd+ZiDgffL8ekFlFSbvV0oo4EbChzGx4f9GRdb25HMsYhqlCwG5lrLq9biZkxWOiqY&#10;22YiTra2kYMu1l1tQD30/bPm3wwYN0x18gb45AdQl1tp5j/sFB2T0FQ7R0nTNEV3j6o9feQzro1i&#10;OWA14Fm+Q8a1a8+Bvu/d/dMb2JY5uiPbhG/ktn4cqGU/er3pcvwCAAD//wMAUEsDBBQABgAIAAAA&#10;IQCAwnq2bwIAAC4FAAAOAAAAZHJzL2Uyb0RvYy54bWysVN9P2zAQfp+0/8Hy+0gKrEBFiioQ0yTE&#10;0GDi+erYJJPj885u0+6v39lJC2Jo0qblwfL5vvv13V3OLzadFWtNoUVXyclBKYV2CuvWPVXy28P1&#10;h1MpQgRXg0WnK7nVQV7M37877/1MH2KDttYk2IkLs95XsonRz4oiqEZ3EA7Qa8dKg9RBZJGeipqg&#10;Z++dLQ7Lclr0SLUnVDoEfr0alHKe/RujVfxiTNBR2EpybjGflM9lOov5OcyeCHzTqjEN+IcsOmgd&#10;B927uoIIYkXtb666VhEGNPFAYVegMa3SuQauZlK+qua+Aa9zLUxO8Huawv9zq27XdyTaupKnR1I4&#10;6LhH11arBgQs4TsKfmaOeh9mDL33dzRKga+p4I2hThAysZPytExf5oErE5tM83ZPs95EofhxWp5N&#10;GSYUq06m3MXchmLwlXx6CvGTxk6kSyVr7N2CCPvsGdY3IXISjN/hWEgJDinlW9xanTxZ91UbLi+n&#10;kh7yYOlLS2INPBKglHYxl8j+MjqhTGvt3vAoh/2j4YhPpjoP3d8Y7y1yZHRxb9y1Dumt6DZOUlc4&#10;ZTPgdwwMdScKllhvubO5M8x18Oq6ZTZvIMQ7IJ5xfuS9jV/4MBb7SuJ4k6JB+vnWe8Lz6LFWip53&#10;ppLhxwpIS2E/Ox7Ks8nxcVqyLBx/PDlkgV5qli81btVdIvdgkrPL14SPdnc1hN0jr/ciRWUVOMWx&#10;K6ki7YTLOOwy/yCUXiwyjBfLQ7xx914l54nVNCgPm0cgP45U5Fm8xd1+wezVUA3YZOlwsYpo2jxx&#10;z7yOfPNS5i6MP5C09S/ljHr+zc1/AQAA//8DAFBLAwQUAAYACAAAACEA5VJLZ+EAAAALAQAADwAA&#10;AGRycy9kb3ducmV2LnhtbEyPTU/CQBCG7yb+h82YeCtbCkGs3RJjIvFCItCLt6G7trXd2aa70PLv&#10;HU94nHeevB/ZZrKduJjBN44UzGcxCEOl0w1VCorje7QG4QOSxs6RUXA1Hjb5/V2GqXYj7c3lECrB&#10;JuRTVFCH0KdS+rI2Fv3M9Yb49+0Gi4HPoZJ6wJHNbSeTOF5Jiw1xQo29eatN2R7OVsHH2Ja7bv95&#10;vC63X0XT/jxvC9wp9fgwvb6ACGYKNxj+6nN1yLnTyZ1Je9EpiJLFkscEBU8rEAxE88WahROjCUsy&#10;z+T/DfkvAAAA//8DAFBLAQItABQABgAIAAAAIQC2gziS/gAAAOEBAAATAAAAAAAAAAAAAAAAAAAA&#10;AABbQ29udGVudF9UeXBlc10ueG1sUEsBAi0AFAAGAAgAAAAhADj9If/WAAAAlAEAAAsAAAAAAAAA&#10;AAAAAAAALwEAAF9yZWxzLy5yZWxzUEsBAi0AFAAGAAgAAAAhAIDCerZvAgAALgUAAA4AAAAAAAAA&#10;AAAAAAAALgIAAGRycy9lMm9Eb2MueG1sUEsBAi0AFAAGAAgAAAAhAOVSS2fhAAAACwEAAA8AAAAA&#10;AAAAAAAAAAAAyQQAAGRycy9kb3ducmV2LnhtbFBLBQYAAAAABAAEAPMAAADXBQAAAAA=&#10;" adj="12960" fillcolor="#506329 [1638]" stroked="f">
                 <v:fill color2="#93b64c [3014]" rotate="t" angle="180" colors="0 #769535;52429f #9bc348;1 #9cc746" focus="100%" type="gradient">
                   <o:fill v:ext="view" type="gradientUnscaled"/>
                 </v:fill>
@@ -9922,7 +9892,7 @@
         <mc:AlternateContent>
           <mc:Choice Requires="wps">
             <w:drawing>
-              <wp:anchor distT="0" distB="0" distL="114300" distR="114300" simplePos="0" relativeHeight="251700736" behindDoc="0" locked="0" layoutInCell="1" allowOverlap="1" wp14:anchorId="12D0208F" wp14:editId="557DBF1A">
+              <wp:anchor distT="0" distB="0" distL="114300" distR="114300" simplePos="0" relativeHeight="251683840" behindDoc="0" locked="0" layoutInCell="1" allowOverlap="1" wp14:anchorId="12D0208F" wp14:editId="557DBF1A">
                 <wp:simplePos x="0" y="0"/>
                 <wp:positionH relativeFrom="column">
                   <wp:posOffset>-2066925</wp:posOffset>
@@ -9994,7 +9964,7 @@
           </mc:Choice>
           <mc:Fallback>
             <w:pict>
-              <v:roundrect w14:anchorId="12D0208F" id="Rectángulo redondeado 84" o:spid="_x0000_s1046" style="position:absolute;margin-left:-162.75pt;margin-top:15.95pt;width:137.25pt;height:66pt;z-index:251700736;visibility:visible;mso-wrap-style:square;mso-wrap-distance-left:9pt;mso-wrap-distance-top:0;mso-wrap-distance-right:9pt;mso-wrap-distance-bottom:0;mso-position-horizontal:absolute;mso-position-horizontal-relative:text;mso-position-vertical:absolute;mso-position-vertical-relative:text;v-text-anchor:middle" arcsize="10923f" o:gfxdata="UEsDBBQABgAIAAAAIQC2gziS/gAAAOEBAAATAAAAW0NvbnRlbnRfVHlwZXNdLnhtbJSRQU7DMBBF&#10;90jcwfIWJU67QAgl6YK0S0CoHGBkTxKLZGx5TGhvj5O2G0SRWNoz/78nu9wcxkFMGNg6quQqL6RA&#10;0s5Y6ir5vt9lD1JwBDIwOMJKHpHlpr69KfdHjyxSmriSfYz+USnWPY7AufNIadK6MEJMx9ApD/oD&#10;OlTrorhX2lFEilmcO2RdNtjC5xDF9pCuTyYBB5bi6bQ4syoJ3g9WQ0ymaiLzg5KdCXlKLjvcW893&#10;SUOqXwnz5DrgnHtJTxOsQfEKIT7DmDSUCaxw7Rqn8787ZsmRM9e2VmPeBN4uqYvTtW7jvijg9N/y&#10;JsXecLq0q+WD6m8AAAD//wMAUEsDBBQABgAIAAAAIQA4/SH/1gAAAJQBAAALAAAAX3JlbHMvLnJl&#10;bHOkkMFqwzAMhu+DvYPRfXGawxijTi+j0GvpHsDYimMaW0Yy2fr2M4PBMnrbUb/Q94l/f/hMi1qR&#10;JVI2sOt6UJgd+ZiDgffL8ekFlFSbvV0oo4EbChzGx4f9GRdb25HMsYhqlCwG5lrLq9biZkxWOiqY&#10;22YiTra2kYMu1l1tQD30/bPm3wwYN0x18gb45AdQl1tp5j/sFB2T0FQ7R0nTNEV3j6o9feQzro1i&#10;OWA14Fm+Q8a1a8+Bvu/d/dMb2JY5uiPbhG/ktn4cqGU/er3pcvwCAAD//wMAUEsDBBQABgAIAAAA&#10;IQBMya4ofgIAADkFAAAOAAAAZHJzL2Uyb0RvYy54bWysVM1u2zAMvg/YOwi6r47TdM2COkXQosOA&#10;og3aDj0rspQYk0WNUmJnb7Nn2YuNkh2363IadrEpkR9/P+risq0N2yn0FdiC5ycjzpSVUFZ2XfCv&#10;Tzcfppz5IGwpDFhV8L3y/HL+/t1F42ZqDBswpUJGTqyfNa7gmxDcLMu83Kha+BNwypJSA9Yi0BHX&#10;WYmiIe+1ycaj0cesASwdglTe0+11p+Tz5F9rJcO91l4FZgpOuYX0xfRdxW82vxCzNQq3qWSfhviH&#10;LGpRWQo6uLoWQbAtVn+5qiuJ4EGHEwl1BlpXUqUaqJp89Kaax41wKtVCzfFuaJP/f27l3W6JrCoL&#10;Pp1wZkVNM3qgrv36addbAwxVCbZUogRGBtStxvkZgR7dEvuTJzGW3mqs45+KYm3q8H7osGoDk3SZ&#10;n09OR+dnnEnSTU+nNMLoNHtBO/Ths4KaRaHgCFtbxoRSd8Xu1ofO/mBH4JhSl0SSwt6omIexD0pT&#10;aRR2nNCJVOrKINsJooOQUtlw2sdP1hGmK2MGYH4MaELeg3rbCFOJbANwdAz4Z8QBkaKCDQO4rizg&#10;MQfltyFyZ3+ovqs5lh/aVZvmOU6djVcrKPc0ZISO/d7Jm4qaeyt8WAokutNi0AqHe/poA03BoZc4&#10;2wD+OHYf7YmFpOWsofUpuP++Fag4M18s8fNTPpnEfUuHydk5ZcPwtWb1WmO39RXQSHJ6LJxMYrQP&#10;5iBqhPqZNn0Ro5JKWEmxCy4DHg5XoVtreiukWiySGe2YE+HWPjoZncdGR948tc8CXc+wQNy8g8Oq&#10;idkbjnW2EWlhsQ2gq0TAl772I6D9TDzu35L4ALw+J6uXF2/+GwAA//8DAFBLAwQUAAYACAAAACEA&#10;fvSKI+IAAAALAQAADwAAAGRycy9kb3ducmV2LnhtbEyPy07DMBBF90j8gzVI7FInDSk0jVOVChYs&#10;QGrLokvXHpIIP6LYbQJfz7CC5WiO7j23Wk/WsAsOofNOQDZLgaFTXneuEfB+eE4egIUonZbGOxTw&#10;hQHW9fVVJUvtR7fDyz42jEJcKKWANsa+5DyoFq0MM9+jo9+HH6yMdA4N14McKdwaPk/TBbeyc9TQ&#10;yh63LarP/dkKiGoMh7fX7zvcPKndy7151NvjJMTtzbRZAYs4xT8YfvVJHWpyOvmz04EZAUk+Lwpi&#10;BeTZEhgRSZHRuhOhi3wJvK74/w31DwAAAP//AwBQSwECLQAUAAYACAAAACEAtoM4kv4AAADhAQAA&#10;EwAAAAAAAAAAAAAAAAAAAAAAW0NvbnRlbnRfVHlwZXNdLnhtbFBLAQItABQABgAIAAAAIQA4/SH/&#10;1gAAAJQBAAALAAAAAAAAAAAAAAAAAC8BAABfcmVscy8ucmVsc1BLAQItABQABgAIAAAAIQBMya4o&#10;fgIAADkFAAAOAAAAAAAAAAAAAAAAAC4CAABkcnMvZTJvRG9jLnhtbFBLAQItABQABgAIAAAAIQB+&#10;9Ioj4gAAAAsBAAAPAAAAAAAAAAAAAAAAANgEAABkcnMvZG93bnJldi54bWxQSwUGAAAAAAQABADz&#10;AAAA5wUAAAAA&#10;" fillcolor="white [3201]" strokecolor="#9bbb59 [3206]" strokeweight="2pt">
+              <v:roundrect w14:anchorId="12D0208F" id="Rectángulo redondeado 84" o:spid="_x0000_s1046" style="position:absolute;margin-left:-162.75pt;margin-top:15.95pt;width:137.25pt;height:66pt;z-index:251683840;visibility:visible;mso-wrap-style:square;mso-wrap-distance-left:9pt;mso-wrap-distance-top:0;mso-wrap-distance-right:9pt;mso-wrap-distance-bottom:0;mso-position-horizontal:absolute;mso-position-horizontal-relative:text;mso-position-vertical:absolute;mso-position-vertical-relative:text;v-text-anchor:middle" arcsize="10923f" o:gfxdata="UEsDBBQABgAIAAAAIQC2gziS/gAAAOEBAAATAAAAW0NvbnRlbnRfVHlwZXNdLnhtbJSRQU7DMBBF&#10;90jcwfIWJU67QAgl6YK0S0CoHGBkTxKLZGx5TGhvj5O2G0SRWNoz/78nu9wcxkFMGNg6quQqL6RA&#10;0s5Y6ir5vt9lD1JwBDIwOMJKHpHlpr69KfdHjyxSmriSfYz+USnWPY7AufNIadK6MEJMx9ApD/oD&#10;OlTrorhX2lFEilmcO2RdNtjC5xDF9pCuTyYBB5bi6bQ4syoJ3g9WQ0ymaiLzg5KdCXlKLjvcW893&#10;SUOqXwnz5DrgnHtJTxOsQfEKIT7DmDSUCaxw7Rqn8787ZsmRM9e2VmPeBN4uqYvTtW7jvijg9N/y&#10;JsXecLq0q+WD6m8AAAD//wMAUEsDBBQABgAIAAAAIQA4/SH/1gAAAJQBAAALAAAAX3JlbHMvLnJl&#10;bHOkkMFqwzAMhu+DvYPRfXGawxijTi+j0GvpHsDYimMaW0Yy2fr2M4PBMnrbUb/Q94l/f/hMi1qR&#10;JVI2sOt6UJgd+ZiDgffL8ekFlFSbvV0oo4EbChzGx4f9GRdb25HMsYhqlCwG5lrLq9biZkxWOiqY&#10;22YiTra2kYMu1l1tQD30/bPm3wwYN0x18gb45AdQl1tp5j/sFB2T0FQ7R0nTNEV3j6o9feQzro1i&#10;OWA14Fm+Q8a1a8+Bvu/d/dMb2JY5uiPbhG/ktn4cqGU/er3pcvwCAAD//wMAUEsDBBQABgAIAAAA&#10;IQBMya4ofgIAADkFAAAOAAAAZHJzL2Uyb0RvYy54bWysVM1u2zAMvg/YOwi6r47TdM2COkXQosOA&#10;og3aDj0rspQYk0WNUmJnb7Nn2YuNkh2363IadrEpkR9/P+risq0N2yn0FdiC5ycjzpSVUFZ2XfCv&#10;Tzcfppz5IGwpDFhV8L3y/HL+/t1F42ZqDBswpUJGTqyfNa7gmxDcLMu83Kha+BNwypJSA9Yi0BHX&#10;WYmiIe+1ycaj0cesASwdglTe0+11p+Tz5F9rJcO91l4FZgpOuYX0xfRdxW82vxCzNQq3qWSfhviH&#10;LGpRWQo6uLoWQbAtVn+5qiuJ4EGHEwl1BlpXUqUaqJp89Kaax41wKtVCzfFuaJP/f27l3W6JrCoL&#10;Pp1wZkVNM3qgrv36addbAwxVCbZUogRGBtStxvkZgR7dEvuTJzGW3mqs45+KYm3q8H7osGoDk3SZ&#10;n09OR+dnnEnSTU+nNMLoNHtBO/Ths4KaRaHgCFtbxoRSd8Xu1ofO/mBH4JhSl0SSwt6omIexD0pT&#10;aRR2nNCJVOrKINsJooOQUtlw2sdP1hGmK2MGYH4MaELeg3rbCFOJbANwdAz4Z8QBkaKCDQO4rizg&#10;MQfltyFyZ3+ovqs5lh/aVZvmOU6djVcrKPc0ZISO/d7Jm4qaeyt8WAokutNi0AqHe/poA03BoZc4&#10;2wD+OHYf7YmFpOWsofUpuP++Fag4M18s8fNTPpnEfUuHydk5ZcPwtWb1WmO39RXQSHJ6LJxMYrQP&#10;5iBqhPqZNn0Ro5JKWEmxCy4DHg5XoVtreiukWiySGe2YE+HWPjoZncdGR948tc8CXc+wQNy8g8Oq&#10;idkbjnW2EWlhsQ2gq0TAl772I6D9TDzu35L4ALw+J6uXF2/+GwAA//8DAFBLAwQUAAYACAAAACEA&#10;fvSKI+IAAAALAQAADwAAAGRycy9kb3ducmV2LnhtbEyPy07DMBBF90j8gzVI7FInDSk0jVOVChYs&#10;QGrLokvXHpIIP6LYbQJfz7CC5WiO7j23Wk/WsAsOofNOQDZLgaFTXneuEfB+eE4egIUonZbGOxTw&#10;hQHW9fVVJUvtR7fDyz42jEJcKKWANsa+5DyoFq0MM9+jo9+HH6yMdA4N14McKdwaPk/TBbeyc9TQ&#10;yh63LarP/dkKiGoMh7fX7zvcPKndy7151NvjJMTtzbRZAYs4xT8YfvVJHWpyOvmz04EZAUk+Lwpi&#10;BeTZEhgRSZHRuhOhi3wJvK74/w31DwAAAP//AwBQSwECLQAUAAYACAAAACEAtoM4kv4AAADhAQAA&#10;EwAAAAAAAAAAAAAAAAAAAAAAW0NvbnRlbnRfVHlwZXNdLnhtbFBLAQItABQABgAIAAAAIQA4/SH/&#10;1gAAAJQBAAALAAAAAAAAAAAAAAAAAC8BAABfcmVscy8ucmVsc1BLAQItABQABgAIAAAAIQBMya4o&#10;fgIAADkFAAAOAAAAAAAAAAAAAAAAAC4CAABkcnMvZTJvRG9jLnhtbFBLAQItABQABgAIAAAAIQB+&#10;9Ioj4gAAAAsBAAAPAAAAAAAAAAAAAAAAANgEAABkcnMvZG93bnJldi54bWxQSwUGAAAAAAQABADz&#10;AAAA5wUAAAAA&#10;" fillcolor="white [3201]" strokecolor="#9bbb59 [3206]" strokeweight="2pt">
                 <v:textbox>
                   <w:txbxContent>
                     <w:p>
@@ -10082,7 +10052,7 @@
         <mc:AlternateContent>
           <mc:Choice Requires="wps">
             <w:drawing>
-              <wp:anchor distT="0" distB="0" distL="114300" distR="114300" simplePos="0" relativeHeight="251714048" behindDoc="0" locked="0" layoutInCell="1" allowOverlap="1" wp14:anchorId="49B0BA0E" wp14:editId="1BDE9809">
+              <wp:anchor distT="0" distB="0" distL="114300" distR="114300" simplePos="0" relativeHeight="251693056" behindDoc="0" locked="0" layoutInCell="1" allowOverlap="1" wp14:anchorId="49B0BA0E" wp14:editId="1BDE9809">
                 <wp:simplePos x="0" y="0"/>
                 <wp:positionH relativeFrom="column">
                   <wp:posOffset>3825240</wp:posOffset>
@@ -10157,7 +10127,7 @@
           </mc:Choice>
           <mc:Fallback>
             <w:pict>
-              <v:roundrect w14:anchorId="49B0BA0E" id="Rectángulo redondeado 91" o:spid="_x0000_s1047" style="position:absolute;margin-left:301.2pt;margin-top:179.9pt;width:116.25pt;height:85.5pt;z-index:251714048;visibility:visible;mso-wrap-style:square;mso-height-percent:0;mso-wrap-distance-left:9pt;mso-wrap-distance-top:0;mso-wrap-distance-right:9pt;mso-wrap-distance-bottom:0;mso-position-horizontal:absolute;mso-position-horizontal-relative:text;mso-position-vertical:absolute;mso-position-vertical-relative:text;mso-height-percent:0;mso-height-relative:margin;v-text-anchor:middle" arcsize="10923f" o:gfxdata="UEsDBBQABgAIAAAAIQC2gziS/gAAAOEBAAATAAAAW0NvbnRlbnRfVHlwZXNdLnhtbJSRQU7DMBBF&#10;90jcwfIWJU67QAgl6YK0S0CoHGBkTxKLZGx5TGhvj5O2G0SRWNoz/78nu9wcxkFMGNg6quQqL6RA&#10;0s5Y6ir5vt9lD1JwBDIwOMJKHpHlpr69KfdHjyxSmriSfYz+USnWPY7AufNIadK6MEJMx9ApD/oD&#10;OlTrorhX2lFEilmcO2RdNtjC5xDF9pCuTyYBB5bi6bQ4syoJ3g9WQ0ymaiLzg5KdCXlKLjvcW893&#10;SUOqXwnz5DrgnHtJTxOsQfEKIT7DmDSUCaxw7Rqn8787ZsmRM9e2VmPeBN4uqYvTtW7jvijg9N/y&#10;JsXecLq0q+WD6m8AAAD//wMAUEsDBBQABgAIAAAAIQA4/SH/1gAAAJQBAAALAAAAX3JlbHMvLnJl&#10;bHOkkMFqwzAMhu+DvYPRfXGawxijTi+j0GvpHsDYimMaW0Yy2fr2M4PBMnrbUb/Q94l/f/hMi1qR&#10;JVI2sOt6UJgd+ZiDgffL8ekFlFSbvV0oo4EbChzGx4f9GRdb25HMsYhqlCwG5lrLq9biZkxWOiqY&#10;22YiTra2kYMu1l1tQD30/bPm3wwYN0x18gb45AdQl1tp5j/sFB2T0FQ7R0nTNEV3j6o9feQzro1i&#10;OWA14Fm+Q8a1a8+Bvu/d/dMb2JY5uiPbhG/ktn4cqGU/er3pcvwCAAD//wMAUEsDBBQABgAIAAAA&#10;IQDpJ+fOgwIAADoFAAAOAAAAZHJzL2Uyb0RvYy54bWysVEtu2zAQ3RfoHQjuG1mOnY8ROTASpCgQ&#10;JEGSImuaIm2hFIcd0pbc2/QsvViHlKykqVdFNxRHM2++b3hx2daGbRX6CmzB86MRZ8pKKCu7KvjX&#10;55tPZ5z5IGwpDFhV8J3y/HL+8cNF42ZqDGswpUJGTqyfNa7g6xDcLMu8XKta+CNwypJSA9YikIir&#10;rETRkPfaZOPR6CRrAEuHIJX39Pe6U/J58q+1kuFea68CMwWn3EI6MZ3LeGbzCzFboXDrSvZpiH/I&#10;ohaVpaCDq2sRBNtg9ZerupIIHnQ4klBnoHUlVaqBqslH76p5WgunUi3UHO+GNvn/51bebR+QVWXB&#10;z3POrKhpRo/UtV8/7WpjgKEqwZZKlMDIgLrVOD8j0JN7wF7ydI2ltxrr+KWiWJs6vBs6rNrAJP3M&#10;J6cnx6dTziTp8tHZ9GyaZpC9wh368FlBzeKl4AgbW8aMUnvF9tYHikv2ezsSYk5dFukWdkbFRIx9&#10;VJpqo7jjhE6sUlcG2VYQH4SUyobjWBX5S9YRpitjBmB+CGhCagWBetsIU4ltA3B0CPhnxAGRooIN&#10;A7iuLOAhB+W3IXJnv6++qzmWH9plmwY6Hua1hHJHU0bo6O+dvKmoubfChweBxHfaDNrhcE+HNtAU&#10;HPobZ2vAH4f+R3uiIWk5a2h/Cu6/bwQqzswXSwQ9zyeTuHBJmExPxyTgW83yrcZu6iugkRAHKbt0&#10;jfbB7K8aoX6hVV/EqKQSVlLsgsuAe+EqdHtNj4VUi0UyoyVzItzaJyej89joyJvn9kWg6xkWiJx3&#10;sN81MXvHsc42Ii0sNgF0lQgYW931tR8BLWjiUf+YxBfgrZysXp+8+W8AAAD//wMAUEsDBBQABgAI&#10;AAAAIQAmL5HF4gAAAAsBAAAPAAAAZHJzL2Rvd25yZXYueG1sTI8xT8MwEIV3JP6DdUhs1KZJSxri&#10;VKWCgQGktgyMrn0kEfY5it0m8OsxE4yn+/Te96r15Cw74xA6TxJuZwIYkvamo0bC2+HppgAWoiKj&#10;rCeU8IUB1vXlRaVK40fa4XkfG5ZCKJRKQhtjX3IedItOhZnvkdLvww9OxXQODTeDGlO4s3wuxJI7&#10;1VFqaFWP2xb15/7kJEQ9hsPry3eOm0e9e76zD2b7Pkl5fTVt7oFFnOIfDL/6SR3q5HT0JzKBWQlL&#10;Mc8TKiFbrNKGRBRZvgJ2lLDIRAG8rvj/DfUPAAAA//8DAFBLAQItABQABgAIAAAAIQC2gziS/gAA&#10;AOEBAAATAAAAAAAAAAAAAAAAAAAAAABbQ29udGVudF9UeXBlc10ueG1sUEsBAi0AFAAGAAgAAAAh&#10;ADj9If/WAAAAlAEAAAsAAAAAAAAAAAAAAAAALwEAAF9yZWxzLy5yZWxzUEsBAi0AFAAGAAgAAAAh&#10;AOkn586DAgAAOgUAAA4AAAAAAAAAAAAAAAAALgIAAGRycy9lMm9Eb2MueG1sUEsBAi0AFAAGAAgA&#10;AAAhACYvkcXiAAAACwEAAA8AAAAAAAAAAAAAAAAA3QQAAGRycy9kb3ducmV2LnhtbFBLBQYAAAAA&#10;BAAEAPMAAADsBQAAAAA=&#10;" fillcolor="white [3201]" strokecolor="#9bbb59 [3206]" strokeweight="2pt">
+              <v:roundrect w14:anchorId="49B0BA0E" id="Rectángulo redondeado 91" o:spid="_x0000_s1047" style="position:absolute;margin-left:301.2pt;margin-top:179.9pt;width:116.25pt;height:85.5pt;z-index:251693056;visibility:visible;mso-wrap-style:square;mso-height-percent:0;mso-wrap-distance-left:9pt;mso-wrap-distance-top:0;mso-wrap-distance-right:9pt;mso-wrap-distance-bottom:0;mso-position-horizontal:absolute;mso-position-horizontal-relative:text;mso-position-vertical:absolute;mso-position-vertical-relative:text;mso-height-percent:0;mso-height-relative:margin;v-text-anchor:middle" arcsize="10923f" o:gfxdata="UEsDBBQABgAIAAAAIQC2gziS/gAAAOEBAAATAAAAW0NvbnRlbnRfVHlwZXNdLnhtbJSRQU7DMBBF&#10;90jcwfIWJU67QAgl6YK0S0CoHGBkTxKLZGx5TGhvj5O2G0SRWNoz/78nu9wcxkFMGNg6quQqL6RA&#10;0s5Y6ir5vt9lD1JwBDIwOMJKHpHlpr69KfdHjyxSmriSfYz+USnWPY7AufNIadK6MEJMx9ApD/oD&#10;OlTrorhX2lFEilmcO2RdNtjC5xDF9pCuTyYBB5bi6bQ4syoJ3g9WQ0ymaiLzg5KdCXlKLjvcW893&#10;SUOqXwnz5DrgnHtJTxOsQfEKIT7DmDSUCaxw7Rqn8787ZsmRM9e2VmPeBN4uqYvTtW7jvijg9N/y&#10;JsXecLq0q+WD6m8AAAD//wMAUEsDBBQABgAIAAAAIQA4/SH/1gAAAJQBAAALAAAAX3JlbHMvLnJl&#10;bHOkkMFqwzAMhu+DvYPRfXGawxijTi+j0GvpHsDYimMaW0Yy2fr2M4PBMnrbUb/Q94l/f/hMi1qR&#10;JVI2sOt6UJgd+ZiDgffL8ekFlFSbvV0oo4EbChzGx4f9GRdb25HMsYhqlCwG5lrLq9biZkxWOiqY&#10;22YiTra2kYMu1l1tQD30/bPm3wwYN0x18gb45AdQl1tp5j/sFB2T0FQ7R0nTNEV3j6o9feQzro1i&#10;OWA14Fm+Q8a1a8+Bvu/d/dMb2JY5uiPbhG/ktn4cqGU/er3pcvwCAAD//wMAUEsDBBQABgAIAAAA&#10;IQDpJ+fOgwIAADoFAAAOAAAAZHJzL2Uyb0RvYy54bWysVEtu2zAQ3RfoHQjuG1mOnY8ROTASpCgQ&#10;JEGSImuaIm2hFIcd0pbc2/QsvViHlKykqVdFNxRHM2++b3hx2daGbRX6CmzB86MRZ8pKKCu7KvjX&#10;55tPZ5z5IGwpDFhV8J3y/HL+8cNF42ZqDGswpUJGTqyfNa7g6xDcLMu8XKta+CNwypJSA9YikIir&#10;rETRkPfaZOPR6CRrAEuHIJX39Pe6U/J58q+1kuFea68CMwWn3EI6MZ3LeGbzCzFboXDrSvZpiH/I&#10;ohaVpaCDq2sRBNtg9ZerupIIHnQ4klBnoHUlVaqBqslH76p5WgunUi3UHO+GNvn/51bebR+QVWXB&#10;z3POrKhpRo/UtV8/7WpjgKEqwZZKlMDIgLrVOD8j0JN7wF7ydI2ltxrr+KWiWJs6vBs6rNrAJP3M&#10;J6cnx6dTziTp8tHZ9GyaZpC9wh368FlBzeKl4AgbW8aMUnvF9tYHikv2ezsSYk5dFukWdkbFRIx9&#10;VJpqo7jjhE6sUlcG2VYQH4SUyobjWBX5S9YRpitjBmB+CGhCagWBetsIU4ltA3B0CPhnxAGRooIN&#10;A7iuLOAhB+W3IXJnv6++qzmWH9plmwY6Hua1hHJHU0bo6O+dvKmoubfChweBxHfaDNrhcE+HNtAU&#10;HPobZ2vAH4f+R3uiIWk5a2h/Cu6/bwQqzswXSwQ9zyeTuHBJmExPxyTgW83yrcZu6iugkRAHKbt0&#10;jfbB7K8aoX6hVV/EqKQSVlLsgsuAe+EqdHtNj4VUi0UyoyVzItzaJyej89joyJvn9kWg6xkWiJx3&#10;sN81MXvHsc42Ii0sNgF0lQgYW931tR8BLWjiUf+YxBfgrZysXp+8+W8AAAD//wMAUEsDBBQABgAI&#10;AAAAIQAmL5HF4gAAAAsBAAAPAAAAZHJzL2Rvd25yZXYueG1sTI8xT8MwEIV3JP6DdUhs1KZJSxri&#10;VKWCgQGktgyMrn0kEfY5it0m8OsxE4yn+/Te96r15Cw74xA6TxJuZwIYkvamo0bC2+HppgAWoiKj&#10;rCeU8IUB1vXlRaVK40fa4XkfG5ZCKJRKQhtjX3IedItOhZnvkdLvww9OxXQODTeDGlO4s3wuxJI7&#10;1VFqaFWP2xb15/7kJEQ9hsPry3eOm0e9e76zD2b7Pkl5fTVt7oFFnOIfDL/6SR3q5HT0JzKBWQlL&#10;Mc8TKiFbrNKGRBRZvgJ2lLDIRAG8rvj/DfUPAAAA//8DAFBLAQItABQABgAIAAAAIQC2gziS/gAA&#10;AOEBAAATAAAAAAAAAAAAAAAAAAAAAABbQ29udGVudF9UeXBlc10ueG1sUEsBAi0AFAAGAAgAAAAh&#10;ADj9If/WAAAAlAEAAAsAAAAAAAAAAAAAAAAALwEAAF9yZWxzLy5yZWxzUEsBAi0AFAAGAAgAAAAh&#10;AOkn586DAgAAOgUAAA4AAAAAAAAAAAAAAAAALgIAAGRycy9lMm9Eb2MueG1sUEsBAi0AFAAGAAgA&#10;AAAhACYvkcXiAAAACwEAAA8AAAAAAAAAAAAAAAAA3QQAAGRycy9kb3ducmV2LnhtbFBLBQYAAAAA&#10;BAAEAPMAAADsBQAAAAA=&#10;" fillcolor="white [3201]" strokecolor="#9bbb59 [3206]" strokeweight="2pt">
                 <v:textbox>
                   <w:txbxContent>
                     <w:p>
@@ -10189,7 +10159,7 @@
         <mc:AlternateContent>
           <mc:Choice Requires="wps">
             <w:drawing>
-              <wp:anchor distT="0" distB="0" distL="114300" distR="114300" simplePos="0" relativeHeight="251721216" behindDoc="0" locked="0" layoutInCell="1" allowOverlap="1" wp14:anchorId="1EF24902" wp14:editId="4FE7A545">
+              <wp:anchor distT="0" distB="0" distL="114300" distR="114300" simplePos="0" relativeHeight="251695104" behindDoc="0" locked="0" layoutInCell="1" allowOverlap="1" wp14:anchorId="1EF24902" wp14:editId="4FE7A545">
                 <wp:simplePos x="0" y="0"/>
                 <wp:positionH relativeFrom="column">
                   <wp:posOffset>2235517</wp:posOffset>
@@ -10249,7 +10219,7 @@
           </mc:Choice>
           <mc:Fallback>
             <w:pict>
-              <v:shape w14:anchorId="4B86425A" id="Flecha abajo 93" o:spid="_x0000_s1026" type="#_x0000_t67" style="position:absolute;margin-left:176pt;margin-top:82.8pt;width:16.1pt;height:234.1pt;rotation:6365871fd;z-index:251721216;visibility:visible;mso-wrap-style:square;mso-width-percent:0;mso-height-percent:0;mso-wrap-distance-left:9pt;mso-wrap-distance-top:0;mso-wrap-distance-right:9pt;mso-wrap-distance-bottom:0;mso-position-horizontal:absolute;mso-position-horizontal-relative:text;mso-position-vertical:absolute;mso-position-vertical-relative:text;mso-width-percent:0;mso-height-percent:0;mso-width-relative:margin;mso-height-relative:margin;v-text-anchor:middle" o:gfxdata="UEsDBBQABgAIAAAAIQC2gziS/gAAAOEBAAATAAAAW0NvbnRlbnRfVHlwZXNdLnhtbJSRQU7DMBBF&#10;90jcwfIWJU67QAgl6YK0S0CoHGBkTxKLZGx5TGhvj5O2G0SRWNoz/78nu9wcxkFMGNg6quQqL6RA&#10;0s5Y6ir5vt9lD1JwBDIwOMJKHpHlpr69KfdHjyxSmriSfYz+USnWPY7AufNIadK6MEJMx9ApD/oD&#10;OlTrorhX2lFEilmcO2RdNtjC5xDF9pCuTyYBB5bi6bQ4syoJ3g9WQ0ymaiLzg5KdCXlKLjvcW893&#10;SUOqXwnz5DrgnHtJTxOsQfEKIT7DmDSUCaxw7Rqn8787ZsmRM9e2VmPeBN4uqYvTtW7jvijg9N/y&#10;JsXecLq0q+WD6m8AAAD//wMAUEsDBBQABgAIAAAAIQA4/SH/1gAAAJQBAAALAAAAX3JlbHMvLnJl&#10;bHOkkMFqwzAMhu+DvYPRfXGawxijTi+j0GvpHsDYimMaW0Yy2fr2M4PBMnrbUb/Q94l/f/hMi1qR&#10;JVI2sOt6UJgd+ZiDgffL8ekFlFSbvV0oo4EbChzGx4f9GRdb25HMsYhqlCwG5lrLq9biZkxWOiqY&#10;22YiTra2kYMu1l1tQD30/bPm3wwYN0x18gb45AdQl1tp5j/sFB2T0FQ7R0nTNEV3j6o9feQzro1i&#10;OWA14Fm+Q8a1a8+Bvu/d/dMb2JY5uiPbhG/ktn4cqGU/er3pcvwCAAD//wMAUEsDBBQABgAIAAAA&#10;IQB6UTArcAIAAC4FAAAOAAAAZHJzL2Uyb0RvYy54bWysVN9P2zAQfp+0/8Hy+0iTFmgrUlSBmCYh&#10;qAYTz65jk0yOzzu7Tbu/fmcnLYihSZv2Yp3v933+zheXu9awrULfgC15fjLiTFkJVWOfS/7t8ebT&#10;lDMfhK2EAatKvleeXy4+frjo3FwVUIOpFDJKYv28cyWvQ3DzLPOyVq3wJ+CUJaMGbEWgKz5nFYqO&#10;srcmK0ajs6wDrByCVN6T9ro38kXKr7WS4V5rrwIzJafeQjoxnet4ZosLMX9G4epGDm2If+iiFY2l&#10;osdU1yIItsHmt1RtIxE86HAioc1A60aqNANNk4/eTPNQC6fSLASOd0eY/P9LK++2K2RNVfLZmDMr&#10;WnqjG6NkLZhYi+/ASE0Ydc7PyfXBrXC4eRLjwDuNLUMgYE+nxTQvZgkGGoztEsr7I8pqF5gkZTGa&#10;5OdnnEkyFbPz8fh0Gktkfa6Y06EPnxW0LAolr6CzS0ToUmqxvfWh9z/4UXBssG8pSWFvVMxk7Fel&#10;abzUS1QkYqkrg2wriBJCSmVDGpHqJ+/opRtjjoHjVPaPgYN/DFWJdH8TfIxIlcGGY3DbWMD3qpuQ&#10;D5Dp3v+AQD93hGAN1Z5eNr0MEd87edMQmrfCh5VA4jgpaW/DPR3aQFdyGCTOasCf7+mjP1GPrJx1&#10;tDMl9z82AhVn5oslUs7yySQuWbpMTs8LuuBry/q1xW7aK6A3yFN3SYz+wRxEjdA+0XovY1UyCSup&#10;dsllwMPlKvS7TB+EVMtlcqPFciLc2gcnY/KIaiTK4+5JoBsoFYiMd3DYLzF/Q6reN0ZaWG4C6CYx&#10;7gXXAW9aykTc4QOJW//6nrxevrnFLwAAAP//AwBQSwMEFAAGAAgAAAAhACeoK77gAAAACwEAAA8A&#10;AABkcnMvZG93bnJldi54bWxMj0FLw0AUhO+C/2F5gjf70qQNIWZTbEG8CNZa8LrJPpPg7tuQ3bbR&#10;X+960uMww8w31Wa2Rpxp8oNjCctFAoK4dXrgTsLx7fGuAOGDYq2MY5LwRR429fVVpUrtLvxK50Po&#10;RCxhXyoJfQhjiejbnqzyCzcSR+/DTVaFKKcO9aQusdwaTJMkR6sGjgu9GmnXU/t5OFkJu/3+abs9&#10;4jMOVn+b96zB9csk5e3N/HAPItAc/sLwix/RoY5MjTux9sJEna3ilyAhK7IcREzkSZqCaCSslusC&#10;sK7w/4f6BwAA//8DAFBLAQItABQABgAIAAAAIQC2gziS/gAAAOEBAAATAAAAAAAAAAAAAAAAAAAA&#10;AABbQ29udGVudF9UeXBlc10ueG1sUEsBAi0AFAAGAAgAAAAhADj9If/WAAAAlAEAAAsAAAAAAAAA&#10;AAAAAAAALwEAAF9yZWxzLy5yZWxzUEsBAi0AFAAGAAgAAAAhAHpRMCtwAgAALgUAAA4AAAAAAAAA&#10;AAAAAAAALgIAAGRycy9lMm9Eb2MueG1sUEsBAi0AFAAGAAgAAAAhACeoK77gAAAACwEAAA8AAAAA&#10;AAAAAAAAAAAAygQAAGRycy9kb3ducmV2LnhtbFBLBQYAAAAABAAEAPMAAADXBQAAAAA=&#10;" adj="20858" fillcolor="#506329 [1638]" stroked="f">
+              <v:shape w14:anchorId="6B8E9A06" id="Flecha abajo 93" o:spid="_x0000_s1026" type="#_x0000_t67" style="position:absolute;margin-left:176pt;margin-top:82.8pt;width:16.1pt;height:234.1pt;rotation:6365871fd;z-index:251695104;visibility:visible;mso-wrap-style:square;mso-width-percent:0;mso-height-percent:0;mso-wrap-distance-left:9pt;mso-wrap-distance-top:0;mso-wrap-distance-right:9pt;mso-wrap-distance-bottom:0;mso-position-horizontal:absolute;mso-position-horizontal-relative:text;mso-position-vertical:absolute;mso-position-vertical-relative:text;mso-width-percent:0;mso-height-percent:0;mso-width-relative:margin;mso-height-relative:margin;v-text-anchor:middle" o:gfxdata="UEsDBBQABgAIAAAAIQC2gziS/gAAAOEBAAATAAAAW0NvbnRlbnRfVHlwZXNdLnhtbJSRQU7DMBBF&#10;90jcwfIWJU67QAgl6YK0S0CoHGBkTxKLZGx5TGhvj5O2G0SRWNoz/78nu9wcxkFMGNg6quQqL6RA&#10;0s5Y6ir5vt9lD1JwBDIwOMJKHpHlpr69KfdHjyxSmriSfYz+USnWPY7AufNIadK6MEJMx9ApD/oD&#10;OlTrorhX2lFEilmcO2RdNtjC5xDF9pCuTyYBB5bi6bQ4syoJ3g9WQ0ymaiLzg5KdCXlKLjvcW893&#10;SUOqXwnz5DrgnHtJTxOsQfEKIT7DmDSUCaxw7Rqn8787ZsmRM9e2VmPeBN4uqYvTtW7jvijg9N/y&#10;JsXecLq0q+WD6m8AAAD//wMAUEsDBBQABgAIAAAAIQA4/SH/1gAAAJQBAAALAAAAX3JlbHMvLnJl&#10;bHOkkMFqwzAMhu+DvYPRfXGawxijTi+j0GvpHsDYimMaW0Yy2fr2M4PBMnrbUb/Q94l/f/hMi1qR&#10;JVI2sOt6UJgd+ZiDgffL8ekFlFSbvV0oo4EbChzGx4f9GRdb25HMsYhqlCwG5lrLq9biZkxWOiqY&#10;22YiTra2kYMu1l1tQD30/bPm3wwYN0x18gb45AdQl1tp5j/sFB2T0FQ7R0nTNEV3j6o9feQzro1i&#10;OWA14Fm+Q8a1a8+Bvu/d/dMb2JY5uiPbhG/ktn4cqGU/er3pcvwCAAD//wMAUEsDBBQABgAIAAAA&#10;IQB6UTArcAIAAC4FAAAOAAAAZHJzL2Uyb0RvYy54bWysVN9P2zAQfp+0/8Hy+0iTFmgrUlSBmCYh&#10;qAYTz65jk0yOzzu7Tbu/fmcnLYihSZv2Yp3v933+zheXu9awrULfgC15fjLiTFkJVWOfS/7t8ebT&#10;lDMfhK2EAatKvleeXy4+frjo3FwVUIOpFDJKYv28cyWvQ3DzLPOyVq3wJ+CUJaMGbEWgKz5nFYqO&#10;srcmK0ajs6wDrByCVN6T9ro38kXKr7WS4V5rrwIzJafeQjoxnet4ZosLMX9G4epGDm2If+iiFY2l&#10;osdU1yIItsHmt1RtIxE86HAioc1A60aqNANNk4/eTPNQC6fSLASOd0eY/P9LK++2K2RNVfLZmDMr&#10;WnqjG6NkLZhYi+/ASE0Ydc7PyfXBrXC4eRLjwDuNLUMgYE+nxTQvZgkGGoztEsr7I8pqF5gkZTGa&#10;5OdnnEkyFbPz8fh0Gktkfa6Y06EPnxW0LAolr6CzS0ToUmqxvfWh9z/4UXBssG8pSWFvVMxk7Fel&#10;abzUS1QkYqkrg2wriBJCSmVDGpHqJ+/opRtjjoHjVPaPgYN/DFWJdH8TfIxIlcGGY3DbWMD3qpuQ&#10;D5Dp3v+AQD93hGAN1Z5eNr0MEd87edMQmrfCh5VA4jgpaW/DPR3aQFdyGCTOasCf7+mjP1GPrJx1&#10;tDMl9z82AhVn5oslUs7yySQuWbpMTs8LuuBry/q1xW7aK6A3yFN3SYz+wRxEjdA+0XovY1UyCSup&#10;dsllwMPlKvS7TB+EVMtlcqPFciLc2gcnY/KIaiTK4+5JoBsoFYiMd3DYLzF/Q6reN0ZaWG4C6CYx&#10;7gXXAW9aykTc4QOJW//6nrxevrnFLwAAAP//AwBQSwMEFAAGAAgAAAAhACeoK77gAAAACwEAAA8A&#10;AABkcnMvZG93bnJldi54bWxMj0FLw0AUhO+C/2F5gjf70qQNIWZTbEG8CNZa8LrJPpPg7tuQ3bbR&#10;X+960uMww8w31Wa2Rpxp8oNjCctFAoK4dXrgTsLx7fGuAOGDYq2MY5LwRR429fVVpUrtLvxK50Po&#10;RCxhXyoJfQhjiejbnqzyCzcSR+/DTVaFKKcO9aQusdwaTJMkR6sGjgu9GmnXU/t5OFkJu/3+abs9&#10;4jMOVn+b96zB9csk5e3N/HAPItAc/sLwix/RoY5MjTux9sJEna3ilyAhK7IcREzkSZqCaCSslusC&#10;sK7w/4f6BwAA//8DAFBLAQItABQABgAIAAAAIQC2gziS/gAAAOEBAAATAAAAAAAAAAAAAAAAAAAA&#10;AABbQ29udGVudF9UeXBlc10ueG1sUEsBAi0AFAAGAAgAAAAhADj9If/WAAAAlAEAAAsAAAAAAAAA&#10;AAAAAAAALwEAAF9yZWxzLy5yZWxzUEsBAi0AFAAGAAgAAAAhAHpRMCtwAgAALgUAAA4AAAAAAAAA&#10;AAAAAAAALgIAAGRycy9lMm9Eb2MueG1sUEsBAi0AFAAGAAgAAAAhACeoK77gAAAACwEAAA8AAAAA&#10;AAAAAAAAAAAAygQAAGRycy9kb3ducmV2LnhtbFBLBQYAAAAABAAEAPMAAADXBQAAAAA=&#10;" adj="20858" fillcolor="#506329 [1638]" stroked="f">
                 <v:fill color2="#93b64c [3014]" rotate="t" angle="180" colors="0 #769535;52429f #9bc348;1 #9cc746" focus="100%" type="gradient">
                   <o:fill v:ext="view" type="gradientUnscaled"/>
                 </v:fill>
@@ -10265,7 +10235,7 @@
           <w:lang w:val="es-ES" w:eastAsia="es-ES"/>
         </w:rPr>
         <w:drawing>
-          <wp:anchor distT="0" distB="0" distL="114300" distR="114300" simplePos="0" relativeHeight="251707904" behindDoc="0" locked="0" layoutInCell="1" allowOverlap="1" wp14:anchorId="7D0D1A3E" wp14:editId="7AB4C185">
+          <wp:anchor distT="0" distB="0" distL="114300" distR="114300" simplePos="0" relativeHeight="251688960" behindDoc="0" locked="0" layoutInCell="1" allowOverlap="1" wp14:anchorId="7D0D1A3E" wp14:editId="7AB4C185">
             <wp:simplePos x="0" y="0"/>
             <wp:positionH relativeFrom="column">
               <wp:posOffset>72390</wp:posOffset>
@@ -10345,7 +10315,7 @@
         <mc:AlternateContent>
           <mc:Choice Requires="wps">
             <w:drawing>
-              <wp:anchor distT="0" distB="0" distL="114300" distR="114300" simplePos="0" relativeHeight="251717120" behindDoc="0" locked="0" layoutInCell="1" allowOverlap="1" wp14:anchorId="269E44FA" wp14:editId="20C9014A">
+              <wp:anchor distT="0" distB="0" distL="114300" distR="114300" simplePos="0" relativeHeight="251694080" behindDoc="0" locked="0" layoutInCell="1" allowOverlap="1" wp14:anchorId="269E44FA" wp14:editId="20C9014A">
                 <wp:simplePos x="0" y="0"/>
                 <wp:positionH relativeFrom="column">
                   <wp:posOffset>2088949</wp:posOffset>
@@ -10405,7 +10375,7 @@
           </mc:Choice>
           <mc:Fallback>
             <w:pict>
-              <v:shape w14:anchorId="552DCC39" id="Flecha abajo 92" o:spid="_x0000_s1026" type="#_x0000_t67" style="position:absolute;margin-left:164.5pt;margin-top:131.05pt;width:17.8pt;height:240.9pt;rotation:5389396fd;z-index:251717120;visibility:visible;mso-wrap-style:square;mso-width-percent:0;mso-height-percent:0;mso-wrap-distance-left:9pt;mso-wrap-distance-top:0;mso-wrap-distance-right:9pt;mso-wrap-distance-bottom:0;mso-position-horizontal:absolute;mso-position-horizontal-relative:text;mso-position-vertical:absolute;mso-position-vertical-relative:text;mso-width-percent:0;mso-height-percent:0;mso-width-relative:margin;mso-height-relative:margin;v-text-anchor:middle" o:gfxdata="UEsDBBQABgAIAAAAIQC2gziS/gAAAOEBAAATAAAAW0NvbnRlbnRfVHlwZXNdLnhtbJSRQU7DMBBF&#10;90jcwfIWJU67QAgl6YK0S0CoHGBkTxKLZGx5TGhvj5O2G0SRWNoz/78nu9wcxkFMGNg6quQqL6RA&#10;0s5Y6ir5vt9lD1JwBDIwOMJKHpHlpr69KfdHjyxSmriSfYz+USnWPY7AufNIadK6MEJMx9ApD/oD&#10;OlTrorhX2lFEilmcO2RdNtjC5xDF9pCuTyYBB5bi6bQ4syoJ3g9WQ0ymaiLzg5KdCXlKLjvcW893&#10;SUOqXwnz5DrgnHtJTxOsQfEKIT7DmDSUCaxw7Rqn8787ZsmRM9e2VmPeBN4uqYvTtW7jvijg9N/y&#10;JsXecLq0q+WD6m8AAAD//wMAUEsDBBQABgAIAAAAIQA4/SH/1gAAAJQBAAALAAAAX3JlbHMvLnJl&#10;bHOkkMFqwzAMhu+DvYPRfXGawxijTi+j0GvpHsDYimMaW0Yy2fr2M4PBMnrbUb/Q94l/f/hMi1qR&#10;JVI2sOt6UJgd+ZiDgffL8ekFlFSbvV0oo4EbChzGx4f9GRdb25HMsYhqlCwG5lrLq9biZkxWOiqY&#10;22YiTra2kYMu1l1tQD30/bPm3wwYN0x18gb45AdQl1tp5j/sFB2T0FQ7R0nTNEV3j6o9feQzro1i&#10;OWA14Fm+Q8a1a8+Bvu/d/dMb2JY5uiPbhG/ktn4cqGU/er3pcvwCAAD//wMAUEsDBBQABgAIAAAA&#10;IQBgSsOcbgIAAC4FAAAOAAAAZHJzL2Uyb0RvYy54bWysVE1PGzEQvVfqf7B8L5tNAjQRGxSBqCoh&#10;QEDF2fHa7Fa2xx072aS/vmPvJiCKKrXqxRrP9zy/8dn51hq2URhacBUvj0acKSehbt1zxb89Xn36&#10;zFmIwtXCgFMV36nAzxcfP5x1fq7G0ICpFTJK4sK88xVvYvTzogiyUVaEI/DKkVEDWhHpis9FjaKj&#10;7NYU49HopOgAa48gVQikveyNfJHza61kvNU6qMhMxam3mE/M5yqdxeJMzJ9R+KaVQxviH7qwonVU&#10;9JDqUkTB1tj+lsq2EiGAjkcSbAFat1LlGWiacvRmmodGeJVnIXCCP8AU/l9aebO5Q9bWFZ+NOXPC&#10;0htdGSUbwcRKfAdGasKo82FOrg/+DodbIDENvNVoGQIBO51NpuVklmGgwdg2o7w7oKy2kUlSjscn&#10;o5KKSTJNRsez6elJKlH0uVJOjyF+UWBZEipeQ+eWiNDl1GJzHWLvv/ej4NRg31KW4s6olMm4e6Vp&#10;vNxLUmRiqQuDbCOIEkJK5eJkqJ+9k5dujTkETnLZPwYO/ilUZdL9TfAhIlcGFw/BtnWA71U3sRxa&#10;1r3/HoF+7gTBCuodvWx+GSJ+8PKqJTSvRYh3AonjpKS9jbd0aANdxWGQOGsAf76nT/5EPbJy1tHO&#10;VDz8WAtUnJmvjkg5K6fTtGT5Mj0+HdMFX1tWry1ubS+A3qDM3WUx+UezFzWCfaL1XqaqZBJOUu2K&#10;y4j7y0Xsd5k+CKmWy+xGi+VFvHYPXqbkCdVElMftk0A/UCoSGW9gv19i/oZUvW+KdLBcR9BtZtwL&#10;rgPetJSZuMMHkrb+9T17vXxzi18AAAD//wMAUEsDBBQABgAIAAAAIQAqFvfh4AAAAAsBAAAPAAAA&#10;ZHJzL2Rvd25yZXYueG1sTI/NTsMwEITvSLyDtUjcqE1EqAlxKgSK4IAQhF56c+MlifBPFLtt8vYs&#10;J7jtaGdnvyk3s7PsiFMcgldwvRLA0LfBDL5TsP2srySwmLQ32gaPChaMsKnOz0pdmHDyH3hsUsco&#10;xMdCK+hTGgvOY9uj03EVRvS0+wqT04nk1HEz6ROFO8szIW6504OnD70e8bHH9rs5OMJ4fd49cbnU&#10;7y9vtt3usImxXpS6vJgf7oElnNOfGX7x6QYqYtqHgzeRWdIivyOrghuZZ8DIkcv1GtiehkxI4FXJ&#10;/3eofgAAAP//AwBQSwECLQAUAAYACAAAACEAtoM4kv4AAADhAQAAEwAAAAAAAAAAAAAAAAAAAAAA&#10;W0NvbnRlbnRfVHlwZXNdLnhtbFBLAQItABQABgAIAAAAIQA4/SH/1gAAAJQBAAALAAAAAAAAAAAA&#10;AAAAAC8BAABfcmVscy8ucmVsc1BLAQItABQABgAIAAAAIQBgSsOcbgIAAC4FAAAOAAAAAAAAAAAA&#10;AAAAAC4CAABkcnMvZTJvRG9jLnhtbFBLAQItABQABgAIAAAAIQAqFvfh4AAAAAsBAAAPAAAAAAAA&#10;AAAAAAAAAMgEAABkcnMvZG93bnJldi54bWxQSwUGAAAAAAQABADzAAAA1QUAAAAA&#10;" adj="20802" fillcolor="#506329 [1638]" stroked="f">
+              <v:shape w14:anchorId="39DAFA83" id="Flecha abajo 92" o:spid="_x0000_s1026" type="#_x0000_t67" style="position:absolute;margin-left:164.5pt;margin-top:131.05pt;width:17.8pt;height:240.9pt;rotation:5389396fd;z-index:251694080;visibility:visible;mso-wrap-style:square;mso-width-percent:0;mso-height-percent:0;mso-wrap-distance-left:9pt;mso-wrap-distance-top:0;mso-wrap-distance-right:9pt;mso-wrap-distance-bottom:0;mso-position-horizontal:absolute;mso-position-horizontal-relative:text;mso-position-vertical:absolute;mso-position-vertical-relative:text;mso-width-percent:0;mso-height-percent:0;mso-width-relative:margin;mso-height-relative:margin;v-text-anchor:middle" o:gfxdata="UEsDBBQABgAIAAAAIQC2gziS/gAAAOEBAAATAAAAW0NvbnRlbnRfVHlwZXNdLnhtbJSRQU7DMBBF&#10;90jcwfIWJU67QAgl6YK0S0CoHGBkTxKLZGx5TGhvj5O2G0SRWNoz/78nu9wcxkFMGNg6quQqL6RA&#10;0s5Y6ir5vt9lD1JwBDIwOMJKHpHlpr69KfdHjyxSmriSfYz+USnWPY7AufNIadK6MEJMx9ApD/oD&#10;OlTrorhX2lFEilmcO2RdNtjC5xDF9pCuTyYBB5bi6bQ4syoJ3g9WQ0ymaiLzg5KdCXlKLjvcW893&#10;SUOqXwnz5DrgnHtJTxOsQfEKIT7DmDSUCaxw7Rqn8787ZsmRM9e2VmPeBN4uqYvTtW7jvijg9N/y&#10;JsXecLq0q+WD6m8AAAD//wMAUEsDBBQABgAIAAAAIQA4/SH/1gAAAJQBAAALAAAAX3JlbHMvLnJl&#10;bHOkkMFqwzAMhu+DvYPRfXGawxijTi+j0GvpHsDYimMaW0Yy2fr2M4PBMnrbUb/Q94l/f/hMi1qR&#10;JVI2sOt6UJgd+ZiDgffL8ekFlFSbvV0oo4EbChzGx4f9GRdb25HMsYhqlCwG5lrLq9biZkxWOiqY&#10;22YiTra2kYMu1l1tQD30/bPm3wwYN0x18gb45AdQl1tp5j/sFB2T0FQ7R0nTNEV3j6o9feQzro1i&#10;OWA14Fm+Q8a1a8+Bvu/d/dMb2JY5uiPbhG/ktn4cqGU/er3pcvwCAAD//wMAUEsDBBQABgAIAAAA&#10;IQBgSsOcbgIAAC4FAAAOAAAAZHJzL2Uyb0RvYy54bWysVE1PGzEQvVfqf7B8L5tNAjQRGxSBqCoh&#10;QEDF2fHa7Fa2xx072aS/vmPvJiCKKrXqxRrP9zy/8dn51hq2URhacBUvj0acKSehbt1zxb89Xn36&#10;zFmIwtXCgFMV36nAzxcfP5x1fq7G0ICpFTJK4sK88xVvYvTzogiyUVaEI/DKkVEDWhHpis9FjaKj&#10;7NYU49HopOgAa48gVQikveyNfJHza61kvNU6qMhMxam3mE/M5yqdxeJMzJ9R+KaVQxviH7qwonVU&#10;9JDqUkTB1tj+lsq2EiGAjkcSbAFat1LlGWiacvRmmodGeJVnIXCCP8AU/l9aebO5Q9bWFZ+NOXPC&#10;0htdGSUbwcRKfAdGasKo82FOrg/+DodbIDENvNVoGQIBO51NpuVklmGgwdg2o7w7oKy2kUlSjscn&#10;o5KKSTJNRsez6elJKlH0uVJOjyF+UWBZEipeQ+eWiNDl1GJzHWLvv/ej4NRg31KW4s6olMm4e6Vp&#10;vNxLUmRiqQuDbCOIEkJK5eJkqJ+9k5dujTkETnLZPwYO/ilUZdL9TfAhIlcGFw/BtnWA71U3sRxa&#10;1r3/HoF+7gTBCuodvWx+GSJ+8PKqJTSvRYh3AonjpKS9jbd0aANdxWGQOGsAf76nT/5EPbJy1tHO&#10;VDz8WAtUnJmvjkg5K6fTtGT5Mj0+HdMFX1tWry1ubS+A3qDM3WUx+UezFzWCfaL1XqaqZBJOUu2K&#10;y4j7y0Xsd5k+CKmWy+xGi+VFvHYPXqbkCdVElMftk0A/UCoSGW9gv19i/oZUvW+KdLBcR9BtZtwL&#10;rgPetJSZuMMHkrb+9T17vXxzi18AAAD//wMAUEsDBBQABgAIAAAAIQAqFvfh4AAAAAsBAAAPAAAA&#10;ZHJzL2Rvd25yZXYueG1sTI/NTsMwEITvSLyDtUjcqE1EqAlxKgSK4IAQhF56c+MlifBPFLtt8vYs&#10;J7jtaGdnvyk3s7PsiFMcgldwvRLA0LfBDL5TsP2srySwmLQ32gaPChaMsKnOz0pdmHDyH3hsUsco&#10;xMdCK+hTGgvOY9uj03EVRvS0+wqT04nk1HEz6ROFO8szIW6504OnD70e8bHH9rs5OMJ4fd49cbnU&#10;7y9vtt3usImxXpS6vJgf7oElnNOfGX7x6QYqYtqHgzeRWdIivyOrghuZZ8DIkcv1GtiehkxI4FXJ&#10;/3eofgAAAP//AwBQSwECLQAUAAYACAAAACEAtoM4kv4AAADhAQAAEwAAAAAAAAAAAAAAAAAAAAAA&#10;W0NvbnRlbnRfVHlwZXNdLnhtbFBLAQItABQABgAIAAAAIQA4/SH/1gAAAJQBAAALAAAAAAAAAAAA&#10;AAAAAC8BAABfcmVscy8ucmVsc1BLAQItABQABgAIAAAAIQBgSsOcbgIAAC4FAAAOAAAAAAAAAAAA&#10;AAAAAC4CAABkcnMvZTJvRG9jLnhtbFBLAQItABQABgAIAAAAIQAqFvfh4AAAAAsBAAAPAAAAAAAA&#10;AAAAAAAAAMgEAABkcnMvZG93bnJldi54bWxQSwUGAAAAAAQABADzAAAA1QUAAAAA&#10;" adj="20802" fillcolor="#506329 [1638]" stroked="f">
                 <v:fill color2="#93b64c [3014]" rotate="t" angle="180" colors="0 #769535;52429f #9bc348;1 #9cc746" focus="100%" type="gradient">
                   <o:fill v:ext="view" type="gradientUnscaled"/>
                 </v:fill>
@@ -10423,7 +10393,7 @@
         <mc:AlternateContent>
           <mc:Choice Requires="wps">
             <w:drawing>
-              <wp:anchor distT="0" distB="0" distL="114300" distR="114300" simplePos="0" relativeHeight="251709952" behindDoc="0" locked="0" layoutInCell="1" allowOverlap="1" wp14:anchorId="152A8617" wp14:editId="1B66E30B">
+              <wp:anchor distT="0" distB="0" distL="114300" distR="114300" simplePos="0" relativeHeight="251691008" behindDoc="0" locked="0" layoutInCell="1" allowOverlap="1" wp14:anchorId="152A8617" wp14:editId="1B66E30B">
                 <wp:simplePos x="0" y="0"/>
                 <wp:positionH relativeFrom="column">
                   <wp:posOffset>3021627</wp:posOffset>
@@ -10480,7 +10450,7 @@
           </mc:Choice>
           <mc:Fallback>
             <w:pict>
-              <v:shape w14:anchorId="5FB452E6" id="Flecha abajo 90" o:spid="_x0000_s1026" type="#_x0000_t67" style="position:absolute;margin-left:237.9pt;margin-top:171.1pt;width:49.05pt;height:53.25pt;rotation:6332998fd;z-index:251709952;visibility:visible;mso-wrap-style:square;mso-width-percent:0;mso-wrap-distance-left:9pt;mso-wrap-distance-top:0;mso-wrap-distance-right:9pt;mso-wrap-distance-bottom:0;mso-position-horizontal:absolute;mso-position-horizontal-relative:text;mso-position-vertical:absolute;mso-position-vertical-relative:text;mso-width-percent:0;mso-width-relative:margin;v-text-anchor:middle" o:gfxdata="UEsDBBQABgAIAAAAIQC2gziS/gAAAOEBAAATAAAAW0NvbnRlbnRfVHlwZXNdLnhtbJSRQU7DMBBF&#10;90jcwfIWJU67QAgl6YK0S0CoHGBkTxKLZGx5TGhvj5O2G0SRWNoz/78nu9wcxkFMGNg6quQqL6RA&#10;0s5Y6ir5vt9lD1JwBDIwOMJKHpHlpr69KfdHjyxSmriSfYz+USnWPY7AufNIadK6MEJMx9ApD/oD&#10;OlTrorhX2lFEilmcO2RdNtjC5xDF9pCuTyYBB5bi6bQ4syoJ3g9WQ0ymaiLzg5KdCXlKLjvcW893&#10;SUOqXwnz5DrgnHtJTxOsQfEKIT7DmDSUCaxw7Rqn8787ZsmRM9e2VmPeBN4uqYvTtW7jvijg9N/y&#10;JsXecLq0q+WD6m8AAAD//wMAUEsDBBQABgAIAAAAIQA4/SH/1gAAAJQBAAALAAAAX3JlbHMvLnJl&#10;bHOkkMFqwzAMhu+DvYPRfXGawxijTi+j0GvpHsDYimMaW0Yy2fr2M4PBMnrbUb/Q94l/f/hMi1qR&#10;JVI2sOt6UJgd+ZiDgffL8ekFlFSbvV0oo4EbChzGx4f9GRdb25HMsYhqlCwG5lrLq9biZkxWOiqY&#10;22YiTra2kYMu1l1tQD30/bPm3wwYN0x18gb45AdQl1tp5j/sFB2T0FQ7R0nTNEV3j6o9feQzro1i&#10;OWA14Fm+Q8a1a8+Bvu/d/dMb2JY5uiPbhG/ktn4cqGU/er3pcvwCAAD//wMAUEsDBBQABgAIAAAA&#10;IQBoW0gwcgIAACkFAAAOAAAAZHJzL2Uyb0RvYy54bWysVN9P2zAQfp+0/8Hy+0jTQgsVKapATJMQ&#10;VIOJZ9exSTbH553dpt1fv7OTBsb6NO3FuvP9/vydL692jWFbhb4GW/D8ZMSZshLK2r4U/NvT7adz&#10;znwQthQGrCr4Xnl+tfj44bJ1czWGCkypkFES6+etK3gVgptnmZeVaoQ/AacsGTVgIwKp+JKVKFrK&#10;3phsPBpNsxawdAhSeU+3N52RL1J+rZUMD1p7FZgpOPUW0onpXMczW1yK+QsKV9Wyb0P8QxeNqC0V&#10;HVLdiCDYBuu/UjW1RPCgw4mEJgOta6nSDDRNPno3zWMlnEqzEDjeDTD5/5dW3m9XyOqy4BcEjxUN&#10;vdGtUbISTKzFd2B0TRi1zs/J9dGtsNc8iXHgncaGIRCwZ7OL89FkkmCgwdguobwfUFa7wCRdTseT&#10;/JSKSTJNZ9Px7CxWyLpUMaVDHz4raFgUCl5Ca5eI0KbMYnvnQ+d/8KPg2F/XUZLC3qiYydivStN0&#10;VHWcohOv1LVBthXECCGlsmHS10/eMUzXxgyB+bFAE/I+qPeNYSrxbQgcHQv8s+IQkaqCDUNwU1vA&#10;YwnKH0Plzv8wfTdzHH8N5Z4eNT0K4eydvK0JyTvhw0og0ZsuaWXDAx3aQFtw6CXOKsBfx+6jP7GO&#10;rJy1tC4F9z83AhVn5oslPl7kp/FNQ1JOz2ZjUvCtZf3WYjfNNRD+eeouidE/mIOoEZpn2uxlrEom&#10;YSXVLrgMeFCuQ7fG9DdItVwmN9opJ8KdfXQyJo+oRpI87Z4Fup5OgXh4D4fVEvN3hOp8Y6SF5SaA&#10;rhPbXnHt8aZ9TKTt/4648G/15PX6wy1+AwAA//8DAFBLAwQUAAYACAAAACEAuaOTPd4AAAALAQAA&#10;DwAAAGRycy9kb3ducmV2LnhtbEyP3U6EMBCF7018h2ZMvHMLCixBysafGC+8kvUBunSkRDpFWnbx&#10;7R2v3MvJ+XLON/VudaM44hwGTwrSTQICqfNmoF7Bx/7lpgQRoiajR0+o4AcD7JrLi1pXxp/oHY9t&#10;7AWXUKi0AhvjVEkZOotOh42fkDj79LPTkc+5l2bWJy53o7xNkkI6PRAvWD3hk8Xuq10c7y6uTfbL&#10;W/n9mttHl5Oe7HOh1PXV+nAPIuIa/2H402d1aNjp4BcyQYwKsm1aMKrgLisyEEzk2zIFceAoy3KQ&#10;TS3Pf2h+AQAA//8DAFBLAQItABQABgAIAAAAIQC2gziS/gAAAOEBAAATAAAAAAAAAAAAAAAAAAAA&#10;AABbQ29udGVudF9UeXBlc10ueG1sUEsBAi0AFAAGAAgAAAAhADj9If/WAAAAlAEAAAsAAAAAAAAA&#10;AAAAAAAALwEAAF9yZWxzLy5yZWxzUEsBAi0AFAAGAAgAAAAhAGhbSDByAgAAKQUAAA4AAAAAAAAA&#10;AAAAAAAALgIAAGRycy9lMm9Eb2MueG1sUEsBAi0AFAAGAAgAAAAhALmjkz3eAAAACwEAAA8AAAAA&#10;AAAAAAAAAAAAzAQAAGRycy9kb3ducmV2LnhtbFBLBQYAAAAABAAEAPMAAADXBQAAAAA=&#10;" adj="11649" fillcolor="white [3201]" strokecolor="#9bbb59 [3206]" strokeweight="2pt"/>
+              <v:shape w14:anchorId="4B64135E" id="Flecha abajo 90" o:spid="_x0000_s1026" type="#_x0000_t67" style="position:absolute;margin-left:237.9pt;margin-top:171.1pt;width:49.05pt;height:53.25pt;rotation:6332998fd;z-index:251691008;visibility:visible;mso-wrap-style:square;mso-width-percent:0;mso-wrap-distance-left:9pt;mso-wrap-distance-top:0;mso-wrap-distance-right:9pt;mso-wrap-distance-bottom:0;mso-position-horizontal:absolute;mso-position-horizontal-relative:text;mso-position-vertical:absolute;mso-position-vertical-relative:text;mso-width-percent:0;mso-width-relative:margin;v-text-anchor:middle" o:gfxdata="UEsDBBQABgAIAAAAIQC2gziS/gAAAOEBAAATAAAAW0NvbnRlbnRfVHlwZXNdLnhtbJSRQU7DMBBF&#10;90jcwfIWJU67QAgl6YK0S0CoHGBkTxKLZGx5TGhvj5O2G0SRWNoz/78nu9wcxkFMGNg6quQqL6RA&#10;0s5Y6ir5vt9lD1JwBDIwOMJKHpHlpr69KfdHjyxSmriSfYz+USnWPY7AufNIadK6MEJMx9ApD/oD&#10;OlTrorhX2lFEilmcO2RdNtjC5xDF9pCuTyYBB5bi6bQ4syoJ3g9WQ0ymaiLzg5KdCXlKLjvcW893&#10;SUOqXwnz5DrgnHtJTxOsQfEKIT7DmDSUCaxw7Rqn8787ZsmRM9e2VmPeBN4uqYvTtW7jvijg9N/y&#10;JsXecLq0q+WD6m8AAAD//wMAUEsDBBQABgAIAAAAIQA4/SH/1gAAAJQBAAALAAAAX3JlbHMvLnJl&#10;bHOkkMFqwzAMhu+DvYPRfXGawxijTi+j0GvpHsDYimMaW0Yy2fr2M4PBMnrbUb/Q94l/f/hMi1qR&#10;JVI2sOt6UJgd+ZiDgffL8ekFlFSbvV0oo4EbChzGx4f9GRdb25HMsYhqlCwG5lrLq9biZkxWOiqY&#10;22YiTra2kYMu1l1tQD30/bPm3wwYN0x18gb45AdQl1tp5j/sFB2T0FQ7R0nTNEV3j6o9feQzro1i&#10;OWA14Fm+Q8a1a8+Bvu/d/dMb2JY5uiPbhG/ktn4cqGU/er3pcvwCAAD//wMAUEsDBBQABgAIAAAA&#10;IQBoW0gwcgIAACkFAAAOAAAAZHJzL2Uyb0RvYy54bWysVN9P2zAQfp+0/8Hy+0jTQgsVKapATJMQ&#10;VIOJZ9exSTbH553dpt1fv7OTBsb6NO3FuvP9/vydL692jWFbhb4GW/D8ZMSZshLK2r4U/NvT7adz&#10;znwQthQGrCr4Xnl+tfj44bJ1czWGCkypkFES6+etK3gVgptnmZeVaoQ/AacsGTVgIwKp+JKVKFrK&#10;3phsPBpNsxawdAhSeU+3N52RL1J+rZUMD1p7FZgpOPUW0onpXMczW1yK+QsKV9Wyb0P8QxeNqC0V&#10;HVLdiCDYBuu/UjW1RPCgw4mEJgOta6nSDDRNPno3zWMlnEqzEDjeDTD5/5dW3m9XyOqy4BcEjxUN&#10;vdGtUbISTKzFd2B0TRi1zs/J9dGtsNc8iXHgncaGIRCwZ7OL89FkkmCgwdguobwfUFa7wCRdTseT&#10;/JSKSTJNZ9Px7CxWyLpUMaVDHz4raFgUCl5Ca5eI0KbMYnvnQ+d/8KPg2F/XUZLC3qiYydivStN0&#10;VHWcohOv1LVBthXECCGlsmHS10/eMUzXxgyB+bFAE/I+qPeNYSrxbQgcHQv8s+IQkaqCDUNwU1vA&#10;YwnKH0Plzv8wfTdzHH8N5Z4eNT0K4eydvK0JyTvhw0og0ZsuaWXDAx3aQFtw6CXOKsBfx+6jP7GO&#10;rJy1tC4F9z83AhVn5oslPl7kp/FNQ1JOz2ZjUvCtZf3WYjfNNRD+eeouidE/mIOoEZpn2uxlrEom&#10;YSXVLrgMeFCuQ7fG9DdItVwmN9opJ8KdfXQyJo+oRpI87Z4Fup5OgXh4D4fVEvN3hOp8Y6SF5SaA&#10;rhPbXnHt8aZ9TKTt/4648G/15PX6wy1+AwAA//8DAFBLAwQUAAYACAAAACEAuaOTPd4AAAALAQAA&#10;DwAAAGRycy9kb3ducmV2LnhtbEyP3U6EMBCF7018h2ZMvHMLCixBysafGC+8kvUBunSkRDpFWnbx&#10;7R2v3MvJ+XLON/VudaM44hwGTwrSTQICqfNmoF7Bx/7lpgQRoiajR0+o4AcD7JrLi1pXxp/oHY9t&#10;7AWXUKi0AhvjVEkZOotOh42fkDj79LPTkc+5l2bWJy53o7xNkkI6PRAvWD3hk8Xuq10c7y6uTfbL&#10;W/n9mttHl5Oe7HOh1PXV+nAPIuIa/2H402d1aNjp4BcyQYwKsm1aMKrgLisyEEzk2zIFceAoy3KQ&#10;TS3Pf2h+AQAA//8DAFBLAQItABQABgAIAAAAIQC2gziS/gAAAOEBAAATAAAAAAAAAAAAAAAAAAAA&#10;AABbQ29udGVudF9UeXBlc10ueG1sUEsBAi0AFAAGAAgAAAAhADj9If/WAAAAlAEAAAsAAAAAAAAA&#10;AAAAAAAALwEAAF9yZWxzLy5yZWxzUEsBAi0AFAAGAAgAAAAhAGhbSDByAgAAKQUAAA4AAAAAAAAA&#10;AAAAAAAALgIAAGRycy9lMm9Eb2MueG1sUEsBAi0AFAAGAAgAAAAhALmjkz3eAAAACwEAAA8AAAAA&#10;AAAAAAAAAAAAzAQAAGRycy9kb3ducmV2LnhtbFBLBQYAAAAABAAEAPMAAADXBQAAAAA=&#10;" adj="11649" fillcolor="white [3201]" strokecolor="#9bbb59 [3206]" strokeweight="2pt"/>
             </w:pict>
           </mc:Fallback>
         </mc:AlternateContent>
@@ -10493,7 +10463,7 @@
         <mc:AlternateContent>
           <mc:Choice Requires="wps">
             <w:drawing>
-              <wp:anchor distT="0" distB="0" distL="114300" distR="114300" simplePos="0" relativeHeight="251708928" behindDoc="0" locked="0" layoutInCell="1" allowOverlap="1" wp14:anchorId="5520E9CC" wp14:editId="6AB617EA">
+              <wp:anchor distT="0" distB="0" distL="114300" distR="114300" simplePos="0" relativeHeight="251689984" behindDoc="0" locked="0" layoutInCell="1" allowOverlap="1" wp14:anchorId="5520E9CC" wp14:editId="6AB617EA">
                 <wp:simplePos x="0" y="0"/>
                 <wp:positionH relativeFrom="column">
                   <wp:posOffset>4587240</wp:posOffset>
@@ -10547,7 +10517,7 @@
           </mc:Choice>
           <mc:Fallback>
             <w:pict>
-              <v:shape w14:anchorId="3E13AD82" id="Flecha abajo 85" o:spid="_x0000_s1026" type="#_x0000_t67" style="position:absolute;margin-left:361.2pt;margin-top:19.4pt;width:35.25pt;height:55.5pt;z-index:251708928;visibility:visible;mso-wrap-style:square;mso-wrap-distance-left:9pt;mso-wrap-distance-top:0;mso-wrap-distance-right:9pt;mso-wrap-distance-bottom:0;mso-position-horizontal:absolute;mso-position-horizontal-relative:text;mso-position-vertical:absolute;mso-position-vertical-relative:text;v-text-anchor:middle" o:gfxdata="UEsDBBQABgAIAAAAIQC2gziS/gAAAOEBAAATAAAAW0NvbnRlbnRfVHlwZXNdLnhtbJSRQU7DMBBF&#10;90jcwfIWJU67QAgl6YK0S0CoHGBkTxKLZGx5TGhvj5O2G0SRWNoz/78nu9wcxkFMGNg6quQqL6RA&#10;0s5Y6ir5vt9lD1JwBDIwOMJKHpHlpr69KfdHjyxSmriSfYz+USnWPY7AufNIadK6MEJMx9ApD/oD&#10;OlTrorhX2lFEilmcO2RdNtjC5xDF9pCuTyYBB5bi6bQ4syoJ3g9WQ0ymaiLzg5KdCXlKLjvcW893&#10;SUOqXwnz5DrgnHtJTxOsQfEKIT7DmDSUCaxw7Rqn8787ZsmRM9e2VmPeBN4uqYvTtW7jvijg9N/y&#10;JsXecLq0q+WD6m8AAAD//wMAUEsDBBQABgAIAAAAIQA4/SH/1gAAAJQBAAALAAAAX3JlbHMvLnJl&#10;bHOkkMFqwzAMhu+DvYPRfXGawxijTi+j0GvpHsDYimMaW0Yy2fr2M4PBMnrbUb/Q94l/f/hMi1qR&#10;JVI2sOt6UJgd+ZiDgffL8ekFlFSbvV0oo4EbChzGx4f9GRdb25HMsYhqlCwG5lrLq9biZkxWOiqY&#10;22YiTra2kYMu1l1tQD30/bPm3wwYN0x18gb45AdQl1tp5j/sFB2T0FQ7R0nTNEV3j6o9feQzro1i&#10;OWA14Fm+Q8a1a8+Bvu/d/dMb2JY5uiPbhG/ktn4cqGU/er3pcvwCAAD//wMAUEsDBBQABgAIAAAA&#10;IQA7P7RIZQIAAB8FAAAOAAAAZHJzL2Uyb0RvYy54bWysVN9P2zAQfp+0/8Hy+0gLhbKKFFUgpkkI&#10;EDDxfHVsksnxeWe3affX7+ykBTE0adNenDvf7y/f+ex801qx1hQadKUcH4yk0E5h1bjnUn57vPp0&#10;KkWI4Cqw6HQptzrI8/nHD2edn+lDrNFWmgQncWHW+VLWMfpZUQRV6xbCAXrt2GiQWois0nNREXSc&#10;vbXF4Wh0UnRIlSdUOgS+veyNcp7zG6NVvDUm6ChsKbm3mE/K5zKdxfwMZs8Evm7U0Ab8QxctNI6L&#10;7lNdQgSxoua3VG2jCAOaeKCwLdCYRuk8A08zHr2Z5qEGr/MsDE7we5jC/0urbtZ3JJqqlKfHUjho&#10;+R9dWa1qELCE7yj4mjHqfJix64O/o0ELLKaBN4ba9OVRxCbjut3jqjdRKL6cTKYnU06v2DQdTU6P&#10;M+7FS7CnEL9obEUSSllh5xZE2GVIYX0dIldl/50fK6mjvocsxa3VqQ3r7rXheXIr6SIzSV9YEmtg&#10;DoBS2sWjNBPny97JyzTW7gOPctk/Bg7+KVRnlv1N8D4iV0YX98Ft45Deq27jeGjZ9P47BPq5EwRL&#10;rLb8Kwl7jgevrhpG8xpCvANiUjP9eVHjLR/GYldKHCQpaqSf790nf+YaW6XoeElKGX6sgLQU9qtj&#10;Fn4eTyZpq7IyOZ4eskKvLcvXFrdqL5D/wZifBK+ymPyj3YmGsH3ifV6kqmwCp7h2KVWknXIR++Xl&#10;F0HpxSK78SZ5iNfuwauUPKGaiPK4eQLyA6Uic/EGdwsFszek6n1TpMPFKqJpMuNecB3w5i3MxBle&#10;jLTmr/Xs9fKuzX8BAAD//wMAUEsDBBQABgAIAAAAIQCTsSJV3wAAAAoBAAAPAAAAZHJzL2Rvd25y&#10;ZXYueG1sTI/RToNAEEXfTfyHzZj4YuwiEgvI0qiJ1fjW4gdMYQQiO0vZbYt+veOTPk7m5N5zi9Vs&#10;B3WkyfeODdwsIlDEtWt6bg28V8/XKSgfkBscHJOBL/KwKs/PCswbd+INHbehVRLCPkcDXQhjrrWv&#10;O7LoF24klt+HmywGOadWNxOeJNwOOo6iO22xZ2nocKSnjurP7cEa2L8+6j1fvVT0XfdjspnXb1it&#10;jbm8mB/uQQWawx8Mv/qiDqU47dyBG68GA8s4TgQ1cJvKBAGWWZyB2gmZZCnostD/J5Q/AAAA//8D&#10;AFBLAQItABQABgAIAAAAIQC2gziS/gAAAOEBAAATAAAAAAAAAAAAAAAAAAAAAABbQ29udGVudF9U&#10;eXBlc10ueG1sUEsBAi0AFAAGAAgAAAAhADj9If/WAAAAlAEAAAsAAAAAAAAAAAAAAAAALwEAAF9y&#10;ZWxzLy5yZWxzUEsBAi0AFAAGAAgAAAAhADs/tEhlAgAAHwUAAA4AAAAAAAAAAAAAAAAALgIAAGRy&#10;cy9lMm9Eb2MueG1sUEsBAi0AFAAGAAgAAAAhAJOxIlXfAAAACgEAAA8AAAAAAAAAAAAAAAAAvwQA&#10;AGRycy9kb3ducmV2LnhtbFBLBQYAAAAABAAEAPMAAADLBQAAAAA=&#10;" adj="14741" fillcolor="#506329 [1638]" stroked="f">
+              <v:shape w14:anchorId="33965038" id="Flecha abajo 85" o:spid="_x0000_s1026" type="#_x0000_t67" style="position:absolute;margin-left:361.2pt;margin-top:19.4pt;width:35.25pt;height:55.5pt;z-index:251689984;visibility:visible;mso-wrap-style:square;mso-wrap-distance-left:9pt;mso-wrap-distance-top:0;mso-wrap-distance-right:9pt;mso-wrap-distance-bottom:0;mso-position-horizontal:absolute;mso-position-horizontal-relative:text;mso-position-vertical:absolute;mso-position-vertical-relative:text;v-text-anchor:middle" o:gfxdata="UEsDBBQABgAIAAAAIQC2gziS/gAAAOEBAAATAAAAW0NvbnRlbnRfVHlwZXNdLnhtbJSRQU7DMBBF&#10;90jcwfIWJU67QAgl6YK0S0CoHGBkTxKLZGx5TGhvj5O2G0SRWNoz/78nu9wcxkFMGNg6quQqL6RA&#10;0s5Y6ir5vt9lD1JwBDIwOMJKHpHlpr69KfdHjyxSmriSfYz+USnWPY7AufNIadK6MEJMx9ApD/oD&#10;OlTrorhX2lFEilmcO2RdNtjC5xDF9pCuTyYBB5bi6bQ4syoJ3g9WQ0ymaiLzg5KdCXlKLjvcW893&#10;SUOqXwnz5DrgnHtJTxOsQfEKIT7DmDSUCaxw7Rqn8787ZsmRM9e2VmPeBN4uqYvTtW7jvijg9N/y&#10;JsXecLq0q+WD6m8AAAD//wMAUEsDBBQABgAIAAAAIQA4/SH/1gAAAJQBAAALAAAAX3JlbHMvLnJl&#10;bHOkkMFqwzAMhu+DvYPRfXGawxijTi+j0GvpHsDYimMaW0Yy2fr2M4PBMnrbUb/Q94l/f/hMi1qR&#10;JVI2sOt6UJgd+ZiDgffL8ekFlFSbvV0oo4EbChzGx4f9GRdb25HMsYhqlCwG5lrLq9biZkxWOiqY&#10;22YiTra2kYMu1l1tQD30/bPm3wwYN0x18gb45AdQl1tp5j/sFB2T0FQ7R0nTNEV3j6o9feQzro1i&#10;OWA14Fm+Q8a1a8+Bvu/d/dMb2JY5uiPbhG/ktn4cqGU/er3pcvwCAAD//wMAUEsDBBQABgAIAAAA&#10;IQA7P7RIZQIAAB8FAAAOAAAAZHJzL2Uyb0RvYy54bWysVN9P2zAQfp+0/8Hy+0gLhbKKFFUgpkkI&#10;EDDxfHVsksnxeWe3affX7+ykBTE0adNenDvf7y/f+ex801qx1hQadKUcH4yk0E5h1bjnUn57vPp0&#10;KkWI4Cqw6HQptzrI8/nHD2edn+lDrNFWmgQncWHW+VLWMfpZUQRV6xbCAXrt2GiQWois0nNREXSc&#10;vbXF4Wh0UnRIlSdUOgS+veyNcp7zG6NVvDUm6ChsKbm3mE/K5zKdxfwMZs8Evm7U0Ab8QxctNI6L&#10;7lNdQgSxoua3VG2jCAOaeKCwLdCYRuk8A08zHr2Z5qEGr/MsDE7we5jC/0urbtZ3JJqqlKfHUjho&#10;+R9dWa1qELCE7yj4mjHqfJix64O/o0ELLKaBN4ba9OVRxCbjut3jqjdRKL6cTKYnU06v2DQdTU6P&#10;M+7FS7CnEL9obEUSSllh5xZE2GVIYX0dIldl/50fK6mjvocsxa3VqQ3r7rXheXIr6SIzSV9YEmtg&#10;DoBS2sWjNBPny97JyzTW7gOPctk/Bg7+KVRnlv1N8D4iV0YX98Ft45Deq27jeGjZ9P47BPq5EwRL&#10;rLb8Kwl7jgevrhpG8xpCvANiUjP9eVHjLR/GYldKHCQpaqSf790nf+YaW6XoeElKGX6sgLQU9qtj&#10;Fn4eTyZpq7IyOZ4eskKvLcvXFrdqL5D/wZifBK+ymPyj3YmGsH3ifV6kqmwCp7h2KVWknXIR++Xl&#10;F0HpxSK78SZ5iNfuwauUPKGaiPK4eQLyA6Uic/EGdwsFszek6n1TpMPFKqJpMuNecB3w5i3MxBle&#10;jLTmr/Xs9fKuzX8BAAD//wMAUEsDBBQABgAIAAAAIQCTsSJV3wAAAAoBAAAPAAAAZHJzL2Rvd25y&#10;ZXYueG1sTI/RToNAEEXfTfyHzZj4YuwiEgvI0qiJ1fjW4gdMYQQiO0vZbYt+veOTPk7m5N5zi9Vs&#10;B3WkyfeODdwsIlDEtWt6bg28V8/XKSgfkBscHJOBL/KwKs/PCswbd+INHbehVRLCPkcDXQhjrrWv&#10;O7LoF24klt+HmywGOadWNxOeJNwOOo6iO22xZ2nocKSnjurP7cEa2L8+6j1fvVT0XfdjspnXb1it&#10;jbm8mB/uQQWawx8Mv/qiDqU47dyBG68GA8s4TgQ1cJvKBAGWWZyB2gmZZCnostD/J5Q/AAAA//8D&#10;AFBLAQItABQABgAIAAAAIQC2gziS/gAAAOEBAAATAAAAAAAAAAAAAAAAAAAAAABbQ29udGVudF9U&#10;eXBlc10ueG1sUEsBAi0AFAAGAAgAAAAhADj9If/WAAAAlAEAAAsAAAAAAAAAAAAAAAAALwEAAF9y&#10;ZWxzLy5yZWxzUEsBAi0AFAAGAAgAAAAhADs/tEhlAgAAHwUAAA4AAAAAAAAAAAAAAAAALgIAAGRy&#10;cy9lMm9Eb2MueG1sUEsBAi0AFAAGAAgAAAAhAJOxIlXfAAAACgEAAA8AAAAAAAAAAAAAAAAAvwQA&#10;AGRycy9kb3ducmV2LnhtbFBLBQYAAAAABAAEAPMAAADLBQAAAAA=&#10;" adj="14741" fillcolor="#506329 [1638]" stroked="f">
                 <v:fill color2="#93b64c [3014]" rotate="t" angle="180" colors="0 #769535;52429f #9bc348;1 #9cc746" focus="100%" type="gradient">
                   <o:fill v:ext="view" type="gradientUnscaled"/>
                 </v:fill>
@@ -10618,10 +10588,88 @@
           <w:noProof/>
           <w:lang w:val="es-ES" w:eastAsia="es-ES"/>
         </w:rPr>
+        <w:drawing>
+          <wp:anchor distT="0" distB="0" distL="114300" distR="114300" simplePos="0" relativeHeight="251651584" behindDoc="0" locked="0" layoutInCell="1" allowOverlap="1" wp14:anchorId="667A1CCF" wp14:editId="75B03020">
+            <wp:simplePos x="0" y="0"/>
+            <wp:positionH relativeFrom="column">
+              <wp:posOffset>72390</wp:posOffset>
+            </wp:positionH>
+            <wp:positionV relativeFrom="paragraph">
+              <wp:posOffset>805815</wp:posOffset>
+            </wp:positionV>
+            <wp:extent cx="5114925" cy="2899410"/>
+            <wp:effectExtent l="76200" t="76200" r="142875" b="129540"/>
+            <wp:wrapSquare wrapText="bothSides"/>
+            <wp:docPr id="32" name="Imagen 32" descr="C:\Users\EDGAR\Desktop\manual de software 2\29.JPG"/>
+            <wp:cNvGraphicFramePr>
+              <a:graphicFrameLocks xmlns:a="http://schemas.openxmlformats.org/drawingml/2006/main" noChangeAspect="1"/>
+            </wp:cNvGraphicFramePr>
+            <a:graphic xmlns:a="http://schemas.openxmlformats.org/drawingml/2006/main">
+              <a:graphicData uri="http://schemas.openxmlformats.org/drawingml/2006/picture">
+                <pic:pic xmlns:pic="http://schemas.openxmlformats.org/drawingml/2006/picture">
+                  <pic:nvPicPr>
+                    <pic:cNvPr id="0" name="Picture 30" descr="C:\Users\EDGAR\Desktop\manual de software 2\29.JPG"/>
+                    <pic:cNvPicPr>
+                      <a:picLocks noChangeAspect="1" noChangeArrowheads="1"/>
+                    </pic:cNvPicPr>
+                  </pic:nvPicPr>
+                  <pic:blipFill>
+                    <a:blip r:embed="rId48">
+                      <a:extLst>
+                        <a:ext uri="{28A0092B-C50C-407E-A947-70E740481C1C}">
+                          <a14:useLocalDpi xmlns:a14="http://schemas.microsoft.com/office/drawing/2010/main" val="0"/>
+                        </a:ext>
+                      </a:extLst>
+                    </a:blip>
+                    <a:srcRect/>
+                    <a:stretch>
+                      <a:fillRect/>
+                    </a:stretch>
+                  </pic:blipFill>
+                  <pic:spPr bwMode="auto">
+                    <a:xfrm>
+                      <a:off x="0" y="0"/>
+                      <a:ext cx="5114925" cy="2899410"/>
+                    </a:xfrm>
+                    <a:prstGeom prst="rect">
+                      <a:avLst/>
+                    </a:prstGeom>
+                    <a:ln w="38100" cap="sq">
+                      <a:solidFill>
+                        <a:srgbClr val="92D050"/>
+                      </a:solidFill>
+                      <a:prstDash val="solid"/>
+                      <a:miter lim="800000"/>
+                    </a:ln>
+                    <a:effectLst>
+                      <a:outerShdw blurRad="50800" dist="38100" dir="2700000" algn="tl" rotWithShape="0">
+                        <a:srgbClr val="000000">
+                          <a:alpha val="43000"/>
+                        </a:srgbClr>
+                      </a:outerShdw>
+                    </a:effectLst>
+                  </pic:spPr>
+                </pic:pic>
+              </a:graphicData>
+            </a:graphic>
+            <wp14:sizeRelH relativeFrom="page">
+              <wp14:pctWidth>0</wp14:pctWidth>
+            </wp14:sizeRelH>
+            <wp14:sizeRelV relativeFrom="page">
+              <wp14:pctHeight>0</wp14:pctHeight>
+            </wp14:sizeRelV>
+          </wp:anchor>
+        </w:drawing>
+      </w:r>
+      <w:r>
+        <w:rPr>
+          <w:noProof/>
+          <w:lang w:val="es-ES" w:eastAsia="es-ES"/>
+        </w:rPr>
         <mc:AlternateContent>
           <mc:Choice Requires="wps">
             <w:drawing>
-              <wp:anchor distT="0" distB="0" distL="114300" distR="114300" simplePos="0" relativeHeight="251703296" behindDoc="0" locked="0" layoutInCell="1" allowOverlap="1" wp14:anchorId="352B6D12" wp14:editId="5E042500">
+              <wp:anchor distT="0" distB="0" distL="114300" distR="114300" simplePos="0" relativeHeight="251659776" behindDoc="0" locked="0" layoutInCell="1" allowOverlap="1" wp14:anchorId="6A297402" wp14:editId="53545B80">
                 <wp:simplePos x="0" y="0"/>
                 <wp:positionH relativeFrom="column">
                   <wp:posOffset>4263390</wp:posOffset>
@@ -10693,7 +10741,7 @@
           </mc:Choice>
           <mc:Fallback>
             <w:pict>
-              <v:roundrect w14:anchorId="352B6D12" id="Rectángulo redondeado 87" o:spid="_x0000_s1048" style="position:absolute;margin-left:335.7pt;margin-top:320.7pt;width:87.75pt;height:45pt;z-index:251703296;visibility:visible;mso-wrap-style:square;mso-wrap-distance-left:9pt;mso-wrap-distance-top:0;mso-wrap-distance-right:9pt;mso-wrap-distance-bottom:0;mso-position-horizontal:absolute;mso-position-horizontal-relative:text;mso-position-vertical:absolute;mso-position-vertical-relative:text;v-text-anchor:middle" arcsize="10923f" o:gfxdata="UEsDBBQABgAIAAAAIQC2gziS/gAAAOEBAAATAAAAW0NvbnRlbnRfVHlwZXNdLnhtbJSRQU7DMBBF&#10;90jcwfIWJU67QAgl6YK0S0CoHGBkTxKLZGx5TGhvj5O2G0SRWNoz/78nu9wcxkFMGNg6quQqL6RA&#10;0s5Y6ir5vt9lD1JwBDIwOMJKHpHlpr69KfdHjyxSmriSfYz+USnWPY7AufNIadK6MEJMx9ApD/oD&#10;OlTrorhX2lFEilmcO2RdNtjC5xDF9pCuTyYBB5bi6bQ4syoJ3g9WQ0ymaiLzg5KdCXlKLjvcW893&#10;SUOqXwnz5DrgnHtJTxOsQfEKIT7DmDSUCaxw7Rqn8787ZsmRM9e2VmPeBN4uqYvTtW7jvijg9N/y&#10;JsXecLq0q+WD6m8AAAD//wMAUEsDBBQABgAIAAAAIQA4/SH/1gAAAJQBAAALAAAAX3JlbHMvLnJl&#10;bHOkkMFqwzAMhu+DvYPRfXGawxijTi+j0GvpHsDYimMaW0Yy2fr2M4PBMnrbUb/Q94l/f/hMi1qR&#10;JVI2sOt6UJgd+ZiDgffL8ekFlFSbvV0oo4EbChzGx4f9GRdb25HMsYhqlCwG5lrLq9biZkxWOiqY&#10;22YiTra2kYMu1l1tQD30/bPm3wwYN0x18gb45AdQl1tp5j/sFB2T0FQ7R0nTNEV3j6o9feQzro1i&#10;OWA14Fm+Q8a1a8+Bvu/d/dMb2JY5uiPbhG/ktn4cqGU/er3pcvwCAAD//wMAUEsDBBQABgAIAAAA&#10;IQB68bOtgQIAADkFAAAOAAAAZHJzL2Uyb0RvYy54bWysVF9P2zAQf5+072D5faTJ6GAVKapATJMQ&#10;IGDi2XXsNprj885uk+7b7LPwxXZ20sBYn6a9OL7c/e7v73x23jWGbRX6GmzJ86MJZ8pKqGq7Kvm3&#10;x6sPp5z5IGwlDFhV8p3y/Hz+/t1Z62aqgDWYSiEjJ9bPWlfydQhulmVerlUj/BE4ZUmpARsRSMRV&#10;VqFoyXtjsmIy+ZS1gJVDkMp7+nvZK/k8+ddayXCrtVeBmZJTbiGdmM5lPLP5mZitULh1LYc0xD9k&#10;0YjaUtDR1aUIgm2w/stVU0sEDzocSWgy0LqWKtVA1eSTN9U8rIVTqRZqjndjm/z/cytvtnfI6qrk&#10;pyecWdHQjO6pa8+/7GpjgKGqwFZKVMDIgLrVOj8j0IO7w0HydI2ldxqb+KWiWJc6vBs7rLrAJP3M&#10;8/z4uJhyJkk3PcmnkzSC7AXt0IcvChoWLyVH2NgqJpS6K7bXPlBYst/bkRBT6pNIt7AzKuZh7L3S&#10;VBqFLRI6kUpdGGRbQXQQUiobPsaiyF+yjjBdGzMC80NAE/IBNNhGmEpkG4GTQ8A/I46IFBVsGMFN&#10;bQEPOai+j5F7+331fc2x/NAtuzTPotiPawnVjoaM0LPfO3lVU3OvhQ93AonutBi0wuGWDm2gLTkM&#10;N87WgD8P/Y/2xELSctbS+pTc/9gIVJyZr5b4+ZnmHPctCcfTk4IEfK1ZvtbYTXMBNJKcHgsn0zXa&#10;B7O/aoTmiTZ9EaOSSlhJsUsuA+6Fi9CvNb0VUi0WyYx2zIlwbR+cjM5joyNvHrsngW5gWCBu3sB+&#10;1cTsDcd624i0sNgE0HUiYGx139dhBLSfiUfDWxIfgNdysnp58ea/AQAA//8DAFBLAwQUAAYACAAA&#10;ACEAKpYEIuAAAAALAQAADwAAAGRycy9kb3ducmV2LnhtbEyPMU/DMBCFdyT+g3VIbNQpREkJcapS&#10;wdABpLYMjK59JBHxOYrdJvTXc51ge3fv6d135XJynTjhEFpPCuazBASS8balWsHH/vVuASJETVZ3&#10;nlDBDwZYVtdXpS6sH2mLp12sBZdQKLSCJsa+kDKYBp0OM98jsfflB6cjj0Mt7aBHLnedvE+STDrd&#10;El9odI/rBs337ugURDOG/fvbOcXVi9lu8u7Zrj8npW5vptUTiIhT/AvDBZ/RoWKmgz+SDaJTkOXz&#10;lKMs0ovgxCLNHkEcFOQPvJFVKf//UP0CAAD//wMAUEsBAi0AFAAGAAgAAAAhALaDOJL+AAAA4QEA&#10;ABMAAAAAAAAAAAAAAAAAAAAAAFtDb250ZW50X1R5cGVzXS54bWxQSwECLQAUAAYACAAAACEAOP0h&#10;/9YAAACUAQAACwAAAAAAAAAAAAAAAAAvAQAAX3JlbHMvLnJlbHNQSwECLQAUAAYACAAAACEAevGz&#10;rYECAAA5BQAADgAAAAAAAAAAAAAAAAAuAgAAZHJzL2Uyb0RvYy54bWxQSwECLQAUAAYACAAAACEA&#10;KpYEIuAAAAALAQAADwAAAAAAAAAAAAAAAADbBAAAZHJzL2Rvd25yZXYueG1sUEsFBgAAAAAEAAQA&#10;8wAAAOgFAAAAAA==&#10;" fillcolor="white [3201]" strokecolor="#9bbb59 [3206]" strokeweight="2pt">
+              <v:roundrect w14:anchorId="6A297402" id="Rectángulo redondeado 87" o:spid="_x0000_s1048" style="position:absolute;margin-left:335.7pt;margin-top:320.7pt;width:87.75pt;height:45pt;z-index:251659776;visibility:visible;mso-wrap-style:square;mso-wrap-distance-left:9pt;mso-wrap-distance-top:0;mso-wrap-distance-right:9pt;mso-wrap-distance-bottom:0;mso-position-horizontal:absolute;mso-position-horizontal-relative:text;mso-position-vertical:absolute;mso-position-vertical-relative:text;v-text-anchor:middle" arcsize="10923f" o:gfxdata="UEsDBBQABgAIAAAAIQC2gziS/gAAAOEBAAATAAAAW0NvbnRlbnRfVHlwZXNdLnhtbJSRQU7DMBBF&#10;90jcwfIWJU67QAgl6YK0S0CoHGBkTxKLZGx5TGhvj5O2G0SRWNoz/78nu9wcxkFMGNg6quQqL6RA&#10;0s5Y6ir5vt9lD1JwBDIwOMJKHpHlpr69KfdHjyxSmriSfYz+USnWPY7AufNIadK6MEJMx9ApD/oD&#10;OlTrorhX2lFEilmcO2RdNtjC5xDF9pCuTyYBB5bi6bQ4syoJ3g9WQ0ymaiLzg5KdCXlKLjvcW893&#10;SUOqXwnz5DrgnHtJTxOsQfEKIT7DmDSUCaxw7Rqn8787ZsmRM9e2VmPeBN4uqYvTtW7jvijg9N/y&#10;JsXecLq0q+WD6m8AAAD//wMAUEsDBBQABgAIAAAAIQA4/SH/1gAAAJQBAAALAAAAX3JlbHMvLnJl&#10;bHOkkMFqwzAMhu+DvYPRfXGawxijTi+j0GvpHsDYimMaW0Yy2fr2M4PBMnrbUb/Q94l/f/hMi1qR&#10;JVI2sOt6UJgd+ZiDgffL8ekFlFSbvV0oo4EbChzGx4f9GRdb25HMsYhqlCwG5lrLq9biZkxWOiqY&#10;22YiTra2kYMu1l1tQD30/bPm3wwYN0x18gb45AdQl1tp5j/sFB2T0FQ7R0nTNEV3j6o9feQzro1i&#10;OWA14Fm+Q8a1a8+Bvu/d/dMb2JY5uiPbhG/ktn4cqGU/er3pcvwCAAD//wMAUEsDBBQABgAIAAAA&#10;IQB68bOtgQIAADkFAAAOAAAAZHJzL2Uyb0RvYy54bWysVF9P2zAQf5+072D5faTJ6GAVKapATJMQ&#10;IGDi2XXsNprj885uk+7b7LPwxXZ20sBYn6a9OL7c/e7v73x23jWGbRX6GmzJ86MJZ8pKqGq7Kvm3&#10;x6sPp5z5IGwlDFhV8p3y/Hz+/t1Z62aqgDWYSiEjJ9bPWlfydQhulmVerlUj/BE4ZUmpARsRSMRV&#10;VqFoyXtjsmIy+ZS1gJVDkMp7+nvZK/k8+ddayXCrtVeBmZJTbiGdmM5lPLP5mZitULh1LYc0xD9k&#10;0YjaUtDR1aUIgm2w/stVU0sEDzocSWgy0LqWKtVA1eSTN9U8rIVTqRZqjndjm/z/cytvtnfI6qrk&#10;pyecWdHQjO6pa8+/7GpjgKGqwFZKVMDIgLrVOj8j0IO7w0HydI2ldxqb+KWiWJc6vBs7rLrAJP3M&#10;8/z4uJhyJkk3PcmnkzSC7AXt0IcvChoWLyVH2NgqJpS6K7bXPlBYst/bkRBT6pNIt7AzKuZh7L3S&#10;VBqFLRI6kUpdGGRbQXQQUiobPsaiyF+yjjBdGzMC80NAE/IBNNhGmEpkG4GTQ8A/I46IFBVsGMFN&#10;bQEPOai+j5F7+331fc2x/NAtuzTPotiPawnVjoaM0LPfO3lVU3OvhQ93AonutBi0wuGWDm2gLTkM&#10;N87WgD8P/Y/2xELSctbS+pTc/9gIVJyZr5b4+ZnmHPctCcfTk4IEfK1ZvtbYTXMBNJKcHgsn0zXa&#10;B7O/aoTmiTZ9EaOSSlhJsUsuA+6Fi9CvNb0VUi0WyYx2zIlwbR+cjM5joyNvHrsngW5gWCBu3sB+&#10;1cTsDcd624i0sNgE0HUiYGx139dhBLSfiUfDWxIfgNdysnp58ea/AQAA//8DAFBLAwQUAAYACAAA&#10;ACEAKpYEIuAAAAALAQAADwAAAGRycy9kb3ducmV2LnhtbEyPMU/DMBCFdyT+g3VIbNQpREkJcapS&#10;wdABpLYMjK59JBHxOYrdJvTXc51ge3fv6d135XJynTjhEFpPCuazBASS8balWsHH/vVuASJETVZ3&#10;nlDBDwZYVtdXpS6sH2mLp12sBZdQKLSCJsa+kDKYBp0OM98jsfflB6cjj0Mt7aBHLnedvE+STDrd&#10;El9odI/rBs337ugURDOG/fvbOcXVi9lu8u7Zrj8npW5vptUTiIhT/AvDBZ/RoWKmgz+SDaJTkOXz&#10;lKMs0ovgxCLNHkEcFOQPvJFVKf//UP0CAAD//wMAUEsBAi0AFAAGAAgAAAAhALaDOJL+AAAA4QEA&#10;ABMAAAAAAAAAAAAAAAAAAAAAAFtDb250ZW50X1R5cGVzXS54bWxQSwECLQAUAAYACAAAACEAOP0h&#10;/9YAAACUAQAACwAAAAAAAAAAAAAAAAAvAQAAX3JlbHMvLnJlbHNQSwECLQAUAAYACAAAACEAevGz&#10;rYECAAA5BQAADgAAAAAAAAAAAAAAAAAuAgAAZHJzL2Uyb0RvYy54bWxQSwECLQAUAAYACAAAACEA&#10;KpYEIuAAAAALAQAADwAAAAAAAAAAAAAAAADbBAAAZHJzL2Rvd25yZXYueG1sUEsFBgAAAAAEAAQA&#10;8wAAAOgFAAAAAA==&#10;" fillcolor="white [3201]" strokecolor="#9bbb59 [3206]" strokeweight="2pt">
                 <v:textbox>
                   <w:txbxContent>
                     <w:p>
@@ -10725,7 +10773,7 @@
         <mc:AlternateContent>
           <mc:Choice Requires="wps">
             <w:drawing>
-              <wp:anchor distT="0" distB="0" distL="114300" distR="114300" simplePos="0" relativeHeight="251702272" behindDoc="0" locked="0" layoutInCell="1" allowOverlap="1" wp14:anchorId="600C6C8E" wp14:editId="57AD7194">
+              <wp:anchor distT="0" distB="0" distL="114300" distR="114300" simplePos="0" relativeHeight="251656704" behindDoc="0" locked="0" layoutInCell="1" allowOverlap="1" wp14:anchorId="6647111E" wp14:editId="4F68A103">
                 <wp:simplePos x="0" y="0"/>
                 <wp:positionH relativeFrom="column">
                   <wp:posOffset>3529965</wp:posOffset>
@@ -10779,7 +10827,7 @@
           </mc:Choice>
           <mc:Fallback>
             <w:pict>
-              <v:shape w14:anchorId="75D2DCC6" id="Flecha abajo 86" o:spid="_x0000_s1026" type="#_x0000_t67" style="position:absolute;margin-left:277.95pt;margin-top:288.45pt;width:49.5pt;height:65.25pt;rotation:9060132fd;z-index:251702272;visibility:visible;mso-wrap-style:square;mso-wrap-distance-left:9pt;mso-wrap-distance-top:0;mso-wrap-distance-right:9pt;mso-wrap-distance-bottom:0;mso-position-horizontal:absolute;mso-position-horizontal-relative:text;mso-position-vertical:absolute;mso-position-vertical-relative:text;v-text-anchor:middle" o:gfxdata="UEsDBBQABgAIAAAAIQC2gziS/gAAAOEBAAATAAAAW0NvbnRlbnRfVHlwZXNdLnhtbJSRQU7DMBBF&#10;90jcwfIWJU67QAgl6YK0S0CoHGBkTxKLZGx5TGhvj5O2G0SRWNoz/78nu9wcxkFMGNg6quQqL6RA&#10;0s5Y6ir5vt9lD1JwBDIwOMJKHpHlpr69KfdHjyxSmriSfYz+USnWPY7AufNIadK6MEJMx9ApD/oD&#10;OlTrorhX2lFEilmcO2RdNtjC5xDF9pCuTyYBB5bi6bQ4syoJ3g9WQ0ymaiLzg5KdCXlKLjvcW893&#10;SUOqXwnz5DrgnHtJTxOsQfEKIT7DmDSUCaxw7Rqn8787ZsmRM9e2VmPeBN4uqYvTtW7jvijg9N/y&#10;JsXecLq0q+WD6m8AAAD//wMAUEsDBBQABgAIAAAAIQA4/SH/1gAAAJQBAAALAAAAX3JlbHMvLnJl&#10;bHOkkMFqwzAMhu+DvYPRfXGawxijTi+j0GvpHsDYimMaW0Yy2fr2M4PBMnrbUb/Q94l/f/hMi1qR&#10;JVI2sOt6UJgd+ZiDgffL8ekFlFSbvV0oo4EbChzGx4f9GRdb25HMsYhqlCwG5lrLq9biZkxWOiqY&#10;22YiTra2kYMu1l1tQD30/bPm3wwYN0x18gb45AdQl1tp5j/sFB2T0FQ7R0nTNEV3j6o9feQzro1i&#10;OWA14Fm+Q8a1a8+Bvu/d/dMb2JY5uiPbhG/ktn4cqGU/er3pcvwCAAD//wMAUEsDBBQABgAIAAAA&#10;IQDfftmzbAIAAC0FAAAOAAAAZHJzL2Uyb0RvYy54bWysVE1rGzEQvRf6H4TuzdqO49gm62ASUgoh&#10;MU1KzrJWym6RNOpI9tr99R1p105IQ6GlFzGa73l6o4vLnTVsqzA04Eo+PBlwppyEqnHPJf/2ePNp&#10;ylmIwlXCgFMl36vALxcfP1y0fq5GUIOpFDJK4sK89SWvY/TzogiyVlaEE/DKkVEDWhHpis9FhaKl&#10;7NYUo8FgUrSAlUeQKgTSXndGvsj5tVYy3msdVGSm5NRbzCfmc53OYnEh5s8ofN3Ivg3xD11Y0Tgq&#10;ekx1LaJgG2x+S2UbiRBAxxMJtgCtG6nyDDTNcPBmmodaeJVnIXCCP8IU/l9aebddIWuqkk8nnDlh&#10;6Y1ujJK1YGItvgMjNWHU+jAn1we/wv4WSEwD7zRahkDATkez8flslmGgwdguo7w/oqx2kUlSTkbT&#10;yRm9hSTTlOTzs1Sh6FKllB5D/KzAsiSUvILWLRGhzZnF9jbEzv/gR8Gpv66jLMW9USmTcV+Vpuly&#10;K0mReaWuDLKtIEYIKZWLp3397J28dGPMMfA0l/1jYO+fQlXm3N8EHyNyZXDxGGwbB/hedROHfcu6&#10;8z8g0M2dIFhDtaeHzQ9DWAcvbxpC81aEuBJIFCclrW28p0MbaEsOvcRZDfjzPX3yJ+aRlbOWVqbk&#10;4cdGoOLMfHHEydlwPE47li/js/MRXfC1Zf3a4jb2CugNhrm7LCb/aA6iRrBPtN3LVJVMwkmqXXIZ&#10;8XC5it0q0/8g1XKZ3WivvIi37sHLlDyhmojyuHsS6HtKReLiHRzWS8zfkKrzTZEOlpsIusmMe8G1&#10;x5t2MhO3/z/S0r++Z6+XX27xCwAA//8DAFBLAwQUAAYACAAAACEAiO++sOEAAAALAQAADwAAAGRy&#10;cy9kb3ducmV2LnhtbEyPwU6EMBCG7ya+QzMm3tyiWUCRsnE1Zk08bMTVeCwwAkqn2HZZfHvHk96+&#10;yfz555t8NZtBTOh8b0nB+SICgVTbpqdWwe75/uwShA+aGj1YQgXf6GFVHB/lOmvsgZ5wKkMruIR8&#10;phV0IYyZlL7u0Gi/sCMS796tMzrw6FrZOH3gcjPIiyhKpNE98YVOj3jbYf1Z7o2Cr9eX8W67fth+&#10;VOvd5Mo3t3ncOKVOT+abaxAB5/AXhl99VoeCnSq7p8aLQUEcx1ccZUgTBk4k8ZKhUpBG6RJkkcv/&#10;PxQ/AAAA//8DAFBLAQItABQABgAIAAAAIQC2gziS/gAAAOEBAAATAAAAAAAAAAAAAAAAAAAAAABb&#10;Q29udGVudF9UeXBlc10ueG1sUEsBAi0AFAAGAAgAAAAhADj9If/WAAAAlAEAAAsAAAAAAAAAAAAA&#10;AAAALwEAAF9yZWxzLy5yZWxzUEsBAi0AFAAGAAgAAAAhAN9+2bNsAgAALQUAAA4AAAAAAAAAAAAA&#10;AAAALgIAAGRycy9lMm9Eb2MueG1sUEsBAi0AFAAGAAgAAAAhAIjvvrDhAAAACwEAAA8AAAAAAAAA&#10;AAAAAAAAxgQAAGRycy9kb3ducmV2LnhtbFBLBQYAAAAABAAEAPMAAADUBQAAAAA=&#10;" adj="13407" fillcolor="#506329 [1638]" stroked="f">
+              <v:shape w14:anchorId="082951E1" id="Flecha abajo 86" o:spid="_x0000_s1026" type="#_x0000_t67" style="position:absolute;margin-left:277.95pt;margin-top:288.45pt;width:49.5pt;height:65.25pt;rotation:9060132fd;z-index:251656704;visibility:visible;mso-wrap-style:square;mso-wrap-distance-left:9pt;mso-wrap-distance-top:0;mso-wrap-distance-right:9pt;mso-wrap-distance-bottom:0;mso-position-horizontal:absolute;mso-position-horizontal-relative:text;mso-position-vertical:absolute;mso-position-vertical-relative:text;v-text-anchor:middle" o:gfxdata="UEsDBBQABgAIAAAAIQC2gziS/gAAAOEBAAATAAAAW0NvbnRlbnRfVHlwZXNdLnhtbJSRQU7DMBBF&#10;90jcwfIWJU67QAgl6YK0S0CoHGBkTxKLZGx5TGhvj5O2G0SRWNoz/78nu9wcxkFMGNg6quQqL6RA&#10;0s5Y6ir5vt9lD1JwBDIwOMJKHpHlpr69KfdHjyxSmriSfYz+USnWPY7AufNIadK6MEJMx9ApD/oD&#10;OlTrorhX2lFEilmcO2RdNtjC5xDF9pCuTyYBB5bi6bQ4syoJ3g9WQ0ymaiLzg5KdCXlKLjvcW893&#10;SUOqXwnz5DrgnHtJTxOsQfEKIT7DmDSUCaxw7Rqn8787ZsmRM9e2VmPeBN4uqYvTtW7jvijg9N/y&#10;JsXecLq0q+WD6m8AAAD//wMAUEsDBBQABgAIAAAAIQA4/SH/1gAAAJQBAAALAAAAX3JlbHMvLnJl&#10;bHOkkMFqwzAMhu+DvYPRfXGawxijTi+j0GvpHsDYimMaW0Yy2fr2M4PBMnrbUb/Q94l/f/hMi1qR&#10;JVI2sOt6UJgd+ZiDgffL8ekFlFSbvV0oo4EbChzGx4f9GRdb25HMsYhqlCwG5lrLq9biZkxWOiqY&#10;22YiTra2kYMu1l1tQD30/bPm3wwYN0x18gb45AdQl1tp5j/sFB2T0FQ7R0nTNEV3j6o9feQzro1i&#10;OWA14Fm+Q8a1a8+Bvu/d/dMb2JY5uiPbhG/ktn4cqGU/er3pcvwCAAD//wMAUEsDBBQABgAIAAAA&#10;IQDfftmzbAIAAC0FAAAOAAAAZHJzL2Uyb0RvYy54bWysVE1rGzEQvRf6H4TuzdqO49gm62ASUgoh&#10;MU1KzrJWym6RNOpI9tr99R1p105IQ6GlFzGa73l6o4vLnTVsqzA04Eo+PBlwppyEqnHPJf/2ePNp&#10;ylmIwlXCgFMl36vALxcfP1y0fq5GUIOpFDJK4sK89SWvY/TzogiyVlaEE/DKkVEDWhHpis9FhaKl&#10;7NYUo8FgUrSAlUeQKgTSXndGvsj5tVYy3msdVGSm5NRbzCfmc53OYnEh5s8ofN3Ivg3xD11Y0Tgq&#10;ekx1LaJgG2x+S2UbiRBAxxMJtgCtG6nyDDTNcPBmmodaeJVnIXCCP8IU/l9aebddIWuqkk8nnDlh&#10;6Y1ujJK1YGItvgMjNWHU+jAn1we/wv4WSEwD7zRahkDATkez8flslmGgwdguo7w/oqx2kUlSTkbT&#10;yRm9hSTTlOTzs1Sh6FKllB5D/KzAsiSUvILWLRGhzZnF9jbEzv/gR8Gpv66jLMW9USmTcV+Vpuly&#10;K0mReaWuDLKtIEYIKZWLp3397J28dGPMMfA0l/1jYO+fQlXm3N8EHyNyZXDxGGwbB/hedROHfcu6&#10;8z8g0M2dIFhDtaeHzQ9DWAcvbxpC81aEuBJIFCclrW28p0MbaEsOvcRZDfjzPX3yJ+aRlbOWVqbk&#10;4cdGoOLMfHHEydlwPE47li/js/MRXfC1Zf3a4jb2CugNhrm7LCb/aA6iRrBPtN3LVJVMwkmqXXIZ&#10;8XC5it0q0/8g1XKZ3WivvIi37sHLlDyhmojyuHsS6HtKReLiHRzWS8zfkKrzTZEOlpsIusmMe8G1&#10;x5t2MhO3/z/S0r++Z6+XX27xCwAA//8DAFBLAwQUAAYACAAAACEAiO++sOEAAAALAQAADwAAAGRy&#10;cy9kb3ducmV2LnhtbEyPwU6EMBCG7ya+QzMm3tyiWUCRsnE1Zk08bMTVeCwwAkqn2HZZfHvHk96+&#10;yfz555t8NZtBTOh8b0nB+SICgVTbpqdWwe75/uwShA+aGj1YQgXf6GFVHB/lOmvsgZ5wKkMruIR8&#10;phV0IYyZlL7u0Gi/sCMS796tMzrw6FrZOH3gcjPIiyhKpNE98YVOj3jbYf1Z7o2Cr9eX8W67fth+&#10;VOvd5Mo3t3ncOKVOT+abaxAB5/AXhl99VoeCnSq7p8aLQUEcx1ccZUgTBk4k8ZKhUpBG6RJkkcv/&#10;PxQ/AAAA//8DAFBLAQItABQABgAIAAAAIQC2gziS/gAAAOEBAAATAAAAAAAAAAAAAAAAAAAAAABb&#10;Q29udGVudF9UeXBlc10ueG1sUEsBAi0AFAAGAAgAAAAhADj9If/WAAAAlAEAAAsAAAAAAAAAAAAA&#10;AAAALwEAAF9yZWxzLy5yZWxzUEsBAi0AFAAGAAgAAAAhAN9+2bNsAgAALQUAAA4AAAAAAAAAAAAA&#10;AAAALgIAAGRycy9lMm9Eb2MueG1sUEsBAi0AFAAGAAgAAAAhAIjvvrDhAAAACwEAAA8AAAAAAAAA&#10;AAAAAAAAxgQAAGRycy9kb3ducmV2LnhtbFBLBQYAAAAABAAEAPMAAADUBQAAAAA=&#10;" adj="13407" fillcolor="#506329 [1638]" stroked="f">
                 <v:fill color2="#93b64c [3014]" rotate="t" angle="180" colors="0 #769535;52429f #9bc348;1 #9cc746" focus="100%" type="gradient">
                   <o:fill v:ext="view" type="gradientUnscaled"/>
                 </v:fill>
@@ -10791,22 +10839,107 @@
       </w:r>
       <w:r>
         <w:rPr>
+          <w:lang w:val="es-ES"/>
+        </w:rPr>
+        <w:t>Este es</w:t>
+      </w:r>
+      <w:r>
+        <w:rPr>
+          <w:lang w:val="es-ES"/>
+        </w:rPr>
+        <w:t xml:space="preserve"> nuestro menú principal y podemos ve</w:t>
+      </w:r>
+      <w:r>
+        <w:rPr>
+          <w:lang w:val="es-ES"/>
+        </w:rPr>
+        <w:t>r que aparece  un dispositivo móvil el cual está en modo DISEÑO</w:t>
+      </w:r>
+      <w:r>
+        <w:rPr>
+          <w:lang w:val="es-ES"/>
+        </w:rPr>
+        <w:t xml:space="preserve"> y al </w:t>
+      </w:r>
+      <w:r>
+        <w:rPr>
+          <w:lang w:val="es-ES"/>
+        </w:rPr>
+        <w:t>hacer</w:t>
+      </w:r>
+      <w:r>
+        <w:rPr>
+          <w:lang w:val="es-ES"/>
+        </w:rPr>
+        <w:t xml:space="preserve"> un clic en el botón </w:t>
+      </w:r>
+      <w:r>
+        <w:rPr>
+          <w:lang w:val="es-ES"/>
+        </w:rPr>
+        <w:t>TEXT</w:t>
+      </w:r>
+      <w:r>
+        <w:rPr>
+          <w:lang w:val="es-ES"/>
+        </w:rPr>
+        <w:t xml:space="preserve"> nos most</w:t>
+      </w:r>
+      <w:r>
+        <w:rPr>
+          <w:lang w:val="es-ES"/>
+        </w:rPr>
+        <w:t>rara el código de lo que estamos</w:t>
+      </w:r>
+      <w:r>
+        <w:rPr>
+          <w:lang w:val="es-ES"/>
+        </w:rPr>
+        <w:t xml:space="preserve"> haciendo</w:t>
+      </w:r>
+      <w:r>
+        <w:rPr>
+          <w:lang w:val="es-ES"/>
+        </w:rPr>
+        <w:t>.</w:t>
+      </w:r>
+    </w:p>
+    <w:p>
+      <w:pPr>
+        <w:rPr>
+          <w:lang w:val="es-ES"/>
+        </w:rPr>
+      </w:pPr>
+    </w:p>
+    <w:p>
+      <w:pPr>
+        <w:rPr>
+          <w:lang w:val="es-ES"/>
+        </w:rPr>
+      </w:pPr>
+      <w:r>
+        <w:rPr>
+          <w:lang w:val="es-ES"/>
+        </w:rPr>
+        <w:t>Aquí están las líneas de código.</w:t>
+      </w:r>
+    </w:p>
+    <w:p>
+      <w:pPr>
+        <w:rPr>
+          <w:lang w:val="es-ES"/>
+        </w:rPr>
+      </w:pPr>
+      <w:r>
+        <w:rPr>
           <w:noProof/>
           <w:lang w:val="es-ES" w:eastAsia="es-ES"/>
         </w:rPr>
         <w:drawing>
-          <wp:anchor distT="0" distB="0" distL="114300" distR="114300" simplePos="0" relativeHeight="251613696" behindDoc="0" locked="0" layoutInCell="1" allowOverlap="1" wp14:anchorId="33EB2D7B" wp14:editId="603CA50B">
-            <wp:simplePos x="0" y="0"/>
-            <wp:positionH relativeFrom="column">
-              <wp:posOffset>72390</wp:posOffset>
-            </wp:positionH>
-            <wp:positionV relativeFrom="paragraph">
-              <wp:posOffset>805815</wp:posOffset>
-            </wp:positionV>
-            <wp:extent cx="5612130" cy="3181350"/>
-            <wp:effectExtent l="76200" t="76200" r="140970" b="133350"/>
-            <wp:wrapSquare wrapText="bothSides"/>
-            <wp:docPr id="32" name="Imagen 32" descr="C:\Users\EDGAR\Desktop\manual de software 2\29.JPG"/>
+          <wp:inline distT="0" distB="0" distL="0" distR="0" wp14:anchorId="2A5D483B" wp14:editId="10094736">
+            <wp:extent cx="5486400" cy="3267075"/>
+            <wp:effectExtent l="0" t="0" r="0" b="9525"/>
+            <wp:docPr id="25" name="Imagen 25"/>
             <wp:cNvGraphicFramePr>
               <a:graphicFrameLocks xmlns:a="http://schemas.openxmlformats.org/drawingml/2006/main" noChangeAspect="1"/>
             </wp:cNvGraphicFramePr>
@@ -10814,35 +10947,170 @@
               <a:graphicData uri="http://schemas.openxmlformats.org/drawingml/2006/picture">
                 <pic:pic xmlns:pic="http://schemas.openxmlformats.org/drawingml/2006/picture">
                   <pic:nvPicPr>
-                    <pic:cNvPr id="0" name="Picture 30" descr="C:\Users\EDGAR\Desktop\manual de software 2\29.JPG"/>
-                    <pic:cNvPicPr>
-                      <a:picLocks noChangeAspect="1" noChangeArrowheads="1"/>
-                    </pic:cNvPicPr>
+                    <pic:cNvPr id="1" name=""/>
+                    <pic:cNvPicPr/>
                   </pic:nvPicPr>
                   <pic:blipFill>
-                    <a:blip r:embed="rId48">
-                      <a:extLst>
-                        <a:ext uri="{28A0092B-C50C-407E-A947-70E740481C1C}">
-                          <a14:useLocalDpi xmlns:a14="http://schemas.microsoft.com/office/drawing/2010/main" val="0"/>
-                        </a:ext>
-                      </a:extLst>
-                    </a:blip>
-                    <a:srcRect/>
+                    <a:blip r:embed="rId49"/>
                     <a:stretch>
                       <a:fillRect/>
                     </a:stretch>
                   </pic:blipFill>
-                  <pic:spPr bwMode="auto">
+                  <pic:spPr>
                     <a:xfrm>
                       <a:off x="0" y="0"/>
-                      <a:ext cx="5612130" cy="3181350"/>
+                      <a:ext cx="5486400" cy="3267075"/>
+                    </a:xfrm>
+                    <a:prstGeom prst="rect">
+                      <a:avLst/>
+                    </a:prstGeom>
+                  </pic:spPr>
+                </pic:pic>
+              </a:graphicData>
+            </a:graphic>
+          </wp:inline>
+        </w:drawing>
+      </w:r>
+    </w:p>
+    <w:p>
+      <w:pPr>
+        <w:rPr>
+          <w:lang w:val="es-ES"/>
+        </w:rPr>
+      </w:pPr>
+      <w:r>
+        <w:rPr>
+          <w:lang w:val="es-ES"/>
+        </w:rPr>
+        <w:lastRenderedPageBreak/>
+        <w:t>Aquí les mostramos el emulador de Android Studio es una ventana en el cual se mostraran como funciona nuestro aplicativo o también podemos migrarlo con la forma de hacer apk.</w:t>
+      </w:r>
+    </w:p>
+    <w:p>
+      <w:pPr>
+        <w:rPr>
+          <w:lang w:val="es-ES"/>
+        </w:rPr>
+      </w:pPr>
+      <w:r>
+        <w:rPr>
+          <w:noProof/>
+          <w:lang w:val="es-ES" w:eastAsia="es-ES"/>
+        </w:rPr>
+        <mc:AlternateContent>
+          <mc:Choice Requires="wps">
+            <w:drawing>
+              <wp:anchor distT="0" distB="0" distL="114300" distR="114300" simplePos="0" relativeHeight="251698176" behindDoc="0" locked="0" layoutInCell="1" allowOverlap="1">
+                <wp:simplePos x="0" y="0"/>
+                <wp:positionH relativeFrom="column">
+                  <wp:posOffset>1901190</wp:posOffset>
+                </wp:positionH>
+                <wp:positionV relativeFrom="paragraph">
+                  <wp:posOffset>152400</wp:posOffset>
+                </wp:positionV>
+                <wp:extent cx="638175" cy="600075"/>
+                <wp:effectExtent l="19050" t="0" r="47625" b="47625"/>
+                <wp:wrapNone/>
+                <wp:docPr id="75" name="Flecha abajo 75"/>
+                <wp:cNvGraphicFramePr/>
+                <a:graphic xmlns:a="http://schemas.openxmlformats.org/drawingml/2006/main">
+                  <a:graphicData uri="http://schemas.microsoft.com/office/word/2010/wordprocessingShape">
+                    <wps:wsp>
+                      <wps:cNvSpPr/>
+                      <wps:spPr>
+                        <a:xfrm>
+                          <a:off x="0" y="0"/>
+                          <a:ext cx="638175" cy="600075"/>
+                        </a:xfrm>
+                        <a:prstGeom prst="downArrow">
+                          <a:avLst/>
+                        </a:prstGeom>
+                      </wps:spPr>
+                      <wps:style>
+                        <a:lnRef idx="2">
+                          <a:schemeClr val="accent1">
+                            <a:shade val="50000"/>
+                          </a:schemeClr>
+                        </a:lnRef>
+                        <a:fillRef idx="1">
+                          <a:schemeClr val="accent1"/>
+                        </a:fillRef>
+                        <a:effectRef idx="0">
+                          <a:schemeClr val="accent1"/>
+                        </a:effectRef>
+                        <a:fontRef idx="minor">
+                          <a:schemeClr val="lt1"/>
+                        </a:fontRef>
+                      </wps:style>
+                      <wps:bodyPr rot="0" spcFirstLastPara="0" vertOverflow="overflow" horzOverflow="overflow" vert="horz" wrap="square" lIns="91440" tIns="45720" rIns="91440" bIns="45720" numCol="1" spcCol="0" rtlCol="0" fromWordArt="0" anchor="ctr" anchorCtr="0" forceAA="0" compatLnSpc="1">
+                        <a:prstTxWarp prst="textNoShape">
+                          <a:avLst/>
+                        </a:prstTxWarp>
+                        <a:noAutofit/>
+                      </wps:bodyPr>
+                    </wps:wsp>
+                  </a:graphicData>
+                </a:graphic>
+              </wp:anchor>
+            </w:drawing>
+          </mc:Choice>
+          <mc:Fallback>
+            <w:pict>
+              <v:shape w14:anchorId="7AEA864A" id="Flecha abajo 75" o:spid="_x0000_s1026" type="#_x0000_t67" style="position:absolute;margin-left:149.7pt;margin-top:12pt;width:50.25pt;height:47.25pt;z-index:251698176;visibility:visible;mso-wrap-style:square;mso-wrap-distance-left:9pt;mso-wrap-distance-top:0;mso-wrap-distance-right:9pt;mso-wrap-distance-bottom:0;mso-position-horizontal:absolute;mso-position-horizontal-relative:text;mso-position-vertical:absolute;mso-position-vertical-relative:text;v-text-anchor:middle" o:gfxdata="UEsDBBQABgAIAAAAIQC2gziS/gAAAOEBAAATAAAAW0NvbnRlbnRfVHlwZXNdLnhtbJSRQU7DMBBF&#10;90jcwfIWJU67QAgl6YK0S0CoHGBkTxKLZGx5TGhvj5O2G0SRWNoz/78nu9wcxkFMGNg6quQqL6RA&#10;0s5Y6ir5vt9lD1JwBDIwOMJKHpHlpr69KfdHjyxSmriSfYz+USnWPY7AufNIadK6MEJMx9ApD/oD&#10;OlTrorhX2lFEilmcO2RdNtjC5xDF9pCuTyYBB5bi6bQ4syoJ3g9WQ0ymaiLzg5KdCXlKLjvcW893&#10;SUOqXwnz5DrgnHtJTxOsQfEKIT7DmDSUCaxw7Rqn8787ZsmRM9e2VmPeBN4uqYvTtW7jvijg9N/y&#10;JsXecLq0q+WD6m8AAAD//wMAUEsDBBQABgAIAAAAIQA4/SH/1gAAAJQBAAALAAAAX3JlbHMvLnJl&#10;bHOkkMFqwzAMhu+DvYPRfXGawxijTi+j0GvpHsDYimMaW0Yy2fr2M4PBMnrbUb/Q94l/f/hMi1qR&#10;JVI2sOt6UJgd+ZiDgffL8ekFlFSbvV0oo4EbChzGx4f9GRdb25HMsYhqlCwG5lrLq9biZkxWOiqY&#10;22YiTra2kYMu1l1tQD30/bPm3wwYN0x18gb45AdQl1tp5j/sFB2T0FQ7R0nTNEV3j6o9feQzro1i&#10;OWA14Fm+Q8a1a8+Bvu/d/dMb2JY5uiPbhG/ktn4cqGU/er3pcvwCAAD//wMAUEsDBBQABgAIAAAA&#10;IQBNkcpoeQIAAEIFAAAOAAAAZHJzL2Uyb0RvYy54bWysVEtv2zAMvg/YfxB0X+1kfS2IUwQtOgwo&#10;2mLt0DMjS7EHSdQkJU7260fJjlu0xQ7DLjIpkh8f/qj5xc5otpU+tGgrPjkqOZNWYN3adcV/PF5/&#10;OucsRLA1aLSy4nsZ+MXi44d552Zyig3qWnpGIDbMOlfxJkY3K4ogGmkgHKGTlowKvYFIql8XtYeO&#10;0I0upmV5WnToa+dRyBDo9qo38kXGV0qKeKdUkJHpilNtMZ8+n6t0Fos5zNYeXNOKoQz4hyoMtJaS&#10;jlBXEIFtfPsGyrTCY0AVjwSaApVqhcw9UDeT8lU3Dw04mXuh4QQ3jin8P1hxu733rK0rfnbCmQVD&#10;/+haS9EAgxX8REbXNKPOhRm5Prh7P2iBxNTwTnmTvtQK2+W57se5yl1kgi5PP59PErwg02lZlj1m&#10;8RzsfIhfJRqWhIrX2Nml99jlkcL2JkTKSv4HP1JSRX0NWYp7LVMZ2n6XivqhrNMcnZkkL7VnWyAO&#10;gBDSxklvaqCW/fUJVZXJQEnGiJwyAyZk1Wo9Yg8AiaVvsftaB/8UKjMRx+Dyb4X1wWNEzow2jsGm&#10;tejfA9DU1ZC59z8MqR9NmtIK6z39bY/9GgQnrlsa+A2EeA+eeE8bQrsc7+hQGruK4yBx1qD//d59&#10;8ic6kpWzjvao4uHXBrzkTH+zRNQvk+PjtHhZOT45m5LiX1pWLy12Yy6RftOEXg0nspj8oz6IyqN5&#10;opVfpqxkAisod8VF9AflMvb7TY+GkMtldqNlcxBv7IMTCTxNNXHpcfcE3g2si0TXWzzsHMxe8a73&#10;TZEWl5uIqs2kfJ7rMG9a1Eyc4VFJL8FLPXs9P32LPwAAAP//AwBQSwMEFAAGAAgAAAAhANiYPRnf&#10;AAAACgEAAA8AAABkcnMvZG93bnJldi54bWxMjz1PwzAQhnck/oN1SCyIOi0t1CFOBUgdUGGgIGY3&#10;PuKI+Bxstw3/nmOC7V7do/ejWo2+FweMqQukYTopQCA1wXbUanh7XV8uQaRsyJo+EGr4xgSr+vSk&#10;MqUNR3rBwza3gk0olUaDy3kopUyNQ2/SJAxI/PsI0ZvMMrbSRnNkc9/LWVFcS2864gRnBnxw2Hxu&#10;955z4/uzvGiHr7BYd48bd59UcfOk9fnZeHcLIuOY/2D4rc/VoeZOu7Anm0SvYabUnFE+5ryJgSul&#10;FIgdk9PlAmRdyf8T6h8AAAD//wMAUEsBAi0AFAAGAAgAAAAhALaDOJL+AAAA4QEAABMAAAAAAAAA&#10;AAAAAAAAAAAAAFtDb250ZW50X1R5cGVzXS54bWxQSwECLQAUAAYACAAAACEAOP0h/9YAAACUAQAA&#10;CwAAAAAAAAAAAAAAAAAvAQAAX3JlbHMvLnJlbHNQSwECLQAUAAYACAAAACEATZHKaHkCAABCBQAA&#10;DgAAAAAAAAAAAAAAAAAuAgAAZHJzL2Uyb0RvYy54bWxQSwECLQAUAAYACAAAACEA2Jg9Gd8AAAAK&#10;AQAADwAAAAAAAAAAAAAAAADTBAAAZHJzL2Rvd25yZXYueG1sUEsFBgAAAAAEAAQA8wAAAN8FAAAA&#10;AA==&#10;" adj="10800" fillcolor="#4f81bd [3204]" strokecolor="#243f60 [1604]" strokeweight="2pt"/>
+            </w:pict>
+          </mc:Fallback>
+        </mc:AlternateContent>
+      </w:r>
+      <w:r>
+        <w:rPr>
+          <w:lang w:val="es-ES"/>
+        </w:rPr>
+        <w:t>Primero hacemos clic en</w:t>
+      </w:r>
+    </w:p>
+    <w:p>
+      <w:pPr>
+        <w:rPr>
+          <w:lang w:val="es-ES"/>
+        </w:rPr>
+      </w:pPr>
+      <w:r>
+        <w:rPr>
+          <w:noProof/>
+          <w:lang w:val="es-ES" w:eastAsia="es-ES"/>
+        </w:rPr>
+        <w:drawing>
+          <wp:inline distT="0" distB="0" distL="0" distR="0" wp14:anchorId="1F3E9FA3" wp14:editId="41E2C594">
+            <wp:extent cx="4276725" cy="1724025"/>
+            <wp:effectExtent l="76200" t="76200" r="142875" b="142875"/>
+            <wp:docPr id="57" name="Imagen 57"/>
+            <wp:cNvGraphicFramePr>
+              <a:graphicFrameLocks xmlns:a="http://schemas.openxmlformats.org/drawingml/2006/main" noChangeAspect="1"/>
+            </wp:cNvGraphicFramePr>
+            <a:graphic xmlns:a="http://schemas.openxmlformats.org/drawingml/2006/main">
+              <a:graphicData uri="http://schemas.openxmlformats.org/drawingml/2006/picture">
+                <pic:pic xmlns:pic="http://schemas.openxmlformats.org/drawingml/2006/picture">
+                  <pic:nvPicPr>
+                    <pic:cNvPr id="1" name=""/>
+                    <pic:cNvPicPr/>
+                  </pic:nvPicPr>
+                  <pic:blipFill>
+                    <a:blip r:embed="rId50"/>
+                    <a:stretch>
+                      <a:fillRect/>
+                    </a:stretch>
+                  </pic:blipFill>
+                  <pic:spPr>
+                    <a:xfrm>
+                      <a:off x="0" y="0"/>
+                      <a:ext cx="4276725" cy="1724025"/>
                     </a:xfrm>
                     <a:prstGeom prst="rect">
                       <a:avLst/>
                     </a:prstGeom>
                     <a:ln w="38100" cap="sq">
                       <a:solidFill>
-                        <a:srgbClr val="92D050"/>
+                        <a:srgbClr val="000000"/>
                       </a:solidFill>
                       <a:prstDash val="solid"/>
                       <a:miter lim="800000"/>
@@ -10858,118 +11126,8 @@
                 </pic:pic>
               </a:graphicData>
             </a:graphic>
-            <wp14:sizeRelH relativeFrom="page">
-              <wp14:pctWidth>0</wp14:pctWidth>
-            </wp14:sizeRelH>
-            <wp14:sizeRelV relativeFrom="page">
-              <wp14:pctHeight>0</wp14:pctHeight>
-            </wp14:sizeRelV>
-          </wp:anchor>
+          </wp:inline>
         </w:drawing>
-      </w:r>
-      <w:r>
-        <w:rPr>
-          <w:lang w:val="es-ES"/>
-        </w:rPr>
-        <w:t>Este es</w:t>
-      </w:r>
-      <w:r>
-        <w:rPr>
-          <w:lang w:val="es-ES"/>
-        </w:rPr>
-        <w:t xml:space="preserve"> nuestro menú principal y podemos ve</w:t>
-      </w:r>
-      <w:r>
-        <w:rPr>
-          <w:lang w:val="es-ES"/>
-        </w:rPr>
-        <w:t>r que aparece  un dispositivo móvil el cual está en modo DISEÑO</w:t>
-      </w:r>
-      <w:r>
-        <w:rPr>
-          <w:lang w:val="es-ES"/>
-        </w:rPr>
-        <w:t xml:space="preserve"> y al </w:t>
-      </w:r>
-      <w:r>
-        <w:rPr>
-          <w:lang w:val="es-ES"/>
-        </w:rPr>
-        <w:t>hacer</w:t>
-      </w:r>
-      <w:r>
-        <w:rPr>
-          <w:lang w:val="es-ES"/>
-        </w:rPr>
-        <w:t xml:space="preserve"> un clic en el botón </w:t>
-      </w:r>
-      <w:r>
-        <w:rPr>
-          <w:lang w:val="es-ES"/>
-        </w:rPr>
-        <w:t>TEXT</w:t>
-      </w:r>
-      <w:r>
-        <w:rPr>
-          <w:lang w:val="es-ES"/>
-        </w:rPr>
-        <w:t xml:space="preserve"> nos most</w:t>
-      </w:r>
-      <w:r>
-        <w:rPr>
-          <w:lang w:val="es-ES"/>
-        </w:rPr>
-        <w:t>rara el código de lo que estamos</w:t>
-      </w:r>
-      <w:r>
-        <w:rPr>
-          <w:lang w:val="es-ES"/>
-        </w:rPr>
-        <w:t xml:space="preserve"> haciendo</w:t>
-      </w:r>
-      <w:r>
-        <w:rPr>
-          <w:lang w:val="es-ES"/>
-        </w:rPr>
-        <w:t>.</w:t>
-      </w:r>
-    </w:p>
-    <w:p>
-      <w:pPr>
-        <w:rPr>
-          <w:lang w:val="es-ES"/>
-        </w:rPr>
-      </w:pPr>
-    </w:p>
-    <w:p>
-      <w:pPr>
-        <w:rPr>
-          <w:lang w:val="es-ES"/>
-        </w:rPr>
-      </w:pPr>
-      <w:r>
-        <w:rPr>
-          <w:lang w:val="es-ES"/>
-        </w:rPr>
-        <w:t>Este es el modo de</w:t>
-      </w:r>
-      <w:r>
-        <w:rPr>
-          <w:lang w:val="es-ES"/>
-        </w:rPr>
-        <w:t xml:space="preserve"> TEXT</w:t>
-      </w:r>
-      <w:r>
-        <w:rPr>
-          <w:lang w:val="es-ES"/>
-        </w:rPr>
-        <w:t xml:space="preserve"> en donde se ven las líneas de </w:t>
-      </w:r>
-      <w:r>
-        <w:rPr>
-          <w:lang w:val="es-ES"/>
-        </w:rPr>
-        <w:t>código.</w:t>
       </w:r>
     </w:p>
     <w:p>
@@ -10986,7 +11144,441 @@
         <mc:AlternateContent>
           <mc:Choice Requires="wps">
             <w:drawing>
-              <wp:anchor distT="0" distB="0" distL="114300" distR="114300" simplePos="0" relativeHeight="251705344" behindDoc="0" locked="0" layoutInCell="1" allowOverlap="1">
+              <wp:anchor distT="0" distB="0" distL="114300" distR="114300" simplePos="0" relativeHeight="251699200" behindDoc="0" locked="0" layoutInCell="1" allowOverlap="1">
+                <wp:simplePos x="0" y="0"/>
+                <wp:positionH relativeFrom="column">
+                  <wp:posOffset>4777740</wp:posOffset>
+                </wp:positionH>
+                <wp:positionV relativeFrom="paragraph">
+                  <wp:posOffset>181610</wp:posOffset>
+                </wp:positionV>
+                <wp:extent cx="276225" cy="1219200"/>
+                <wp:effectExtent l="19050" t="0" r="28575" b="38100"/>
+                <wp:wrapNone/>
+                <wp:docPr id="97" name="Flecha abajo 97"/>
+                <wp:cNvGraphicFramePr/>
+                <a:graphic xmlns:a="http://schemas.openxmlformats.org/drawingml/2006/main">
+                  <a:graphicData uri="http://schemas.microsoft.com/office/word/2010/wordprocessingShape">
+                    <wps:wsp>
+                      <wps:cNvSpPr/>
+                      <wps:spPr>
+                        <a:xfrm>
+                          <a:off x="0" y="0"/>
+                          <a:ext cx="276225" cy="1219200"/>
+                        </a:xfrm>
+                        <a:prstGeom prst="downArrow">
+                          <a:avLst/>
+                        </a:prstGeom>
+                      </wps:spPr>
+                      <wps:style>
+                        <a:lnRef idx="2">
+                          <a:schemeClr val="accent1">
+                            <a:shade val="50000"/>
+                          </a:schemeClr>
+                        </a:lnRef>
+                        <a:fillRef idx="1">
+                          <a:schemeClr val="accent1"/>
+                        </a:fillRef>
+                        <a:effectRef idx="0">
+                          <a:schemeClr val="accent1"/>
+                        </a:effectRef>
+                        <a:fontRef idx="minor">
+                          <a:schemeClr val="lt1"/>
+                        </a:fontRef>
+                      </wps:style>
+                      <wps:bodyPr rot="0" spcFirstLastPara="0" vertOverflow="overflow" horzOverflow="overflow" vert="horz" wrap="square" lIns="91440" tIns="45720" rIns="91440" bIns="45720" numCol="1" spcCol="0" rtlCol="0" fromWordArt="0" anchor="ctr" anchorCtr="0" forceAA="0" compatLnSpc="1">
+                        <a:prstTxWarp prst="textNoShape">
+                          <a:avLst/>
+                        </a:prstTxWarp>
+                        <a:noAutofit/>
+                      </wps:bodyPr>
+                    </wps:wsp>
+                  </a:graphicData>
+                </a:graphic>
+                <wp14:sizeRelH relativeFrom="margin">
+                  <wp14:pctWidth>0</wp14:pctWidth>
+                </wp14:sizeRelH>
+              </wp:anchor>
+            </w:drawing>
+          </mc:Choice>
+          <mc:Fallback>
+            <w:pict>
+              <v:shape w14:anchorId="24F55224" id="Flecha abajo 97" o:spid="_x0000_s1026" type="#_x0000_t67" style="position:absolute;margin-left:376.2pt;margin-top:14.3pt;width:21.75pt;height:96pt;z-index:251699200;visibility:visible;mso-wrap-style:square;mso-width-percent:0;mso-wrap-distance-left:9pt;mso-wrap-distance-top:0;mso-wrap-distance-right:9pt;mso-wrap-distance-bottom:0;mso-position-horizontal:absolute;mso-position-horizontal-relative:text;mso-position-vertical:absolute;mso-position-vertical-relative:text;mso-width-percent:0;mso-width-relative:margin;v-text-anchor:middle" o:gfxdata="UEsDBBQABgAIAAAAIQC2gziS/gAAAOEBAAATAAAAW0NvbnRlbnRfVHlwZXNdLnhtbJSRQU7DMBBF&#10;90jcwfIWJU67QAgl6YK0S0CoHGBkTxKLZGx5TGhvj5O2G0SRWNoz/78nu9wcxkFMGNg6quQqL6RA&#10;0s5Y6ir5vt9lD1JwBDIwOMJKHpHlpr69KfdHjyxSmriSfYz+USnWPY7AufNIadK6MEJMx9ApD/oD&#10;OlTrorhX2lFEilmcO2RdNtjC5xDF9pCuTyYBB5bi6bQ4syoJ3g9WQ0ymaiLzg5KdCXlKLjvcW893&#10;SUOqXwnz5DrgnHtJTxOsQfEKIT7DmDSUCaxw7Rqn8787ZsmRM9e2VmPeBN4uqYvTtW7jvijg9N/y&#10;JsXecLq0q+WD6m8AAAD//wMAUEsDBBQABgAIAAAAIQA4/SH/1gAAAJQBAAALAAAAX3JlbHMvLnJl&#10;bHOkkMFqwzAMhu+DvYPRfXGawxijTi+j0GvpHsDYimMaW0Yy2fr2M4PBMnrbUb/Q94l/f/hMi1qR&#10;JVI2sOt6UJgd+ZiDgffL8ekFlFSbvV0oo4EbChzGx4f9GRdb25HMsYhqlCwG5lrLq9biZkxWOiqY&#10;22YiTra2kYMu1l1tQD30/bPm3wwYN0x18gb45AdQl1tp5j/sFB2T0FQ7R0nTNEV3j6o9feQzro1i&#10;OWA14Fm+Q8a1a8+Bvu/d/dMb2JY5uiPbhG/ktn4cqGU/er3pcvwCAAD//wMAUEsDBBQABgAIAAAA&#10;IQD+ObbXegIAAEMFAAAOAAAAZHJzL2Uyb0RvYy54bWysVE1P3DAQvVfqf7B8L9lEfJQVWbQCUVVC&#10;gICK86xjk1S2x7W9m93++o6dbECAeqiag2N7Zp5nnt/47HxrNNtIHzq0NS8PZpxJK7Dp7HPNfzxe&#10;ffnKWYhgG9BoZc13MvDzxedPZ72bywpb1I30jEBsmPeu5m2Mbl4UQbTSQDhAJy0ZFXoDkZb+uWg8&#10;9IRudFHNZsdFj75xHoUMgXYvByNfZHylpIi3SgUZma455Rbz6PO4SmOxOIP5swfXdmJMA/4hCwOd&#10;pUMnqEuIwNa+ewdlOuExoIoHAk2BSnVC5hqomnL2ppqHFpzMtRA5wU00hf8HK242d551Tc1PTziz&#10;YOiOrrQULTBYwU9ktE0c9S7MyfXB3flxFWiaCt4qb9KfSmHbzOtu4lVuIxO0WZ0cV9URZ4JMZVWe&#10;0sUl0OIl2vkQv0k0LE1q3mBvl95jnzmFzXWIg//ej4JTSkMSeRZ3WqY8tL2XigpKx+boLCV5oT3b&#10;AIkAhJA2loOphUYO20cz+sakpoicYgZMyKrTesIeAZJM32MPuY7+KVRmJU7Bs78lNgRPEflktHEK&#10;Np1F/xGApqrGkwf/PUkDNYmlFTY7um6PQx8EJ646IvwaQrwDT8KnFqFmjrc0KI19zXGccdai//3R&#10;fvInPZKVs54aqebh1xq85Ex/t6TU0/LwMHVeXhwenVS08K8tq9cWuzYXSNdU0rPhRJ4m/6j3U+XR&#10;PFHPL9OpZAIr6Oyai+j3i4s4NDi9GkIul9mNus1BvLYPTiTwxGrS0uP2CbwbVRdJrze4bzqYv9Hd&#10;4JsiLS7XEVWXRfnC68g3dWoWzviqpKfg9Tp7vbx9iz8AAAD//wMAUEsDBBQABgAIAAAAIQAquxBQ&#10;3wAAAAoBAAAPAAAAZHJzL2Rvd25yZXYueG1sTI9BbsIwEEX3lXoHa5C6KzYRBEjjoIJUFu2G0h7A&#10;xCaOiMepbUJ6+05X7XJmvt68X25G17HBhNh6lDCbCmAGa69bbCR8frw8roDFpFCrzqOR8G0ibKr7&#10;u1IV2t/w3QzH1DCCYCyUBJtSX3Aea2ucilPfG6Tb2QenEo2h4TqoG8FdxzMhcu5Ui/TBqt7srKkv&#10;x6uTsNyL3WUb8E3sZ0O+nduveGhfpXyYjM9PwJIZ018YfvVJHSpyOvkr6sg6YiyyOUUlZKscGAWW&#10;68Ua2IkWmciBVyX/X6H6AQAA//8DAFBLAQItABQABgAIAAAAIQC2gziS/gAAAOEBAAATAAAAAAAA&#10;AAAAAAAAAAAAAABbQ29udGVudF9UeXBlc10ueG1sUEsBAi0AFAAGAAgAAAAhADj9If/WAAAAlAEA&#10;AAsAAAAAAAAAAAAAAAAALwEAAF9yZWxzLy5yZWxzUEsBAi0AFAAGAAgAAAAhAP45ttd6AgAAQwUA&#10;AA4AAAAAAAAAAAAAAAAALgIAAGRycy9lMm9Eb2MueG1sUEsBAi0AFAAGAAgAAAAhACq7EFDfAAAA&#10;CgEAAA8AAAAAAAAAAAAAAAAA1AQAAGRycy9kb3ducmV2LnhtbFBLBQYAAAAABAAEAPMAAADgBQAA&#10;AAA=&#10;" adj="19153" fillcolor="#4f81bd [3204]" strokecolor="#243f60 [1604]" strokeweight="2pt"/>
+            </w:pict>
+          </mc:Fallback>
+        </mc:AlternateContent>
+      </w:r>
+      <w:r>
+        <w:rPr>
+          <w:lang w:val="es-ES"/>
+        </w:rPr>
+        <w:t>Seguido nos aparecerá esta ventana en el cual tenemos que darle clic en el siguiente botón.</w:t>
+      </w:r>
+    </w:p>
+    <w:p>
+      <w:pPr>
+        <w:rPr>
+          <w:lang w:val="es-ES"/>
+        </w:rPr>
+      </w:pPr>
+      <w:r>
+        <w:rPr>
+          <w:noProof/>
+          <w:lang w:val="es-ES" w:eastAsia="es-ES"/>
+        </w:rPr>
+        <w:drawing>
+          <wp:inline distT="0" distB="0" distL="0" distR="0">
+            <wp:extent cx="5612130" cy="3197997"/>
+            <wp:effectExtent l="0" t="0" r="7620" b="2540"/>
+            <wp:docPr id="26" name="Imagen 26" descr="C:\Users\EDGAR\Desktop\my_primerProyecto\23.JPG"/>
+            <wp:cNvGraphicFramePr>
+              <a:graphicFrameLocks xmlns:a="http://schemas.openxmlformats.org/drawingml/2006/main" noChangeAspect="1"/>
+            </wp:cNvGraphicFramePr>
+            <a:graphic xmlns:a="http://schemas.openxmlformats.org/drawingml/2006/main">
+              <a:graphicData uri="http://schemas.openxmlformats.org/drawingml/2006/picture">
+                <pic:pic xmlns:pic="http://schemas.openxmlformats.org/drawingml/2006/picture">
+                  <pic:nvPicPr>
+                    <pic:cNvPr id="0" name="Picture 1" descr="C:\Users\EDGAR\Desktop\my_primerProyecto\23.JPG"/>
+                    <pic:cNvPicPr>
+                      <a:picLocks noChangeAspect="1" noChangeArrowheads="1"/>
+                    </pic:cNvPicPr>
+                  </pic:nvPicPr>
+                  <pic:blipFill>
+                    <a:blip r:embed="rId51">
+                      <a:extLst>
+                        <a:ext uri="{28A0092B-C50C-407E-A947-70E740481C1C}">
+                          <a14:useLocalDpi xmlns:a14="http://schemas.microsoft.com/office/drawing/2010/main" val="0"/>
+                        </a:ext>
+                      </a:extLst>
+                    </a:blip>
+                    <a:srcRect/>
+                    <a:stretch>
+                      <a:fillRect/>
+                    </a:stretch>
+                  </pic:blipFill>
+                  <pic:spPr bwMode="auto">
+                    <a:xfrm>
+                      <a:off x="0" y="0"/>
+                      <a:ext cx="5612130" cy="3197997"/>
+                    </a:xfrm>
+                    <a:prstGeom prst="rect">
+                      <a:avLst/>
+                    </a:prstGeom>
+                    <a:noFill/>
+                    <a:ln>
+                      <a:noFill/>
+                    </a:ln>
+                  </pic:spPr>
+                </pic:pic>
+              </a:graphicData>
+            </a:graphic>
+          </wp:inline>
+        </w:drawing>
+      </w:r>
+    </w:p>
+    <w:p>
+      <w:pPr>
+        <w:rPr>
+          <w:lang w:val="es-ES"/>
+        </w:rPr>
+      </w:pPr>
+    </w:p>
+    <w:p>
+      <w:pPr>
+        <w:rPr>
+          <w:lang w:val="es-ES"/>
+        </w:rPr>
+      </w:pPr>
+    </w:p>
+    <w:p>
+      <w:pPr>
+        <w:rPr>
+          <w:lang w:val="es-ES"/>
+        </w:rPr>
+      </w:pPr>
+    </w:p>
+    <w:p>
+      <w:pPr>
+        <w:rPr>
+          <w:lang w:val="es-ES"/>
+        </w:rPr>
+      </w:pPr>
+    </w:p>
+    <w:p>
+      <w:pPr>
+        <w:rPr>
+          <w:lang w:val="es-ES"/>
+        </w:rPr>
+      </w:pPr>
+      <w:r>
+        <w:rPr>
+          <w:lang w:val="es-ES"/>
+        </w:rPr>
+        <w:lastRenderedPageBreak/>
+        <w:t>Luego  nos aparecerá el emulador antes tenemos que escoger que equipo queremos yo escogí una maquina as4 con Android 4.0.3</w:t>
+      </w:r>
+    </w:p>
+    <w:p>
+      <w:pPr>
+        <w:rPr>
+          <w:lang w:val="es-ES"/>
+        </w:rPr>
+      </w:pPr>
+      <w:r>
+        <w:rPr>
+          <w:noProof/>
+          <w:lang w:val="es-ES" w:eastAsia="es-ES"/>
+        </w:rPr>
+        <w:drawing>
+          <wp:inline distT="0" distB="0" distL="0" distR="0">
+            <wp:extent cx="5612130" cy="6512108"/>
+            <wp:effectExtent l="0" t="0" r="7620" b="3175"/>
+            <wp:docPr id="98" name="Imagen 98" descr="C:\Users\EDGAR\Desktop\my_primerProyecto\25.JPG"/>
+            <wp:cNvGraphicFramePr>
+              <a:graphicFrameLocks xmlns:a="http://schemas.openxmlformats.org/drawingml/2006/main" noChangeAspect="1"/>
+            </wp:cNvGraphicFramePr>
+            <a:graphic xmlns:a="http://schemas.openxmlformats.org/drawingml/2006/main">
+              <a:graphicData uri="http://schemas.openxmlformats.org/drawingml/2006/picture">
+                <pic:pic xmlns:pic="http://schemas.openxmlformats.org/drawingml/2006/picture">
+                  <pic:nvPicPr>
+                    <pic:cNvPr id="0" name="Picture 2" descr="C:\Users\EDGAR\Desktop\my_primerProyecto\25.JPG"/>
+                    <pic:cNvPicPr>
+                      <a:picLocks noChangeAspect="1" noChangeArrowheads="1"/>
+                    </pic:cNvPicPr>
+                  </pic:nvPicPr>
+                  <pic:blipFill>
+                    <a:blip r:embed="rId52">
+                      <a:extLst>
+                        <a:ext uri="{28A0092B-C50C-407E-A947-70E740481C1C}">
+                          <a14:useLocalDpi xmlns:a14="http://schemas.microsoft.com/office/drawing/2010/main" val="0"/>
+                        </a:ext>
+                      </a:extLst>
+                    </a:blip>
+                    <a:srcRect/>
+                    <a:stretch>
+                      <a:fillRect/>
+                    </a:stretch>
+                  </pic:blipFill>
+                  <pic:spPr bwMode="auto">
+                    <a:xfrm>
+                      <a:off x="0" y="0"/>
+                      <a:ext cx="5612130" cy="6512108"/>
+                    </a:xfrm>
+                    <a:prstGeom prst="rect">
+                      <a:avLst/>
+                    </a:prstGeom>
+                    <a:noFill/>
+                    <a:ln>
+                      <a:noFill/>
+                    </a:ln>
+                  </pic:spPr>
+                </pic:pic>
+              </a:graphicData>
+            </a:graphic>
+          </wp:inline>
+        </w:drawing>
+      </w:r>
+    </w:p>
+    <w:p>
+      <w:pPr>
+        <w:rPr>
+          <w:lang w:val="es-ES"/>
+        </w:rPr>
+      </w:pPr>
+    </w:p>
+    <w:p>
+      <w:pPr>
+        <w:rPr>
+          <w:lang w:val="es-ES"/>
+        </w:rPr>
+      </w:pPr>
+    </w:p>
+    <w:p>
+      <w:pPr>
+        <w:rPr>
+          <w:lang w:val="es-ES"/>
+        </w:rPr>
+      </w:pPr>
+    </w:p>
+    <w:p>
+      <w:pPr>
+        <w:rPr>
+          <w:lang w:val="es-ES"/>
+        </w:rPr>
+      </w:pPr>
+      <w:r>
+        <w:rPr>
+          <w:lang w:val="es-ES"/>
+        </w:rPr>
+        <w:lastRenderedPageBreak/>
+        <w:t>Y esperamos a que cargue nuestra aplicación.</w:t>
+      </w:r>
+    </w:p>
+    <w:p>
+      <w:pPr>
+        <w:rPr>
+          <w:lang w:val="es-ES"/>
+        </w:rPr>
+      </w:pPr>
+      <w:r>
+        <w:rPr>
+          <w:noProof/>
+          <w:lang w:val="es-ES" w:eastAsia="es-ES"/>
+        </w:rPr>
+        <w:drawing>
+          <wp:inline distT="0" distB="0" distL="0" distR="0">
+            <wp:extent cx="4429125" cy="7305675"/>
+            <wp:effectExtent l="0" t="0" r="9525" b="9525"/>
+            <wp:docPr id="99" name="Imagen 99" descr="C:\Users\EDGAR\Desktop\my_primerProyecto\28.JPG"/>
+            <wp:cNvGraphicFramePr>
+              <a:graphicFrameLocks xmlns:a="http://schemas.openxmlformats.org/drawingml/2006/main" noChangeAspect="1"/>
+            </wp:cNvGraphicFramePr>
+            <a:graphic xmlns:a="http://schemas.openxmlformats.org/drawingml/2006/main">
+              <a:graphicData uri="http://schemas.openxmlformats.org/drawingml/2006/picture">
+                <pic:pic xmlns:pic="http://schemas.openxmlformats.org/drawingml/2006/picture">
+                  <pic:nvPicPr>
+                    <pic:cNvPr id="0" name="Picture 3" descr="C:\Users\EDGAR\Desktop\my_primerProyecto\28.JPG"/>
+                    <pic:cNvPicPr>
+                      <a:picLocks noChangeAspect="1" noChangeArrowheads="1"/>
+                    </pic:cNvPicPr>
+                  </pic:nvPicPr>
+                  <pic:blipFill>
+                    <a:blip r:embed="rId53">
+                      <a:extLst>
+                        <a:ext uri="{28A0092B-C50C-407E-A947-70E740481C1C}">
+                          <a14:useLocalDpi xmlns:a14="http://schemas.microsoft.com/office/drawing/2010/main" val="0"/>
+                        </a:ext>
+                      </a:extLst>
+                    </a:blip>
+                    <a:srcRect/>
+                    <a:stretch>
+                      <a:fillRect/>
+                    </a:stretch>
+                  </pic:blipFill>
+                  <pic:spPr bwMode="auto">
+                    <a:xfrm>
+                      <a:off x="0" y="0"/>
+                      <a:ext cx="4429125" cy="7305675"/>
+                    </a:xfrm>
+                    <a:prstGeom prst="rect">
+                      <a:avLst/>
+                    </a:prstGeom>
+                    <a:noFill/>
+                    <a:ln>
+                      <a:noFill/>
+                    </a:ln>
+                  </pic:spPr>
+                </pic:pic>
+              </a:graphicData>
+            </a:graphic>
+          </wp:inline>
+        </w:drawing>
+      </w:r>
+      <w:bookmarkStart w:id="0" w:name="_GoBack"/>
+      <w:bookmarkEnd w:id="0"/>
+    </w:p>
+    <w:p>
+      <w:pPr>
+        <w:rPr>
+          <w:lang w:val="es-ES"/>
+        </w:rPr>
+      </w:pPr>
+    </w:p>
+    <w:p>
+      <w:pPr>
+        <w:rPr>
+          <w:lang w:val="es-ES"/>
+        </w:rPr>
+      </w:pPr>
+      <w:r>
+        <w:rPr>
+          <w:lang w:val="es-ES"/>
+        </w:rPr>
+        <w:lastRenderedPageBreak/>
+        <w:br w:type="page"/>
+      </w:r>
+    </w:p>
+    <w:p>
+      <w:pPr>
+        <w:rPr>
+          <w:lang w:val="es-ES"/>
+        </w:rPr>
+      </w:pPr>
+    </w:p>
+    <w:p>
+      <w:pPr>
+        <w:rPr>
+          <w:lang w:val="es-ES"/>
+        </w:rPr>
+      </w:pPr>
+      <w:r>
+        <w:rPr>
+          <w:lang w:val="es-ES"/>
+        </w:rPr>
+        <w:br w:type="page"/>
+      </w:r>
+    </w:p>
+    <w:p>
+      <w:pPr>
+        <w:rPr>
+          <w:lang w:val="es-ES"/>
+        </w:rPr>
+      </w:pPr>
+      <w:r>
+        <w:rPr>
+          <w:lang w:val="es-ES"/>
+        </w:rPr>
+        <w:lastRenderedPageBreak/>
+        <w:t>Este es el modo de</w:t>
+      </w:r>
+      <w:r>
+        <w:rPr>
+          <w:lang w:val="es-ES"/>
+        </w:rPr>
+        <w:t xml:space="preserve"> TEXT</w:t>
+      </w:r>
+      <w:r>
+        <w:rPr>
+          <w:lang w:val="es-ES"/>
+        </w:rPr>
+        <w:t xml:space="preserve"> en donde se ven las líneas de </w:t>
+      </w:r>
+      <w:r>
+        <w:rPr>
+          <w:lang w:val="es-ES"/>
+        </w:rPr>
+        <w:t>código.</w:t>
+      </w:r>
+    </w:p>
+    <w:p>
+      <w:pPr>
+        <w:rPr>
+          <w:lang w:val="es-ES"/>
+        </w:rPr>
+      </w:pPr>
+    </w:p>
+    <w:p>
+      <w:pPr>
+        <w:rPr>
+          <w:lang w:val="es-ES"/>
+        </w:rPr>
+      </w:pPr>
+    </w:p>
+    <w:p>
+      <w:pPr>
+        <w:rPr>
+          <w:lang w:val="es-ES"/>
+        </w:rPr>
+      </w:pPr>
+      <w:r>
+        <w:rPr>
+          <w:noProof/>
+          <w:lang w:val="es-ES" w:eastAsia="es-ES"/>
+        </w:rPr>
+        <mc:AlternateContent>
+          <mc:Choice Requires="wps">
+            <w:drawing>
+              <wp:anchor distT="0" distB="0" distL="114300" distR="114300" simplePos="0" relativeHeight="251663872" behindDoc="0" locked="0" layoutInCell="1" allowOverlap="1" wp14:anchorId="5C0FF139" wp14:editId="6AA60C38">
                 <wp:simplePos x="0" y="0"/>
                 <wp:positionH relativeFrom="column">
                   <wp:posOffset>2767965</wp:posOffset>
@@ -11061,7 +11653,7 @@
           </mc:Choice>
           <mc:Fallback>
             <w:pict>
-              <v:roundrect id="Rectángulo redondeado 89" o:spid="_x0000_s1049" style="position:absolute;margin-left:217.95pt;margin-top:192.1pt;width:93.75pt;height:44.25pt;z-index:251705344;visibility:visible;mso-wrap-style:square;mso-height-percent:0;mso-wrap-distance-left:9pt;mso-wrap-distance-top:0;mso-wrap-distance-right:9pt;mso-wrap-distance-bottom:0;mso-position-horizontal:absolute;mso-position-horizontal-relative:text;mso-position-vertical:absolute;mso-position-vertical-relative:text;mso-height-percent:0;mso-height-relative:margin;v-text-anchor:middle" arcsize="10923f" o:gfxdata="UEsDBBQABgAIAAAAIQC2gziS/gAAAOEBAAATAAAAW0NvbnRlbnRfVHlwZXNdLnhtbJSRQU7DMBBF&#10;90jcwfIWJU67QAgl6YK0S0CoHGBkTxKLZGx5TGhvj5O2G0SRWNoz/78nu9wcxkFMGNg6quQqL6RA&#10;0s5Y6ir5vt9lD1JwBDIwOMJKHpHlpr69KfdHjyxSmriSfYz+USnWPY7AufNIadK6MEJMx9ApD/oD&#10;OlTrorhX2lFEilmcO2RdNtjC5xDF9pCuTyYBB5bi6bQ4syoJ3g9WQ0ymaiLzg5KdCXlKLjvcW893&#10;SUOqXwnz5DrgnHtJTxOsQfEKIT7DmDSUCaxw7Rqn8787ZsmRM9e2VmPeBN4uqYvTtW7jvijg9N/y&#10;JsXecLq0q+WD6m8AAAD//wMAUEsDBBQABgAIAAAAIQA4/SH/1gAAAJQBAAALAAAAX3JlbHMvLnJl&#10;bHOkkMFqwzAMhu+DvYPRfXGawxijTi+j0GvpHsDYimMaW0Yy2fr2M4PBMnrbUb/Q94l/f/hMi1qR&#10;JVI2sOt6UJgd+ZiDgffL8ekFlFSbvV0oo4EbChzGx4f9GRdb25HMsYhqlCwG5lrLq9biZkxWOiqY&#10;22YiTra2kYMu1l1tQD30/bPm3wwYN0x18gb45AdQl1tp5j/sFB2T0FQ7R0nTNEV3j6o9feQzro1i&#10;OWA14Fm+Q8a1a8+Bvu/d/dMb2JY5uiPbhG/ktn4cqGU/er3pcvwCAAD//wMAUEsDBBQABgAIAAAA&#10;IQDateQNfwIAADkFAAAOAAAAZHJzL2Uyb0RvYy54bWysVF9P2zAQf5+072D5faTpKNCKFFUgpkkI&#10;EDDx7Dp2G83xeWe3Sfdt9ln4Yjs7aWCsT9Nekjvf/e6ff+fzi7Y2bKvQV2ALnh+NOFNWQlnZVcG/&#10;PV1/OuPMB2FLYcCqgu+U5xfzjx/OGzdTY1iDKRUyCmL9rHEFX4fgZlnm5VrVwh+BU5aMGrAWgVRc&#10;ZSWKhqLXJhuPRidZA1g6BKm8p9OrzsjnKb7WSoY7rb0KzBScagvpi+m7jN9sfi5mKxRuXcm+DPEP&#10;VdSispR0CHUlgmAbrP4KVVcSwYMORxLqDLSupEo9UDf56F03j2vhVOqFhuPdMCb//8LK2+09sqos&#10;+NmUMytquqMHmtrLL7vaGGCoSrClEiUwcqBpNc7PCPTo7rHXPImx9VZjHf/UFGvThHfDhFUbmKTD&#10;PJ+OTsYTziTZJif59HQSg2avaIc+fFFQsygUHGFjy1hQmq7Y3vjQ+e/9CBxL6opIUtgZFesw9kFp&#10;ao3SjhM6kUpdGmRbQXQQUiobPvf5k3eE6cqYAZgfApqQ96DeN8JUItsAHB0C/plxQKSsYMMArisL&#10;eChA+X3I3Pnvu+96ju2Hdtmm+xynzuLREsodXTJCx37v5HVFw70RPtwLJLrTYtAKhzv6aANNwaGX&#10;OFsD/jx0Hv2JhWTlrKH1Kbj/sRGoODNfLfFzmh8fx31LyvHkdEwKvrUs31rspr4EupKcHgsnkxj9&#10;g9mLGqF+pk1fxKxkElZS7oLLgHvlMnRrTW+FVItFcqMdcyLc2EcnY/A46Mibp/ZZoOsZFoibt7Bf&#10;NTF7x7HONyItLDYBdJUI+DrX/gpoPxOP+7ckPgBv9eT1+uLNfwMAAP//AwBQSwMEFAAGAAgAAAAh&#10;AEHj4VjhAAAACwEAAA8AAABkcnMvZG93bnJldi54bWxMjzFPwzAQhXck/oN1SGzUIQlNG+JUpYKB&#10;oUhtGTq69pFE2OcodpvAr8dMMJ7ep/e+q1aTNeyCg+8cCbifJcCQlNMdNQLeDy93C2A+SNLSOEIB&#10;X+hhVV9fVbLUbqQdXvahYbGEfCkFtCH0JedetWiln7keKWYfbrAyxHNouB7kGMut4WmSzLmVHcWF&#10;Vva4aVF97s9WQFCjP7xtv3NcP6vda2Ge9OY4CXF7M60fgQWcwh8Mv/pRHerodHJn0p4ZAXn2sIyo&#10;gGyRp8AiMU+zHNgpRkVaAK8r/v+H+gcAAP//AwBQSwECLQAUAAYACAAAACEAtoM4kv4AAADhAQAA&#10;EwAAAAAAAAAAAAAAAAAAAAAAW0NvbnRlbnRfVHlwZXNdLnhtbFBLAQItABQABgAIAAAAIQA4/SH/&#10;1gAAAJQBAAALAAAAAAAAAAAAAAAAAC8BAABfcmVscy8ucmVsc1BLAQItABQABgAIAAAAIQDateQN&#10;fwIAADkFAAAOAAAAAAAAAAAAAAAAAC4CAABkcnMvZTJvRG9jLnhtbFBLAQItABQABgAIAAAAIQBB&#10;4+FY4QAAAAsBAAAPAAAAAAAAAAAAAAAAANkEAABkcnMvZG93bnJldi54bWxQSwUGAAAAAAQABADz&#10;AAAA5wUAAAAA&#10;" fillcolor="white [3201]" strokecolor="#9bbb59 [3206]" strokeweight="2pt">
+              <v:roundrect w14:anchorId="5C0FF139" id="Rectángulo redondeado 89" o:spid="_x0000_s1049" style="position:absolute;margin-left:217.95pt;margin-top:192.1pt;width:93.75pt;height:44.25pt;z-index:251663872;visibility:visible;mso-wrap-style:square;mso-height-percent:0;mso-wrap-distance-left:9pt;mso-wrap-distance-top:0;mso-wrap-distance-right:9pt;mso-wrap-distance-bottom:0;mso-position-horizontal:absolute;mso-position-horizontal-relative:text;mso-position-vertical:absolute;mso-position-vertical-relative:text;mso-height-percent:0;mso-height-relative:margin;v-text-anchor:middle" arcsize="10923f" o:gfxdata="UEsDBBQABgAIAAAAIQC2gziS/gAAAOEBAAATAAAAW0NvbnRlbnRfVHlwZXNdLnhtbJSRQU7DMBBF&#10;90jcwfIWJU67QAgl6YK0S0CoHGBkTxKLZGx5TGhvj5O2G0SRWNoz/78nu9wcxkFMGNg6quQqL6RA&#10;0s5Y6ir5vt9lD1JwBDIwOMJKHpHlpr69KfdHjyxSmriSfYz+USnWPY7AufNIadK6MEJMx9ApD/oD&#10;OlTrorhX2lFEilmcO2RdNtjC5xDF9pCuTyYBB5bi6bQ4syoJ3g9WQ0ymaiLzg5KdCXlKLjvcW893&#10;SUOqXwnz5DrgnHtJTxOsQfEKIT7DmDSUCaxw7Rqn8787ZsmRM9e2VmPeBN4uqYvTtW7jvijg9N/y&#10;JsXecLq0q+WD6m8AAAD//wMAUEsDBBQABgAIAAAAIQA4/SH/1gAAAJQBAAALAAAAX3JlbHMvLnJl&#10;bHOkkMFqwzAMhu+DvYPRfXGawxijTi+j0GvpHsDYimMaW0Yy2fr2M4PBMnrbUb/Q94l/f/hMi1qR&#10;JVI2sOt6UJgd+ZiDgffL8ekFlFSbvV0oo4EbChzGx4f9GRdb25HMsYhqlCwG5lrLq9biZkxWOiqY&#10;22YiTra2kYMu1l1tQD30/bPm3wwYN0x18gb45AdQl1tp5j/sFB2T0FQ7R0nTNEV3j6o9feQzro1i&#10;OWA14Fm+Q8a1a8+Bvu/d/dMb2JY5uiPbhG/ktn4cqGU/er3pcvwCAAD//wMAUEsDBBQABgAIAAAA&#10;IQDateQNfwIAADkFAAAOAAAAZHJzL2Uyb0RvYy54bWysVF9P2zAQf5+072D5faTpKNCKFFUgpkkI&#10;EDDx7Dp2G83xeWe3Sfdt9ln4Yjs7aWCsT9Nekjvf/e6ff+fzi7Y2bKvQV2ALnh+NOFNWQlnZVcG/&#10;PV1/OuPMB2FLYcCqgu+U5xfzjx/OGzdTY1iDKRUyCmL9rHEFX4fgZlnm5VrVwh+BU5aMGrAWgVRc&#10;ZSWKhqLXJhuPRidZA1g6BKm8p9OrzsjnKb7WSoY7rb0KzBScagvpi+m7jN9sfi5mKxRuXcm+DPEP&#10;VdSispR0CHUlgmAbrP4KVVcSwYMORxLqDLSupEo9UDf56F03j2vhVOqFhuPdMCb//8LK2+09sqos&#10;+NmUMytquqMHmtrLL7vaGGCoSrClEiUwcqBpNc7PCPTo7rHXPImx9VZjHf/UFGvThHfDhFUbmKTD&#10;PJ+OTsYTziTZJif59HQSg2avaIc+fFFQsygUHGFjy1hQmq7Y3vjQ+e/9CBxL6opIUtgZFesw9kFp&#10;ao3SjhM6kUpdGmRbQXQQUiobPvf5k3eE6cqYAZgfApqQ96DeN8JUItsAHB0C/plxQKSsYMMArisL&#10;eChA+X3I3Pnvu+96ju2Hdtmm+xynzuLREsodXTJCx37v5HVFw70RPtwLJLrTYtAKhzv6aANNwaGX&#10;OFsD/jx0Hv2JhWTlrKH1Kbj/sRGoODNfLfFzmh8fx31LyvHkdEwKvrUs31rspr4EupKcHgsnkxj9&#10;g9mLGqF+pk1fxKxkElZS7oLLgHvlMnRrTW+FVItFcqMdcyLc2EcnY/A46Mibp/ZZoOsZFoibt7Bf&#10;NTF7x7HONyItLDYBdJUI+DrX/gpoPxOP+7ckPgBv9eT1+uLNfwMAAP//AwBQSwMEFAAGAAgAAAAh&#10;AEHj4VjhAAAACwEAAA8AAABkcnMvZG93bnJldi54bWxMjzFPwzAQhXck/oN1SGzUIQlNG+JUpYKB&#10;oUhtGTq69pFE2OcodpvAr8dMMJ7ep/e+q1aTNeyCg+8cCbifJcCQlNMdNQLeDy93C2A+SNLSOEIB&#10;X+hhVV9fVbLUbqQdXvahYbGEfCkFtCH0JedetWiln7keKWYfbrAyxHNouB7kGMut4WmSzLmVHcWF&#10;Vva4aVF97s9WQFCjP7xtv3NcP6vda2Ge9OY4CXF7M60fgQWcwh8Mv/pRHerodHJn0p4ZAXn2sIyo&#10;gGyRp8AiMU+zHNgpRkVaAK8r/v+H+gcAAP//AwBQSwECLQAUAAYACAAAACEAtoM4kv4AAADhAQAA&#10;EwAAAAAAAAAAAAAAAAAAAAAAW0NvbnRlbnRfVHlwZXNdLnhtbFBLAQItABQABgAIAAAAIQA4/SH/&#10;1gAAAJQBAAALAAAAAAAAAAAAAAAAAC8BAABfcmVscy8ucmVsc1BLAQItABQABgAIAAAAIQDateQN&#10;fwIAADkFAAAOAAAAAAAAAAAAAAAAAC4CAABkcnMvZTJvRG9jLnhtbFBLAQItABQABgAIAAAAIQBB&#10;4+FY4QAAAAsBAAAPAAAAAAAAAAAAAAAAANkEAABkcnMvZG93bnJldi54bWxQSwUGAAAAAAQABADz&#10;AAAA5wUAAAAA&#10;" fillcolor="white [3201]" strokecolor="#9bbb59 [3206]" strokeweight="2pt">
                 <v:textbox>
                   <w:txbxContent>
                     <w:p>
@@ -11093,7 +11685,7 @@
         <mc:AlternateContent>
           <mc:Choice Requires="wps">
             <w:drawing>
-              <wp:anchor distT="0" distB="0" distL="114300" distR="114300" simplePos="0" relativeHeight="251704320" behindDoc="0" locked="0" layoutInCell="1" allowOverlap="1">
+              <wp:anchor distT="0" distB="0" distL="114300" distR="114300" simplePos="0" relativeHeight="251661824" behindDoc="0" locked="0" layoutInCell="1" allowOverlap="1" wp14:anchorId="7F2FAB7D" wp14:editId="62D2D0DF">
                 <wp:simplePos x="0" y="0"/>
                 <wp:positionH relativeFrom="column">
                   <wp:posOffset>1977390</wp:posOffset>
@@ -11147,7 +11739,7 @@
           </mc:Choice>
           <mc:Fallback>
             <w:pict>
-              <v:shape w14:anchorId="1B4564D3" id="Flecha abajo 88" o:spid="_x0000_s1026" type="#_x0000_t67" style="position:absolute;margin-left:155.7pt;margin-top:165.85pt;width:63pt;height:63pt;rotation:8107156fd;z-index:251704320;visibility:visible;mso-wrap-style:square;mso-wrap-distance-left:9pt;mso-wrap-distance-top:0;mso-wrap-distance-right:9pt;mso-wrap-distance-bottom:0;mso-position-horizontal:absolute;mso-position-horizontal-relative:text;mso-position-vertical:absolute;mso-position-vertical-relative:text;v-text-anchor:middle" o:gfxdata="UEsDBBQABgAIAAAAIQC2gziS/gAAAOEBAAATAAAAW0NvbnRlbnRfVHlwZXNdLnhtbJSRQU7DMBBF&#10;90jcwfIWJU67QAgl6YK0S0CoHGBkTxKLZGx5TGhvj5O2G0SRWNoz/78nu9wcxkFMGNg6quQqL6RA&#10;0s5Y6ir5vt9lD1JwBDIwOMJKHpHlpr69KfdHjyxSmriSfYz+USnWPY7AufNIadK6MEJMx9ApD/oD&#10;OlTrorhX2lFEilmcO2RdNtjC5xDF9pCuTyYBB5bi6bQ4syoJ3g9WQ0ymaiLzg5KdCXlKLjvcW893&#10;SUOqXwnz5DrgnHtJTxOsQfEKIT7DmDSUCaxw7Rqn8787ZsmRM9e2VmPeBN4uqYvTtW7jvijg9N/y&#10;JsXecLq0q+WD6m8AAAD//wMAUEsDBBQABgAIAAAAIQA4/SH/1gAAAJQBAAALAAAAX3JlbHMvLnJl&#10;bHOkkMFqwzAMhu+DvYPRfXGawxijTi+j0GvpHsDYimMaW0Yy2fr2M4PBMnrbUb/Q94l/f/hMi1qR&#10;JVI2sOt6UJgd+ZiDgffL8ekFlFSbvV0oo4EbChzGx4f9GRdb25HMsYhqlCwG5lrLq9biZkxWOiqY&#10;22YiTra2kYMu1l1tQD30/bPm3wwYN0x18gb45AdQl1tp5j/sFB2T0FQ7R0nTNEV3j6o9feQzro1i&#10;OWA14Fm+Q8a1a8+Bvu/d/dMb2JY5uiPbhG/ktn4cqGU/er3pcvwCAAD//wMAUEsDBBQABgAIAAAA&#10;IQC5aw4sagIAAC0FAAAOAAAAZHJzL2Uyb0RvYy54bWysVEtvEzEQviPxHyzf6SZpoCXKpopaFSFV&#10;bUWLep547e4ir8eMnWzCr2fs3aRRQUggLta8H9/MeH6xba3YaAoNulKOT0ZSaKewatxzKb8+Xr87&#10;lyJEcBVYdLqUOx3kxeLtm3nnZ3qCNdpKk+AgLsw6X8o6Rj8riqBq3UI4Qa8dKw1SC5FZei4qgo6j&#10;t7aYjEYfig6p8oRKh8DSq14pFzm+MVrFO2OCjsKWkmuL+aX8rtJbLOYweybwdaOGMuAfqmihcZz0&#10;EOoKIog1Nb+EahtFGNDEE4VtgcY0SuceuJvx6FU3DzV4nXthcII/wBT+X1h1u7kn0VSlPOdJOWh5&#10;RtdWqxoErOAbChYzRp0PMzZ98Pc0cIHJ1PDWUCsIGdiz6WRyOjnNMHBjYptR3h1Q1tsoFAvPR9wp&#10;z0KxaqA5ZtGHSiE9hfhJYysSUcoKO7ckwi5Hhs1NiL393o6dU319RZmKO6tTJOu+aMPd5VKSIO+V&#10;vrQkNsAbAUppF09Th5w/Wycr01h7cOwb+qPjYJ9cdd65v3E+eOTM6OLBuW0cUm76VXYbx0PJprff&#10;I9D3nSBYYbXjwebBMNbBq+uG0byBEO+BeMVZyGcb7/gxFrtS4kBJUSP9+J082fPmsVaKjk+mlOH7&#10;GkhLYT873smP4+k03Vhmpu/PJszQsWZ1rHHr9hJ5BuNcXSaTfbR70hC2T3zdy5SVVeAU5y6lirRn&#10;LmN/yvw/KL1cZjO+Kw/xxj14lYInVNOiPG6fgPywUpF38Rb35wWzV0vV2yZPh8t1RNPkjXvBdcCb&#10;bzIvzvB/pKM/5rPVyy+3+AkAAP//AwBQSwMEFAAGAAgAAAAhAPS/KyHhAAAACwEAAA8AAABkcnMv&#10;ZG93bnJldi54bWxMj0FPwzAMhe9I/IfISNxYGjrWqTSdAIEEp4ltSHBLW9N2a5zSZGv595gT3J79&#10;np4/Z6vJduKEg28daVCzCARS6aqWag277dPVEoQPhirTOUIN3+hhlZ+fZSat3EiveNqEWnAJ+dRo&#10;aELoUyl92aA1fuZ6JPY+3WBN4HGoZTWYkcttJ6+jaCGtaYkvNKbHhwbLw+ZoNRRf6vGwWK7v7TON&#10;Lx+478L7/k3ry4vp7hZEwCn8heEXn9EhZ6bCHanyotMQKzXnKItYJSA4MY8T3hQsbpIEZJ7J/z/k&#10;PwAAAP//AwBQSwECLQAUAAYACAAAACEAtoM4kv4AAADhAQAAEwAAAAAAAAAAAAAAAAAAAAAAW0Nv&#10;bnRlbnRfVHlwZXNdLnhtbFBLAQItABQABgAIAAAAIQA4/SH/1gAAAJQBAAALAAAAAAAAAAAAAAAA&#10;AC8BAABfcmVscy8ucmVsc1BLAQItABQABgAIAAAAIQC5aw4sagIAAC0FAAAOAAAAAAAAAAAAAAAA&#10;AC4CAABkcnMvZTJvRG9jLnhtbFBLAQItABQABgAIAAAAIQD0vysh4QAAAAsBAAAPAAAAAAAAAAAA&#10;AAAAAMQEAABkcnMvZG93bnJldi54bWxQSwUGAAAAAAQABADzAAAA0gUAAAAA&#10;" adj="10800" fillcolor="#506329 [1638]" stroked="f">
+              <v:shape w14:anchorId="5C30ABEE" id="Flecha abajo 88" o:spid="_x0000_s1026" type="#_x0000_t67" style="position:absolute;margin-left:155.7pt;margin-top:165.85pt;width:63pt;height:63pt;rotation:8107156fd;z-index:251661824;visibility:visible;mso-wrap-style:square;mso-wrap-distance-left:9pt;mso-wrap-distance-top:0;mso-wrap-distance-right:9pt;mso-wrap-distance-bottom:0;mso-position-horizontal:absolute;mso-position-horizontal-relative:text;mso-position-vertical:absolute;mso-position-vertical-relative:text;v-text-anchor:middle" o:gfxdata="UEsDBBQABgAIAAAAIQC2gziS/gAAAOEBAAATAAAAW0NvbnRlbnRfVHlwZXNdLnhtbJSRQU7DMBBF&#10;90jcwfIWJU67QAgl6YK0S0CoHGBkTxKLZGx5TGhvj5O2G0SRWNoz/78nu9wcxkFMGNg6quQqL6RA&#10;0s5Y6ir5vt9lD1JwBDIwOMJKHpHlpr69KfdHjyxSmriSfYz+USnWPY7AufNIadK6MEJMx9ApD/oD&#10;OlTrorhX2lFEilmcO2RdNtjC5xDF9pCuTyYBB5bi6bQ4syoJ3g9WQ0ymaiLzg5KdCXlKLjvcW893&#10;SUOqXwnz5DrgnHtJTxOsQfEKIT7DmDSUCaxw7Rqn8787ZsmRM9e2VmPeBN4uqYvTtW7jvijg9N/y&#10;JsXecLq0q+WD6m8AAAD//wMAUEsDBBQABgAIAAAAIQA4/SH/1gAAAJQBAAALAAAAX3JlbHMvLnJl&#10;bHOkkMFqwzAMhu+DvYPRfXGawxijTi+j0GvpHsDYimMaW0Yy2fr2M4PBMnrbUb/Q94l/f/hMi1qR&#10;JVI2sOt6UJgd+ZiDgffL8ekFlFSbvV0oo4EbChzGx4f9GRdb25HMsYhqlCwG5lrLq9biZkxWOiqY&#10;22YiTra2kYMu1l1tQD30/bPm3wwYN0x18gb45AdQl1tp5j/sFB2T0FQ7R0nTNEV3j6o9feQzro1i&#10;OWA14Fm+Q8a1a8+Bvu/d/dMb2JY5uiPbhG/ktn4cqGU/er3pcvwCAAD//wMAUEsDBBQABgAIAAAA&#10;IQC5aw4sagIAAC0FAAAOAAAAZHJzL2Uyb0RvYy54bWysVEtvEzEQviPxHyzf6SZpoCXKpopaFSFV&#10;bUWLep547e4ir8eMnWzCr2fs3aRRQUggLta8H9/MeH6xba3YaAoNulKOT0ZSaKewatxzKb8+Xr87&#10;lyJEcBVYdLqUOx3kxeLtm3nnZ3qCNdpKk+AgLsw6X8o6Rj8riqBq3UI4Qa8dKw1SC5FZei4qgo6j&#10;t7aYjEYfig6p8oRKh8DSq14pFzm+MVrFO2OCjsKWkmuL+aX8rtJbLOYweybwdaOGMuAfqmihcZz0&#10;EOoKIog1Nb+EahtFGNDEE4VtgcY0SuceuJvx6FU3DzV4nXthcII/wBT+X1h1u7kn0VSlPOdJOWh5&#10;RtdWqxoErOAbChYzRp0PMzZ98Pc0cIHJ1PDWUCsIGdiz6WRyOjnNMHBjYptR3h1Q1tsoFAvPR9wp&#10;z0KxaqA5ZtGHSiE9hfhJYysSUcoKO7ckwi5Hhs1NiL393o6dU319RZmKO6tTJOu+aMPd5VKSIO+V&#10;vrQkNsAbAUppF09Th5w/Wycr01h7cOwb+qPjYJ9cdd65v3E+eOTM6OLBuW0cUm76VXYbx0PJprff&#10;I9D3nSBYYbXjwebBMNbBq+uG0byBEO+BeMVZyGcb7/gxFrtS4kBJUSP9+J082fPmsVaKjk+mlOH7&#10;GkhLYT873smP4+k03Vhmpu/PJszQsWZ1rHHr9hJ5BuNcXSaTfbR70hC2T3zdy5SVVeAU5y6lirRn&#10;LmN/yvw/KL1cZjO+Kw/xxj14lYInVNOiPG6fgPywUpF38Rb35wWzV0vV2yZPh8t1RNPkjXvBdcCb&#10;bzIvzvB/pKM/5rPVyy+3+AkAAP//AwBQSwMEFAAGAAgAAAAhAPS/KyHhAAAACwEAAA8AAABkcnMv&#10;ZG93bnJldi54bWxMj0FPwzAMhe9I/IfISNxYGjrWqTSdAIEEp4ltSHBLW9N2a5zSZGv595gT3J79&#10;np4/Z6vJduKEg28daVCzCARS6aqWag277dPVEoQPhirTOUIN3+hhlZ+fZSat3EiveNqEWnAJ+dRo&#10;aELoUyl92aA1fuZ6JPY+3WBN4HGoZTWYkcttJ6+jaCGtaYkvNKbHhwbLw+ZoNRRf6vGwWK7v7TON&#10;Lx+478L7/k3ry4vp7hZEwCn8heEXn9EhZ6bCHanyotMQKzXnKItYJSA4MY8T3hQsbpIEZJ7J/z/k&#10;PwAAAP//AwBQSwECLQAUAAYACAAAACEAtoM4kv4AAADhAQAAEwAAAAAAAAAAAAAAAAAAAAAAW0Nv&#10;bnRlbnRfVHlwZXNdLnhtbFBLAQItABQABgAIAAAAIQA4/SH/1gAAAJQBAAALAAAAAAAAAAAAAAAA&#10;AC8BAABfcmVscy8ucmVsc1BLAQItABQABgAIAAAAIQC5aw4sagIAAC0FAAAOAAAAAAAAAAAAAAAA&#10;AC4CAABkcnMvZTJvRG9jLnhtbFBLAQItABQABgAIAAAAIQD0vysh4QAAAAsBAAAPAAAAAAAAAAAA&#10;AAAAAMQEAABkcnMvZG93bnJldi54bWxQSwUGAAAAAAQABADzAAAA0gUAAAAA&#10;" adj="10800" fillcolor="#506329 [1638]" stroked="f">
                 <v:fill color2="#93b64c [3014]" rotate="t" angle="180" colors="0 #769535;52429f #9bc348;1 #9cc746" focus="100%" type="gradient">
                   <o:fill v:ext="view" type="gradientUnscaled"/>
                 </v:fill>
@@ -11163,7 +11755,7 @@
           <w:lang w:val="es-ES" w:eastAsia="es-ES"/>
         </w:rPr>
         <w:drawing>
-          <wp:anchor distT="0" distB="0" distL="114300" distR="114300" simplePos="0" relativeHeight="251615744" behindDoc="1" locked="0" layoutInCell="1" allowOverlap="1" wp14:anchorId="067EC607" wp14:editId="487FBA4F">
+          <wp:anchor distT="0" distB="0" distL="114300" distR="114300" simplePos="0" relativeHeight="251653632" behindDoc="1" locked="0" layoutInCell="1" allowOverlap="1" wp14:anchorId="10DE186B" wp14:editId="335B78C5">
             <wp:simplePos x="0" y="0"/>
             <wp:positionH relativeFrom="column">
               <wp:posOffset>120015</wp:posOffset>
@@ -11202,7 +11794,7 @@
                     </pic:cNvPicPr>
                   </pic:nvPicPr>
                   <pic:blipFill>
-                    <a:blip r:embed="rId49">
+                    <a:blip r:embed="rId54">
                       <a:extLst>
                         <a:ext uri="{28A0092B-C50C-407E-A947-70E740481C1C}">
                           <a14:useLocalDpi xmlns:a14="http://schemas.microsoft.com/office/drawing/2010/main" val="0"/>

</xml_diff>